<commit_message>
Fixed Table of Contents in Reqs/Testing
Sorry for all the commits... but working on two different computers is
tough. Updated the Table of Contents for the Requirements and Testing
docs. Now they'll actually make sense when viewing a hard copy.
</commit_message>
<xml_diff>
--- a/Requirements.docx
+++ b/Requirements.docx
@@ -1,6 +1,6 @@
 
 <file path=word/document.xml><?xml version="1.0" encoding="utf-8"?>
-<w:document xmlns:wpc="http://schemas.microsoft.com/office/word/2010/wordprocessingCanvas" xmlns:mc="http://schemas.openxmlformats.org/markup-compatibility/2006" xmlns:o="urn:schemas-microsoft-com:office:office" xmlns:r="http://schemas.openxmlformats.org/officeDocument/2006/relationships" xmlns:m="http://schemas.openxmlformats.org/officeDocument/2006/math" xmlns:v="urn:schemas-microsoft-com:vml" xmlns:wp14="http://schemas.microsoft.com/office/word/2010/wordprocessingDrawing" xmlns:wp="http://schemas.openxmlformats.org/drawingml/2006/wordprocessingDrawing" xmlns:w10="urn:schemas-microsoft-com:office:word" xmlns:w="http://schemas.openxmlformats.org/wordprocessingml/2006/main" xmlns:w14="http://schemas.microsoft.com/office/word/2010/wordml" xmlns:wpg="http://schemas.microsoft.com/office/word/2010/wordprocessingGroup" xmlns:wpi="http://schemas.microsoft.com/office/word/2010/wordprocessingInk" xmlns:wne="http://schemas.microsoft.com/office/word/2006/wordml" xmlns:wps="http://schemas.microsoft.com/office/word/2010/wordprocessingShape" mc:Ignorable="w14 wp14">
+<w:document xmlns:wpc="http://schemas.microsoft.com/office/word/2010/wordprocessingCanvas" xmlns:mc="http://schemas.openxmlformats.org/markup-compatibility/2006" xmlns:o="urn:schemas-microsoft-com:office:office" xmlns:r="http://schemas.openxmlformats.org/officeDocument/2006/relationships" xmlns:m="http://schemas.openxmlformats.org/officeDocument/2006/math" xmlns:v="urn:schemas-microsoft-com:vml" xmlns:wp14="http://schemas.microsoft.com/office/word/2010/wordprocessingDrawing" xmlns:wp="http://schemas.openxmlformats.org/drawingml/2006/wordprocessingDrawing" xmlns:w10="urn:schemas-microsoft-com:office:word" xmlns:w="http://schemas.openxmlformats.org/wordprocessingml/2006/main" xmlns:w14="http://schemas.microsoft.com/office/word/2010/wordml" xmlns:w15="http://schemas.microsoft.com/office/word/2012/wordml" xmlns:wpg="http://schemas.microsoft.com/office/word/2010/wordprocessingGroup" xmlns:wpi="http://schemas.microsoft.com/office/word/2010/wordprocessingInk" xmlns:wne="http://schemas.microsoft.com/office/word/2006/wordml" xmlns:wps="http://schemas.microsoft.com/office/word/2010/wordprocessingShape" mc:Ignorable="w14 w15 wp14">
   <w:body>
     <w:tbl>
       <w:tblPr>
@@ -79,10 +79,10 @@
       <w:pPr>
         <w:pStyle w:val="BodyText"/>
         <w:sectPr>
-          <w:headerReference w:type="default" r:id="rId13"/>
-          <w:footerReference w:type="default" r:id="rId14"/>
-          <w:headerReference w:type="first" r:id="rId15"/>
-          <w:footerReference w:type="first" r:id="rId16"/>
+          <w:headerReference w:type="default" r:id="rId12"/>
+          <w:footerReference w:type="default" r:id="rId13"/>
+          <w:headerReference w:type="first" r:id="rId14"/>
+          <w:footerReference w:type="first" r:id="rId15"/>
           <w:pgSz w:w="12242" w:h="15842" w:code="119"/>
           <w:pgMar w:top="720" w:right="720" w:bottom="720" w:left="1800" w:header="720" w:footer="720" w:gutter="0"/>
           <w:cols w:space="708"/>
@@ -476,7 +476,7 @@
         </w:rPr>
         <w:fldChar w:fldCharType="separate"/>
       </w:r>
-      <w:hyperlink w:anchor="_Toc358365922" w:history="1">
+      <w:hyperlink w:anchor="_Toc391498403" w:history="1">
         <w:r>
           <w:rPr>
             <w:rStyle w:val="Hyperlink"/>
@@ -522,7 +522,7 @@
             <w:noProof/>
             <w:webHidden/>
           </w:rPr>
-          <w:instrText xml:space="preserve"> PAGEREF _Toc358365922 \h </w:instrText>
+          <w:instrText xml:space="preserve"> PAGEREF _Toc391498403 \h </w:instrText>
         </w:r>
         <w:r>
           <w:rPr>
@@ -569,7 +569,7 @@
           <w:sz w:val="22"/>
         </w:rPr>
       </w:pPr>
-      <w:hyperlink w:anchor="_Toc358365923" w:history="1">
+      <w:hyperlink w:anchor="_Toc391498404" w:history="1">
         <w:r>
           <w:rPr>
             <w:rStyle w:val="Hyperlink"/>
@@ -614,7 +614,7 @@
             <w:noProof/>
             <w:webHidden/>
           </w:rPr>
-          <w:instrText xml:space="preserve"> PAGEREF _Toc358365923 \h </w:instrText>
+          <w:instrText xml:space="preserve"> PAGEREF _Toc391498404 \h </w:instrText>
         </w:r>
         <w:r>
           <w:rPr>
@@ -649,7 +649,6 @@
       <w:pPr>
         <w:pStyle w:val="TOC1"/>
         <w:tabs>
-          <w:tab w:val="left" w:pos="1540"/>
           <w:tab w:val="right" w:leader="underscore" w:pos="9712"/>
         </w:tabs>
         <w:rPr>
@@ -662,32 +661,13 @@
           <w:szCs w:val="22"/>
         </w:rPr>
       </w:pPr>
-      <w:hyperlink w:anchor="_Toc358365924" w:history="1">
+      <w:hyperlink w:anchor="_Toc391498405" w:history="1">
         <w:r>
           <w:rPr>
             <w:rStyle w:val="Hyperlink"/>
             <w:noProof/>
           </w:rPr>
-          <w:t>2</w:t>
-        </w:r>
-        <w:r>
-          <w:rPr>
-            <w:rFonts w:asciiTheme="minorHAnsi" w:eastAsiaTheme="minorEastAsia" w:hAnsiTheme="minorHAnsi" w:cstheme="minorBidi"/>
-            <w:b w:val="0"/>
-            <w:bCs w:val="0"/>
-            <w:noProof/>
-            <w:color w:val="auto"/>
-            <w:sz w:val="22"/>
-            <w:szCs w:val="22"/>
-          </w:rPr>
-          <w:tab/>
-        </w:r>
-        <w:r>
-          <w:rPr>
-            <w:rStyle w:val="Hyperlink"/>
-            <w:noProof/>
-          </w:rPr>
-          <w:t>Assumptions</w:t>
+          <w:t>3 Requirements</w:t>
         </w:r>
         <w:r>
           <w:rPr>
@@ -708,7 +688,7 @@
             <w:noProof/>
             <w:webHidden/>
           </w:rPr>
-          <w:instrText xml:space="preserve"> PAGEREF _Toc358365924 \h </w:instrText>
+          <w:instrText xml:space="preserve"> PAGEREF _Toc391498405 \h </w:instrText>
         </w:r>
         <w:r>
           <w:rPr>
@@ -741,47 +721,26 @@
     </w:p>
     <w:p>
       <w:pPr>
-        <w:pStyle w:val="TOC1"/>
+        <w:pStyle w:val="TOC2"/>
         <w:tabs>
-          <w:tab w:val="left" w:pos="1540"/>
           <w:tab w:val="right" w:leader="underscore" w:pos="9712"/>
         </w:tabs>
         <w:rPr>
-          <w:rFonts w:asciiTheme="minorHAnsi" w:eastAsiaTheme="minorEastAsia" w:hAnsiTheme="minorHAnsi" w:cstheme="minorBidi"/>
+          <w:rFonts w:eastAsiaTheme="minorEastAsia" w:cstheme="minorBidi"/>
           <w:b w:val="0"/>
-          <w:bCs w:val="0"/>
+          <w:caps w:val="0"/>
           <w:noProof/>
           <w:color w:val="auto"/>
           <w:sz w:val="22"/>
-          <w:szCs w:val="22"/>
         </w:rPr>
       </w:pPr>
-      <w:hyperlink w:anchor="_Toc358365925" w:history="1">
+      <w:hyperlink w:anchor="_Toc391498406" w:history="1">
         <w:r>
           <w:rPr>
             <w:rStyle w:val="Hyperlink"/>
             <w:noProof/>
           </w:rPr>
-          <w:t>3</w:t>
-        </w:r>
-        <w:r>
-          <w:rPr>
-            <w:rFonts w:asciiTheme="minorHAnsi" w:eastAsiaTheme="minorEastAsia" w:hAnsiTheme="minorHAnsi" w:cstheme="minorBidi"/>
-            <w:b w:val="0"/>
-            <w:bCs w:val="0"/>
-            <w:noProof/>
-            <w:color w:val="auto"/>
-            <w:sz w:val="22"/>
-            <w:szCs w:val="22"/>
-          </w:rPr>
-          <w:tab/>
-        </w:r>
-        <w:r>
-          <w:rPr>
-            <w:rStyle w:val="Hyperlink"/>
-            <w:noProof/>
-          </w:rPr>
-          <w:t>Requirements</w:t>
+          <w:t>3.1 Requirements Matrix</w:t>
         </w:r>
         <w:r>
           <w:rPr>
@@ -802,7 +761,7 @@
             <w:noProof/>
             <w:webHidden/>
           </w:rPr>
-          <w:instrText xml:space="preserve"> PAGEREF _Toc358365925 \h </w:instrText>
+          <w:instrText xml:space="preserve"> PAGEREF _Toc391498406 \h </w:instrText>
         </w:r>
         <w:r>
           <w:rPr>
@@ -822,99 +781,7 @@
             <w:noProof/>
             <w:webHidden/>
           </w:rPr>
-          <w:t>3</w:t>
-        </w:r>
-        <w:r>
-          <w:rPr>
-            <w:noProof/>
-            <w:webHidden/>
-          </w:rPr>
-          <w:fldChar w:fldCharType="end"/>
-        </w:r>
-      </w:hyperlink>
-    </w:p>
-    <w:p>
-      <w:pPr>
-        <w:pStyle w:val="TOC2"/>
-        <w:tabs>
-          <w:tab w:val="left" w:pos="1540"/>
-          <w:tab w:val="right" w:leader="underscore" w:pos="9712"/>
-        </w:tabs>
-        <w:rPr>
-          <w:rFonts w:eastAsiaTheme="minorEastAsia" w:cstheme="minorBidi"/>
-          <w:b w:val="0"/>
-          <w:caps w:val="0"/>
-          <w:noProof/>
-          <w:color w:val="auto"/>
-          <w:sz w:val="22"/>
-        </w:rPr>
-      </w:pPr>
-      <w:hyperlink w:anchor="_Toc358365926" w:history="1">
-        <w:r>
-          <w:rPr>
-            <w:rStyle w:val="Hyperlink"/>
-            <w:noProof/>
-          </w:rPr>
-          <w:t>3.1</w:t>
-        </w:r>
-        <w:r>
-          <w:rPr>
-            <w:rFonts w:eastAsiaTheme="minorEastAsia" w:cstheme="minorBidi"/>
-            <w:b w:val="0"/>
-            <w:caps w:val="0"/>
-            <w:noProof/>
-            <w:color w:val="auto"/>
-            <w:sz w:val="22"/>
-          </w:rPr>
-          <w:tab/>
-        </w:r>
-        <w:r>
-          <w:rPr>
-            <w:rStyle w:val="Hyperlink"/>
-            <w:noProof/>
-          </w:rPr>
-          <w:t>Requirements Matrix</w:t>
-        </w:r>
-        <w:r>
-          <w:rPr>
-            <w:noProof/>
-            <w:webHidden/>
-          </w:rPr>
-          <w:tab/>
-        </w:r>
-        <w:r>
-          <w:rPr>
-            <w:noProof/>
-            <w:webHidden/>
-          </w:rPr>
-          <w:fldChar w:fldCharType="begin"/>
-        </w:r>
-        <w:r>
-          <w:rPr>
-            <w:noProof/>
-            <w:webHidden/>
-          </w:rPr>
-          <w:instrText xml:space="preserve"> PAGEREF _Toc358365926 \h </w:instrText>
-        </w:r>
-        <w:r>
-          <w:rPr>
-            <w:noProof/>
-            <w:webHidden/>
-          </w:rPr>
-        </w:r>
-        <w:r>
-          <w:rPr>
-            <w:noProof/>
-            <w:webHidden/>
-          </w:rPr>
-          <w:fldChar w:fldCharType="separate"/>
-        </w:r>
-        <w:r>
-          <w:rPr>
-            <w:noProof/>
-            <w:webHidden/>
-          </w:rPr>
-          <w:t>3</w:t>
+          <w:t>2</w:t>
         </w:r>
         <w:r>
           <w:rPr>
@@ -942,7 +809,7 @@
           <w:szCs w:val="22"/>
         </w:rPr>
       </w:pPr>
-      <w:hyperlink w:anchor="_Toc358365927" w:history="1">
+      <w:hyperlink w:anchor="_Toc391498407" w:history="1">
         <w:r>
           <w:rPr>
             <w:rStyle w:val="Hyperlink"/>
@@ -988,7 +855,7 @@
             <w:noProof/>
             <w:webHidden/>
           </w:rPr>
-          <w:instrText xml:space="preserve"> PAGEREF _Toc358365927 \h </w:instrText>
+          <w:instrText xml:space="preserve"> PAGEREF _Toc391498407 \h </w:instrText>
         </w:r>
         <w:r>
           <w:rPr>
@@ -1008,7 +875,7 @@
             <w:noProof/>
             <w:webHidden/>
           </w:rPr>
-          <w:t>5</w:t>
+          <w:t>3</w:t>
         </w:r>
         <w:r>
           <w:rPr>
@@ -1036,7 +903,7 @@
           <w:szCs w:val="22"/>
         </w:rPr>
       </w:pPr>
-      <w:hyperlink w:anchor="_Toc358365928" w:history="1">
+      <w:hyperlink w:anchor="_Toc391498408" w:history="1">
         <w:r>
           <w:rPr>
             <w:rStyle w:val="Hyperlink"/>
@@ -1082,7 +949,7 @@
             <w:noProof/>
             <w:webHidden/>
           </w:rPr>
-          <w:instrText xml:space="preserve"> PAGEREF _Toc358365928 \h </w:instrText>
+          <w:instrText xml:space="preserve"> PAGEREF _Toc391498408 \h </w:instrText>
         </w:r>
         <w:r>
           <w:rPr>
@@ -1102,7 +969,7 @@
             <w:noProof/>
             <w:webHidden/>
           </w:rPr>
-          <w:t>5</w:t>
+          <w:t>3</w:t>
         </w:r>
         <w:r>
           <w:rPr>
@@ -1130,7 +997,7 @@
           <w:szCs w:val="22"/>
         </w:rPr>
       </w:pPr>
-      <w:hyperlink w:anchor="_Toc358365929" w:history="1">
+      <w:hyperlink w:anchor="_Toc391498409" w:history="1">
         <w:r>
           <w:rPr>
             <w:rStyle w:val="Hyperlink"/>
@@ -1176,7 +1043,7 @@
             <w:noProof/>
             <w:webHidden/>
           </w:rPr>
-          <w:instrText xml:space="preserve"> PAGEREF _Toc358365929 \h </w:instrText>
+          <w:instrText xml:space="preserve"> PAGEREF _Toc391498409 \h </w:instrText>
         </w:r>
         <w:r>
           <w:rPr>
@@ -1196,7 +1063,7 @@
             <w:noProof/>
             <w:webHidden/>
           </w:rPr>
-          <w:t>5</w:t>
+          <w:t>3</w:t>
         </w:r>
         <w:r>
           <w:rPr>
@@ -1224,13 +1091,13 @@
           <w:szCs w:val="22"/>
         </w:rPr>
       </w:pPr>
-      <w:hyperlink w:anchor="_Toc358365930" w:history="1">
+      <w:hyperlink w:anchor="_Toc391498410" w:history="1">
         <w:r>
           <w:rPr>
             <w:rStyle w:val="Hyperlink"/>
             <w:noProof/>
           </w:rPr>
-          <w:t>7</w:t>
+          <w:t>7.</w:t>
         </w:r>
         <w:r>
           <w:rPr>
@@ -1270,7 +1137,7 @@
             <w:noProof/>
             <w:webHidden/>
           </w:rPr>
-          <w:instrText xml:space="preserve"> PAGEREF _Toc358365930 \h </w:instrText>
+          <w:instrText xml:space="preserve"> PAGEREF _Toc391498410 \h </w:instrText>
         </w:r>
         <w:r>
           <w:rPr>
@@ -1290,7 +1157,7 @@
             <w:noProof/>
             <w:webHidden/>
           </w:rPr>
-          <w:t>5</w:t>
+          <w:t>4</w:t>
         </w:r>
         <w:r>
           <w:rPr>
@@ -1305,7 +1172,6 @@
       <w:pPr>
         <w:pStyle w:val="TOC2"/>
         <w:tabs>
-          <w:tab w:val="left" w:pos="1540"/>
           <w:tab w:val="right" w:leader="underscore" w:pos="9712"/>
         </w:tabs>
         <w:rPr>
@@ -1317,31 +1183,13 @@
           <w:sz w:val="22"/>
         </w:rPr>
       </w:pPr>
-      <w:hyperlink w:anchor="_Toc358365931" w:history="1">
+      <w:hyperlink w:anchor="_Toc391498411" w:history="1">
         <w:r>
           <w:rPr>
             <w:rStyle w:val="Hyperlink"/>
             <w:noProof/>
           </w:rPr>
-          <w:t>7.1</w:t>
-        </w:r>
-        <w:r>
-          <w:rPr>
-            <w:rFonts w:eastAsiaTheme="minorEastAsia" w:cstheme="minorBidi"/>
-            <w:b w:val="0"/>
-            <w:caps w:val="0"/>
-            <w:noProof/>
-            <w:color w:val="auto"/>
-            <w:sz w:val="22"/>
-          </w:rPr>
-          <w:tab/>
-        </w:r>
-        <w:r>
-          <w:rPr>
-            <w:rStyle w:val="Hyperlink"/>
-            <w:noProof/>
-          </w:rPr>
-          <w:t>Related Documents</w:t>
+          <w:t>7.1 Related Documents</w:t>
         </w:r>
         <w:r>
           <w:rPr>
@@ -1362,7 +1210,7 @@
             <w:noProof/>
             <w:webHidden/>
           </w:rPr>
-          <w:instrText xml:space="preserve"> PAGEREF _Toc358365931 \h </w:instrText>
+          <w:instrText xml:space="preserve"> PAGEREF _Toc391498411 \h </w:instrText>
         </w:r>
         <w:r>
           <w:rPr>
@@ -1382,7 +1230,7 @@
             <w:noProof/>
             <w:webHidden/>
           </w:rPr>
-          <w:t>5</w:t>
+          <w:t>4</w:t>
         </w:r>
         <w:r>
           <w:rPr>
@@ -1397,7 +1245,6 @@
       <w:pPr>
         <w:pStyle w:val="TOC2"/>
         <w:tabs>
-          <w:tab w:val="left" w:pos="1540"/>
           <w:tab w:val="right" w:leader="underscore" w:pos="9712"/>
         </w:tabs>
         <w:rPr>
@@ -1409,31 +1256,13 @@
           <w:sz w:val="22"/>
         </w:rPr>
       </w:pPr>
-      <w:hyperlink w:anchor="_Toc358365932" w:history="1">
+      <w:hyperlink w:anchor="_Toc391498412" w:history="1">
         <w:r>
           <w:rPr>
             <w:rStyle w:val="Hyperlink"/>
             <w:noProof/>
           </w:rPr>
-          <w:t>7.2</w:t>
-        </w:r>
-        <w:r>
-          <w:rPr>
-            <w:rFonts w:eastAsiaTheme="minorEastAsia" w:cstheme="minorBidi"/>
-            <w:b w:val="0"/>
-            <w:caps w:val="0"/>
-            <w:noProof/>
-            <w:color w:val="auto"/>
-            <w:sz w:val="22"/>
-          </w:rPr>
-          <w:tab/>
-        </w:r>
-        <w:r>
-          <w:rPr>
-            <w:rStyle w:val="Hyperlink"/>
-            <w:noProof/>
-          </w:rPr>
-          <w:t>Glossary</w:t>
+          <w:t>7.2 Glossary</w:t>
         </w:r>
         <w:r>
           <w:rPr>
@@ -1454,7 +1283,7 @@
             <w:noProof/>
             <w:webHidden/>
           </w:rPr>
-          <w:instrText xml:space="preserve"> PAGEREF _Toc358365932 \h </w:instrText>
+          <w:instrText xml:space="preserve"> PAGEREF _Toc391498412 \h </w:instrText>
         </w:r>
         <w:r>
           <w:rPr>
@@ -1474,7 +1303,7 @@
             <w:noProof/>
             <w:webHidden/>
           </w:rPr>
-          <w:t>5</w:t>
+          <w:t>6</w:t>
         </w:r>
         <w:r>
           <w:rPr>
@@ -1489,7 +1318,6 @@
       <w:pPr>
         <w:pStyle w:val="TOC1"/>
         <w:tabs>
-          <w:tab w:val="left" w:pos="1540"/>
           <w:tab w:val="right" w:leader="underscore" w:pos="9712"/>
         </w:tabs>
         <w:rPr>
@@ -1502,32 +1330,14 @@
           <w:szCs w:val="22"/>
         </w:rPr>
       </w:pPr>
-      <w:hyperlink w:anchor="_Toc358365933" w:history="1">
+      <w:hyperlink w:anchor="_Toc391498413" w:history="1">
         <w:r>
           <w:rPr>
             <w:rStyle w:val="Hyperlink"/>
+            <w:rFonts w:ascii="Arial" w:hAnsi="Arial" w:cs="Arial"/>
             <w:noProof/>
           </w:rPr>
-          <w:t>8</w:t>
-        </w:r>
-        <w:r>
-          <w:rPr>
-            <w:rFonts w:asciiTheme="minorHAnsi" w:eastAsiaTheme="minorEastAsia" w:hAnsiTheme="minorHAnsi" w:cstheme="minorBidi"/>
-            <w:b w:val="0"/>
-            <w:bCs w:val="0"/>
-            <w:noProof/>
-            <w:color w:val="auto"/>
-            <w:sz w:val="22"/>
-            <w:szCs w:val="22"/>
-          </w:rPr>
-          <w:tab/>
-        </w:r>
-        <w:r>
-          <w:rPr>
-            <w:rStyle w:val="Hyperlink"/>
-            <w:noProof/>
-          </w:rPr>
-          <w:t>Change Log</w:t>
+          <w:t>API – Application Programming Interface</w:t>
         </w:r>
         <w:r>
           <w:rPr>
@@ -1548,7 +1358,7 @@
             <w:noProof/>
             <w:webHidden/>
           </w:rPr>
-          <w:instrText xml:space="preserve"> PAGEREF _Toc358365933 \h </w:instrText>
+          <w:instrText xml:space="preserve"> PAGEREF _Toc391498413 \h </w:instrText>
         </w:r>
         <w:r>
           <w:rPr>
@@ -1568,7 +1378,7 @@
             <w:noProof/>
             <w:webHidden/>
           </w:rPr>
-          <w:t>7</w:t>
+          <w:t>6</w:t>
         </w:r>
         <w:r>
           <w:rPr>
@@ -1581,6 +1391,80 @@
     </w:p>
     <w:p>
       <w:pPr>
+        <w:pStyle w:val="TOC1"/>
+        <w:tabs>
+          <w:tab w:val="right" w:leader="underscore" w:pos="9712"/>
+        </w:tabs>
+        <w:rPr>
+          <w:rFonts w:asciiTheme="minorHAnsi" w:eastAsiaTheme="minorEastAsia" w:hAnsiTheme="minorHAnsi" w:cstheme="minorBidi"/>
+          <w:b w:val="0"/>
+          <w:bCs w:val="0"/>
+          <w:noProof/>
+          <w:color w:val="auto"/>
+          <w:sz w:val="22"/>
+          <w:szCs w:val="22"/>
+        </w:rPr>
+      </w:pPr>
+      <w:hyperlink w:anchor="_Toc391498414" w:history="1">
+        <w:r>
+          <w:rPr>
+            <w:rStyle w:val="Hyperlink"/>
+            <w:noProof/>
+          </w:rPr>
+          <w:t>8 Change Log</w:t>
+        </w:r>
+        <w:r>
+          <w:rPr>
+            <w:noProof/>
+            <w:webHidden/>
+          </w:rPr>
+          <w:tab/>
+        </w:r>
+        <w:r>
+          <w:rPr>
+            <w:noProof/>
+            <w:webHidden/>
+          </w:rPr>
+          <w:fldChar w:fldCharType="begin"/>
+        </w:r>
+        <w:r>
+          <w:rPr>
+            <w:noProof/>
+            <w:webHidden/>
+          </w:rPr>
+          <w:instrText xml:space="preserve"> PAGEREF _Toc391498414 \h </w:instrText>
+        </w:r>
+        <w:r>
+          <w:rPr>
+            <w:noProof/>
+            <w:webHidden/>
+          </w:rPr>
+        </w:r>
+        <w:r>
+          <w:rPr>
+            <w:noProof/>
+            <w:webHidden/>
+          </w:rPr>
+          <w:fldChar w:fldCharType="separate"/>
+        </w:r>
+        <w:r>
+          <w:rPr>
+            <w:noProof/>
+            <w:webHidden/>
+          </w:rPr>
+          <w:t>6</w:t>
+        </w:r>
+        <w:r>
+          <w:rPr>
+            <w:noProof/>
+            <w:webHidden/>
+          </w:rPr>
+          <w:fldChar w:fldCharType="end"/>
+        </w:r>
+      </w:hyperlink>
+    </w:p>
+    <w:p>
+      <w:pPr>
         <w:pStyle w:val="BodyText"/>
         <w:rPr>
           <w:highlight w:val="lightGray"/>
@@ -1608,8 +1492,8 @@
           <w:highlight w:val="lightGray"/>
         </w:rPr>
         <w:sectPr>
-          <w:headerReference w:type="first" r:id="rId17"/>
-          <w:footerReference w:type="first" r:id="rId18"/>
+          <w:headerReference w:type="first" r:id="rId16"/>
+          <w:footerReference w:type="first" r:id="rId17"/>
           <w:pgSz w:w="12242" w:h="15842" w:code="119"/>
           <w:pgMar w:top="720" w:right="720" w:bottom="720" w:left="1800" w:header="720" w:footer="720" w:gutter="0"/>
           <w:pgNumType w:fmt="lowerRoman" w:start="1"/>
@@ -1617,6 +1501,8 @@
           <w:docGrid w:linePitch="360"/>
         </w:sectPr>
       </w:pPr>
+      <w:bookmarkStart w:id="0" w:name="_GoBack"/>
+      <w:bookmarkEnd w:id="0"/>
     </w:p>
     <w:p>
       <w:pPr>
@@ -1632,38 +1518,326 @@
         <w:ind w:left="360" w:hanging="360"/>
         <w:contextualSpacing w:val="0"/>
       </w:pPr>
-      <w:bookmarkStart w:id="0" w:name="_Toc350264944"/>
-      <w:bookmarkStart w:id="1" w:name="_Toc358365922"/>
+      <w:bookmarkStart w:id="1" w:name="_Toc350264944"/>
       <w:bookmarkStart w:id="2" w:name="_Toc341343967"/>
       <w:bookmarkStart w:id="3" w:name="_Toc343676470"/>
       <w:bookmarkStart w:id="4" w:name="_Toc343678593"/>
       <w:bookmarkStart w:id="5" w:name="_Toc343679591"/>
       <w:bookmarkStart w:id="6" w:name="_Toc343773240"/>
       <w:bookmarkStart w:id="7" w:name="_Toc350418406"/>
+      <w:bookmarkStart w:id="8" w:name="_Toc391498403"/>
       <w:r>
         <w:lastRenderedPageBreak/>
         <w:t>Description</w:t>
       </w:r>
-      <w:bookmarkEnd w:id="0"/>
       <w:bookmarkEnd w:id="1"/>
+      <w:bookmarkEnd w:id="8"/>
     </w:p>
-    <w:p/>
     <w:p>
       <w:pPr>
         <w:pStyle w:val="Heading2"/>
-      </w:pPr>
-      <w:bookmarkStart w:id="8" w:name="_Toc350264945"/>
-      <w:bookmarkStart w:id="9" w:name="_Toc358365923"/>
+        <w:tabs>
+          <w:tab w:val="clear" w:pos="1440"/>
+          <w:tab w:val="num" w:pos="720"/>
+        </w:tabs>
+      </w:pPr>
+      <w:bookmarkStart w:id="9" w:name="_Toc350264945"/>
+      <w:bookmarkStart w:id="10" w:name="_Toc391498404"/>
       <w:r>
         <w:t>Objective</w:t>
       </w:r>
-      <w:bookmarkEnd w:id="8"/>
       <w:bookmarkEnd w:id="9"/>
+      <w:bookmarkEnd w:id="10"/>
     </w:p>
     <w:p>
       <w:pPr>
         <w:pStyle w:val="BodyText"/>
       </w:pPr>
+    </w:p>
+    <w:p>
+      <w:pPr>
+        <w:pStyle w:val="BodyText"/>
+      </w:pPr>
+      <w:bookmarkStart w:id="11" w:name="_Toc350264946"/>
+      <w:bookmarkStart w:id="12" w:name="_Toc350264947"/>
+      <w:bookmarkStart w:id="13" w:name="_Toc387714690"/>
+      <w:bookmarkEnd w:id="11"/>
+      <w:bookmarkEnd w:id="12"/>
+      <w:r>
+        <w:t>The objective of this project is to design, develop, and deploy a carpooling application that aligns with The Client’s Green Initiative. This application will provide easy access to carpool options for The Client’s “members”.</w:t>
+      </w:r>
+      <w:bookmarkStart w:id="14" w:name="_Toc350264948"/>
+    </w:p>
+    <w:p>
+      <w:pPr>
+        <w:pStyle w:val="BodyText"/>
+      </w:pPr>
+      <w:r>
+        <w:t xml:space="preserve">2 </w:t>
+      </w:r>
+      <w:r>
+        <w:t>A</w:t>
+      </w:r>
+      <w:bookmarkEnd w:id="13"/>
+      <w:r>
+        <w:t>ssumptions</w:t>
+      </w:r>
+      <w:bookmarkStart w:id="15" w:name="_Toc350264949"/>
+      <w:bookmarkStart w:id="16" w:name="_Toc350264950"/>
+      <w:bookmarkStart w:id="17" w:name="_Toc350264951"/>
+      <w:bookmarkStart w:id="18" w:name="_Toc350264952"/>
+      <w:bookmarkStart w:id="19" w:name="_Toc350264953"/>
+      <w:bookmarkStart w:id="20" w:name="_Toc350264954"/>
+      <w:bookmarkStart w:id="21" w:name="_Toc387714691"/>
+      <w:bookmarkEnd w:id="14"/>
+      <w:bookmarkEnd w:id="15"/>
+      <w:bookmarkEnd w:id="16"/>
+      <w:bookmarkEnd w:id="17"/>
+      <w:bookmarkEnd w:id="18"/>
+      <w:bookmarkEnd w:id="19"/>
+      <w:bookmarkEnd w:id="20"/>
+    </w:p>
+    <w:p>
+      <w:pPr>
+        <w:pStyle w:val="ListParagraph"/>
+        <w:numPr>
+          <w:ilvl w:val="0"/>
+          <w:numId w:val="38"/>
+        </w:numPr>
+        <w:spacing w:before="100" w:beforeAutospacing="1" w:after="180" w:line="240" w:lineRule="auto"/>
+        <w:contextualSpacing/>
+        <w:rPr>
+          <w:sz w:val="24"/>
+          <w:szCs w:val="28"/>
+        </w:rPr>
+      </w:pPr>
+      <w:r>
+        <w:rPr>
+          <w:sz w:val="24"/>
+          <w:szCs w:val="28"/>
+        </w:rPr>
+        <w:t>Member Accessibility and Involvement</w:t>
+      </w:r>
+    </w:p>
+    <w:p>
+      <w:pPr>
+        <w:pStyle w:val="ListParagraph"/>
+        <w:numPr>
+          <w:ilvl w:val="1"/>
+          <w:numId w:val="38"/>
+        </w:numPr>
+        <w:spacing w:before="100" w:beforeAutospacing="1" w:after="180" w:line="240" w:lineRule="auto"/>
+        <w:contextualSpacing/>
+        <w:rPr>
+          <w:sz w:val="24"/>
+          <w:szCs w:val="28"/>
+        </w:rPr>
+      </w:pPr>
+      <w:r>
+        <w:rPr>
+          <w:sz w:val="24"/>
+          <w:szCs w:val="28"/>
+        </w:rPr>
+        <w:t>Members should be able to access this application to assist in successful transportation to and from work, and variances that might arise, while at the same time reducing their environmental impact.</w:t>
+      </w:r>
+    </w:p>
+    <w:p>
+      <w:pPr>
+        <w:pStyle w:val="ListParagraph"/>
+        <w:numPr>
+          <w:ilvl w:val="1"/>
+          <w:numId w:val="38"/>
+        </w:numPr>
+        <w:spacing w:before="100" w:beforeAutospacing="1" w:after="180" w:line="240" w:lineRule="auto"/>
+        <w:contextualSpacing/>
+        <w:rPr>
+          <w:sz w:val="24"/>
+          <w:szCs w:val="28"/>
+        </w:rPr>
+      </w:pPr>
+      <w:r>
+        <w:rPr>
+          <w:sz w:val="24"/>
+          <w:szCs w:val="28"/>
+        </w:rPr>
+        <w:t>The application should have an intuitive user interface in order to increase usage and therefore involvement in the Green Initiative.</w:t>
+      </w:r>
+    </w:p>
+    <w:p>
+      <w:pPr>
+        <w:pStyle w:val="ListParagraph"/>
+        <w:numPr>
+          <w:ilvl w:val="0"/>
+          <w:numId w:val="38"/>
+        </w:numPr>
+        <w:spacing w:before="100" w:beforeAutospacing="1" w:after="180" w:line="240" w:lineRule="auto"/>
+        <w:contextualSpacing/>
+        <w:rPr>
+          <w:sz w:val="24"/>
+          <w:szCs w:val="28"/>
+        </w:rPr>
+      </w:pPr>
+      <w:r>
+        <w:rPr>
+          <w:sz w:val="24"/>
+          <w:szCs w:val="28"/>
+        </w:rPr>
+        <w:t>Necessary Member information will transfer from The Client Member database to one managed by CGI</w:t>
+      </w:r>
+    </w:p>
+    <w:p>
+      <w:pPr>
+        <w:pStyle w:val="ListParagraph"/>
+        <w:numPr>
+          <w:ilvl w:val="1"/>
+          <w:numId w:val="38"/>
+        </w:numPr>
+        <w:spacing w:before="100" w:beforeAutospacing="1" w:after="180" w:line="240" w:lineRule="auto"/>
+        <w:contextualSpacing/>
+        <w:rPr>
+          <w:sz w:val="24"/>
+          <w:szCs w:val="28"/>
+        </w:rPr>
+      </w:pPr>
+      <w:r>
+        <w:rPr>
+          <w:sz w:val="24"/>
+          <w:szCs w:val="28"/>
+        </w:rPr>
+        <w:t>Security of this information is a high concern for The Client.</w:t>
+      </w:r>
+    </w:p>
+    <w:p>
+      <w:pPr>
+        <w:pStyle w:val="ListParagraph"/>
+        <w:numPr>
+          <w:ilvl w:val="1"/>
+          <w:numId w:val="38"/>
+        </w:numPr>
+        <w:spacing w:before="100" w:beforeAutospacing="1" w:after="180" w:line="240" w:lineRule="auto"/>
+        <w:contextualSpacing/>
+        <w:rPr>
+          <w:sz w:val="24"/>
+          <w:szCs w:val="28"/>
+        </w:rPr>
+      </w:pPr>
+      <w:r>
+        <w:rPr>
+          <w:sz w:val="24"/>
+          <w:szCs w:val="28"/>
+        </w:rPr>
+        <w:t>In order to provide a reliable service (within reason), contingency plans should be in place for the server that hosts this database and the application backbone.</w:t>
+      </w:r>
+    </w:p>
+    <w:p>
+      <w:pPr>
+        <w:pStyle w:val="ListParagraph"/>
+        <w:numPr>
+          <w:ilvl w:val="0"/>
+          <w:numId w:val="38"/>
+        </w:numPr>
+        <w:spacing w:before="100" w:beforeAutospacing="1" w:after="180" w:line="240" w:lineRule="auto"/>
+        <w:contextualSpacing/>
+        <w:rPr>
+          <w:sz w:val="24"/>
+          <w:szCs w:val="28"/>
+        </w:rPr>
+      </w:pPr>
+      <w:r>
+        <w:rPr>
+          <w:sz w:val="24"/>
+          <w:szCs w:val="28"/>
+        </w:rPr>
+        <w:t>The Application should ask, at minimum, the following:</w:t>
+      </w:r>
+    </w:p>
+    <w:p>
+      <w:pPr>
+        <w:pStyle w:val="ListParagraph"/>
+        <w:numPr>
+          <w:ilvl w:val="1"/>
+          <w:numId w:val="38"/>
+        </w:numPr>
+        <w:spacing w:before="100" w:beforeAutospacing="1" w:after="180" w:line="240" w:lineRule="auto"/>
+        <w:contextualSpacing/>
+        <w:rPr>
+          <w:sz w:val="24"/>
+          <w:szCs w:val="28"/>
+        </w:rPr>
+      </w:pPr>
+      <w:r>
+        <w:rPr>
+          <w:sz w:val="24"/>
+          <w:szCs w:val="28"/>
+        </w:rPr>
+        <w:t>Number of Commuters a Participant’s ride can accommodate</w:t>
+      </w:r>
+    </w:p>
+    <w:p>
+      <w:pPr>
+        <w:pStyle w:val="ListParagraph"/>
+        <w:numPr>
+          <w:ilvl w:val="1"/>
+          <w:numId w:val="38"/>
+        </w:numPr>
+        <w:spacing w:before="100" w:beforeAutospacing="1" w:after="180" w:line="240" w:lineRule="auto"/>
+        <w:contextualSpacing/>
+        <w:rPr>
+          <w:sz w:val="24"/>
+          <w:szCs w:val="28"/>
+        </w:rPr>
+      </w:pPr>
+      <w:r>
+        <w:rPr>
+          <w:sz w:val="24"/>
+          <w:szCs w:val="28"/>
+        </w:rPr>
+        <w:t>Type of Car</w:t>
+      </w:r>
+    </w:p>
+    <w:p>
+      <w:pPr>
+        <w:pStyle w:val="ListParagraph"/>
+        <w:numPr>
+          <w:ilvl w:val="1"/>
+          <w:numId w:val="38"/>
+        </w:numPr>
+        <w:spacing w:before="100" w:beforeAutospacing="1" w:after="180" w:line="240" w:lineRule="auto"/>
+        <w:contextualSpacing/>
+        <w:rPr>
+          <w:sz w:val="24"/>
+          <w:szCs w:val="28"/>
+        </w:rPr>
+      </w:pPr>
+      <w:r>
+        <w:rPr>
+          <w:sz w:val="24"/>
+          <w:szCs w:val="28"/>
+        </w:rPr>
+        <w:t>Communal Location to commute from, or meeting location</w:t>
+      </w:r>
+    </w:p>
+    <w:p>
+      <w:pPr>
+        <w:pStyle w:val="ListParagraph"/>
+        <w:numPr>
+          <w:ilvl w:val="1"/>
+          <w:numId w:val="38"/>
+        </w:numPr>
+        <w:spacing w:before="100" w:beforeAutospacing="1" w:after="180" w:line="240" w:lineRule="auto"/>
+        <w:contextualSpacing/>
+        <w:rPr>
+          <w:sz w:val="24"/>
+          <w:szCs w:val="28"/>
+        </w:rPr>
+      </w:pPr>
+      <w:r>
+        <w:rPr>
+          <w:sz w:val="24"/>
+          <w:szCs w:val="28"/>
+        </w:rPr>
+        <w:t>Work Arrival / Departure Times</w:t>
+      </w:r>
     </w:p>
     <w:p>
       <w:pPr>
@@ -1679,313 +1853,11 @@
         <w:ind w:left="360"/>
         <w:contextualSpacing w:val="0"/>
       </w:pPr>
-      <w:bookmarkStart w:id="10" w:name="_Toc350264946"/>
-      <w:bookmarkStart w:id="11" w:name="_Toc350264947"/>
-      <w:bookmarkStart w:id="12" w:name="_Toc387714690"/>
-      <w:bookmarkEnd w:id="10"/>
-      <w:bookmarkEnd w:id="11"/>
-      <w:r>
-        <w:rPr>
-          <w:rFonts w:asciiTheme="minorHAnsi" w:hAnsiTheme="minorHAnsi" w:cstheme="minorHAnsi"/>
-          <w:b w:val="0"/>
-          <w:color w:val="auto"/>
-          <w:sz w:val="24"/>
-        </w:rPr>
-        <w:t>The objective of this project is to design, develop, and deploy a carpooling application that aligns with The Client’s Green Initiative. This application will provide easy access to carpool options for The Client’s “members”.</w:t>
-      </w:r>
-      <w:r>
-        <w:br w:type="page"/>
-      </w:r>
-      <w:bookmarkStart w:id="13" w:name="_Toc350264948"/>
-      <w:bookmarkStart w:id="14" w:name="_Toc358365924"/>
-      <w:r>
-        <w:lastRenderedPageBreak/>
-        <w:t xml:space="preserve">2 </w:t>
-      </w:r>
-      <w:r>
-        <w:t>A</w:t>
-      </w:r>
-      <w:bookmarkEnd w:id="12"/>
-      <w:r>
-        <w:t>ssumptions</w:t>
-      </w:r>
-      <w:bookmarkStart w:id="15" w:name="_Toc350264949"/>
-      <w:bookmarkStart w:id="16" w:name="_Toc350264950"/>
-      <w:bookmarkStart w:id="17" w:name="_Toc350264951"/>
-      <w:bookmarkStart w:id="18" w:name="_Toc350264952"/>
-      <w:bookmarkStart w:id="19" w:name="_Toc350264953"/>
-      <w:bookmarkStart w:id="20" w:name="_Toc350264954"/>
-      <w:bookmarkStart w:id="21" w:name="_Toc387714691"/>
-      <w:bookmarkEnd w:id="13"/>
-      <w:bookmarkEnd w:id="14"/>
-      <w:bookmarkEnd w:id="15"/>
-      <w:bookmarkEnd w:id="16"/>
-      <w:bookmarkEnd w:id="17"/>
-      <w:bookmarkEnd w:id="18"/>
-      <w:bookmarkEnd w:id="19"/>
-      <w:bookmarkEnd w:id="20"/>
-    </w:p>
-    <w:p>
-      <w:pPr>
-        <w:pStyle w:val="ListParagraph"/>
-        <w:numPr>
-          <w:ilvl w:val="0"/>
-          <w:numId w:val="38"/>
-        </w:numPr>
-        <w:spacing w:before="100" w:beforeAutospacing="1" w:after="180" w:line="240" w:lineRule="auto"/>
-        <w:contextualSpacing/>
-        <w:rPr>
-          <w:sz w:val="24"/>
-          <w:szCs w:val="28"/>
-        </w:rPr>
-      </w:pPr>
-      <w:r>
-        <w:rPr>
-          <w:sz w:val="24"/>
-          <w:szCs w:val="28"/>
-        </w:rPr>
-        <w:t>Member Accessibility and Involvement</w:t>
-      </w:r>
-    </w:p>
-    <w:p>
-      <w:pPr>
-        <w:pStyle w:val="ListParagraph"/>
-        <w:numPr>
-          <w:ilvl w:val="1"/>
-          <w:numId w:val="38"/>
-        </w:numPr>
-        <w:spacing w:before="100" w:beforeAutospacing="1" w:after="180" w:line="240" w:lineRule="auto"/>
-        <w:contextualSpacing/>
-        <w:rPr>
-          <w:sz w:val="24"/>
-          <w:szCs w:val="28"/>
-        </w:rPr>
-      </w:pPr>
-      <w:r>
-        <w:rPr>
-          <w:sz w:val="24"/>
-          <w:szCs w:val="28"/>
-        </w:rPr>
-        <w:t>Members should be able to access this application to assist in successful transportation to and from work, and variances that might arise, while at the same time reducing their environmental impact.</w:t>
-      </w:r>
-    </w:p>
-    <w:p>
-      <w:pPr>
-        <w:pStyle w:val="ListParagraph"/>
-        <w:numPr>
-          <w:ilvl w:val="1"/>
-          <w:numId w:val="38"/>
-        </w:numPr>
-        <w:spacing w:before="100" w:beforeAutospacing="1" w:after="180" w:line="240" w:lineRule="auto"/>
-        <w:contextualSpacing/>
-        <w:rPr>
-          <w:sz w:val="24"/>
-          <w:szCs w:val="28"/>
-        </w:rPr>
-      </w:pPr>
-      <w:r>
-        <w:rPr>
-          <w:sz w:val="24"/>
-          <w:szCs w:val="28"/>
-        </w:rPr>
-        <w:t>The application should have an intuitive user interface in order to increase usage and therefore involvement in the Green Initiative.</w:t>
-      </w:r>
-    </w:p>
-    <w:p>
-      <w:pPr>
-        <w:pStyle w:val="ListParagraph"/>
-        <w:numPr>
-          <w:ilvl w:val="0"/>
-          <w:numId w:val="38"/>
-        </w:numPr>
-        <w:spacing w:before="100" w:beforeAutospacing="1" w:after="180" w:line="240" w:lineRule="auto"/>
-        <w:contextualSpacing/>
-        <w:rPr>
-          <w:sz w:val="24"/>
-          <w:szCs w:val="28"/>
-        </w:rPr>
-      </w:pPr>
-      <w:r>
-        <w:rPr>
-          <w:sz w:val="24"/>
-          <w:szCs w:val="28"/>
-        </w:rPr>
-        <w:t>Necessary Member information will transfer from The Client Member database to one managed by CGI</w:t>
-      </w:r>
-    </w:p>
-    <w:p>
-      <w:pPr>
-        <w:pStyle w:val="ListParagraph"/>
-        <w:numPr>
-          <w:ilvl w:val="1"/>
-          <w:numId w:val="38"/>
-        </w:numPr>
-        <w:spacing w:before="100" w:beforeAutospacing="1" w:after="180" w:line="240" w:lineRule="auto"/>
-        <w:contextualSpacing/>
-        <w:rPr>
-          <w:sz w:val="24"/>
-          <w:szCs w:val="28"/>
-        </w:rPr>
-      </w:pPr>
-      <w:r>
-        <w:rPr>
-          <w:sz w:val="24"/>
-          <w:szCs w:val="28"/>
-        </w:rPr>
-        <w:t>Security of this information is a high concern for The Client.</w:t>
-      </w:r>
-    </w:p>
-    <w:p>
-      <w:pPr>
-        <w:pStyle w:val="ListParagraph"/>
-        <w:numPr>
-          <w:ilvl w:val="1"/>
-          <w:numId w:val="38"/>
-        </w:numPr>
-        <w:spacing w:before="100" w:beforeAutospacing="1" w:after="180" w:line="240" w:lineRule="auto"/>
-        <w:contextualSpacing/>
-        <w:rPr>
-          <w:sz w:val="24"/>
-          <w:szCs w:val="28"/>
-        </w:rPr>
-      </w:pPr>
-      <w:r>
-        <w:rPr>
-          <w:sz w:val="24"/>
-          <w:szCs w:val="28"/>
-        </w:rPr>
-        <w:t>In order to provide a reliable service (within reason), contingency plans should be in place for the server that hosts this database and the application backbone.</w:t>
-      </w:r>
-    </w:p>
-    <w:p>
-      <w:pPr>
-        <w:pStyle w:val="ListParagraph"/>
-        <w:numPr>
-          <w:ilvl w:val="0"/>
-          <w:numId w:val="38"/>
-        </w:numPr>
-        <w:spacing w:before="100" w:beforeAutospacing="1" w:after="180" w:line="240" w:lineRule="auto"/>
-        <w:contextualSpacing/>
-        <w:rPr>
-          <w:sz w:val="24"/>
-          <w:szCs w:val="28"/>
-        </w:rPr>
-      </w:pPr>
-      <w:r>
-        <w:rPr>
-          <w:sz w:val="24"/>
-          <w:szCs w:val="28"/>
-        </w:rPr>
-        <w:t>The Application should ask, at minimum, the following:</w:t>
-      </w:r>
-    </w:p>
-    <w:p>
-      <w:pPr>
-        <w:pStyle w:val="ListParagraph"/>
-        <w:numPr>
-          <w:ilvl w:val="1"/>
-          <w:numId w:val="38"/>
-        </w:numPr>
-        <w:spacing w:before="100" w:beforeAutospacing="1" w:after="180" w:line="240" w:lineRule="auto"/>
-        <w:contextualSpacing/>
-        <w:rPr>
-          <w:sz w:val="24"/>
-          <w:szCs w:val="28"/>
-        </w:rPr>
-      </w:pPr>
-      <w:r>
-        <w:rPr>
-          <w:sz w:val="24"/>
-          <w:szCs w:val="28"/>
-        </w:rPr>
-        <w:t>Number of Commuters a Participant’s ride can accommodate</w:t>
-      </w:r>
-    </w:p>
-    <w:p>
-      <w:pPr>
-        <w:pStyle w:val="ListParagraph"/>
-        <w:numPr>
-          <w:ilvl w:val="1"/>
-          <w:numId w:val="38"/>
-        </w:numPr>
-        <w:spacing w:before="100" w:beforeAutospacing="1" w:after="180" w:line="240" w:lineRule="auto"/>
-        <w:contextualSpacing/>
-        <w:rPr>
-          <w:sz w:val="24"/>
-          <w:szCs w:val="28"/>
-        </w:rPr>
-      </w:pPr>
-      <w:r>
-        <w:rPr>
-          <w:sz w:val="24"/>
-          <w:szCs w:val="28"/>
-        </w:rPr>
-        <w:t>Type of Car</w:t>
-      </w:r>
-    </w:p>
-    <w:p>
-      <w:pPr>
-        <w:pStyle w:val="ListParagraph"/>
-        <w:numPr>
-          <w:ilvl w:val="1"/>
-          <w:numId w:val="38"/>
-        </w:numPr>
-        <w:spacing w:before="100" w:beforeAutospacing="1" w:after="180" w:line="240" w:lineRule="auto"/>
-        <w:contextualSpacing/>
-        <w:rPr>
-          <w:sz w:val="24"/>
-          <w:szCs w:val="28"/>
-        </w:rPr>
-      </w:pPr>
-      <w:r>
-        <w:rPr>
-          <w:sz w:val="24"/>
-          <w:szCs w:val="28"/>
-        </w:rPr>
-        <w:t>Communal Location to commute from, or meeting location</w:t>
-      </w:r>
-    </w:p>
-    <w:p>
-      <w:pPr>
-        <w:pStyle w:val="ListParagraph"/>
-        <w:numPr>
-          <w:ilvl w:val="1"/>
-          <w:numId w:val="38"/>
-        </w:numPr>
-        <w:spacing w:before="100" w:beforeAutospacing="1" w:after="180" w:line="240" w:lineRule="auto"/>
-        <w:contextualSpacing/>
-        <w:rPr>
-          <w:sz w:val="24"/>
-          <w:szCs w:val="28"/>
-        </w:rPr>
-      </w:pPr>
-      <w:r>
-        <w:rPr>
-          <w:sz w:val="24"/>
-          <w:szCs w:val="28"/>
-        </w:rPr>
-        <w:t>Work Arrival / Departure Times</w:t>
-      </w:r>
-    </w:p>
-    <w:p>
-      <w:pPr>
-        <w:pStyle w:val="Heading1"/>
-        <w:keepNext w:val="0"/>
-        <w:keepLines w:val="0"/>
-        <w:pageBreakBefore w:val="0"/>
-        <w:numPr>
-          <w:ilvl w:val="0"/>
-          <w:numId w:val="0"/>
-        </w:numPr>
-        <w:spacing w:before="0" w:after="240" w:line="240" w:lineRule="auto"/>
-        <w:ind w:left="360"/>
-        <w:contextualSpacing w:val="0"/>
-      </w:pPr>
       <w:r>
         <w:br w:type="page"/>
       </w:r>
       <w:bookmarkStart w:id="22" w:name="_Toc350264955"/>
-      <w:bookmarkStart w:id="23" w:name="_Toc358365925"/>
+      <w:bookmarkStart w:id="23" w:name="_Toc391498405"/>
       <w:r>
         <w:lastRenderedPageBreak/>
         <w:t xml:space="preserve">3 </w:t>
@@ -2010,7 +1882,7 @@
         <w:ind w:left="1800" w:hanging="1440"/>
       </w:pPr>
       <w:bookmarkStart w:id="24" w:name="_Toc350264956"/>
-      <w:bookmarkStart w:id="25" w:name="_Toc358365926"/>
+      <w:bookmarkStart w:id="25" w:name="_Toc391498406"/>
       <w:r>
         <w:t xml:space="preserve">3.1 </w:t>
       </w:r>
@@ -3257,7 +3129,7 @@
         <w:br w:type="page"/>
       </w:r>
       <w:bookmarkStart w:id="34" w:name="_Toc350264975"/>
-      <w:bookmarkStart w:id="35" w:name="_Toc358365927"/>
+      <w:bookmarkStart w:id="35" w:name="_Toc391498407"/>
       <w:r>
         <w:lastRenderedPageBreak/>
         <w:t>I</w:t>
@@ -3372,7 +3244,7 @@
       <w:bookmarkStart w:id="44" w:name="_Toc350264984"/>
       <w:bookmarkStart w:id="45" w:name="_Toc350264985"/>
       <w:bookmarkStart w:id="46" w:name="_Toc350264986"/>
-      <w:bookmarkStart w:id="47" w:name="_Toc358365928"/>
+      <w:bookmarkStart w:id="47" w:name="_Toc391498408"/>
       <w:bookmarkEnd w:id="36"/>
       <w:bookmarkEnd w:id="37"/>
       <w:bookmarkEnd w:id="38"/>
@@ -3427,7 +3299,7 @@
       </w:pPr>
       <w:bookmarkStart w:id="48" w:name="_Toc350264987"/>
       <w:bookmarkStart w:id="49" w:name="_Toc350264988"/>
-      <w:bookmarkStart w:id="50" w:name="_Toc358365929"/>
+      <w:bookmarkStart w:id="50" w:name="_Toc391498409"/>
       <w:bookmarkEnd w:id="48"/>
       <w:r>
         <w:t>Implementation considerations</w:t>
@@ -3687,13 +3559,13 @@
         <w:pageBreakBefore w:val="0"/>
         <w:numPr>
           <w:ilvl w:val="0"/>
-          <w:numId w:val="46"/>
+          <w:numId w:val="50"/>
         </w:numPr>
         <w:spacing w:before="0" w:after="240" w:line="240" w:lineRule="auto"/>
         <w:contextualSpacing w:val="0"/>
       </w:pPr>
       <w:bookmarkStart w:id="51" w:name="_Toc350264989"/>
-      <w:bookmarkStart w:id="52" w:name="_Toc358365930"/>
+      <w:bookmarkStart w:id="52" w:name="_Toc391498410"/>
       <w:r>
         <w:t>Appendix</w:t>
       </w:r>
@@ -3710,7 +3582,7 @@
         <w:ind w:left="360"/>
       </w:pPr>
       <w:bookmarkStart w:id="53" w:name="_Toc350264990"/>
-      <w:bookmarkStart w:id="54" w:name="_Toc358365931"/>
+      <w:bookmarkStart w:id="54" w:name="_Toc391498411"/>
       <w:r>
         <w:t xml:space="preserve">7.1 </w:t>
       </w:r>
@@ -3742,7 +3614,7 @@
           <w:szCs w:val="48"/>
         </w:rPr>
         <w:drawing>
-          <wp:anchor distT="0" distB="0" distL="114300" distR="114300" simplePos="0" relativeHeight="251660288" behindDoc="0" locked="0" layoutInCell="1" allowOverlap="1" wp14:anchorId="600CCC10" wp14:editId="65FD7114">
+          <wp:anchor distT="0" distB="0" distL="114300" distR="114300" simplePos="0" relativeHeight="251662336" behindDoc="0" locked="0" layoutInCell="1" allowOverlap="1" wp14:anchorId="600CCC10" wp14:editId="65FD7114">
             <wp:simplePos x="0" y="0"/>
             <wp:positionH relativeFrom="column">
               <wp:posOffset>-335280</wp:posOffset>
@@ -3767,7 +3639,7 @@
                     </pic:cNvPicPr>
                   </pic:nvPicPr>
                   <pic:blipFill>
-                    <a:blip r:embed="rId19">
+                    <a:blip r:embed="rId18">
                       <a:extLst>
                         <a:ext uri="{28A0092B-C50C-407E-A947-70E740481C1C}">
                           <a14:useLocalDpi xmlns:a14="http://schemas.microsoft.com/office/drawing/2010/main" val="0"/>
@@ -3865,15 +3737,9 @@
     </w:p>
     <w:p>
       <w:pPr>
-        <w:pStyle w:val="Heading2"/>
-        <w:numPr>
-          <w:ilvl w:val="0"/>
-          <w:numId w:val="0"/>
-        </w:numPr>
-        <w:ind w:left="734" w:hanging="734"/>
+        <w:pStyle w:val="BodyText"/>
       </w:pPr>
       <w:bookmarkStart w:id="55" w:name="_Toc350264991"/>
-      <w:bookmarkStart w:id="56" w:name="_Toc358365932"/>
       <w:r>
         <w:rPr>
           <w:noProof/>
@@ -3914,7 +3780,7 @@
                           </pic:cNvPicPr>
                         </pic:nvPicPr>
                         <pic:blipFill>
-                          <a:blip r:embed="rId20">
+                          <a:blip r:embed="rId19">
                             <a:extLst>
                               <a:ext uri="{28A0092B-C50C-407E-A947-70E740481C1C}">
                                 <a14:useLocalDpi xmlns:a14="http://schemas.microsoft.com/office/drawing/2010/main" val="0"/>
@@ -3948,7 +3814,7 @@
                           </pic:cNvPicPr>
                         </pic:nvPicPr>
                         <pic:blipFill>
-                          <a:blip r:embed="rId21">
+                          <a:blip r:embed="rId20">
                             <a:extLst>
                               <a:ext uri="{28A0092B-C50C-407E-A947-70E740481C1C}">
                                 <a14:useLocalDpi xmlns:a14="http://schemas.microsoft.com/office/drawing/2010/main" val="0"/>
@@ -3982,7 +3848,7 @@
           </mc:Choice>
           <mc:Fallback>
             <w:pict>
-              <v:group id="Group 16" o:spid="_x0000_s1026" style="position:absolute;margin-left:-51.6pt;margin-top:7.45pt;width:372pt;height:567.6pt;z-index:251659264" coordsize="47244,72085" o:gfxdata="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">
+              <v:group w14:anchorId="35F37DFA" id="Group 16" o:spid="_x0000_s1026" style="position:absolute;margin-left:-51.6pt;margin-top:7.45pt;width:372pt;height:567.6pt;z-index:251659264" coordsize="47244,72085" o:gfxdata="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">
                 <v:shapetype id="_x0000_t75" coordsize="21600,21600" o:spt="75" o:preferrelative="t" path="m@4@5l@4@11@9@11@9@5xe" filled="f" stroked="f">
                   <v:stroke joinstyle="miter"/>
                   <v:formulas>
@@ -4003,11 +3869,11 @@
                   <o:lock v:ext="edit" aspectratio="t"/>
                 </v:shapetype>
                 <v:shape id="Picture 12" o:spid="_x0000_s1027" type="#_x0000_t75" style="position:absolute;width:47244;height:41452;visibility:visible;mso-wrap-style:square" o:gfxdata="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">
-                  <v:imagedata r:id="rId22" o:title="Process Flow 1"/>
+                  <v:imagedata r:id="rId21" o:title="Process Flow 1"/>
                   <v:path arrowok="t"/>
                 </v:shape>
                 <v:shape id="Picture 14" o:spid="_x0000_s1028" type="#_x0000_t75" style="position:absolute;left:4343;top:41452;width:42672;height:30633;visibility:visible;mso-wrap-style:square" o:gfxdata="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">
-                  <v:imagedata r:id="rId23" o:title="Process 2"/>
+                  <v:imagedata r:id="rId22" o:title="Process 2"/>
                   <v:path arrowok="t"/>
                 </v:shape>
                 <w10:wrap type="square"/>
@@ -4016,8 +3882,99 @@
           </mc:Fallback>
         </mc:AlternateContent>
       </w:r>
+    </w:p>
+    <w:p>
+      <w:pPr>
+        <w:pStyle w:val="BodyText"/>
+      </w:pPr>
+    </w:p>
+    <w:p>
+      <w:pPr>
+        <w:pStyle w:val="BodyText"/>
+      </w:pPr>
+    </w:p>
+    <w:p>
+      <w:pPr>
+        <w:pStyle w:val="BodyText"/>
+      </w:pPr>
+    </w:p>
+    <w:p>
+      <w:pPr>
+        <w:pStyle w:val="BodyText"/>
+      </w:pPr>
+    </w:p>
+    <w:p>
+      <w:pPr>
+        <w:pStyle w:val="BodyText"/>
+      </w:pPr>
+    </w:p>
+    <w:p>
+      <w:pPr>
+        <w:pStyle w:val="BodyText"/>
+      </w:pPr>
+    </w:p>
+    <w:p>
+      <w:pPr>
+        <w:pStyle w:val="BodyText"/>
+      </w:pPr>
+    </w:p>
+    <w:p>
+      <w:pPr>
+        <w:pStyle w:val="BodyText"/>
+      </w:pPr>
+    </w:p>
+    <w:p>
+      <w:pPr>
+        <w:pStyle w:val="BodyText"/>
+      </w:pPr>
+    </w:p>
+    <w:p>
+      <w:pPr>
+        <w:pStyle w:val="BodyText"/>
+      </w:pPr>
+    </w:p>
+    <w:p>
+      <w:pPr>
+        <w:pStyle w:val="BodyText"/>
+      </w:pPr>
+    </w:p>
+    <w:p>
+      <w:pPr>
+        <w:pStyle w:val="BodyText"/>
+      </w:pPr>
+    </w:p>
+    <w:p>
+      <w:pPr>
+        <w:pStyle w:val="BodyText"/>
+      </w:pPr>
+    </w:p>
+    <w:p>
+      <w:pPr>
+        <w:pStyle w:val="BodyText"/>
+        <w:rPr>
+          <w:b/>
+        </w:rPr>
+      </w:pPr>
       <w:r>
-        <w:t xml:space="preserve">     </w:t>
+        <w:t xml:space="preserve">Note: </w:t>
+      </w:r>
+      <w:r>
+        <w:t>All other features of the application are completely optional. Further details can be found in the Functional Design document under Section 2.</w:t>
+      </w:r>
+    </w:p>
+    <w:p>
+      <w:pPr>
+        <w:rPr>
+          <w:rFonts w:asciiTheme="majorHAnsi" w:hAnsiTheme="majorHAnsi"/>
+          <w:b/>
+          <w:bCs/>
+          <w:color w:val="991F3D" w:themeColor="accent2"/>
+          <w:sz w:val="28"/>
+          <w:szCs w:val="26"/>
+        </w:rPr>
+      </w:pPr>
+      <w:r>
+        <w:br w:type="page"/>
       </w:r>
     </w:p>
     <w:p>
@@ -4029,173 +3986,7 @@
         </w:numPr>
         <w:ind w:left="734" w:hanging="734"/>
       </w:pPr>
-    </w:p>
-    <w:p>
-      <w:pPr>
-        <w:pStyle w:val="Heading2"/>
-        <w:numPr>
-          <w:ilvl w:val="0"/>
-          <w:numId w:val="0"/>
-        </w:numPr>
-        <w:ind w:left="734" w:hanging="734"/>
-      </w:pPr>
-    </w:p>
-    <w:p>
-      <w:pPr>
-        <w:pStyle w:val="Heading2"/>
-        <w:numPr>
-          <w:ilvl w:val="0"/>
-          <w:numId w:val="0"/>
-        </w:numPr>
-        <w:ind w:left="734" w:hanging="734"/>
-      </w:pPr>
-    </w:p>
-    <w:p>
-      <w:pPr>
-        <w:pStyle w:val="Heading2"/>
-        <w:numPr>
-          <w:ilvl w:val="0"/>
-          <w:numId w:val="0"/>
-        </w:numPr>
-        <w:ind w:left="734" w:hanging="734"/>
-      </w:pPr>
-    </w:p>
-    <w:p>
-      <w:pPr>
-        <w:pStyle w:val="Heading2"/>
-        <w:numPr>
-          <w:ilvl w:val="0"/>
-          <w:numId w:val="0"/>
-        </w:numPr>
-        <w:ind w:left="734" w:hanging="734"/>
-      </w:pPr>
-    </w:p>
-    <w:p>
-      <w:pPr>
-        <w:pStyle w:val="Heading2"/>
-        <w:numPr>
-          <w:ilvl w:val="0"/>
-          <w:numId w:val="0"/>
-        </w:numPr>
-        <w:ind w:left="734" w:hanging="734"/>
-      </w:pPr>
-    </w:p>
-    <w:p>
-      <w:pPr>
-        <w:pStyle w:val="Heading2"/>
-        <w:numPr>
-          <w:ilvl w:val="0"/>
-          <w:numId w:val="0"/>
-        </w:numPr>
-        <w:ind w:left="734" w:hanging="734"/>
-        <w:rPr>
-          <w:b w:val="0"/>
-          <w:color w:val="auto"/>
-        </w:rPr>
-      </w:pPr>
-      <w:r>
-        <w:rPr>
-          <w:b w:val="0"/>
-          <w:color w:val="auto"/>
-        </w:rPr>
-        <w:t xml:space="preserve">Note: </w:t>
-      </w:r>
-      <w:r>
-        <w:rPr>
-          <w:b w:val="0"/>
-          <w:color w:val="auto"/>
-        </w:rPr>
-        <w:t>All other features of the application are completely optional. Further details can be found in the Functional Design document under Section 2.</w:t>
-      </w:r>
-    </w:p>
-    <w:p>
-      <w:pPr>
-        <w:pStyle w:val="Heading2"/>
-        <w:numPr>
-          <w:ilvl w:val="0"/>
-          <w:numId w:val="0"/>
-        </w:numPr>
-        <w:ind w:left="734" w:hanging="734"/>
-      </w:pPr>
-    </w:p>
-    <w:p>
-      <w:pPr>
-        <w:pStyle w:val="Heading2"/>
-        <w:numPr>
-          <w:ilvl w:val="0"/>
-          <w:numId w:val="0"/>
-        </w:numPr>
-        <w:ind w:left="734" w:hanging="734"/>
-      </w:pPr>
-    </w:p>
-    <w:p>
-      <w:pPr>
-        <w:pStyle w:val="Heading2"/>
-        <w:numPr>
-          <w:ilvl w:val="0"/>
-          <w:numId w:val="0"/>
-        </w:numPr>
-        <w:ind w:left="734" w:hanging="734"/>
-      </w:pPr>
-    </w:p>
-    <w:p>
-      <w:pPr>
-        <w:pStyle w:val="Heading2"/>
-        <w:numPr>
-          <w:ilvl w:val="0"/>
-          <w:numId w:val="0"/>
-        </w:numPr>
-        <w:ind w:left="734" w:hanging="734"/>
-      </w:pPr>
-    </w:p>
-    <w:p>
-      <w:pPr>
-        <w:pStyle w:val="Heading2"/>
-        <w:numPr>
-          <w:ilvl w:val="0"/>
-          <w:numId w:val="0"/>
-        </w:numPr>
-        <w:ind w:left="734" w:hanging="734"/>
-      </w:pPr>
-    </w:p>
-    <w:p>
-      <w:pPr>
-        <w:pStyle w:val="Heading2"/>
-        <w:numPr>
-          <w:ilvl w:val="0"/>
-          <w:numId w:val="0"/>
-        </w:numPr>
-        <w:ind w:left="734" w:hanging="734"/>
-      </w:pPr>
-    </w:p>
-    <w:p>
-      <w:pPr>
-        <w:pStyle w:val="Heading2"/>
-        <w:numPr>
-          <w:ilvl w:val="0"/>
-          <w:numId w:val="0"/>
-        </w:numPr>
-      </w:pPr>
-    </w:p>
-    <w:p>
-      <w:pPr>
-        <w:pStyle w:val="Heading2"/>
-        <w:numPr>
-          <w:ilvl w:val="0"/>
-          <w:numId w:val="0"/>
-        </w:numPr>
-        <w:ind w:left="734" w:hanging="734"/>
-      </w:pPr>
-    </w:p>
-    <w:p>
-      <w:pPr>
-        <w:pStyle w:val="Heading2"/>
-        <w:numPr>
-          <w:ilvl w:val="0"/>
-          <w:numId w:val="0"/>
-        </w:numPr>
-        <w:ind w:left="734" w:hanging="734"/>
-      </w:pPr>
+      <w:bookmarkStart w:id="56" w:name="_Toc391498412"/>
       <w:r>
         <w:lastRenderedPageBreak/>
         <w:t xml:space="preserve">7.2 </w:t>
@@ -4245,7 +4036,7 @@
         </w:rPr>
       </w:pPr>
       <w:bookmarkStart w:id="57" w:name="_Toc350264992"/>
-      <w:bookmarkStart w:id="58" w:name="_Toc358365933"/>
+      <w:bookmarkStart w:id="58" w:name="_Toc391498413"/>
       <w:r>
         <w:rPr>
           <w:rFonts w:ascii="Arial" w:hAnsi="Arial" w:cs="Arial"/>
@@ -4255,6 +4046,7 @@
         </w:rPr>
         <w:t>API – Application Programming Interface</w:t>
       </w:r>
+      <w:bookmarkEnd w:id="58"/>
     </w:p>
     <w:p>
       <w:pPr>
@@ -4267,24 +4059,8 @@
         <w:rPr>
           <w:sz w:val="24"/>
         </w:rPr>
-        <w:t xml:space="preserve">Departure Notification – A button that a driver can press that sends a notification to the </w:t>
+        <w:t>Departure Notification – A button that a driver can press that sends a notification to the riders that lets them know when the driver has left his location to pick them up.</w:t>
       </w:r>
-      <w:proofErr w:type="gramStart"/>
-      <w:r>
-        <w:rPr>
-          <w:sz w:val="24"/>
-        </w:rPr>
-        <w:t>riders that lets</w:t>
-      </w:r>
-      <w:proofErr w:type="gramEnd"/>
-      <w:r>
-        <w:rPr>
-          <w:sz w:val="24"/>
-        </w:rPr>
-        <w:t xml:space="preserve"> them know when the driver has left his location to pick them up.</w:t>
-      </w:r>
-      <w:bookmarkStart w:id="59" w:name="_GoBack"/>
-      <w:bookmarkEnd w:id="59"/>
     </w:p>
     <w:p>
       <w:pPr>
@@ -4345,6 +4121,7 @@
         <w:spacing w:before="0" w:after="240" w:line="240" w:lineRule="auto"/>
         <w:contextualSpacing w:val="0"/>
       </w:pPr>
+      <w:bookmarkStart w:id="59" w:name="_Toc391498414"/>
       <w:r>
         <w:t xml:space="preserve">8 </w:t>
       </w:r>
@@ -4352,7 +4129,7 @@
         <w:t>Change Log</w:t>
       </w:r>
       <w:bookmarkEnd w:id="57"/>
-      <w:bookmarkEnd w:id="58"/>
+      <w:bookmarkEnd w:id="59"/>
     </w:p>
     <w:p>
       <w:r>
@@ -4732,7 +4509,7 @@
       </w:pPr>
     </w:p>
     <w:sectPr>
-      <w:headerReference w:type="first" r:id="rId24"/>
+      <w:headerReference w:type="first" r:id="rId23"/>
       <w:pgSz w:w="12242" w:h="15842" w:code="119"/>
       <w:pgMar w:top="720" w:right="720" w:bottom="720" w:left="1800" w:header="720" w:footer="720" w:gutter="0"/>
       <w:pgNumType w:start="1"/>
@@ -4744,7 +4521,7 @@
 </file>
 
 <file path=word/endnotes.xml><?xml version="1.0" encoding="utf-8"?>
-<w:endnotes xmlns:wpc="http://schemas.microsoft.com/office/word/2010/wordprocessingCanvas" xmlns:mc="http://schemas.openxmlformats.org/markup-compatibility/2006" xmlns:o="urn:schemas-microsoft-com:office:office" xmlns:r="http://schemas.openxmlformats.org/officeDocument/2006/relationships" xmlns:m="http://schemas.openxmlformats.org/officeDocument/2006/math" xmlns:v="urn:schemas-microsoft-com:vml" xmlns:wp14="http://schemas.microsoft.com/office/word/2010/wordprocessingDrawing" xmlns:wp="http://schemas.openxmlformats.org/drawingml/2006/wordprocessingDrawing" xmlns:w10="urn:schemas-microsoft-com:office:word" xmlns:w="http://schemas.openxmlformats.org/wordprocessingml/2006/main" xmlns:w14="http://schemas.microsoft.com/office/word/2010/wordml" xmlns:wpg="http://schemas.microsoft.com/office/word/2010/wordprocessingGroup" xmlns:wpi="http://schemas.microsoft.com/office/word/2010/wordprocessingInk" xmlns:wne="http://schemas.microsoft.com/office/word/2006/wordml" xmlns:wps="http://schemas.microsoft.com/office/word/2010/wordprocessingShape" mc:Ignorable="w14 wp14">
+<w:endnotes xmlns:wpc="http://schemas.microsoft.com/office/word/2010/wordprocessingCanvas" xmlns:mc="http://schemas.openxmlformats.org/markup-compatibility/2006" xmlns:o="urn:schemas-microsoft-com:office:office" xmlns:r="http://schemas.openxmlformats.org/officeDocument/2006/relationships" xmlns:m="http://schemas.openxmlformats.org/officeDocument/2006/math" xmlns:v="urn:schemas-microsoft-com:vml" xmlns:wp14="http://schemas.microsoft.com/office/word/2010/wordprocessingDrawing" xmlns:wp="http://schemas.openxmlformats.org/drawingml/2006/wordprocessingDrawing" xmlns:w10="urn:schemas-microsoft-com:office:word" xmlns:w="http://schemas.openxmlformats.org/wordprocessingml/2006/main" xmlns:w14="http://schemas.microsoft.com/office/word/2010/wordml" xmlns:w15="http://schemas.microsoft.com/office/word/2012/wordml" xmlns:wpg="http://schemas.microsoft.com/office/word/2010/wordprocessingGroup" xmlns:wpi="http://schemas.microsoft.com/office/word/2010/wordprocessingInk" xmlns:wne="http://schemas.microsoft.com/office/word/2006/wordml" xmlns:wps="http://schemas.microsoft.com/office/word/2010/wordprocessingShape" mc:Ignorable="w14 w15 wp14">
   <w:endnote w:type="separator" w:id="-1">
     <w:p>
       <w:pPr>
@@ -4771,7 +4548,7 @@
 </file>
 
 <file path=word/footer1.xml><?xml version="1.0" encoding="utf-8"?>
-<w:ftr xmlns:wpc="http://schemas.microsoft.com/office/word/2010/wordprocessingCanvas" xmlns:mc="http://schemas.openxmlformats.org/markup-compatibility/2006" xmlns:o="urn:schemas-microsoft-com:office:office" xmlns:r="http://schemas.openxmlformats.org/officeDocument/2006/relationships" xmlns:m="http://schemas.openxmlformats.org/officeDocument/2006/math" xmlns:v="urn:schemas-microsoft-com:vml" xmlns:wp14="http://schemas.microsoft.com/office/word/2010/wordprocessingDrawing" xmlns:wp="http://schemas.openxmlformats.org/drawingml/2006/wordprocessingDrawing" xmlns:w10="urn:schemas-microsoft-com:office:word" xmlns:w="http://schemas.openxmlformats.org/wordprocessingml/2006/main" xmlns:w14="http://schemas.microsoft.com/office/word/2010/wordml" xmlns:wpg="http://schemas.microsoft.com/office/word/2010/wordprocessingGroup" xmlns:wpi="http://schemas.microsoft.com/office/word/2010/wordprocessingInk" xmlns:wne="http://schemas.microsoft.com/office/word/2006/wordml" xmlns:wps="http://schemas.microsoft.com/office/word/2010/wordprocessingShape" mc:Ignorable="w14 wp14">
+<w:ftr xmlns:wpc="http://schemas.microsoft.com/office/word/2010/wordprocessingCanvas" xmlns:mc="http://schemas.openxmlformats.org/markup-compatibility/2006" xmlns:o="urn:schemas-microsoft-com:office:office" xmlns:r="http://schemas.openxmlformats.org/officeDocument/2006/relationships" xmlns:m="http://schemas.openxmlformats.org/officeDocument/2006/math" xmlns:v="urn:schemas-microsoft-com:vml" xmlns:wp14="http://schemas.microsoft.com/office/word/2010/wordprocessingDrawing" xmlns:wp="http://schemas.openxmlformats.org/drawingml/2006/wordprocessingDrawing" xmlns:w10="urn:schemas-microsoft-com:office:word" xmlns:w="http://schemas.openxmlformats.org/wordprocessingml/2006/main" xmlns:w14="http://schemas.microsoft.com/office/word/2010/wordml" xmlns:w15="http://schemas.microsoft.com/office/word/2012/wordml" xmlns:wpg="http://schemas.microsoft.com/office/word/2010/wordprocessingGroup" xmlns:wpi="http://schemas.microsoft.com/office/word/2010/wordprocessingInk" xmlns:wne="http://schemas.microsoft.com/office/word/2006/wordml" xmlns:wps="http://schemas.microsoft.com/office/word/2010/wordprocessingShape" mc:Ignorable="w14 w15 wp14">
   <w:tbl>
     <w:tblPr>
       <w:tblStyle w:val="TableGrid"/>
@@ -4819,7 +4596,7 @@
             <mc:AlternateContent>
               <mc:Choice Requires="wps">
                 <w:drawing>
-                  <wp:anchor distT="0" distB="0" distL="114300" distR="114300" simplePos="0" relativeHeight="251788288" behindDoc="0" locked="1" layoutInCell="1" allowOverlap="1">
+                  <wp:anchor distT="0" distB="0" distL="114300" distR="114300" simplePos="0" relativeHeight="251663360" behindDoc="0" locked="1" layoutInCell="1" allowOverlap="1">
                     <wp:simplePos x="0" y="0"/>
                     <wp:positionH relativeFrom="column">
                       <wp:posOffset>0</wp:posOffset>
@@ -4902,7 +4679,7 @@
               </mc:Choice>
               <mc:Fallback>
                 <w:pict>
-                  <v:rect id="Rectangle 29" o:spid="_x0000_s1026" style="position:absolute;margin-left:0;margin-top:21.05pt;width:486pt;height:2.15pt;z-index:251788288;visibility:visible;mso-wrap-style:square;mso-width-percent:0;mso-height-percent:0;mso-wrap-distance-left:9pt;mso-wrap-distance-top:0;mso-wrap-distance-right:9pt;mso-wrap-distance-bottom:0;mso-position-horizontal:absolute;mso-position-horizontal-relative:text;mso-position-vertical:absolute;mso-position-vertical-relative:text;mso-width-percent:0;mso-height-percent:0;mso-width-relative:margin;mso-height-relative:margin;v-text-anchor:middle" o:gfxdata="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" fillcolor="#ff6a00 [3206]" stroked="f" strokeweight="2pt">
+                  <v:rect w14:anchorId="1785F625" id="Rectangle 29" o:spid="_x0000_s1026" style="position:absolute;margin-left:0;margin-top:21.05pt;width:486pt;height:2.15pt;z-index:251663360;visibility:visible;mso-wrap-style:square;mso-width-percent:0;mso-height-percent:0;mso-wrap-distance-left:9pt;mso-wrap-distance-top:0;mso-wrap-distance-right:9pt;mso-wrap-distance-bottom:0;mso-position-horizontal:absolute;mso-position-horizontal-relative:text;mso-position-vertical:absolute;mso-position-vertical-relative:text;mso-width-percent:0;mso-height-percent:0;mso-width-relative:margin;mso-height-relative:margin;v-text-anchor:middle" o:gfxdata="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" fillcolor="#ff6a00 [3206]" stroked="f" strokeweight="2pt">
                     <v:fill color2="#991f3d [3205]" angle="90" colors="0 #ff6a00;.5 #e31937;1 #991f3d" focus="100%" type="gradient">
                       <o:fill v:ext="view" type="gradientUnscaled"/>
                     </v:fill>
@@ -4954,7 +4731,7 @@
             <w:rPr>
               <w:noProof/>
             </w:rPr>
-            <w:t>i</w:t>
+            <w:t>6</w:t>
           </w:r>
           <w:r>
             <w:rPr>
@@ -4992,7 +4769,7 @@
 </file>
 
 <file path=word/footer2.xml><?xml version="1.0" encoding="utf-8"?>
-<w:ftr xmlns:wpc="http://schemas.microsoft.com/office/word/2010/wordprocessingCanvas" xmlns:mc="http://schemas.openxmlformats.org/markup-compatibility/2006" xmlns:o="urn:schemas-microsoft-com:office:office" xmlns:r="http://schemas.openxmlformats.org/officeDocument/2006/relationships" xmlns:m="http://schemas.openxmlformats.org/officeDocument/2006/math" xmlns:v="urn:schemas-microsoft-com:vml" xmlns:wp14="http://schemas.microsoft.com/office/word/2010/wordprocessingDrawing" xmlns:wp="http://schemas.openxmlformats.org/drawingml/2006/wordprocessingDrawing" xmlns:w10="urn:schemas-microsoft-com:office:word" xmlns:w="http://schemas.openxmlformats.org/wordprocessingml/2006/main" xmlns:w14="http://schemas.microsoft.com/office/word/2010/wordml" xmlns:wpg="http://schemas.microsoft.com/office/word/2010/wordprocessingGroup" xmlns:wpi="http://schemas.microsoft.com/office/word/2010/wordprocessingInk" xmlns:wne="http://schemas.microsoft.com/office/word/2006/wordml" xmlns:wps="http://schemas.microsoft.com/office/word/2010/wordprocessingShape" mc:Ignorable="w14 wp14">
+<w:ftr xmlns:wpc="http://schemas.microsoft.com/office/word/2010/wordprocessingCanvas" xmlns:mc="http://schemas.openxmlformats.org/markup-compatibility/2006" xmlns:o="urn:schemas-microsoft-com:office:office" xmlns:r="http://schemas.openxmlformats.org/officeDocument/2006/relationships" xmlns:m="http://schemas.openxmlformats.org/officeDocument/2006/math" xmlns:v="urn:schemas-microsoft-com:vml" xmlns:wp14="http://schemas.microsoft.com/office/word/2010/wordprocessingDrawing" xmlns:wp="http://schemas.openxmlformats.org/drawingml/2006/wordprocessingDrawing" xmlns:w10="urn:schemas-microsoft-com:office:word" xmlns:w="http://schemas.openxmlformats.org/wordprocessingml/2006/main" xmlns:w14="http://schemas.microsoft.com/office/word/2010/wordml" xmlns:w15="http://schemas.microsoft.com/office/word/2012/wordml" xmlns:wpg="http://schemas.microsoft.com/office/word/2010/wordprocessingGroup" xmlns:wpi="http://schemas.microsoft.com/office/word/2010/wordprocessingInk" xmlns:wne="http://schemas.microsoft.com/office/word/2006/wordml" xmlns:wps="http://schemas.microsoft.com/office/word/2010/wordprocessingShape" mc:Ignorable="w14 w15 wp14">
   <w:tbl>
     <w:tblPr>
       <w:tblStyle w:val="TableGrid"/>
@@ -5040,7 +4817,7 @@
             <mc:AlternateContent>
               <mc:Choice Requires="wps">
                 <w:drawing>
-                  <wp:anchor distT="0" distB="0" distL="114300" distR="114300" simplePos="0" relativeHeight="251762688" behindDoc="0" locked="1" layoutInCell="1" allowOverlap="1">
+                  <wp:anchor distT="0" distB="0" distL="114300" distR="114300" simplePos="0" relativeHeight="251660288" behindDoc="0" locked="1" layoutInCell="1" allowOverlap="1">
                     <wp:simplePos x="0" y="0"/>
                     <wp:positionH relativeFrom="column">
                       <wp:posOffset>0</wp:posOffset>
@@ -5123,7 +4900,7 @@
               </mc:Choice>
               <mc:Fallback>
                 <w:pict>
-                  <v:rect id="Rectangle 29" o:spid="_x0000_s1026" style="position:absolute;margin-left:0;margin-top:21.05pt;width:486pt;height:2.15pt;z-index:251762688;visibility:visible;mso-wrap-style:square;mso-width-percent:0;mso-height-percent:0;mso-wrap-distance-left:9pt;mso-wrap-distance-top:0;mso-wrap-distance-right:9pt;mso-wrap-distance-bottom:0;mso-position-horizontal:absolute;mso-position-horizontal-relative:text;mso-position-vertical:absolute;mso-position-vertical-relative:text;mso-width-percent:0;mso-height-percent:0;mso-width-relative:margin;mso-height-relative:margin;v-text-anchor:middle" o:gfxdata="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" fillcolor="#ff6a00 [3206]" stroked="f" strokeweight="2pt">
+                  <v:rect w14:anchorId="2A87621F" id="Rectangle 29" o:spid="_x0000_s1026" style="position:absolute;margin-left:0;margin-top:21.05pt;width:486pt;height:2.15pt;z-index:251660288;visibility:visible;mso-wrap-style:square;mso-width-percent:0;mso-height-percent:0;mso-wrap-distance-left:9pt;mso-wrap-distance-top:0;mso-wrap-distance-right:9pt;mso-wrap-distance-bottom:0;mso-position-horizontal:absolute;mso-position-horizontal-relative:text;mso-position-vertical:absolute;mso-position-vertical-relative:text;mso-width-percent:0;mso-height-percent:0;mso-width-relative:margin;mso-height-relative:margin;v-text-anchor:middle" o:gfxdata="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" fillcolor="#ff6a00 [3206]" stroked="f" strokeweight="2pt">
                     <v:fill color2="#991f3d [3205]" angle="90" colors="0 #ff6a00;.5 #e31937;1 #991f3d" focus="100%" type="gradient">
                       <o:fill v:ext="view" type="gradientUnscaled"/>
                     </v:fill>
@@ -5184,7 +4961,7 @@
 </file>
 
 <file path=word/footer3.xml><?xml version="1.0" encoding="utf-8"?>
-<w:ftr xmlns:wpc="http://schemas.microsoft.com/office/word/2010/wordprocessingCanvas" xmlns:mc="http://schemas.openxmlformats.org/markup-compatibility/2006" xmlns:o="urn:schemas-microsoft-com:office:office" xmlns:r="http://schemas.openxmlformats.org/officeDocument/2006/relationships" xmlns:m="http://schemas.openxmlformats.org/officeDocument/2006/math" xmlns:v="urn:schemas-microsoft-com:vml" xmlns:wp14="http://schemas.microsoft.com/office/word/2010/wordprocessingDrawing" xmlns:wp="http://schemas.openxmlformats.org/drawingml/2006/wordprocessingDrawing" xmlns:w10="urn:schemas-microsoft-com:office:word" xmlns:w="http://schemas.openxmlformats.org/wordprocessingml/2006/main" xmlns:w14="http://schemas.microsoft.com/office/word/2010/wordml" xmlns:wpg="http://schemas.microsoft.com/office/word/2010/wordprocessingGroup" xmlns:wpi="http://schemas.microsoft.com/office/word/2010/wordprocessingInk" xmlns:wne="http://schemas.microsoft.com/office/word/2006/wordml" xmlns:wps="http://schemas.microsoft.com/office/word/2010/wordprocessingShape" mc:Ignorable="w14 wp14">
+<w:ftr xmlns:wpc="http://schemas.microsoft.com/office/word/2010/wordprocessingCanvas" xmlns:mc="http://schemas.openxmlformats.org/markup-compatibility/2006" xmlns:o="urn:schemas-microsoft-com:office:office" xmlns:r="http://schemas.openxmlformats.org/officeDocument/2006/relationships" xmlns:m="http://schemas.openxmlformats.org/officeDocument/2006/math" xmlns:v="urn:schemas-microsoft-com:vml" xmlns:wp14="http://schemas.microsoft.com/office/word/2010/wordprocessingDrawing" xmlns:wp="http://schemas.openxmlformats.org/drawingml/2006/wordprocessingDrawing" xmlns:w10="urn:schemas-microsoft-com:office:word" xmlns:w="http://schemas.openxmlformats.org/wordprocessingml/2006/main" xmlns:w14="http://schemas.microsoft.com/office/word/2010/wordml" xmlns:w15="http://schemas.microsoft.com/office/word/2012/wordml" xmlns:wpg="http://schemas.microsoft.com/office/word/2010/wordprocessingGroup" xmlns:wpi="http://schemas.microsoft.com/office/word/2010/wordprocessingInk" xmlns:wne="http://schemas.microsoft.com/office/word/2006/wordml" xmlns:wps="http://schemas.microsoft.com/office/word/2010/wordprocessingShape" mc:Ignorable="w14 w15 wp14">
   <w:tbl>
     <w:tblPr>
       <w:tblStyle w:val="TableGrid"/>
@@ -5232,7 +5009,7 @@
             <mc:AlternateContent>
               <mc:Choice Requires="wps">
                 <w:drawing>
-                  <wp:anchor distT="0" distB="0" distL="114300" distR="114300" simplePos="0" relativeHeight="251786240" behindDoc="0" locked="1" layoutInCell="1" allowOverlap="1">
+                  <wp:anchor distT="0" distB="0" distL="114300" distR="114300" simplePos="0" relativeHeight="251663360" behindDoc="0" locked="1" layoutInCell="1" allowOverlap="1">
                     <wp:simplePos x="0" y="0"/>
                     <wp:positionH relativeFrom="column">
                       <wp:posOffset>0</wp:posOffset>
@@ -5315,7 +5092,7 @@
               </mc:Choice>
               <mc:Fallback>
                 <w:pict>
-                  <v:rect id="Rectangle 29" o:spid="_x0000_s1026" style="position:absolute;margin-left:0;margin-top:21.05pt;width:486pt;height:2.15pt;z-index:251786240;visibility:visible;mso-wrap-style:square;mso-width-percent:0;mso-height-percent:0;mso-wrap-distance-left:9pt;mso-wrap-distance-top:0;mso-wrap-distance-right:9pt;mso-wrap-distance-bottom:0;mso-position-horizontal:absolute;mso-position-horizontal-relative:text;mso-position-vertical:absolute;mso-position-vertical-relative:text;mso-width-percent:0;mso-height-percent:0;mso-width-relative:margin;mso-height-relative:margin;v-text-anchor:middle" o:gfxdata="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" fillcolor="#ff6a00 [3206]" stroked="f" strokeweight="2pt">
+                  <v:rect w14:anchorId="638B3F72" id="Rectangle 29" o:spid="_x0000_s1026" style="position:absolute;margin-left:0;margin-top:21.05pt;width:486pt;height:2.15pt;z-index:251663360;visibility:visible;mso-wrap-style:square;mso-width-percent:0;mso-height-percent:0;mso-wrap-distance-left:9pt;mso-wrap-distance-top:0;mso-wrap-distance-right:9pt;mso-wrap-distance-bottom:0;mso-position-horizontal:absolute;mso-position-horizontal-relative:text;mso-position-vertical:absolute;mso-position-vertical-relative:text;mso-width-percent:0;mso-height-percent:0;mso-width-relative:margin;mso-height-relative:margin;v-text-anchor:middle" o:gfxdata="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" fillcolor="#ff6a00 [3206]" stroked="f" strokeweight="2pt">
                     <v:fill color2="#991f3d [3205]" angle="90" colors="0 #ff6a00;.5 #e31937;1 #991f3d" focus="100%" type="gradient">
                       <o:fill v:ext="view" type="gradientUnscaled"/>
                     </v:fill>
@@ -5396,7 +5173,7 @@
 </file>
 
 <file path=word/footnotes.xml><?xml version="1.0" encoding="utf-8"?>
-<w:footnotes xmlns:wpc="http://schemas.microsoft.com/office/word/2010/wordprocessingCanvas" xmlns:mc="http://schemas.openxmlformats.org/markup-compatibility/2006" xmlns:o="urn:schemas-microsoft-com:office:office" xmlns:r="http://schemas.openxmlformats.org/officeDocument/2006/relationships" xmlns:m="http://schemas.openxmlformats.org/officeDocument/2006/math" xmlns:v="urn:schemas-microsoft-com:vml" xmlns:wp14="http://schemas.microsoft.com/office/word/2010/wordprocessingDrawing" xmlns:wp="http://schemas.openxmlformats.org/drawingml/2006/wordprocessingDrawing" xmlns:w10="urn:schemas-microsoft-com:office:word" xmlns:w="http://schemas.openxmlformats.org/wordprocessingml/2006/main" xmlns:w14="http://schemas.microsoft.com/office/word/2010/wordml" xmlns:wpg="http://schemas.microsoft.com/office/word/2010/wordprocessingGroup" xmlns:wpi="http://schemas.microsoft.com/office/word/2010/wordprocessingInk" xmlns:wne="http://schemas.microsoft.com/office/word/2006/wordml" xmlns:wps="http://schemas.microsoft.com/office/word/2010/wordprocessingShape" mc:Ignorable="w14 wp14">
+<w:footnotes xmlns:wpc="http://schemas.microsoft.com/office/word/2010/wordprocessingCanvas" xmlns:mc="http://schemas.openxmlformats.org/markup-compatibility/2006" xmlns:o="urn:schemas-microsoft-com:office:office" xmlns:r="http://schemas.openxmlformats.org/officeDocument/2006/relationships" xmlns:m="http://schemas.openxmlformats.org/officeDocument/2006/math" xmlns:v="urn:schemas-microsoft-com:vml" xmlns:wp14="http://schemas.microsoft.com/office/word/2010/wordprocessingDrawing" xmlns:wp="http://schemas.openxmlformats.org/drawingml/2006/wordprocessingDrawing" xmlns:w10="urn:schemas-microsoft-com:office:word" xmlns:w="http://schemas.openxmlformats.org/wordprocessingml/2006/main" xmlns:w14="http://schemas.microsoft.com/office/word/2010/wordml" xmlns:w15="http://schemas.microsoft.com/office/word/2012/wordml" xmlns:wpg="http://schemas.microsoft.com/office/word/2010/wordprocessingGroup" xmlns:wpi="http://schemas.microsoft.com/office/word/2010/wordprocessingInk" xmlns:wne="http://schemas.microsoft.com/office/word/2006/wordml" xmlns:wps="http://schemas.microsoft.com/office/word/2010/wordprocessingShape" mc:Ignorable="w14 w15 wp14">
   <w:footnote w:type="separator" w:id="-1">
     <w:p>
       <w:pPr>
@@ -5423,7 +5200,7 @@
 </file>
 
 <file path=word/header1.xml><?xml version="1.0" encoding="utf-8"?>
-<w:hdr xmlns:wpc="http://schemas.microsoft.com/office/word/2010/wordprocessingCanvas" xmlns:mc="http://schemas.openxmlformats.org/markup-compatibility/2006" xmlns:o="urn:schemas-microsoft-com:office:office" xmlns:r="http://schemas.openxmlformats.org/officeDocument/2006/relationships" xmlns:m="http://schemas.openxmlformats.org/officeDocument/2006/math" xmlns:v="urn:schemas-microsoft-com:vml" xmlns:wp14="http://schemas.microsoft.com/office/word/2010/wordprocessingDrawing" xmlns:wp="http://schemas.openxmlformats.org/drawingml/2006/wordprocessingDrawing" xmlns:w10="urn:schemas-microsoft-com:office:word" xmlns:w="http://schemas.openxmlformats.org/wordprocessingml/2006/main" xmlns:w14="http://schemas.microsoft.com/office/word/2010/wordml" xmlns:wpg="http://schemas.microsoft.com/office/word/2010/wordprocessingGroup" xmlns:wpi="http://schemas.microsoft.com/office/word/2010/wordprocessingInk" xmlns:wne="http://schemas.microsoft.com/office/word/2006/wordml" xmlns:wps="http://schemas.microsoft.com/office/word/2010/wordprocessingShape" mc:Ignorable="w14 wp14">
+<w:hdr xmlns:wpc="http://schemas.microsoft.com/office/word/2010/wordprocessingCanvas" xmlns:mc="http://schemas.openxmlformats.org/markup-compatibility/2006" xmlns:o="urn:schemas-microsoft-com:office:office" xmlns:r="http://schemas.openxmlformats.org/officeDocument/2006/relationships" xmlns:m="http://schemas.openxmlformats.org/officeDocument/2006/math" xmlns:v="urn:schemas-microsoft-com:vml" xmlns:wp14="http://schemas.microsoft.com/office/word/2010/wordprocessingDrawing" xmlns:wp="http://schemas.openxmlformats.org/drawingml/2006/wordprocessingDrawing" xmlns:w10="urn:schemas-microsoft-com:office:word" xmlns:w="http://schemas.openxmlformats.org/wordprocessingml/2006/main" xmlns:w14="http://schemas.microsoft.com/office/word/2010/wordml" xmlns:w15="http://schemas.microsoft.com/office/word/2012/wordml" xmlns:wpg="http://schemas.microsoft.com/office/word/2010/wordprocessingGroup" xmlns:wpi="http://schemas.microsoft.com/office/word/2010/wordprocessingInk" xmlns:wne="http://schemas.microsoft.com/office/word/2006/wordml" xmlns:wps="http://schemas.microsoft.com/office/word/2010/wordprocessingShape" mc:Ignorable="w14 w15 wp14">
   <w:p>
     <w:pPr>
       <w:pStyle w:val="Footer"/>
@@ -5438,7 +5215,7 @@
         <w:noProof/>
       </w:rPr>
       <w:drawing>
-        <wp:anchor distT="0" distB="0" distL="114300" distR="114300" simplePos="0" relativeHeight="251792384" behindDoc="1" locked="0" layoutInCell="1" allowOverlap="1">
+        <wp:anchor distT="0" distB="0" distL="114300" distR="114300" simplePos="0" relativeHeight="251664384" behindDoc="1" locked="0" layoutInCell="1" allowOverlap="1">
           <wp:simplePos x="0" y="0"/>
           <wp:positionH relativeFrom="column">
             <wp:posOffset>0</wp:posOffset>
@@ -5486,7 +5263,7 @@
         <w:noProof/>
       </w:rPr>
       <w:drawing>
-        <wp:anchor distT="0" distB="0" distL="114300" distR="114300" simplePos="0" relativeHeight="251753472" behindDoc="0" locked="0" layoutInCell="1" allowOverlap="1">
+        <wp:anchor distT="0" distB="0" distL="114300" distR="114300" simplePos="0" relativeHeight="251659264" behindDoc="0" locked="0" layoutInCell="1" allowOverlap="1">
           <wp:simplePos x="0" y="0"/>
           <wp:positionH relativeFrom="rightMargin">
             <wp:posOffset>-749300</wp:posOffset>
@@ -5589,7 +5366,7 @@
       <mc:AlternateContent>
         <mc:Choice Requires="wps">
           <w:drawing>
-            <wp:anchor distT="0" distB="0" distL="114300" distR="114300" simplePos="0" relativeHeight="251766784" behindDoc="0" locked="1" layoutInCell="1" allowOverlap="1">
+            <wp:anchor distT="0" distB="0" distL="114300" distR="114300" simplePos="0" relativeHeight="251661312" behindDoc="0" locked="1" layoutInCell="1" allowOverlap="1">
               <wp:simplePos x="0" y="0"/>
               <wp:positionH relativeFrom="column">
                 <wp:align>left</wp:align>
@@ -5672,7 +5449,7 @@
         </mc:Choice>
         <mc:Fallback>
           <w:pict>
-            <v:rect id="Rectangle 29" o:spid="_x0000_s1026" style="position:absolute;margin-left:0;margin-top:-3pt;width:486pt;height:3pt;z-index:251766784;visibility:visible;mso-wrap-style:square;mso-width-percent:0;mso-height-percent:0;mso-wrap-distance-left:9pt;mso-wrap-distance-top:0;mso-wrap-distance-right:9pt;mso-wrap-distance-bottom:0;mso-position-horizontal:left;mso-position-horizontal-relative:text;mso-position-vertical:absolute;mso-position-vertical-relative:text;mso-width-percent:0;mso-height-percent:0;mso-width-relative:margin;mso-height-relative:margin;v-text-anchor:middle" o:gfxdata="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" fillcolor="#ff6a00 [3206]" stroked="f" strokeweight="2pt">
+            <v:rect w14:anchorId="0117EDC8" id="Rectangle 29" o:spid="_x0000_s1026" style="position:absolute;margin-left:0;margin-top:-3pt;width:486pt;height:3pt;z-index:251661312;visibility:visible;mso-wrap-style:square;mso-width-percent:0;mso-height-percent:0;mso-wrap-distance-left:9pt;mso-wrap-distance-top:0;mso-wrap-distance-right:9pt;mso-wrap-distance-bottom:0;mso-position-horizontal:left;mso-position-horizontal-relative:text;mso-position-vertical:absolute;mso-position-vertical-relative:text;mso-width-percent:0;mso-height-percent:0;mso-width-relative:margin;mso-height-relative:margin;v-text-anchor:middle" o:gfxdata="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" fillcolor="#ff6a00 [3206]" stroked="f" strokeweight="2pt">
               <v:fill color2="#991f3d [3205]" angle="90" colors="0 #ff6a00;.5 #e31937;1 #991f3d" focus="100%" type="gradient">
                 <o:fill v:ext="view" type="gradientUnscaled"/>
               </v:fill>
@@ -5688,7 +5465,7 @@
 </file>
 
 <file path=word/header2.xml><?xml version="1.0" encoding="utf-8"?>
-<w:hdr xmlns:wpc="http://schemas.microsoft.com/office/word/2010/wordprocessingCanvas" xmlns:mc="http://schemas.openxmlformats.org/markup-compatibility/2006" xmlns:o="urn:schemas-microsoft-com:office:office" xmlns:r="http://schemas.openxmlformats.org/officeDocument/2006/relationships" xmlns:m="http://schemas.openxmlformats.org/officeDocument/2006/math" xmlns:v="urn:schemas-microsoft-com:vml" xmlns:wp14="http://schemas.microsoft.com/office/word/2010/wordprocessingDrawing" xmlns:wp="http://schemas.openxmlformats.org/drawingml/2006/wordprocessingDrawing" xmlns:w10="urn:schemas-microsoft-com:office:word" xmlns:w="http://schemas.openxmlformats.org/wordprocessingml/2006/main" xmlns:w14="http://schemas.microsoft.com/office/word/2010/wordml" xmlns:wpg="http://schemas.microsoft.com/office/word/2010/wordprocessingGroup" xmlns:wpi="http://schemas.microsoft.com/office/word/2010/wordprocessingInk" xmlns:wne="http://schemas.microsoft.com/office/word/2006/wordml" xmlns:wps="http://schemas.microsoft.com/office/word/2010/wordprocessingShape" mc:Ignorable="w14 wp14">
+<w:hdr xmlns:wpc="http://schemas.microsoft.com/office/word/2010/wordprocessingCanvas" xmlns:mc="http://schemas.openxmlformats.org/markup-compatibility/2006" xmlns:o="urn:schemas-microsoft-com:office:office" xmlns:r="http://schemas.openxmlformats.org/officeDocument/2006/relationships" xmlns:m="http://schemas.openxmlformats.org/officeDocument/2006/math" xmlns:v="urn:schemas-microsoft-com:vml" xmlns:wp14="http://schemas.microsoft.com/office/word/2010/wordprocessingDrawing" xmlns:wp="http://schemas.openxmlformats.org/drawingml/2006/wordprocessingDrawing" xmlns:w10="urn:schemas-microsoft-com:office:word" xmlns:w="http://schemas.openxmlformats.org/wordprocessingml/2006/main" xmlns:w14="http://schemas.microsoft.com/office/word/2010/wordml" xmlns:w15="http://schemas.microsoft.com/office/word/2012/wordml" xmlns:wpg="http://schemas.microsoft.com/office/word/2010/wordprocessingGroup" xmlns:wpi="http://schemas.microsoft.com/office/word/2010/wordprocessingInk" xmlns:wne="http://schemas.microsoft.com/office/word/2006/wordml" xmlns:wps="http://schemas.microsoft.com/office/word/2010/wordprocessingShape" mc:Ignorable="w14 w15 wp14">
   <w:p>
     <w:pPr>
       <w:pStyle w:val="BodyText"/>
@@ -5698,7 +5475,7 @@
         <w:noProof/>
       </w:rPr>
       <w:drawing>
-        <wp:anchor distT="0" distB="0" distL="114300" distR="114300" simplePos="0" relativeHeight="251780096" behindDoc="1" locked="0" layoutInCell="1" allowOverlap="1">
+        <wp:anchor distT="0" distB="0" distL="114300" distR="114300" simplePos="0" relativeHeight="251662336" behindDoc="1" locked="0" layoutInCell="1" allowOverlap="1">
           <wp:simplePos x="0" y="0"/>
           <wp:positionH relativeFrom="column">
             <wp:posOffset>-152400</wp:posOffset>
@@ -5746,7 +5523,7 @@
         <w:noProof/>
       </w:rPr>
       <w:drawing>
-        <wp:anchor distT="0" distB="0" distL="114300" distR="114300" simplePos="0" relativeHeight="251709440" behindDoc="0" locked="0" layoutInCell="1" allowOverlap="1">
+        <wp:anchor distT="0" distB="0" distL="114300" distR="114300" simplePos="0" relativeHeight="251657216" behindDoc="0" locked="0" layoutInCell="1" allowOverlap="1">
           <wp:simplePos x="0" y="0"/>
           <wp:positionH relativeFrom="rightMargin">
             <wp:posOffset>-952500</wp:posOffset>
@@ -5794,7 +5571,7 @@
         <w:noProof/>
       </w:rPr>
       <w:drawing>
-        <wp:anchor distT="0" distB="0" distL="114300" distR="114300" simplePos="0" relativeHeight="251710464" behindDoc="0" locked="0" layoutInCell="1" allowOverlap="1">
+        <wp:anchor distT="0" distB="0" distL="114300" distR="114300" simplePos="0" relativeHeight="251658240" behindDoc="0" locked="0" layoutInCell="1" allowOverlap="1">
           <wp:simplePos x="0" y="0"/>
           <wp:positionH relativeFrom="rightMargin">
             <wp:posOffset>-1435100</wp:posOffset>
@@ -5842,7 +5619,7 @@
 </file>
 
 <file path=word/header3.xml><?xml version="1.0" encoding="utf-8"?>
-<w:hdr xmlns:wpc="http://schemas.microsoft.com/office/word/2010/wordprocessingCanvas" xmlns:mc="http://schemas.openxmlformats.org/markup-compatibility/2006" xmlns:o="urn:schemas-microsoft-com:office:office" xmlns:r="http://schemas.openxmlformats.org/officeDocument/2006/relationships" xmlns:m="http://schemas.openxmlformats.org/officeDocument/2006/math" xmlns:v="urn:schemas-microsoft-com:vml" xmlns:wp14="http://schemas.microsoft.com/office/word/2010/wordprocessingDrawing" xmlns:wp="http://schemas.openxmlformats.org/drawingml/2006/wordprocessingDrawing" xmlns:w10="urn:schemas-microsoft-com:office:word" xmlns:w="http://schemas.openxmlformats.org/wordprocessingml/2006/main" xmlns:w14="http://schemas.microsoft.com/office/word/2010/wordml" xmlns:wpg="http://schemas.microsoft.com/office/word/2010/wordprocessingGroup" xmlns:wpi="http://schemas.microsoft.com/office/word/2010/wordprocessingInk" xmlns:wne="http://schemas.microsoft.com/office/word/2006/wordml" xmlns:wps="http://schemas.microsoft.com/office/word/2010/wordprocessingShape" mc:Ignorable="w14 wp14">
+<w:hdr xmlns:wpc="http://schemas.microsoft.com/office/word/2010/wordprocessingCanvas" xmlns:mc="http://schemas.openxmlformats.org/markup-compatibility/2006" xmlns:o="urn:schemas-microsoft-com:office:office" xmlns:r="http://schemas.openxmlformats.org/officeDocument/2006/relationships" xmlns:m="http://schemas.openxmlformats.org/officeDocument/2006/math" xmlns:v="urn:schemas-microsoft-com:vml" xmlns:wp14="http://schemas.microsoft.com/office/word/2010/wordprocessingDrawing" xmlns:wp="http://schemas.openxmlformats.org/drawingml/2006/wordprocessingDrawing" xmlns:w10="urn:schemas-microsoft-com:office:word" xmlns:w="http://schemas.openxmlformats.org/wordprocessingml/2006/main" xmlns:w14="http://schemas.microsoft.com/office/word/2010/wordml" xmlns:w15="http://schemas.microsoft.com/office/word/2012/wordml" xmlns:wpg="http://schemas.microsoft.com/office/word/2010/wordprocessingGroup" xmlns:wpi="http://schemas.microsoft.com/office/word/2010/wordprocessingInk" xmlns:wne="http://schemas.microsoft.com/office/word/2006/wordml" xmlns:wps="http://schemas.microsoft.com/office/word/2010/wordprocessingShape" mc:Ignorable="w14 w15 wp14">
   <w:p>
     <w:pPr>
       <w:pStyle w:val="Footer"/>
@@ -5857,7 +5634,7 @@
         <w:noProof/>
       </w:rPr>
       <w:drawing>
-        <wp:anchor distT="0" distB="0" distL="114300" distR="114300" simplePos="0" relativeHeight="251655168" behindDoc="0" locked="0" layoutInCell="1" allowOverlap="1">
+        <wp:anchor distT="0" distB="0" distL="114300" distR="114300" simplePos="0" relativeHeight="251654144" behindDoc="0" locked="0" layoutInCell="1" allowOverlap="1">
           <wp:simplePos x="0" y="0"/>
           <wp:positionH relativeFrom="rightMargin">
             <wp:posOffset>-749300</wp:posOffset>
@@ -6008,7 +5785,7 @@
       <mc:AlternateContent>
         <mc:Choice Requires="wps">
           <w:drawing>
-            <wp:anchor distT="0" distB="0" distL="114300" distR="114300" simplePos="0" relativeHeight="251765760" behindDoc="0" locked="1" layoutInCell="1" allowOverlap="1">
+            <wp:anchor distT="0" distB="0" distL="114300" distR="114300" simplePos="0" relativeHeight="251660288" behindDoc="0" locked="1" layoutInCell="1" allowOverlap="1">
               <wp:simplePos x="0" y="0"/>
               <wp:positionH relativeFrom="column">
                 <wp:posOffset>-635</wp:posOffset>
@@ -6091,7 +5868,7 @@
         </mc:Choice>
         <mc:Fallback>
           <w:pict>
-            <v:rect id="Rectangle 29" o:spid="_x0000_s1026" style="position:absolute;margin-left:-.05pt;margin-top:-3pt;width:486pt;height:3pt;z-index:251765760;visibility:visible;mso-wrap-style:square;mso-width-percent:0;mso-height-percent:0;mso-wrap-distance-left:9pt;mso-wrap-distance-top:0;mso-wrap-distance-right:9pt;mso-wrap-distance-bottom:0;mso-position-horizontal:absolute;mso-position-horizontal-relative:text;mso-position-vertical:absolute;mso-position-vertical-relative:text;mso-width-percent:0;mso-height-percent:0;mso-width-relative:margin;mso-height-relative:margin;v-text-anchor:middle" o:gfxdata="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" fillcolor="#ff6a00 [3206]" stroked="f" strokeweight="2pt">
+            <v:rect w14:anchorId="27B82305" id="Rectangle 29" o:spid="_x0000_s1026" style="position:absolute;margin-left:-.05pt;margin-top:-3pt;width:486pt;height:3pt;z-index:251660288;visibility:visible;mso-wrap-style:square;mso-width-percent:0;mso-height-percent:0;mso-wrap-distance-left:9pt;mso-wrap-distance-top:0;mso-wrap-distance-right:9pt;mso-wrap-distance-bottom:0;mso-position-horizontal:absolute;mso-position-horizontal-relative:text;mso-position-vertical:absolute;mso-position-vertical-relative:text;mso-width-percent:0;mso-height-percent:0;mso-width-relative:margin;mso-height-relative:margin;v-text-anchor:middle" o:gfxdata="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" fillcolor="#ff6a00 [3206]" stroked="f" strokeweight="2pt">
               <v:fill color2="#991f3d [3205]" angle="90" colors="0 #ff6a00;.5 #e31937;1 #991f3d" focus="100%" type="gradient">
                 <o:fill v:ext="view" type="gradientUnscaled"/>
               </v:fill>
@@ -6107,7 +5884,7 @@
 </file>
 
 <file path=word/header4.xml><?xml version="1.0" encoding="utf-8"?>
-<w:hdr xmlns:wpc="http://schemas.microsoft.com/office/word/2010/wordprocessingCanvas" xmlns:mc="http://schemas.openxmlformats.org/markup-compatibility/2006" xmlns:o="urn:schemas-microsoft-com:office:office" xmlns:r="http://schemas.openxmlformats.org/officeDocument/2006/relationships" xmlns:m="http://schemas.openxmlformats.org/officeDocument/2006/math" xmlns:v="urn:schemas-microsoft-com:vml" xmlns:wp14="http://schemas.microsoft.com/office/word/2010/wordprocessingDrawing" xmlns:wp="http://schemas.openxmlformats.org/drawingml/2006/wordprocessingDrawing" xmlns:w10="urn:schemas-microsoft-com:office:word" xmlns:w="http://schemas.openxmlformats.org/wordprocessingml/2006/main" xmlns:w14="http://schemas.microsoft.com/office/word/2010/wordml" xmlns:wpg="http://schemas.microsoft.com/office/word/2010/wordprocessingGroup" xmlns:wpi="http://schemas.microsoft.com/office/word/2010/wordprocessingInk" xmlns:wne="http://schemas.microsoft.com/office/word/2006/wordml" xmlns:wps="http://schemas.microsoft.com/office/word/2010/wordprocessingShape" mc:Ignorable="w14 wp14">
+<w:hdr xmlns:wpc="http://schemas.microsoft.com/office/word/2010/wordprocessingCanvas" xmlns:mc="http://schemas.openxmlformats.org/markup-compatibility/2006" xmlns:o="urn:schemas-microsoft-com:office:office" xmlns:r="http://schemas.openxmlformats.org/officeDocument/2006/relationships" xmlns:m="http://schemas.openxmlformats.org/officeDocument/2006/math" xmlns:v="urn:schemas-microsoft-com:vml" xmlns:wp14="http://schemas.microsoft.com/office/word/2010/wordprocessingDrawing" xmlns:wp="http://schemas.openxmlformats.org/drawingml/2006/wordprocessingDrawing" xmlns:w10="urn:schemas-microsoft-com:office:word" xmlns:w="http://schemas.openxmlformats.org/wordprocessingml/2006/main" xmlns:w14="http://schemas.microsoft.com/office/word/2010/wordml" xmlns:w15="http://schemas.microsoft.com/office/word/2012/wordml" xmlns:wpg="http://schemas.microsoft.com/office/word/2010/wordprocessingGroup" xmlns:wpi="http://schemas.microsoft.com/office/word/2010/wordprocessingInk" xmlns:wne="http://schemas.microsoft.com/office/word/2006/wordml" xmlns:wps="http://schemas.microsoft.com/office/word/2010/wordprocessingShape" mc:Ignorable="w14 w15 wp14">
   <w:p>
     <w:pPr>
       <w:pStyle w:val="BodyText"/>
@@ -6117,7 +5894,7 @@
         <w:noProof/>
       </w:rPr>
       <w:drawing>
-        <wp:anchor distT="0" distB="0" distL="114300" distR="114300" simplePos="0" relativeHeight="251660288" behindDoc="0" locked="0" layoutInCell="1" allowOverlap="1">
+        <wp:anchor distT="0" distB="0" distL="114300" distR="114300" simplePos="0" relativeHeight="251655168" behindDoc="0" locked="0" layoutInCell="1" allowOverlap="1">
           <wp:simplePos x="0" y="0"/>
           <wp:positionH relativeFrom="rightMargin">
             <wp:posOffset>-749300</wp:posOffset>
@@ -6165,7 +5942,7 @@
         <w:noProof/>
       </w:rPr>
       <w:drawing>
-        <wp:anchor distT="0" distB="0" distL="114300" distR="114300" simplePos="0" relativeHeight="251656192" behindDoc="1" locked="0" layoutInCell="1" allowOverlap="1">
+        <wp:anchor distT="0" distB="0" distL="114300" distR="114300" simplePos="0" relativeHeight="251653120" behindDoc="1" locked="0" layoutInCell="1" allowOverlap="1">
           <wp:simplePos x="0" y="0"/>
           <wp:positionH relativeFrom="column">
             <wp:posOffset>-152400</wp:posOffset>
@@ -6213,7 +5990,7 @@
 </file>
 
 <file path=word/numbering.xml><?xml version="1.0" encoding="utf-8"?>
-<w:numbering xmlns:wpc="http://schemas.microsoft.com/office/word/2010/wordprocessingCanvas" xmlns:mc="http://schemas.openxmlformats.org/markup-compatibility/2006" xmlns:o="urn:schemas-microsoft-com:office:office" xmlns:r="http://schemas.openxmlformats.org/officeDocument/2006/relationships" xmlns:m="http://schemas.openxmlformats.org/officeDocument/2006/math" xmlns:v="urn:schemas-microsoft-com:vml" xmlns:wp14="http://schemas.microsoft.com/office/word/2010/wordprocessingDrawing" xmlns:wp="http://schemas.openxmlformats.org/drawingml/2006/wordprocessingDrawing" xmlns:w10="urn:schemas-microsoft-com:office:word" xmlns:w="http://schemas.openxmlformats.org/wordprocessingml/2006/main" xmlns:w14="http://schemas.microsoft.com/office/word/2010/wordml" xmlns:wpg="http://schemas.microsoft.com/office/word/2010/wordprocessingGroup" xmlns:wpi="http://schemas.microsoft.com/office/word/2010/wordprocessingInk" xmlns:wne="http://schemas.microsoft.com/office/word/2006/wordml" xmlns:wps="http://schemas.microsoft.com/office/word/2010/wordprocessingShape" mc:Ignorable="w14 wp14">
+<w:numbering xmlns:wpc="http://schemas.microsoft.com/office/word/2010/wordprocessingCanvas" xmlns:mc="http://schemas.openxmlformats.org/markup-compatibility/2006" xmlns:o="urn:schemas-microsoft-com:office:office" xmlns:r="http://schemas.openxmlformats.org/officeDocument/2006/relationships" xmlns:m="http://schemas.openxmlformats.org/officeDocument/2006/math" xmlns:v="urn:schemas-microsoft-com:vml" xmlns:wp14="http://schemas.microsoft.com/office/word/2010/wordprocessingDrawing" xmlns:wp="http://schemas.openxmlformats.org/drawingml/2006/wordprocessingDrawing" xmlns:w10="urn:schemas-microsoft-com:office:word" xmlns:w="http://schemas.openxmlformats.org/wordprocessingml/2006/main" xmlns:w14="http://schemas.microsoft.com/office/word/2010/wordml" xmlns:w15="http://schemas.microsoft.com/office/word/2012/wordml" xmlns:wpg="http://schemas.microsoft.com/office/word/2010/wordprocessingGroup" xmlns:wpi="http://schemas.microsoft.com/office/word/2010/wordprocessingInk" xmlns:wne="http://schemas.microsoft.com/office/word/2006/wordml" xmlns:wps="http://schemas.microsoft.com/office/word/2010/wordprocessingShape" mc:Ignorable="w14 w15 wp14">
   <w:abstractNum w:abstractNumId="0">
     <w:nsid w:val="FFFFFF7C"/>
     <w:multiLevelType w:val="singleLevel"/>
@@ -7848,6 +7625,95 @@
     </w:lvl>
   </w:abstractNum>
   <w:abstractNum w:abstractNumId="35">
+    <w:nsid w:val="56053E57"/>
+    <w:multiLevelType w:val="hybridMultilevel"/>
+    <w:tmpl w:val="E72ADEFA"/>
+    <w:lvl w:ilvl="0" w:tplc="0409000F">
+      <w:start w:val="7"/>
+      <w:numFmt w:val="decimal"/>
+      <w:lvlText w:val="%1."/>
+      <w:lvlJc w:val="left"/>
+      <w:pPr>
+        <w:ind w:left="720" w:hanging="360"/>
+      </w:pPr>
+      <w:rPr>
+        <w:rFonts w:hint="default"/>
+      </w:rPr>
+    </w:lvl>
+    <w:lvl w:ilvl="1" w:tplc="04090019" w:tentative="1">
+      <w:start w:val="1"/>
+      <w:numFmt w:val="lowerLetter"/>
+      <w:lvlText w:val="%2."/>
+      <w:lvlJc w:val="left"/>
+      <w:pPr>
+        <w:ind w:left="1440" w:hanging="360"/>
+      </w:pPr>
+    </w:lvl>
+    <w:lvl w:ilvl="2" w:tplc="0409001B" w:tentative="1">
+      <w:start w:val="1"/>
+      <w:numFmt w:val="lowerRoman"/>
+      <w:lvlText w:val="%3."/>
+      <w:lvlJc w:val="right"/>
+      <w:pPr>
+        <w:ind w:left="2160" w:hanging="180"/>
+      </w:pPr>
+    </w:lvl>
+    <w:lvl w:ilvl="3" w:tplc="0409000F" w:tentative="1">
+      <w:start w:val="1"/>
+      <w:numFmt w:val="decimal"/>
+      <w:lvlText w:val="%4."/>
+      <w:lvlJc w:val="left"/>
+      <w:pPr>
+        <w:ind w:left="2880" w:hanging="360"/>
+      </w:pPr>
+    </w:lvl>
+    <w:lvl w:ilvl="4" w:tplc="04090019" w:tentative="1">
+      <w:start w:val="1"/>
+      <w:numFmt w:val="lowerLetter"/>
+      <w:lvlText w:val="%5."/>
+      <w:lvlJc w:val="left"/>
+      <w:pPr>
+        <w:ind w:left="3600" w:hanging="360"/>
+      </w:pPr>
+    </w:lvl>
+    <w:lvl w:ilvl="5" w:tplc="0409001B" w:tentative="1">
+      <w:start w:val="1"/>
+      <w:numFmt w:val="lowerRoman"/>
+      <w:lvlText w:val="%6."/>
+      <w:lvlJc w:val="right"/>
+      <w:pPr>
+        <w:ind w:left="4320" w:hanging="180"/>
+      </w:pPr>
+    </w:lvl>
+    <w:lvl w:ilvl="6" w:tplc="0409000F" w:tentative="1">
+      <w:start w:val="1"/>
+      <w:numFmt w:val="decimal"/>
+      <w:lvlText w:val="%7."/>
+      <w:lvlJc w:val="left"/>
+      <w:pPr>
+        <w:ind w:left="5040" w:hanging="360"/>
+      </w:pPr>
+    </w:lvl>
+    <w:lvl w:ilvl="7" w:tplc="04090019" w:tentative="1">
+      <w:start w:val="1"/>
+      <w:numFmt w:val="lowerLetter"/>
+      <w:lvlText w:val="%8."/>
+      <w:lvlJc w:val="left"/>
+      <w:pPr>
+        <w:ind w:left="5760" w:hanging="360"/>
+      </w:pPr>
+    </w:lvl>
+    <w:lvl w:ilvl="8" w:tplc="0409001B" w:tentative="1">
+      <w:start w:val="1"/>
+      <w:numFmt w:val="lowerRoman"/>
+      <w:lvlText w:val="%9."/>
+      <w:lvlJc w:val="right"/>
+      <w:pPr>
+        <w:ind w:left="6480" w:hanging="180"/>
+      </w:pPr>
+    </w:lvl>
+  </w:abstractNum>
+  <w:abstractNum w:abstractNumId="36">
     <w:nsid w:val="572B5A66"/>
     <w:multiLevelType w:val="hybridMultilevel"/>
     <w:tmpl w:val="64B6060C"/>
@@ -7936,7 +7802,7 @@
       </w:pPr>
     </w:lvl>
   </w:abstractNum>
-  <w:abstractNum w:abstractNumId="36">
+  <w:abstractNum w:abstractNumId="37">
     <w:nsid w:val="57465E3F"/>
     <w:multiLevelType w:val="hybridMultilevel"/>
     <w:tmpl w:val="974A72BC"/>
@@ -8051,7 +7917,7 @@
       </w:rPr>
     </w:lvl>
   </w:abstractNum>
-  <w:abstractNum w:abstractNumId="37">
+  <w:abstractNum w:abstractNumId="38">
     <w:nsid w:val="5EA40AF5"/>
     <w:multiLevelType w:val="hybridMultilevel"/>
     <w:tmpl w:val="3B4EA9B4"/>
@@ -8140,7 +8006,7 @@
       </w:pPr>
     </w:lvl>
   </w:abstractNum>
-  <w:abstractNum w:abstractNumId="38">
+  <w:abstractNum w:abstractNumId="39">
     <w:nsid w:val="69634269"/>
     <w:multiLevelType w:val="hybridMultilevel"/>
     <w:tmpl w:val="7EDC6000"/>
@@ -8253,13 +8119,13 @@
       </w:rPr>
     </w:lvl>
   </w:abstractNum>
-  <w:abstractNum w:abstractNumId="39">
+  <w:abstractNum w:abstractNumId="40">
     <w:nsid w:val="6DFD642D"/>
     <w:multiLevelType w:val="multilevel"/>
     <w:tmpl w:val="9872D120"/>
     <w:numStyleLink w:val="CGI-Headings"/>
   </w:abstractNum>
-  <w:abstractNum w:abstractNumId="40">
+  <w:abstractNum w:abstractNumId="41">
     <w:nsid w:val="70CA3A09"/>
     <w:multiLevelType w:val="hybridMultilevel"/>
     <w:tmpl w:val="4024FB46"/>
@@ -8374,13 +8240,13 @@
       </w:rPr>
     </w:lvl>
   </w:abstractNum>
-  <w:abstractNum w:abstractNumId="41">
+  <w:abstractNum w:abstractNumId="42">
     <w:nsid w:val="72B55DCC"/>
     <w:multiLevelType w:val="multilevel"/>
     <w:tmpl w:val="9872D120"/>
     <w:numStyleLink w:val="CGI-Headings"/>
   </w:abstractNum>
-  <w:abstractNum w:abstractNumId="42">
+  <w:abstractNum w:abstractNumId="43">
     <w:nsid w:val="730F5E6E"/>
     <w:multiLevelType w:val="hybridMultilevel"/>
     <w:tmpl w:val="22D81954"/>
@@ -8469,7 +8335,7 @@
       </w:pPr>
     </w:lvl>
   </w:abstractNum>
-  <w:abstractNum w:abstractNumId="43">
+  <w:abstractNum w:abstractNumId="44">
     <w:nsid w:val="73BB0E02"/>
     <w:multiLevelType w:val="multilevel"/>
     <w:tmpl w:val="7B84FE4C"/>
@@ -8641,7 +8507,7 @@
     <w:abstractNumId w:val="0"/>
   </w:num>
   <w:num w:numId="11">
-    <w:abstractNumId w:val="36"/>
+    <w:abstractNumId w:val="37"/>
   </w:num>
   <w:num w:numId="12">
     <w:abstractNumId w:val="34"/>
@@ -8650,7 +8516,7 @@
     <w:abstractNumId w:val="14"/>
   </w:num>
   <w:num w:numId="14">
-    <w:abstractNumId w:val="37"/>
+    <w:abstractNumId w:val="38"/>
   </w:num>
   <w:num w:numId="15">
     <w:abstractNumId w:val="24"/>
@@ -8776,7 +8642,7 @@
     <w:abstractNumId w:val="13"/>
   </w:num>
   <w:num w:numId="29">
-    <w:abstractNumId w:val="41"/>
+    <w:abstractNumId w:val="42"/>
   </w:num>
   <w:num w:numId="30">
     <w:abstractNumId w:val="33"/>
@@ -8788,22 +8654,22 @@
     <w:abstractNumId w:val="21"/>
   </w:num>
   <w:num w:numId="33">
-    <w:abstractNumId w:val="39"/>
+    <w:abstractNumId w:val="40"/>
   </w:num>
   <w:num w:numId="34">
     <w:abstractNumId w:val="20"/>
   </w:num>
   <w:num w:numId="35">
-    <w:abstractNumId w:val="40"/>
+    <w:abstractNumId w:val="41"/>
   </w:num>
   <w:num w:numId="36">
     <w:abstractNumId w:val="29"/>
   </w:num>
   <w:num w:numId="37">
-    <w:abstractNumId w:val="43"/>
+    <w:abstractNumId w:val="44"/>
   </w:num>
   <w:num w:numId="38">
-    <w:abstractNumId w:val="38"/>
+    <w:abstractNumId w:val="39"/>
   </w:num>
   <w:num w:numId="39">
     <w:abstractNumId w:val="11"/>
@@ -8842,19 +8708,22 @@
     <w:abstractNumId w:val="23"/>
   </w:num>
   <w:num w:numId="47">
-    <w:abstractNumId w:val="42"/>
+    <w:abstractNumId w:val="43"/>
   </w:num>
   <w:num w:numId="48">
-    <w:abstractNumId w:val="35"/>
+    <w:abstractNumId w:val="36"/>
   </w:num>
   <w:num w:numId="49">
     <w:abstractNumId w:val="16"/>
+  </w:num>
+  <w:num w:numId="50">
+    <w:abstractNumId w:val="35"/>
   </w:num>
 </w:numbering>
 </file>
 
 <file path=word/styles.xml><?xml version="1.0" encoding="utf-8"?>
-<w:styles xmlns:mc="http://schemas.openxmlformats.org/markup-compatibility/2006" xmlns:r="http://schemas.openxmlformats.org/officeDocument/2006/relationships" xmlns:w="http://schemas.openxmlformats.org/wordprocessingml/2006/main" xmlns:w14="http://schemas.microsoft.com/office/word/2010/wordml" mc:Ignorable="w14">
+<w:styles xmlns:mc="http://schemas.openxmlformats.org/markup-compatibility/2006" xmlns:r="http://schemas.openxmlformats.org/officeDocument/2006/relationships" xmlns:w="http://schemas.openxmlformats.org/wordprocessingml/2006/main" xmlns:w14="http://schemas.microsoft.com/office/word/2010/wordml" xmlns:w15="http://schemas.microsoft.com/office/word/2012/wordml" mc:Ignorable="w14 w15">
   <w:docDefaults>
     <w:rPrDefault>
       <w:rPr>
@@ -8868,156 +8737,378 @@
       </w:pPr>
     </w:pPrDefault>
   </w:docDefaults>
-  <w:latentStyles w:defLockedState="0" w:defUIPriority="99" w:defSemiHidden="1" w:defUnhideWhenUsed="1" w:defQFormat="0" w:count="267">
-    <w:lsdException w:name="Normal" w:semiHidden="0" w:uiPriority="0" w:unhideWhenUsed="0" w:qFormat="1"/>
-    <w:lsdException w:name="heading 1" w:semiHidden="0" w:uiPriority="9" w:unhideWhenUsed="0" w:qFormat="1"/>
-    <w:lsdException w:name="heading 2" w:uiPriority="9" w:qFormat="1"/>
-    <w:lsdException w:name="heading 3" w:uiPriority="9" w:qFormat="1"/>
-    <w:lsdException w:name="heading 4" w:uiPriority="9" w:qFormat="1"/>
-    <w:lsdException w:name="heading 5" w:uiPriority="9" w:qFormat="1"/>
-    <w:lsdException w:name="heading 6" w:uiPriority="9" w:qFormat="1"/>
-    <w:lsdException w:name="heading 7" w:uiPriority="9" w:qFormat="1"/>
-    <w:lsdException w:name="heading 8" w:uiPriority="9" w:qFormat="1"/>
-    <w:lsdException w:name="heading 9" w:uiPriority="9" w:qFormat="1"/>
-    <w:lsdException w:name="toc 1" w:uiPriority="39" w:qFormat="1"/>
-    <w:lsdException w:name="toc 2" w:uiPriority="39" w:qFormat="1"/>
-    <w:lsdException w:name="toc 3" w:uiPriority="39" w:qFormat="1"/>
-    <w:lsdException w:name="toc 4" w:uiPriority="39" w:qFormat="1"/>
-    <w:lsdException w:name="toc 5" w:uiPriority="39" w:qFormat="1"/>
-    <w:lsdException w:name="toc 6" w:uiPriority="39" w:qFormat="1"/>
-    <w:lsdException w:name="toc 7" w:uiPriority="39" w:qFormat="1"/>
-    <w:lsdException w:name="toc 8" w:uiPriority="39"/>
-    <w:lsdException w:name="toc 9" w:uiPriority="39"/>
-    <w:lsdException w:name="annotation text" w:uiPriority="0"/>
-    <w:lsdException w:name="header" w:qFormat="1"/>
-    <w:lsdException w:name="footer" w:qFormat="1"/>
-    <w:lsdException w:name="caption" w:uiPriority="35" w:qFormat="1"/>
-    <w:lsdException w:name="page number" w:qFormat="1"/>
-    <w:lsdException w:name="List Bullet" w:qFormat="1"/>
-    <w:lsdException w:name="List Bullet 2" w:qFormat="1"/>
-    <w:lsdException w:name="List Bullet 3" w:qFormat="1"/>
-    <w:lsdException w:name="List Bullet 4" w:qFormat="1"/>
-    <w:lsdException w:name="List Bullet 5" w:unhideWhenUsed="0"/>
-    <w:lsdException w:name="Title" w:semiHidden="0" w:uiPriority="0" w:unhideWhenUsed="0" w:qFormat="1"/>
-    <w:lsdException w:name="Default Paragraph Font" w:uiPriority="1"/>
-    <w:lsdException w:name="Body Text" w:qFormat="1"/>
-    <w:lsdException w:name="Subtitle" w:semiHidden="0" w:uiPriority="11" w:unhideWhenUsed="0" w:qFormat="1"/>
-    <w:lsdException w:name="Block Text" w:qFormat="1"/>
-    <w:lsdException w:name="Hyperlink" w:qFormat="1"/>
-    <w:lsdException w:name="Strong" w:semiHidden="0" w:uiPriority="22" w:unhideWhenUsed="0" w:qFormat="1"/>
-    <w:lsdException w:name="Emphasis" w:semiHidden="0" w:uiPriority="20" w:unhideWhenUsed="0" w:qFormat="1"/>
-    <w:lsdException w:name="Table Grid" w:semiHidden="0" w:uiPriority="59" w:unhideWhenUsed="0"/>
-    <w:lsdException w:name="Placeholder Text" w:unhideWhenUsed="0"/>
-    <w:lsdException w:name="No Spacing" w:semiHidden="0" w:uiPriority="1" w:unhideWhenUsed="0"/>
-    <w:lsdException w:name="Light Shading" w:semiHidden="0" w:uiPriority="60" w:unhideWhenUsed="0"/>
-    <w:lsdException w:name="Light List" w:semiHidden="0" w:uiPriority="61" w:unhideWhenUsed="0"/>
-    <w:lsdException w:name="Light Grid" w:semiHidden="0" w:uiPriority="62" w:unhideWhenUsed="0"/>
-    <w:lsdException w:name="Medium Shading 1" w:semiHidden="0" w:uiPriority="63" w:unhideWhenUsed="0"/>
-    <w:lsdException w:name="Medium Shading 2" w:semiHidden="0" w:uiPriority="64" w:unhideWhenUsed="0"/>
-    <w:lsdException w:name="Medium List 1" w:semiHidden="0" w:uiPriority="65" w:unhideWhenUsed="0"/>
-    <w:lsdException w:name="Medium List 2" w:semiHidden="0" w:uiPriority="66" w:unhideWhenUsed="0"/>
-    <w:lsdException w:name="Medium Grid 1" w:semiHidden="0" w:uiPriority="67" w:unhideWhenUsed="0"/>
-    <w:lsdException w:name="Medium Grid 2" w:semiHidden="0" w:uiPriority="68" w:unhideWhenUsed="0"/>
-    <w:lsdException w:name="Medium Grid 3" w:semiHidden="0" w:uiPriority="69" w:unhideWhenUsed="0"/>
-    <w:lsdException w:name="Dark List" w:semiHidden="0" w:uiPriority="70" w:unhideWhenUsed="0"/>
-    <w:lsdException w:name="Colorful Shading" w:semiHidden="0" w:uiPriority="71" w:unhideWhenUsed="0"/>
-    <w:lsdException w:name="Colorful List" w:semiHidden="0" w:uiPriority="72" w:unhideWhenUsed="0"/>
-    <w:lsdException w:name="Colorful Grid" w:semiHidden="0" w:uiPriority="73" w:unhideWhenUsed="0"/>
-    <w:lsdException w:name="Light Shading Accent 1" w:semiHidden="0" w:uiPriority="60" w:unhideWhenUsed="0"/>
-    <w:lsdException w:name="Light List Accent 1" w:semiHidden="0" w:uiPriority="61" w:unhideWhenUsed="0"/>
-    <w:lsdException w:name="Light Grid Accent 1" w:semiHidden="0" w:uiPriority="62" w:unhideWhenUsed="0"/>
-    <w:lsdException w:name="Medium Shading 1 Accent 1" w:semiHidden="0" w:uiPriority="63" w:unhideWhenUsed="0"/>
-    <w:lsdException w:name="Medium Shading 2 Accent 1" w:semiHidden="0" w:uiPriority="64" w:unhideWhenUsed="0"/>
-    <w:lsdException w:name="Medium List 1 Accent 1" w:semiHidden="0" w:uiPriority="65" w:unhideWhenUsed="0"/>
-    <w:lsdException w:name="Revision" w:unhideWhenUsed="0"/>
-    <w:lsdException w:name="List Paragraph" w:semiHidden="0" w:uiPriority="34" w:unhideWhenUsed="0" w:qFormat="1"/>
-    <w:lsdException w:name="Quote" w:semiHidden="0" w:uiPriority="29" w:unhideWhenUsed="0" w:qFormat="1"/>
-    <w:lsdException w:name="Intense Quote" w:semiHidden="0" w:uiPriority="30" w:unhideWhenUsed="0"/>
-    <w:lsdException w:name="Medium List 2 Accent 1" w:semiHidden="0" w:uiPriority="66" w:unhideWhenUsed="0"/>
-    <w:lsdException w:name="Medium Grid 1 Accent 1" w:semiHidden="0" w:uiPriority="67" w:unhideWhenUsed="0"/>
-    <w:lsdException w:name="Medium Grid 2 Accent 1" w:semiHidden="0" w:uiPriority="68" w:unhideWhenUsed="0"/>
-    <w:lsdException w:name="Medium Grid 3 Accent 1" w:semiHidden="0" w:uiPriority="69" w:unhideWhenUsed="0"/>
-    <w:lsdException w:name="Dark List Accent 1" w:semiHidden="0" w:uiPriority="70" w:unhideWhenUsed="0"/>
-    <w:lsdException w:name="Colorful Shading Accent 1" w:semiHidden="0" w:uiPriority="71" w:unhideWhenUsed="0"/>
-    <w:lsdException w:name="Colorful List Accent 1" w:semiHidden="0" w:uiPriority="72" w:unhideWhenUsed="0"/>
-    <w:lsdException w:name="Colorful Grid Accent 1" w:semiHidden="0" w:uiPriority="73" w:unhideWhenUsed="0"/>
-    <w:lsdException w:name="Light Shading Accent 2" w:semiHidden="0" w:uiPriority="60" w:unhideWhenUsed="0"/>
-    <w:lsdException w:name="Light List Accent 2" w:semiHidden="0" w:uiPriority="61" w:unhideWhenUsed="0"/>
-    <w:lsdException w:name="Light Grid Accent 2" w:semiHidden="0" w:uiPriority="62" w:unhideWhenUsed="0"/>
-    <w:lsdException w:name="Medium Shading 1 Accent 2" w:semiHidden="0" w:uiPriority="63" w:unhideWhenUsed="0"/>
-    <w:lsdException w:name="Medium Shading 2 Accent 2" w:semiHidden="0" w:uiPriority="64" w:unhideWhenUsed="0"/>
-    <w:lsdException w:name="Medium List 1 Accent 2" w:semiHidden="0" w:uiPriority="65" w:unhideWhenUsed="0"/>
-    <w:lsdException w:name="Medium List 2 Accent 2" w:semiHidden="0" w:uiPriority="66" w:unhideWhenUsed="0"/>
-    <w:lsdException w:name="Medium Grid 1 Accent 2" w:semiHidden="0" w:uiPriority="67" w:unhideWhenUsed="0"/>
-    <w:lsdException w:name="Medium Grid 2 Accent 2" w:semiHidden="0" w:uiPriority="68" w:unhideWhenUsed="0"/>
-    <w:lsdException w:name="Medium Grid 3 Accent 2" w:semiHidden="0" w:uiPriority="69" w:unhideWhenUsed="0"/>
-    <w:lsdException w:name="Dark List Accent 2" w:semiHidden="0" w:uiPriority="70" w:unhideWhenUsed="0"/>
-    <w:lsdException w:name="Colorful Shading Accent 2" w:semiHidden="0" w:uiPriority="71" w:unhideWhenUsed="0"/>
-    <w:lsdException w:name="Colorful List Accent 2" w:semiHidden="0" w:uiPriority="72" w:unhideWhenUsed="0"/>
-    <w:lsdException w:name="Colorful Grid Accent 2" w:semiHidden="0" w:uiPriority="73" w:unhideWhenUsed="0"/>
-    <w:lsdException w:name="Light Shading Accent 3" w:semiHidden="0" w:uiPriority="60" w:unhideWhenUsed="0"/>
-    <w:lsdException w:name="Light List Accent 3" w:semiHidden="0" w:uiPriority="61" w:unhideWhenUsed="0"/>
-    <w:lsdException w:name="Light Grid Accent 3" w:semiHidden="0" w:uiPriority="62" w:unhideWhenUsed="0"/>
-    <w:lsdException w:name="Medium Shading 1 Accent 3" w:semiHidden="0" w:uiPriority="63" w:unhideWhenUsed="0"/>
-    <w:lsdException w:name="Medium Shading 2 Accent 3" w:semiHidden="0" w:uiPriority="64" w:unhideWhenUsed="0"/>
-    <w:lsdException w:name="Medium List 1 Accent 3" w:semiHidden="0" w:uiPriority="65" w:unhideWhenUsed="0"/>
-    <w:lsdException w:name="Medium List 2 Accent 3" w:semiHidden="0" w:uiPriority="66" w:unhideWhenUsed="0"/>
-    <w:lsdException w:name="Medium Grid 1 Accent 3" w:semiHidden="0" w:uiPriority="67" w:unhideWhenUsed="0"/>
-    <w:lsdException w:name="Medium Grid 2 Accent 3" w:semiHidden="0" w:uiPriority="68" w:unhideWhenUsed="0"/>
-    <w:lsdException w:name="Medium Grid 3 Accent 3" w:semiHidden="0" w:uiPriority="69" w:unhideWhenUsed="0"/>
-    <w:lsdException w:name="Dark List Accent 3" w:semiHidden="0" w:uiPriority="70" w:unhideWhenUsed="0"/>
-    <w:lsdException w:name="Colorful Shading Accent 3" w:semiHidden="0" w:uiPriority="71" w:unhideWhenUsed="0"/>
-    <w:lsdException w:name="Colorful List Accent 3" w:semiHidden="0" w:uiPriority="72" w:unhideWhenUsed="0"/>
-    <w:lsdException w:name="Colorful Grid Accent 3" w:semiHidden="0" w:uiPriority="73" w:unhideWhenUsed="0"/>
-    <w:lsdException w:name="Light Shading Accent 4" w:semiHidden="0" w:uiPriority="60" w:unhideWhenUsed="0"/>
-    <w:lsdException w:name="Light List Accent 4" w:semiHidden="0" w:uiPriority="61" w:unhideWhenUsed="0"/>
-    <w:lsdException w:name="Light Grid Accent 4" w:semiHidden="0" w:uiPriority="62" w:unhideWhenUsed="0"/>
-    <w:lsdException w:name="Medium Shading 1 Accent 4" w:semiHidden="0" w:uiPriority="63" w:unhideWhenUsed="0"/>
-    <w:lsdException w:name="Medium Shading 2 Accent 4" w:semiHidden="0" w:uiPriority="64" w:unhideWhenUsed="0"/>
-    <w:lsdException w:name="Medium List 1 Accent 4" w:semiHidden="0" w:uiPriority="65" w:unhideWhenUsed="0"/>
-    <w:lsdException w:name="Medium List 2 Accent 4" w:semiHidden="0" w:uiPriority="66" w:unhideWhenUsed="0"/>
-    <w:lsdException w:name="Medium Grid 1 Accent 4" w:semiHidden="0" w:uiPriority="67" w:unhideWhenUsed="0"/>
-    <w:lsdException w:name="Medium Grid 2 Accent 4" w:semiHidden="0" w:uiPriority="68" w:unhideWhenUsed="0"/>
-    <w:lsdException w:name="Medium Grid 3 Accent 4" w:semiHidden="0" w:uiPriority="69" w:unhideWhenUsed="0"/>
-    <w:lsdException w:name="Dark List Accent 4" w:semiHidden="0" w:uiPriority="70" w:unhideWhenUsed="0"/>
-    <w:lsdException w:name="Colorful Shading Accent 4" w:semiHidden="0" w:uiPriority="71" w:unhideWhenUsed="0"/>
-    <w:lsdException w:name="Colorful List Accent 4" w:semiHidden="0" w:uiPriority="72" w:unhideWhenUsed="0"/>
-    <w:lsdException w:name="Colorful Grid Accent 4" w:semiHidden="0" w:uiPriority="73" w:unhideWhenUsed="0"/>
-    <w:lsdException w:name="Light Shading Accent 5" w:semiHidden="0" w:uiPriority="60" w:unhideWhenUsed="0"/>
-    <w:lsdException w:name="Light List Accent 5" w:semiHidden="0" w:uiPriority="61" w:unhideWhenUsed="0"/>
-    <w:lsdException w:name="Light Grid Accent 5" w:semiHidden="0" w:uiPriority="62" w:unhideWhenUsed="0"/>
-    <w:lsdException w:name="Medium Shading 1 Accent 5" w:semiHidden="0" w:uiPriority="63" w:unhideWhenUsed="0"/>
-    <w:lsdException w:name="Medium Shading 2 Accent 5" w:semiHidden="0" w:uiPriority="64" w:unhideWhenUsed="0"/>
-    <w:lsdException w:name="Medium List 1 Accent 5" w:semiHidden="0" w:uiPriority="65" w:unhideWhenUsed="0"/>
-    <w:lsdException w:name="Medium List 2 Accent 5" w:semiHidden="0" w:uiPriority="66" w:unhideWhenUsed="0"/>
-    <w:lsdException w:name="Medium Grid 1 Accent 5" w:semiHidden="0" w:uiPriority="67" w:unhideWhenUsed="0"/>
-    <w:lsdException w:name="Medium Grid 2 Accent 5" w:semiHidden="0" w:uiPriority="68" w:unhideWhenUsed="0"/>
-    <w:lsdException w:name="Medium Grid 3 Accent 5" w:semiHidden="0" w:uiPriority="69" w:unhideWhenUsed="0"/>
-    <w:lsdException w:name="Dark List Accent 5" w:semiHidden="0" w:uiPriority="70" w:unhideWhenUsed="0"/>
-    <w:lsdException w:name="Colorful Shading Accent 5" w:semiHidden="0" w:uiPriority="71" w:unhideWhenUsed="0"/>
-    <w:lsdException w:name="Colorful List Accent 5" w:semiHidden="0" w:uiPriority="72" w:unhideWhenUsed="0"/>
-    <w:lsdException w:name="Colorful Grid Accent 5" w:semiHidden="0" w:uiPriority="73" w:unhideWhenUsed="0"/>
-    <w:lsdException w:name="Light Shading Accent 6" w:semiHidden="0" w:uiPriority="60" w:unhideWhenUsed="0"/>
-    <w:lsdException w:name="Light List Accent 6" w:semiHidden="0" w:uiPriority="61" w:unhideWhenUsed="0"/>
-    <w:lsdException w:name="Light Grid Accent 6" w:semiHidden="0" w:uiPriority="62" w:unhideWhenUsed="0"/>
-    <w:lsdException w:name="Medium Shading 1 Accent 6" w:semiHidden="0" w:uiPriority="63" w:unhideWhenUsed="0"/>
-    <w:lsdException w:name="Medium Shading 2 Accent 6" w:semiHidden="0" w:uiPriority="64" w:unhideWhenUsed="0"/>
-    <w:lsdException w:name="Medium List 1 Accent 6" w:semiHidden="0" w:uiPriority="65" w:unhideWhenUsed="0"/>
-    <w:lsdException w:name="Medium List 2 Accent 6" w:semiHidden="0" w:uiPriority="66" w:unhideWhenUsed="0"/>
-    <w:lsdException w:name="Medium Grid 1 Accent 6" w:semiHidden="0" w:uiPriority="67" w:unhideWhenUsed="0"/>
-    <w:lsdException w:name="Medium Grid 2 Accent 6" w:semiHidden="0" w:uiPriority="68" w:unhideWhenUsed="0"/>
-    <w:lsdException w:name="Medium Grid 3 Accent 6" w:semiHidden="0" w:uiPriority="69" w:unhideWhenUsed="0"/>
-    <w:lsdException w:name="Dark List Accent 6" w:semiHidden="0" w:uiPriority="70" w:unhideWhenUsed="0"/>
-    <w:lsdException w:name="Colorful Shading Accent 6" w:semiHidden="0" w:uiPriority="71" w:unhideWhenUsed="0"/>
-    <w:lsdException w:name="Colorful List Accent 6" w:semiHidden="0" w:uiPriority="72" w:unhideWhenUsed="0"/>
-    <w:lsdException w:name="Colorful Grid Accent 6" w:semiHidden="0" w:uiPriority="73" w:unhideWhenUsed="0"/>
-    <w:lsdException w:name="Subtle Emphasis" w:semiHidden="0" w:uiPriority="19" w:unhideWhenUsed="0" w:qFormat="1"/>
-    <w:lsdException w:name="Intense Emphasis" w:semiHidden="0" w:uiPriority="21" w:unhideWhenUsed="0"/>
-    <w:lsdException w:name="Subtle Reference" w:semiHidden="0" w:uiPriority="31" w:unhideWhenUsed="0"/>
-    <w:lsdException w:name="Intense Reference" w:semiHidden="0" w:uiPriority="32" w:unhideWhenUsed="0"/>
-    <w:lsdException w:name="Book Title" w:semiHidden="0" w:uiPriority="33" w:unhideWhenUsed="0"/>
-    <w:lsdException w:name="Bibliography" w:uiPriority="37"/>
-    <w:lsdException w:name="TOC Heading" w:uiPriority="39" w:qFormat="1"/>
+  <w:latentStyles w:defLockedState="0" w:defUIPriority="99" w:defSemiHidden="0" w:defUnhideWhenUsed="0" w:defQFormat="0" w:count="371">
+    <w:lsdException w:name="Normal" w:uiPriority="0" w:qFormat="1"/>
+    <w:lsdException w:name="heading 1" w:uiPriority="9" w:qFormat="1"/>
+    <w:lsdException w:name="heading 2" w:semiHidden="1" w:uiPriority="9" w:unhideWhenUsed="1" w:qFormat="1"/>
+    <w:lsdException w:name="heading 3" w:semiHidden="1" w:uiPriority="9" w:unhideWhenUsed="1" w:qFormat="1"/>
+    <w:lsdException w:name="heading 4" w:semiHidden="1" w:uiPriority="9" w:unhideWhenUsed="1" w:qFormat="1"/>
+    <w:lsdException w:name="heading 5" w:semiHidden="1" w:uiPriority="9" w:unhideWhenUsed="1" w:qFormat="1"/>
+    <w:lsdException w:name="heading 6" w:semiHidden="1" w:uiPriority="9" w:unhideWhenUsed="1" w:qFormat="1"/>
+    <w:lsdException w:name="heading 7" w:semiHidden="1" w:uiPriority="9" w:unhideWhenUsed="1" w:qFormat="1"/>
+    <w:lsdException w:name="heading 8" w:semiHidden="1" w:uiPriority="9" w:unhideWhenUsed="1" w:qFormat="1"/>
+    <w:lsdException w:name="heading 9" w:semiHidden="1" w:uiPriority="9" w:unhideWhenUsed="1" w:qFormat="1"/>
+    <w:lsdException w:name="index 1" w:semiHidden="1" w:unhideWhenUsed="1"/>
+    <w:lsdException w:name="index 2" w:semiHidden="1" w:unhideWhenUsed="1"/>
+    <w:lsdException w:name="index 3" w:semiHidden="1" w:unhideWhenUsed="1"/>
+    <w:lsdException w:name="index 4" w:semiHidden="1" w:unhideWhenUsed="1"/>
+    <w:lsdException w:name="index 5" w:semiHidden="1" w:unhideWhenUsed="1"/>
+    <w:lsdException w:name="index 6" w:semiHidden="1" w:unhideWhenUsed="1"/>
+    <w:lsdException w:name="index 7" w:semiHidden="1" w:unhideWhenUsed="1"/>
+    <w:lsdException w:name="index 8" w:semiHidden="1" w:unhideWhenUsed="1"/>
+    <w:lsdException w:name="index 9" w:semiHidden="1" w:unhideWhenUsed="1"/>
+    <w:lsdException w:name="toc 1" w:semiHidden="1" w:uiPriority="39" w:unhideWhenUsed="1" w:qFormat="1"/>
+    <w:lsdException w:name="toc 2" w:semiHidden="1" w:uiPriority="39" w:unhideWhenUsed="1" w:qFormat="1"/>
+    <w:lsdException w:name="toc 3" w:semiHidden="1" w:uiPriority="39" w:unhideWhenUsed="1" w:qFormat="1"/>
+    <w:lsdException w:name="toc 4" w:semiHidden="1" w:uiPriority="39" w:unhideWhenUsed="1" w:qFormat="1"/>
+    <w:lsdException w:name="toc 5" w:semiHidden="1" w:uiPriority="39" w:unhideWhenUsed="1" w:qFormat="1"/>
+    <w:lsdException w:name="toc 6" w:semiHidden="1" w:uiPriority="39" w:unhideWhenUsed="1" w:qFormat="1"/>
+    <w:lsdException w:name="toc 7" w:semiHidden="1" w:uiPriority="39" w:unhideWhenUsed="1" w:qFormat="1"/>
+    <w:lsdException w:name="toc 8" w:semiHidden="1" w:uiPriority="39" w:unhideWhenUsed="1"/>
+    <w:lsdException w:name="toc 9" w:semiHidden="1" w:uiPriority="39" w:unhideWhenUsed="1"/>
+    <w:lsdException w:name="Normal Indent" w:semiHidden="1" w:unhideWhenUsed="1"/>
+    <w:lsdException w:name="footnote text" w:semiHidden="1" w:unhideWhenUsed="1"/>
+    <w:lsdException w:name="annotation text" w:semiHidden="1" w:uiPriority="0" w:unhideWhenUsed="1"/>
+    <w:lsdException w:name="header" w:semiHidden="1" w:unhideWhenUsed="1" w:qFormat="1"/>
+    <w:lsdException w:name="footer" w:semiHidden="1" w:unhideWhenUsed="1" w:qFormat="1"/>
+    <w:lsdException w:name="index heading" w:semiHidden="1" w:unhideWhenUsed="1"/>
+    <w:lsdException w:name="caption" w:semiHidden="1" w:uiPriority="35" w:unhideWhenUsed="1" w:qFormat="1"/>
+    <w:lsdException w:name="table of figures" w:semiHidden="1" w:unhideWhenUsed="1"/>
+    <w:lsdException w:name="envelope address" w:semiHidden="1" w:unhideWhenUsed="1"/>
+    <w:lsdException w:name="envelope return" w:semiHidden="1" w:unhideWhenUsed="1"/>
+    <w:lsdException w:name="footnote reference" w:semiHidden="1" w:unhideWhenUsed="1"/>
+    <w:lsdException w:name="annotation reference" w:semiHidden="1" w:unhideWhenUsed="1"/>
+    <w:lsdException w:name="line number" w:semiHidden="1" w:unhideWhenUsed="1"/>
+    <w:lsdException w:name="page number" w:semiHidden="1" w:unhideWhenUsed="1" w:qFormat="1"/>
+    <w:lsdException w:name="endnote reference" w:semiHidden="1" w:unhideWhenUsed="1"/>
+    <w:lsdException w:name="endnote text" w:semiHidden="1" w:unhideWhenUsed="1"/>
+    <w:lsdException w:name="table of authorities" w:semiHidden="1" w:unhideWhenUsed="1"/>
+    <w:lsdException w:name="macro" w:semiHidden="1" w:unhideWhenUsed="1"/>
+    <w:lsdException w:name="toa heading" w:semiHidden="1" w:unhideWhenUsed="1"/>
+    <w:lsdException w:name="List" w:semiHidden="1" w:unhideWhenUsed="1"/>
+    <w:lsdException w:name="List Bullet" w:semiHidden="1" w:unhideWhenUsed="1" w:qFormat="1"/>
+    <w:lsdException w:name="List Number" w:semiHidden="1" w:unhideWhenUsed="1"/>
+    <w:lsdException w:name="List 2" w:semiHidden="1" w:unhideWhenUsed="1"/>
+    <w:lsdException w:name="List 3" w:semiHidden="1" w:unhideWhenUsed="1"/>
+    <w:lsdException w:name="List 4" w:semiHidden="1" w:unhideWhenUsed="1"/>
+    <w:lsdException w:name="List 5" w:semiHidden="1" w:unhideWhenUsed="1"/>
+    <w:lsdException w:name="List Bullet 2" w:semiHidden="1" w:unhideWhenUsed="1" w:qFormat="1"/>
+    <w:lsdException w:name="List Bullet 3" w:semiHidden="1" w:unhideWhenUsed="1" w:qFormat="1"/>
+    <w:lsdException w:name="List Bullet 4" w:semiHidden="1" w:unhideWhenUsed="1" w:qFormat="1"/>
+    <w:lsdException w:name="List Bullet 5" w:semiHidden="1"/>
+    <w:lsdException w:name="List Number 2" w:semiHidden="1" w:unhideWhenUsed="1"/>
+    <w:lsdException w:name="List Number 3" w:semiHidden="1" w:unhideWhenUsed="1"/>
+    <w:lsdException w:name="List Number 4" w:semiHidden="1" w:unhideWhenUsed="1"/>
+    <w:lsdException w:name="List Number 5" w:semiHidden="1" w:unhideWhenUsed="1"/>
+    <w:lsdException w:name="Title" w:uiPriority="0" w:qFormat="1"/>
+    <w:lsdException w:name="Closing" w:semiHidden="1" w:unhideWhenUsed="1"/>
+    <w:lsdException w:name="Signature" w:semiHidden="1" w:unhideWhenUsed="1"/>
+    <w:lsdException w:name="Default Paragraph Font" w:semiHidden="1" w:uiPriority="1" w:unhideWhenUsed="1"/>
+    <w:lsdException w:name="Body Text" w:semiHidden="1" w:unhideWhenUsed="1" w:qFormat="1"/>
+    <w:lsdException w:name="Body Text Indent" w:semiHidden="1" w:unhideWhenUsed="1"/>
+    <w:lsdException w:name="List Continue" w:semiHidden="1" w:unhideWhenUsed="1"/>
+    <w:lsdException w:name="List Continue 2" w:semiHidden="1" w:unhideWhenUsed="1"/>
+    <w:lsdException w:name="List Continue 3" w:semiHidden="1" w:unhideWhenUsed="1"/>
+    <w:lsdException w:name="List Continue 4" w:semiHidden="1" w:unhideWhenUsed="1"/>
+    <w:lsdException w:name="List Continue 5" w:semiHidden="1" w:unhideWhenUsed="1"/>
+    <w:lsdException w:name="Message Header" w:semiHidden="1" w:unhideWhenUsed="1"/>
+    <w:lsdException w:name="Subtitle" w:uiPriority="11" w:qFormat="1"/>
+    <w:lsdException w:name="Salutation" w:semiHidden="1" w:unhideWhenUsed="1"/>
+    <w:lsdException w:name="Date" w:semiHidden="1" w:unhideWhenUsed="1"/>
+    <w:lsdException w:name="Body Text First Indent" w:semiHidden="1" w:unhideWhenUsed="1"/>
+    <w:lsdException w:name="Body Text First Indent 2" w:semiHidden="1" w:unhideWhenUsed="1"/>
+    <w:lsdException w:name="Note Heading" w:semiHidden="1" w:unhideWhenUsed="1"/>
+    <w:lsdException w:name="Body Text 2" w:semiHidden="1" w:unhideWhenUsed="1"/>
+    <w:lsdException w:name="Body Text 3" w:semiHidden="1" w:unhideWhenUsed="1"/>
+    <w:lsdException w:name="Body Text Indent 2" w:semiHidden="1" w:unhideWhenUsed="1"/>
+    <w:lsdException w:name="Body Text Indent 3" w:semiHidden="1" w:unhideWhenUsed="1"/>
+    <w:lsdException w:name="Block Text" w:semiHidden="1" w:unhideWhenUsed="1" w:qFormat="1"/>
+    <w:lsdException w:name="Hyperlink" w:semiHidden="1" w:unhideWhenUsed="1" w:qFormat="1"/>
+    <w:lsdException w:name="FollowedHyperlink" w:semiHidden="1" w:unhideWhenUsed="1"/>
+    <w:lsdException w:name="Strong" w:uiPriority="22" w:qFormat="1"/>
+    <w:lsdException w:name="Emphasis" w:uiPriority="20" w:qFormat="1"/>
+    <w:lsdException w:name="Document Map" w:semiHidden="1" w:unhideWhenUsed="1"/>
+    <w:lsdException w:name="Plain Text" w:semiHidden="1" w:unhideWhenUsed="1"/>
+    <w:lsdException w:name="E-mail Signature" w:semiHidden="1" w:unhideWhenUsed="1"/>
+    <w:lsdException w:name="HTML Top of Form" w:semiHidden="1" w:unhideWhenUsed="1"/>
+    <w:lsdException w:name="HTML Bottom of Form" w:semiHidden="1" w:unhideWhenUsed="1"/>
+    <w:lsdException w:name="Normal (Web)" w:semiHidden="1" w:unhideWhenUsed="1"/>
+    <w:lsdException w:name="HTML Acronym" w:semiHidden="1" w:unhideWhenUsed="1"/>
+    <w:lsdException w:name="HTML Address" w:semiHidden="1" w:unhideWhenUsed="1"/>
+    <w:lsdException w:name="HTML Cite" w:semiHidden="1" w:unhideWhenUsed="1"/>
+    <w:lsdException w:name="HTML Code" w:semiHidden="1" w:unhideWhenUsed="1"/>
+    <w:lsdException w:name="HTML Definition" w:semiHidden="1" w:unhideWhenUsed="1"/>
+    <w:lsdException w:name="HTML Keyboard" w:semiHidden="1" w:unhideWhenUsed="1"/>
+    <w:lsdException w:name="HTML Preformatted" w:semiHidden="1" w:unhideWhenUsed="1"/>
+    <w:lsdException w:name="HTML Sample" w:semiHidden="1" w:unhideWhenUsed="1"/>
+    <w:lsdException w:name="HTML Typewriter" w:semiHidden="1" w:unhideWhenUsed="1"/>
+    <w:lsdException w:name="HTML Variable" w:semiHidden="1" w:unhideWhenUsed="1"/>
+    <w:lsdException w:name="Normal Table" w:semiHidden="1" w:unhideWhenUsed="1"/>
+    <w:lsdException w:name="annotation subject" w:semiHidden="1" w:unhideWhenUsed="1"/>
+    <w:lsdException w:name="No List" w:semiHidden="1" w:unhideWhenUsed="1"/>
+    <w:lsdException w:name="Outline List 1" w:semiHidden="1" w:unhideWhenUsed="1"/>
+    <w:lsdException w:name="Outline List 2" w:semiHidden="1" w:unhideWhenUsed="1"/>
+    <w:lsdException w:name="Outline List 3" w:semiHidden="1" w:unhideWhenUsed="1"/>
+    <w:lsdException w:name="Table Simple 1" w:semiHidden="1" w:unhideWhenUsed="1"/>
+    <w:lsdException w:name="Table Simple 2" w:semiHidden="1" w:unhideWhenUsed="1"/>
+    <w:lsdException w:name="Table Simple 3" w:semiHidden="1" w:unhideWhenUsed="1"/>
+    <w:lsdException w:name="Table Classic 1" w:semiHidden="1" w:unhideWhenUsed="1"/>
+    <w:lsdException w:name="Table Classic 2" w:semiHidden="1" w:unhideWhenUsed="1"/>
+    <w:lsdException w:name="Table Classic 3" w:semiHidden="1" w:unhideWhenUsed="1"/>
+    <w:lsdException w:name="Table Classic 4" w:semiHidden="1" w:unhideWhenUsed="1"/>
+    <w:lsdException w:name="Table Colorful 1" w:semiHidden="1" w:unhideWhenUsed="1"/>
+    <w:lsdException w:name="Table Colorful 2" w:semiHidden="1" w:unhideWhenUsed="1"/>
+    <w:lsdException w:name="Table Colorful 3" w:semiHidden="1" w:unhideWhenUsed="1"/>
+    <w:lsdException w:name="Table Columns 1" w:semiHidden="1" w:unhideWhenUsed="1"/>
+    <w:lsdException w:name="Table Columns 2" w:semiHidden="1" w:unhideWhenUsed="1"/>
+    <w:lsdException w:name="Table Columns 3" w:semiHidden="1" w:unhideWhenUsed="1"/>
+    <w:lsdException w:name="Table Columns 4" w:semiHidden="1" w:unhideWhenUsed="1"/>
+    <w:lsdException w:name="Table Columns 5" w:semiHidden="1" w:unhideWhenUsed="1"/>
+    <w:lsdException w:name="Table Grid 1" w:semiHidden="1" w:unhideWhenUsed="1"/>
+    <w:lsdException w:name="Table Grid 2" w:semiHidden="1" w:unhideWhenUsed="1"/>
+    <w:lsdException w:name="Table Grid 3" w:semiHidden="1" w:unhideWhenUsed="1"/>
+    <w:lsdException w:name="Table Grid 4" w:semiHidden="1" w:unhideWhenUsed="1"/>
+    <w:lsdException w:name="Table Grid 5" w:semiHidden="1" w:unhideWhenUsed="1"/>
+    <w:lsdException w:name="Table Grid 6" w:semiHidden="1" w:unhideWhenUsed="1"/>
+    <w:lsdException w:name="Table Grid 7" w:semiHidden="1" w:unhideWhenUsed="1"/>
+    <w:lsdException w:name="Table Grid 8" w:semiHidden="1" w:unhideWhenUsed="1"/>
+    <w:lsdException w:name="Table List 1" w:semiHidden="1" w:unhideWhenUsed="1"/>
+    <w:lsdException w:name="Table List 2" w:semiHidden="1" w:unhideWhenUsed="1"/>
+    <w:lsdException w:name="Table List 3" w:semiHidden="1" w:unhideWhenUsed="1"/>
+    <w:lsdException w:name="Table List 4" w:semiHidden="1" w:unhideWhenUsed="1"/>
+    <w:lsdException w:name="Table List 5" w:semiHidden="1" w:unhideWhenUsed="1"/>
+    <w:lsdException w:name="Table List 6" w:semiHidden="1" w:unhideWhenUsed="1"/>
+    <w:lsdException w:name="Table List 7" w:semiHidden="1" w:unhideWhenUsed="1"/>
+    <w:lsdException w:name="Table List 8" w:semiHidden="1" w:unhideWhenUsed="1"/>
+    <w:lsdException w:name="Table 3D effects 1" w:semiHidden="1" w:unhideWhenUsed="1"/>
+    <w:lsdException w:name="Table 3D effects 2" w:semiHidden="1" w:unhideWhenUsed="1"/>
+    <w:lsdException w:name="Table 3D effects 3" w:semiHidden="1" w:unhideWhenUsed="1"/>
+    <w:lsdException w:name="Table Contemporary" w:semiHidden="1" w:unhideWhenUsed="1"/>
+    <w:lsdException w:name="Table Elegant" w:semiHidden="1" w:unhideWhenUsed="1"/>
+    <w:lsdException w:name="Table Professional" w:semiHidden="1" w:unhideWhenUsed="1"/>
+    <w:lsdException w:name="Table Subtle 1" w:semiHidden="1" w:unhideWhenUsed="1"/>
+    <w:lsdException w:name="Table Subtle 2" w:semiHidden="1" w:unhideWhenUsed="1"/>
+    <w:lsdException w:name="Table Web 1" w:semiHidden="1" w:unhideWhenUsed="1"/>
+    <w:lsdException w:name="Table Web 2" w:semiHidden="1" w:unhideWhenUsed="1"/>
+    <w:lsdException w:name="Table Web 3" w:semiHidden="1" w:unhideWhenUsed="1"/>
+    <w:lsdException w:name="Balloon Text" w:semiHidden="1" w:unhideWhenUsed="1"/>
+    <w:lsdException w:name="Table Grid" w:uiPriority="59"/>
+    <w:lsdException w:name="Table Theme" w:semiHidden="1" w:unhideWhenUsed="1"/>
+    <w:lsdException w:name="Placeholder Text" w:semiHidden="1"/>
+    <w:lsdException w:name="No Spacing" w:uiPriority="1"/>
+    <w:lsdException w:name="Light Shading" w:uiPriority="60"/>
+    <w:lsdException w:name="Light List" w:uiPriority="61"/>
+    <w:lsdException w:name="Light Grid" w:uiPriority="62"/>
+    <w:lsdException w:name="Medium Shading 1" w:uiPriority="63"/>
+    <w:lsdException w:name="Medium Shading 2" w:uiPriority="64"/>
+    <w:lsdException w:name="Medium List 1" w:uiPriority="65"/>
+    <w:lsdException w:name="Medium List 2" w:uiPriority="66"/>
+    <w:lsdException w:name="Medium Grid 1" w:uiPriority="67"/>
+    <w:lsdException w:name="Medium Grid 2" w:uiPriority="68"/>
+    <w:lsdException w:name="Medium Grid 3" w:uiPriority="69"/>
+    <w:lsdException w:name="Dark List" w:uiPriority="70"/>
+    <w:lsdException w:name="Colorful Shading" w:uiPriority="71"/>
+    <w:lsdException w:name="Colorful List" w:uiPriority="72"/>
+    <w:lsdException w:name="Colorful Grid" w:uiPriority="73"/>
+    <w:lsdException w:name="Light Shading Accent 1" w:uiPriority="60"/>
+    <w:lsdException w:name="Light List Accent 1" w:uiPriority="61"/>
+    <w:lsdException w:name="Light Grid Accent 1" w:uiPriority="62"/>
+    <w:lsdException w:name="Medium Shading 1 Accent 1" w:uiPriority="63"/>
+    <w:lsdException w:name="Medium Shading 2 Accent 1" w:uiPriority="64"/>
+    <w:lsdException w:name="Medium List 1 Accent 1" w:uiPriority="65"/>
+    <w:lsdException w:name="Revision" w:semiHidden="1"/>
+    <w:lsdException w:name="List Paragraph" w:uiPriority="34" w:qFormat="1"/>
+    <w:lsdException w:name="Quote" w:uiPriority="29" w:qFormat="1"/>
+    <w:lsdException w:name="Intense Quote" w:uiPriority="30"/>
+    <w:lsdException w:name="Medium List 2 Accent 1" w:uiPriority="66"/>
+    <w:lsdException w:name="Medium Grid 1 Accent 1" w:uiPriority="67"/>
+    <w:lsdException w:name="Medium Grid 2 Accent 1" w:uiPriority="68"/>
+    <w:lsdException w:name="Medium Grid 3 Accent 1" w:uiPriority="69"/>
+    <w:lsdException w:name="Dark List Accent 1" w:uiPriority="70"/>
+    <w:lsdException w:name="Colorful Shading Accent 1" w:uiPriority="71"/>
+    <w:lsdException w:name="Colorful List Accent 1" w:uiPriority="72"/>
+    <w:lsdException w:name="Colorful Grid Accent 1" w:uiPriority="73"/>
+    <w:lsdException w:name="Light Shading Accent 2" w:uiPriority="60"/>
+    <w:lsdException w:name="Light List Accent 2" w:uiPriority="61"/>
+    <w:lsdException w:name="Light Grid Accent 2" w:uiPriority="62"/>
+    <w:lsdException w:name="Medium Shading 1 Accent 2" w:uiPriority="63"/>
+    <w:lsdException w:name="Medium Shading 2 Accent 2" w:uiPriority="64"/>
+    <w:lsdException w:name="Medium List 1 Accent 2" w:uiPriority="65"/>
+    <w:lsdException w:name="Medium List 2 Accent 2" w:uiPriority="66"/>
+    <w:lsdException w:name="Medium Grid 1 Accent 2" w:uiPriority="67"/>
+    <w:lsdException w:name="Medium Grid 2 Accent 2" w:uiPriority="68"/>
+    <w:lsdException w:name="Medium Grid 3 Accent 2" w:uiPriority="69"/>
+    <w:lsdException w:name="Dark List Accent 2" w:uiPriority="70"/>
+    <w:lsdException w:name="Colorful Shading Accent 2" w:uiPriority="71"/>
+    <w:lsdException w:name="Colorful List Accent 2" w:uiPriority="72"/>
+    <w:lsdException w:name="Colorful Grid Accent 2" w:uiPriority="73"/>
+    <w:lsdException w:name="Light Shading Accent 3" w:uiPriority="60"/>
+    <w:lsdException w:name="Light List Accent 3" w:uiPriority="61"/>
+    <w:lsdException w:name="Light Grid Accent 3" w:uiPriority="62"/>
+    <w:lsdException w:name="Medium Shading 1 Accent 3" w:uiPriority="63"/>
+    <w:lsdException w:name="Medium Shading 2 Accent 3" w:uiPriority="64"/>
+    <w:lsdException w:name="Medium List 1 Accent 3" w:uiPriority="65"/>
+    <w:lsdException w:name="Medium List 2 Accent 3" w:uiPriority="66"/>
+    <w:lsdException w:name="Medium Grid 1 Accent 3" w:uiPriority="67"/>
+    <w:lsdException w:name="Medium Grid 2 Accent 3" w:uiPriority="68"/>
+    <w:lsdException w:name="Medium Grid 3 Accent 3" w:uiPriority="69"/>
+    <w:lsdException w:name="Dark List Accent 3" w:uiPriority="70"/>
+    <w:lsdException w:name="Colorful Shading Accent 3" w:uiPriority="71"/>
+    <w:lsdException w:name="Colorful List Accent 3" w:uiPriority="72"/>
+    <w:lsdException w:name="Colorful Grid Accent 3" w:uiPriority="73"/>
+    <w:lsdException w:name="Light Shading Accent 4" w:uiPriority="60"/>
+    <w:lsdException w:name="Light List Accent 4" w:uiPriority="61"/>
+    <w:lsdException w:name="Light Grid Accent 4" w:uiPriority="62"/>
+    <w:lsdException w:name="Medium Shading 1 Accent 4" w:uiPriority="63"/>
+    <w:lsdException w:name="Medium Shading 2 Accent 4" w:uiPriority="64"/>
+    <w:lsdException w:name="Medium List 1 Accent 4" w:uiPriority="65"/>
+    <w:lsdException w:name="Medium List 2 Accent 4" w:uiPriority="66"/>
+    <w:lsdException w:name="Medium Grid 1 Accent 4" w:uiPriority="67"/>
+    <w:lsdException w:name="Medium Grid 2 Accent 4" w:uiPriority="68"/>
+    <w:lsdException w:name="Medium Grid 3 Accent 4" w:uiPriority="69"/>
+    <w:lsdException w:name="Dark List Accent 4" w:uiPriority="70"/>
+    <w:lsdException w:name="Colorful Shading Accent 4" w:uiPriority="71"/>
+    <w:lsdException w:name="Colorful List Accent 4" w:uiPriority="72"/>
+    <w:lsdException w:name="Colorful Grid Accent 4" w:uiPriority="73"/>
+    <w:lsdException w:name="Light Shading Accent 5" w:uiPriority="60"/>
+    <w:lsdException w:name="Light List Accent 5" w:uiPriority="61"/>
+    <w:lsdException w:name="Light Grid Accent 5" w:uiPriority="62"/>
+    <w:lsdException w:name="Medium Shading 1 Accent 5" w:uiPriority="63"/>
+    <w:lsdException w:name="Medium Shading 2 Accent 5" w:uiPriority="64"/>
+    <w:lsdException w:name="Medium List 1 Accent 5" w:uiPriority="65"/>
+    <w:lsdException w:name="Medium List 2 Accent 5" w:uiPriority="66"/>
+    <w:lsdException w:name="Medium Grid 1 Accent 5" w:uiPriority="67"/>
+    <w:lsdException w:name="Medium Grid 2 Accent 5" w:uiPriority="68"/>
+    <w:lsdException w:name="Medium Grid 3 Accent 5" w:uiPriority="69"/>
+    <w:lsdException w:name="Dark List Accent 5" w:uiPriority="70"/>
+    <w:lsdException w:name="Colorful Shading Accent 5" w:uiPriority="71"/>
+    <w:lsdException w:name="Colorful List Accent 5" w:uiPriority="72"/>
+    <w:lsdException w:name="Colorful Grid Accent 5" w:uiPriority="73"/>
+    <w:lsdException w:name="Light Shading Accent 6" w:uiPriority="60"/>
+    <w:lsdException w:name="Light List Accent 6" w:uiPriority="61"/>
+    <w:lsdException w:name="Light Grid Accent 6" w:uiPriority="62"/>
+    <w:lsdException w:name="Medium Shading 1 Accent 6" w:uiPriority="63"/>
+    <w:lsdException w:name="Medium Shading 2 Accent 6" w:uiPriority="64"/>
+    <w:lsdException w:name="Medium List 1 Accent 6" w:uiPriority="65"/>
+    <w:lsdException w:name="Medium List 2 Accent 6" w:uiPriority="66"/>
+    <w:lsdException w:name="Medium Grid 1 Accent 6" w:uiPriority="67"/>
+    <w:lsdException w:name="Medium Grid 2 Accent 6" w:uiPriority="68"/>
+    <w:lsdException w:name="Medium Grid 3 Accent 6" w:uiPriority="69"/>
+    <w:lsdException w:name="Dark List Accent 6" w:uiPriority="70"/>
+    <w:lsdException w:name="Colorful Shading Accent 6" w:uiPriority="71"/>
+    <w:lsdException w:name="Colorful List Accent 6" w:uiPriority="72"/>
+    <w:lsdException w:name="Colorful Grid Accent 6" w:uiPriority="73"/>
+    <w:lsdException w:name="Subtle Emphasis" w:uiPriority="19" w:qFormat="1"/>
+    <w:lsdException w:name="Intense Emphasis" w:uiPriority="21"/>
+    <w:lsdException w:name="Subtle Reference" w:uiPriority="31"/>
+    <w:lsdException w:name="Intense Reference" w:uiPriority="32"/>
+    <w:lsdException w:name="Book Title" w:uiPriority="33"/>
+    <w:lsdException w:name="Bibliography" w:semiHidden="1" w:uiPriority="37" w:unhideWhenUsed="1"/>
+    <w:lsdException w:name="TOC Heading" w:semiHidden="1" w:uiPriority="39" w:unhideWhenUsed="1" w:qFormat="1"/>
+    <w:lsdException w:name="Plain Table 1" w:uiPriority="41"/>
+    <w:lsdException w:name="Plain Table 2" w:uiPriority="42"/>
+    <w:lsdException w:name="Plain Table 3" w:uiPriority="43"/>
+    <w:lsdException w:name="Plain Table 4" w:uiPriority="44"/>
+    <w:lsdException w:name="Plain Table 5" w:uiPriority="45"/>
+    <w:lsdException w:name="Grid Table Light" w:uiPriority="40"/>
+    <w:lsdException w:name="Grid Table 1 Light" w:uiPriority="46"/>
+    <w:lsdException w:name="Grid Table 2" w:uiPriority="47"/>
+    <w:lsdException w:name="Grid Table 3" w:uiPriority="48"/>
+    <w:lsdException w:name="Grid Table 4" w:uiPriority="49"/>
+    <w:lsdException w:name="Grid Table 5 Dark" w:uiPriority="50"/>
+    <w:lsdException w:name="Grid Table 6 Colorful" w:uiPriority="51"/>
+    <w:lsdException w:name="Grid Table 7 Colorful" w:uiPriority="52"/>
+    <w:lsdException w:name="Grid Table 1 Light Accent 1" w:uiPriority="46"/>
+    <w:lsdException w:name="Grid Table 2 Accent 1" w:uiPriority="47"/>
+    <w:lsdException w:name="Grid Table 3 Accent 1" w:uiPriority="48"/>
+    <w:lsdException w:name="Grid Table 4 Accent 1" w:uiPriority="49"/>
+    <w:lsdException w:name="Grid Table 5 Dark Accent 1" w:uiPriority="50"/>
+    <w:lsdException w:name="Grid Table 6 Colorful Accent 1" w:uiPriority="51"/>
+    <w:lsdException w:name="Grid Table 7 Colorful Accent 1" w:uiPriority="52"/>
+    <w:lsdException w:name="Grid Table 1 Light Accent 2" w:uiPriority="46"/>
+    <w:lsdException w:name="Grid Table 2 Accent 2" w:uiPriority="47"/>
+    <w:lsdException w:name="Grid Table 3 Accent 2" w:uiPriority="48"/>
+    <w:lsdException w:name="Grid Table 4 Accent 2" w:uiPriority="49"/>
+    <w:lsdException w:name="Grid Table 5 Dark Accent 2" w:uiPriority="50"/>
+    <w:lsdException w:name="Grid Table 6 Colorful Accent 2" w:uiPriority="51"/>
+    <w:lsdException w:name="Grid Table 7 Colorful Accent 2" w:uiPriority="52"/>
+    <w:lsdException w:name="Grid Table 1 Light Accent 3" w:uiPriority="46"/>
+    <w:lsdException w:name="Grid Table 2 Accent 3" w:uiPriority="47"/>
+    <w:lsdException w:name="Grid Table 3 Accent 3" w:uiPriority="48"/>
+    <w:lsdException w:name="Grid Table 4 Accent 3" w:uiPriority="49"/>
+    <w:lsdException w:name="Grid Table 5 Dark Accent 3" w:uiPriority="50"/>
+    <w:lsdException w:name="Grid Table 6 Colorful Accent 3" w:uiPriority="51"/>
+    <w:lsdException w:name="Grid Table 7 Colorful Accent 3" w:uiPriority="52"/>
+    <w:lsdException w:name="Grid Table 1 Light Accent 4" w:uiPriority="46"/>
+    <w:lsdException w:name="Grid Table 2 Accent 4" w:uiPriority="47"/>
+    <w:lsdException w:name="Grid Table 3 Accent 4" w:uiPriority="48"/>
+    <w:lsdException w:name="Grid Table 4 Accent 4" w:uiPriority="49"/>
+    <w:lsdException w:name="Grid Table 5 Dark Accent 4" w:uiPriority="50"/>
+    <w:lsdException w:name="Grid Table 6 Colorful Accent 4" w:uiPriority="51"/>
+    <w:lsdException w:name="Grid Table 7 Colorful Accent 4" w:uiPriority="52"/>
+    <w:lsdException w:name="Grid Table 1 Light Accent 5" w:uiPriority="46"/>
+    <w:lsdException w:name="Grid Table 2 Accent 5" w:uiPriority="47"/>
+    <w:lsdException w:name="Grid Table 3 Accent 5" w:uiPriority="48"/>
+    <w:lsdException w:name="Grid Table 4 Accent 5" w:uiPriority="49"/>
+    <w:lsdException w:name="Grid Table 5 Dark Accent 5" w:uiPriority="50"/>
+    <w:lsdException w:name="Grid Table 6 Colorful Accent 5" w:uiPriority="51"/>
+    <w:lsdException w:name="Grid Table 7 Colorful Accent 5" w:uiPriority="52"/>
+    <w:lsdException w:name="Grid Table 1 Light Accent 6" w:uiPriority="46"/>
+    <w:lsdException w:name="Grid Table 2 Accent 6" w:uiPriority="47"/>
+    <w:lsdException w:name="Grid Table 3 Accent 6" w:uiPriority="48"/>
+    <w:lsdException w:name="Grid Table 4 Accent 6" w:uiPriority="49"/>
+    <w:lsdException w:name="Grid Table 5 Dark Accent 6" w:uiPriority="50"/>
+    <w:lsdException w:name="Grid Table 6 Colorful Accent 6" w:uiPriority="51"/>
+    <w:lsdException w:name="Grid Table 7 Colorful Accent 6" w:uiPriority="52"/>
+    <w:lsdException w:name="List Table 1 Light" w:uiPriority="46"/>
+    <w:lsdException w:name="List Table 2" w:uiPriority="47"/>
+    <w:lsdException w:name="List Table 3" w:uiPriority="48"/>
+    <w:lsdException w:name="List Table 4" w:uiPriority="49"/>
+    <w:lsdException w:name="List Table 5 Dark" w:uiPriority="50"/>
+    <w:lsdException w:name="List Table 6 Colorful" w:uiPriority="51"/>
+    <w:lsdException w:name="List Table 7 Colorful" w:uiPriority="52"/>
+    <w:lsdException w:name="List Table 1 Light Accent 1" w:uiPriority="46"/>
+    <w:lsdException w:name="List Table 2 Accent 1" w:uiPriority="47"/>
+    <w:lsdException w:name="List Table 3 Accent 1" w:uiPriority="48"/>
+    <w:lsdException w:name="List Table 4 Accent 1" w:uiPriority="49"/>
+    <w:lsdException w:name="List Table 5 Dark Accent 1" w:uiPriority="50"/>
+    <w:lsdException w:name="List Table 6 Colorful Accent 1" w:uiPriority="51"/>
+    <w:lsdException w:name="List Table 7 Colorful Accent 1" w:uiPriority="52"/>
+    <w:lsdException w:name="List Table 1 Light Accent 2" w:uiPriority="46"/>
+    <w:lsdException w:name="List Table 2 Accent 2" w:uiPriority="47"/>
+    <w:lsdException w:name="List Table 3 Accent 2" w:uiPriority="48"/>
+    <w:lsdException w:name="List Table 4 Accent 2" w:uiPriority="49"/>
+    <w:lsdException w:name="List Table 5 Dark Accent 2" w:uiPriority="50"/>
+    <w:lsdException w:name="List Table 6 Colorful Accent 2" w:uiPriority="51"/>
+    <w:lsdException w:name="List Table 7 Colorful Accent 2" w:uiPriority="52"/>
+    <w:lsdException w:name="List Table 1 Light Accent 3" w:uiPriority="46"/>
+    <w:lsdException w:name="List Table 2 Accent 3" w:uiPriority="47"/>
+    <w:lsdException w:name="List Table 3 Accent 3" w:uiPriority="48"/>
+    <w:lsdException w:name="List Table 4 Accent 3" w:uiPriority="49"/>
+    <w:lsdException w:name="List Table 5 Dark Accent 3" w:uiPriority="50"/>
+    <w:lsdException w:name="List Table 6 Colorful Accent 3" w:uiPriority="51"/>
+    <w:lsdException w:name="List Table 7 Colorful Accent 3" w:uiPriority="52"/>
+    <w:lsdException w:name="List Table 1 Light Accent 4" w:uiPriority="46"/>
+    <w:lsdException w:name="List Table 2 Accent 4" w:uiPriority="47"/>
+    <w:lsdException w:name="List Table 3 Accent 4" w:uiPriority="48"/>
+    <w:lsdException w:name="List Table 4 Accent 4" w:uiPriority="49"/>
+    <w:lsdException w:name="List Table 5 Dark Accent 4" w:uiPriority="50"/>
+    <w:lsdException w:name="List Table 6 Colorful Accent 4" w:uiPriority="51"/>
+    <w:lsdException w:name="List Table 7 Colorful Accent 4" w:uiPriority="52"/>
+    <w:lsdException w:name="List Table 1 Light Accent 5" w:uiPriority="46"/>
+    <w:lsdException w:name="List Table 2 Accent 5" w:uiPriority="47"/>
+    <w:lsdException w:name="List Table 3 Accent 5" w:uiPriority="48"/>
+    <w:lsdException w:name="List Table 4 Accent 5" w:uiPriority="49"/>
+    <w:lsdException w:name="List Table 5 Dark Accent 5" w:uiPriority="50"/>
+    <w:lsdException w:name="List Table 6 Colorful Accent 5" w:uiPriority="51"/>
+    <w:lsdException w:name="List Table 7 Colorful Accent 5" w:uiPriority="52"/>
+    <w:lsdException w:name="List Table 1 Light Accent 6" w:uiPriority="46"/>
+    <w:lsdException w:name="List Table 2 Accent 6" w:uiPriority="47"/>
+    <w:lsdException w:name="List Table 3 Accent 6" w:uiPriority="48"/>
+    <w:lsdException w:name="List Table 4 Accent 6" w:uiPriority="49"/>
+    <w:lsdException w:name="List Table 5 Dark Accent 6" w:uiPriority="50"/>
+    <w:lsdException w:name="List Table 6 Colorful Accent 6" w:uiPriority="51"/>
+    <w:lsdException w:name="List Table 7 Colorful Accent 6" w:uiPriority="52"/>
   </w:latentStyles>
   <w:style w:type="paragraph" w:default="1" w:styleId="Normal">
     <w:name w:val="Normal"/>
@@ -10846,1999 +10937,6 @@
 </w:styles>
 </file>
 
-<file path=word/stylesWithEffects.xml><?xml version="1.0" encoding="utf-8"?>
-<w:styles xmlns:wpc="http://schemas.microsoft.com/office/word/2010/wordprocessingCanvas" xmlns:mc="http://schemas.openxmlformats.org/markup-compatibility/2006" xmlns:o="urn:schemas-microsoft-com:office:office" xmlns:r="http://schemas.openxmlformats.org/officeDocument/2006/relationships" xmlns:m="http://schemas.openxmlformats.org/officeDocument/2006/math" xmlns:v="urn:schemas-microsoft-com:vml" xmlns:wp14="http://schemas.microsoft.com/office/word/2010/wordprocessingDrawing" xmlns:wp="http://schemas.openxmlformats.org/drawingml/2006/wordprocessingDrawing" xmlns:w10="urn:schemas-microsoft-com:office:word" xmlns:w="http://schemas.openxmlformats.org/wordprocessingml/2006/main" xmlns:w14="http://schemas.microsoft.com/office/word/2010/wordml" xmlns:wpg="http://schemas.microsoft.com/office/word/2010/wordprocessingGroup" xmlns:wpi="http://schemas.microsoft.com/office/word/2010/wordprocessingInk" xmlns:wne="http://schemas.microsoft.com/office/word/2006/wordml" xmlns:wps="http://schemas.microsoft.com/office/word/2010/wordprocessingShape" mc:Ignorable="w14 wp14">
-  <w:docDefaults>
-    <w:rPrDefault>
-      <w:rPr>
-        <w:rFonts w:ascii="Arial" w:eastAsia="Times New Roman" w:hAnsi="Arial" w:cs="Times New Roman"/>
-        <w:lang w:val="fr-CA" w:eastAsia="fr-CA" w:bidi="ar-SA"/>
-      </w:rPr>
-    </w:rPrDefault>
-    <w:pPrDefault>
-      <w:pPr>
-        <w:spacing w:line="288" w:lineRule="auto"/>
-      </w:pPr>
-    </w:pPrDefault>
-  </w:docDefaults>
-  <w:latentStyles w:defLockedState="0" w:defUIPriority="99" w:defSemiHidden="1" w:defUnhideWhenUsed="1" w:defQFormat="0" w:count="267">
-    <w:lsdException w:name="Normal" w:semiHidden="0" w:uiPriority="0" w:unhideWhenUsed="0" w:qFormat="1"/>
-    <w:lsdException w:name="heading 1" w:semiHidden="0" w:uiPriority="9" w:unhideWhenUsed="0" w:qFormat="1"/>
-    <w:lsdException w:name="heading 2" w:uiPriority="9" w:qFormat="1"/>
-    <w:lsdException w:name="heading 3" w:uiPriority="9" w:qFormat="1"/>
-    <w:lsdException w:name="heading 4" w:uiPriority="9" w:qFormat="1"/>
-    <w:lsdException w:name="heading 5" w:uiPriority="9" w:qFormat="1"/>
-    <w:lsdException w:name="heading 6" w:uiPriority="9" w:qFormat="1"/>
-    <w:lsdException w:name="heading 7" w:uiPriority="9" w:qFormat="1"/>
-    <w:lsdException w:name="heading 8" w:uiPriority="9" w:qFormat="1"/>
-    <w:lsdException w:name="heading 9" w:uiPriority="9" w:qFormat="1"/>
-    <w:lsdException w:name="toc 1" w:uiPriority="39" w:qFormat="1"/>
-    <w:lsdException w:name="toc 2" w:uiPriority="39" w:qFormat="1"/>
-    <w:lsdException w:name="toc 3" w:uiPriority="39" w:qFormat="1"/>
-    <w:lsdException w:name="toc 4" w:uiPriority="39" w:qFormat="1"/>
-    <w:lsdException w:name="toc 5" w:uiPriority="39" w:qFormat="1"/>
-    <w:lsdException w:name="toc 6" w:uiPriority="39" w:qFormat="1"/>
-    <w:lsdException w:name="toc 7" w:uiPriority="39" w:qFormat="1"/>
-    <w:lsdException w:name="toc 8" w:uiPriority="39"/>
-    <w:lsdException w:name="toc 9" w:uiPriority="39"/>
-    <w:lsdException w:name="annotation text" w:uiPriority="0"/>
-    <w:lsdException w:name="header" w:qFormat="1"/>
-    <w:lsdException w:name="footer" w:qFormat="1"/>
-    <w:lsdException w:name="caption" w:uiPriority="35" w:qFormat="1"/>
-    <w:lsdException w:name="page number" w:qFormat="1"/>
-    <w:lsdException w:name="List Bullet" w:qFormat="1"/>
-    <w:lsdException w:name="List Bullet 2" w:qFormat="1"/>
-    <w:lsdException w:name="List Bullet 3" w:qFormat="1"/>
-    <w:lsdException w:name="List Bullet 4" w:qFormat="1"/>
-    <w:lsdException w:name="List Bullet 5" w:unhideWhenUsed="0"/>
-    <w:lsdException w:name="Title" w:semiHidden="0" w:uiPriority="0" w:unhideWhenUsed="0" w:qFormat="1"/>
-    <w:lsdException w:name="Default Paragraph Font" w:uiPriority="1"/>
-    <w:lsdException w:name="Body Text" w:qFormat="1"/>
-    <w:lsdException w:name="Subtitle" w:semiHidden="0" w:uiPriority="11" w:unhideWhenUsed="0" w:qFormat="1"/>
-    <w:lsdException w:name="Block Text" w:qFormat="1"/>
-    <w:lsdException w:name="Hyperlink" w:qFormat="1"/>
-    <w:lsdException w:name="Strong" w:semiHidden="0" w:uiPriority="22" w:unhideWhenUsed="0" w:qFormat="1"/>
-    <w:lsdException w:name="Emphasis" w:semiHidden="0" w:uiPriority="20" w:unhideWhenUsed="0" w:qFormat="1"/>
-    <w:lsdException w:name="Table Grid" w:semiHidden="0" w:uiPriority="59" w:unhideWhenUsed="0"/>
-    <w:lsdException w:name="Placeholder Text" w:unhideWhenUsed="0"/>
-    <w:lsdException w:name="No Spacing" w:semiHidden="0" w:uiPriority="1" w:unhideWhenUsed="0"/>
-    <w:lsdException w:name="Light Shading" w:semiHidden="0" w:uiPriority="60" w:unhideWhenUsed="0"/>
-    <w:lsdException w:name="Light List" w:semiHidden="0" w:uiPriority="61" w:unhideWhenUsed="0"/>
-    <w:lsdException w:name="Light Grid" w:semiHidden="0" w:uiPriority="62" w:unhideWhenUsed="0"/>
-    <w:lsdException w:name="Medium Shading 1" w:semiHidden="0" w:uiPriority="63" w:unhideWhenUsed="0"/>
-    <w:lsdException w:name="Medium Shading 2" w:semiHidden="0" w:uiPriority="64" w:unhideWhenUsed="0"/>
-    <w:lsdException w:name="Medium List 1" w:semiHidden="0" w:uiPriority="65" w:unhideWhenUsed="0"/>
-    <w:lsdException w:name="Medium List 2" w:semiHidden="0" w:uiPriority="66" w:unhideWhenUsed="0"/>
-    <w:lsdException w:name="Medium Grid 1" w:semiHidden="0" w:uiPriority="67" w:unhideWhenUsed="0"/>
-    <w:lsdException w:name="Medium Grid 2" w:semiHidden="0" w:uiPriority="68" w:unhideWhenUsed="0"/>
-    <w:lsdException w:name="Medium Grid 3" w:semiHidden="0" w:uiPriority="69" w:unhideWhenUsed="0"/>
-    <w:lsdException w:name="Dark List" w:semiHidden="0" w:uiPriority="70" w:unhideWhenUsed="0"/>
-    <w:lsdException w:name="Colorful Shading" w:semiHidden="0" w:uiPriority="71" w:unhideWhenUsed="0"/>
-    <w:lsdException w:name="Colorful List" w:semiHidden="0" w:uiPriority="72" w:unhideWhenUsed="0"/>
-    <w:lsdException w:name="Colorful Grid" w:semiHidden="0" w:uiPriority="73" w:unhideWhenUsed="0"/>
-    <w:lsdException w:name="Light Shading Accent 1" w:semiHidden="0" w:uiPriority="60" w:unhideWhenUsed="0"/>
-    <w:lsdException w:name="Light List Accent 1" w:semiHidden="0" w:uiPriority="61" w:unhideWhenUsed="0"/>
-    <w:lsdException w:name="Light Grid Accent 1" w:semiHidden="0" w:uiPriority="62" w:unhideWhenUsed="0"/>
-    <w:lsdException w:name="Medium Shading 1 Accent 1" w:semiHidden="0" w:uiPriority="63" w:unhideWhenUsed="0"/>
-    <w:lsdException w:name="Medium Shading 2 Accent 1" w:semiHidden="0" w:uiPriority="64" w:unhideWhenUsed="0"/>
-    <w:lsdException w:name="Medium List 1 Accent 1" w:semiHidden="0" w:uiPriority="65" w:unhideWhenUsed="0"/>
-    <w:lsdException w:name="Revision" w:unhideWhenUsed="0"/>
-    <w:lsdException w:name="List Paragraph" w:semiHidden="0" w:uiPriority="34" w:unhideWhenUsed="0" w:qFormat="1"/>
-    <w:lsdException w:name="Quote" w:semiHidden="0" w:uiPriority="29" w:unhideWhenUsed="0" w:qFormat="1"/>
-    <w:lsdException w:name="Intense Quote" w:semiHidden="0" w:uiPriority="30" w:unhideWhenUsed="0"/>
-    <w:lsdException w:name="Medium List 2 Accent 1" w:semiHidden="0" w:uiPriority="66" w:unhideWhenUsed="0"/>
-    <w:lsdException w:name="Medium Grid 1 Accent 1" w:semiHidden="0" w:uiPriority="67" w:unhideWhenUsed="0"/>
-    <w:lsdException w:name="Medium Grid 2 Accent 1" w:semiHidden="0" w:uiPriority="68" w:unhideWhenUsed="0"/>
-    <w:lsdException w:name="Medium Grid 3 Accent 1" w:semiHidden="0" w:uiPriority="69" w:unhideWhenUsed="0"/>
-    <w:lsdException w:name="Dark List Accent 1" w:semiHidden="0" w:uiPriority="70" w:unhideWhenUsed="0"/>
-    <w:lsdException w:name="Colorful Shading Accent 1" w:semiHidden="0" w:uiPriority="71" w:unhideWhenUsed="0"/>
-    <w:lsdException w:name="Colorful List Accent 1" w:semiHidden="0" w:uiPriority="72" w:unhideWhenUsed="0"/>
-    <w:lsdException w:name="Colorful Grid Accent 1" w:semiHidden="0" w:uiPriority="73" w:unhideWhenUsed="0"/>
-    <w:lsdException w:name="Light Shading Accent 2" w:semiHidden="0" w:uiPriority="60" w:unhideWhenUsed="0"/>
-    <w:lsdException w:name="Light List Accent 2" w:semiHidden="0" w:uiPriority="61" w:unhideWhenUsed="0"/>
-    <w:lsdException w:name="Light Grid Accent 2" w:semiHidden="0" w:uiPriority="62" w:unhideWhenUsed="0"/>
-    <w:lsdException w:name="Medium Shading 1 Accent 2" w:semiHidden="0" w:uiPriority="63" w:unhideWhenUsed="0"/>
-    <w:lsdException w:name="Medium Shading 2 Accent 2" w:semiHidden="0" w:uiPriority="64" w:unhideWhenUsed="0"/>
-    <w:lsdException w:name="Medium List 1 Accent 2" w:semiHidden="0" w:uiPriority="65" w:unhideWhenUsed="0"/>
-    <w:lsdException w:name="Medium List 2 Accent 2" w:semiHidden="0" w:uiPriority="66" w:unhideWhenUsed="0"/>
-    <w:lsdException w:name="Medium Grid 1 Accent 2" w:semiHidden="0" w:uiPriority="67" w:unhideWhenUsed="0"/>
-    <w:lsdException w:name="Medium Grid 2 Accent 2" w:semiHidden="0" w:uiPriority="68" w:unhideWhenUsed="0"/>
-    <w:lsdException w:name="Medium Grid 3 Accent 2" w:semiHidden="0" w:uiPriority="69" w:unhideWhenUsed="0"/>
-    <w:lsdException w:name="Dark List Accent 2" w:semiHidden="0" w:uiPriority="70" w:unhideWhenUsed="0"/>
-    <w:lsdException w:name="Colorful Shading Accent 2" w:semiHidden="0" w:uiPriority="71" w:unhideWhenUsed="0"/>
-    <w:lsdException w:name="Colorful List Accent 2" w:semiHidden="0" w:uiPriority="72" w:unhideWhenUsed="0"/>
-    <w:lsdException w:name="Colorful Grid Accent 2" w:semiHidden="0" w:uiPriority="73" w:unhideWhenUsed="0"/>
-    <w:lsdException w:name="Light Shading Accent 3" w:semiHidden="0" w:uiPriority="60" w:unhideWhenUsed="0"/>
-    <w:lsdException w:name="Light List Accent 3" w:semiHidden="0" w:uiPriority="61" w:unhideWhenUsed="0"/>
-    <w:lsdException w:name="Light Grid Accent 3" w:semiHidden="0" w:uiPriority="62" w:unhideWhenUsed="0"/>
-    <w:lsdException w:name="Medium Shading 1 Accent 3" w:semiHidden="0" w:uiPriority="63" w:unhideWhenUsed="0"/>
-    <w:lsdException w:name="Medium Shading 2 Accent 3" w:semiHidden="0" w:uiPriority="64" w:unhideWhenUsed="0"/>
-    <w:lsdException w:name="Medium List 1 Accent 3" w:semiHidden="0" w:uiPriority="65" w:unhideWhenUsed="0"/>
-    <w:lsdException w:name="Medium List 2 Accent 3" w:semiHidden="0" w:uiPriority="66" w:unhideWhenUsed="0"/>
-    <w:lsdException w:name="Medium Grid 1 Accent 3" w:semiHidden="0" w:uiPriority="67" w:unhideWhenUsed="0"/>
-    <w:lsdException w:name="Medium Grid 2 Accent 3" w:semiHidden="0" w:uiPriority="68" w:unhideWhenUsed="0"/>
-    <w:lsdException w:name="Medium Grid 3 Accent 3" w:semiHidden="0" w:uiPriority="69" w:unhideWhenUsed="0"/>
-    <w:lsdException w:name="Dark List Accent 3" w:semiHidden="0" w:uiPriority="70" w:unhideWhenUsed="0"/>
-    <w:lsdException w:name="Colorful Shading Accent 3" w:semiHidden="0" w:uiPriority="71" w:unhideWhenUsed="0"/>
-    <w:lsdException w:name="Colorful List Accent 3" w:semiHidden="0" w:uiPriority="72" w:unhideWhenUsed="0"/>
-    <w:lsdException w:name="Colorful Grid Accent 3" w:semiHidden="0" w:uiPriority="73" w:unhideWhenUsed="0"/>
-    <w:lsdException w:name="Light Shading Accent 4" w:semiHidden="0" w:uiPriority="60" w:unhideWhenUsed="0"/>
-    <w:lsdException w:name="Light List Accent 4" w:semiHidden="0" w:uiPriority="61" w:unhideWhenUsed="0"/>
-    <w:lsdException w:name="Light Grid Accent 4" w:semiHidden="0" w:uiPriority="62" w:unhideWhenUsed="0"/>
-    <w:lsdException w:name="Medium Shading 1 Accent 4" w:semiHidden="0" w:uiPriority="63" w:unhideWhenUsed="0"/>
-    <w:lsdException w:name="Medium Shading 2 Accent 4" w:semiHidden="0" w:uiPriority="64" w:unhideWhenUsed="0"/>
-    <w:lsdException w:name="Medium List 1 Accent 4" w:semiHidden="0" w:uiPriority="65" w:unhideWhenUsed="0"/>
-    <w:lsdException w:name="Medium List 2 Accent 4" w:semiHidden="0" w:uiPriority="66" w:unhideWhenUsed="0"/>
-    <w:lsdException w:name="Medium Grid 1 Accent 4" w:semiHidden="0" w:uiPriority="67" w:unhideWhenUsed="0"/>
-    <w:lsdException w:name="Medium Grid 2 Accent 4" w:semiHidden="0" w:uiPriority="68" w:unhideWhenUsed="0"/>
-    <w:lsdException w:name="Medium Grid 3 Accent 4" w:semiHidden="0" w:uiPriority="69" w:unhideWhenUsed="0"/>
-    <w:lsdException w:name="Dark List Accent 4" w:semiHidden="0" w:uiPriority="70" w:unhideWhenUsed="0"/>
-    <w:lsdException w:name="Colorful Shading Accent 4" w:semiHidden="0" w:uiPriority="71" w:unhideWhenUsed="0"/>
-    <w:lsdException w:name="Colorful List Accent 4" w:semiHidden="0" w:uiPriority="72" w:unhideWhenUsed="0"/>
-    <w:lsdException w:name="Colorful Grid Accent 4" w:semiHidden="0" w:uiPriority="73" w:unhideWhenUsed="0"/>
-    <w:lsdException w:name="Light Shading Accent 5" w:semiHidden="0" w:uiPriority="60" w:unhideWhenUsed="0"/>
-    <w:lsdException w:name="Light List Accent 5" w:semiHidden="0" w:uiPriority="61" w:unhideWhenUsed="0"/>
-    <w:lsdException w:name="Light Grid Accent 5" w:semiHidden="0" w:uiPriority="62" w:unhideWhenUsed="0"/>
-    <w:lsdException w:name="Medium Shading 1 Accent 5" w:semiHidden="0" w:uiPriority="63" w:unhideWhenUsed="0"/>
-    <w:lsdException w:name="Medium Shading 2 Accent 5" w:semiHidden="0" w:uiPriority="64" w:unhideWhenUsed="0"/>
-    <w:lsdException w:name="Medium List 1 Accent 5" w:semiHidden="0" w:uiPriority="65" w:unhideWhenUsed="0"/>
-    <w:lsdException w:name="Medium List 2 Accent 5" w:semiHidden="0" w:uiPriority="66" w:unhideWhenUsed="0"/>
-    <w:lsdException w:name="Medium Grid 1 Accent 5" w:semiHidden="0" w:uiPriority="67" w:unhideWhenUsed="0"/>
-    <w:lsdException w:name="Medium Grid 2 Accent 5" w:semiHidden="0" w:uiPriority="68" w:unhideWhenUsed="0"/>
-    <w:lsdException w:name="Medium Grid 3 Accent 5" w:semiHidden="0" w:uiPriority="69" w:unhideWhenUsed="0"/>
-    <w:lsdException w:name="Dark List Accent 5" w:semiHidden="0" w:uiPriority="70" w:unhideWhenUsed="0"/>
-    <w:lsdException w:name="Colorful Shading Accent 5" w:semiHidden="0" w:uiPriority="71" w:unhideWhenUsed="0"/>
-    <w:lsdException w:name="Colorful List Accent 5" w:semiHidden="0" w:uiPriority="72" w:unhideWhenUsed="0"/>
-    <w:lsdException w:name="Colorful Grid Accent 5" w:semiHidden="0" w:uiPriority="73" w:unhideWhenUsed="0"/>
-    <w:lsdException w:name="Light Shading Accent 6" w:semiHidden="0" w:uiPriority="60" w:unhideWhenUsed="0"/>
-    <w:lsdException w:name="Light List Accent 6" w:semiHidden="0" w:uiPriority="61" w:unhideWhenUsed="0"/>
-    <w:lsdException w:name="Light Grid Accent 6" w:semiHidden="0" w:uiPriority="62" w:unhideWhenUsed="0"/>
-    <w:lsdException w:name="Medium Shading 1 Accent 6" w:semiHidden="0" w:uiPriority="63" w:unhideWhenUsed="0"/>
-    <w:lsdException w:name="Medium Shading 2 Accent 6" w:semiHidden="0" w:uiPriority="64" w:unhideWhenUsed="0"/>
-    <w:lsdException w:name="Medium List 1 Accent 6" w:semiHidden="0" w:uiPriority="65" w:unhideWhenUsed="0"/>
-    <w:lsdException w:name="Medium List 2 Accent 6" w:semiHidden="0" w:uiPriority="66" w:unhideWhenUsed="0"/>
-    <w:lsdException w:name="Medium Grid 1 Accent 6" w:semiHidden="0" w:uiPriority="67" w:unhideWhenUsed="0"/>
-    <w:lsdException w:name="Medium Grid 2 Accent 6" w:semiHidden="0" w:uiPriority="68" w:unhideWhenUsed="0"/>
-    <w:lsdException w:name="Medium Grid 3 Accent 6" w:semiHidden="0" w:uiPriority="69" w:unhideWhenUsed="0"/>
-    <w:lsdException w:name="Dark List Accent 6" w:semiHidden="0" w:uiPriority="70" w:unhideWhenUsed="0"/>
-    <w:lsdException w:name="Colorful Shading Accent 6" w:semiHidden="0" w:uiPriority="71" w:unhideWhenUsed="0"/>
-    <w:lsdException w:name="Colorful List Accent 6" w:semiHidden="0" w:uiPriority="72" w:unhideWhenUsed="0"/>
-    <w:lsdException w:name="Colorful Grid Accent 6" w:semiHidden="0" w:uiPriority="73" w:unhideWhenUsed="0"/>
-    <w:lsdException w:name="Subtle Emphasis" w:semiHidden="0" w:uiPriority="19" w:unhideWhenUsed="0" w:qFormat="1"/>
-    <w:lsdException w:name="Intense Emphasis" w:semiHidden="0" w:uiPriority="21" w:unhideWhenUsed="0"/>
-    <w:lsdException w:name="Subtle Reference" w:semiHidden="0" w:uiPriority="31" w:unhideWhenUsed="0"/>
-    <w:lsdException w:name="Intense Reference" w:semiHidden="0" w:uiPriority="32" w:unhideWhenUsed="0"/>
-    <w:lsdException w:name="Book Title" w:semiHidden="0" w:uiPriority="33" w:unhideWhenUsed="0"/>
-    <w:lsdException w:name="Bibliography" w:uiPriority="37"/>
-    <w:lsdException w:name="TOC Heading" w:uiPriority="39" w:qFormat="1"/>
-  </w:latentStyles>
-  <w:style w:type="paragraph" w:default="1" w:styleId="Normal">
-    <w:name w:val="Normal"/>
-    <w:next w:val="BodyText"/>
-    <w:semiHidden/>
-    <w:qFormat/>
-    <w:rsid w:val="0081095C"/>
-    <w:rPr>
-      <w:rFonts w:asciiTheme="minorHAnsi" w:hAnsiTheme="minorHAnsi"/>
-      <w:szCs w:val="22"/>
-      <w:lang w:val="en-US" w:eastAsia="en-US"/>
-    </w:rPr>
-  </w:style>
-  <w:style w:type="paragraph" w:styleId="Heading1">
-    <w:name w:val="heading 1"/>
-    <w:basedOn w:val="Normal"/>
-    <w:next w:val="BodyText"/>
-    <w:link w:val="Heading1Char"/>
-    <w:uiPriority w:val="9"/>
-    <w:qFormat/>
-    <w:rsid w:val="008A53DE"/>
-    <w:pPr>
-      <w:keepNext/>
-      <w:keepLines/>
-      <w:pageBreakBefore/>
-      <w:numPr>
-        <w:numId w:val="34"/>
-      </w:numPr>
-      <w:spacing w:before="240"/>
-      <w:contextualSpacing/>
-      <w:outlineLvl w:val="0"/>
-    </w:pPr>
-    <w:rPr>
-      <w:rFonts w:asciiTheme="majorHAnsi" w:hAnsiTheme="majorHAnsi"/>
-      <w:b/>
-      <w:bCs/>
-      <w:color w:val="991F3D" w:themeColor="accent2"/>
-      <w:sz w:val="36"/>
-      <w:szCs w:val="28"/>
-    </w:rPr>
-  </w:style>
-  <w:style w:type="paragraph" w:styleId="Heading2">
-    <w:name w:val="heading 2"/>
-    <w:basedOn w:val="Normal"/>
-    <w:next w:val="BodyText"/>
-    <w:link w:val="Heading2Char"/>
-    <w:uiPriority w:val="9"/>
-    <w:qFormat/>
-    <w:rsid w:val="008A53DE"/>
-    <w:pPr>
-      <w:numPr>
-        <w:ilvl w:val="1"/>
-        <w:numId w:val="34"/>
-      </w:numPr>
-      <w:spacing w:before="200" w:after="60"/>
-      <w:outlineLvl w:val="1"/>
-    </w:pPr>
-    <w:rPr>
-      <w:rFonts w:asciiTheme="majorHAnsi" w:hAnsiTheme="majorHAnsi"/>
-      <w:b/>
-      <w:bCs/>
-      <w:color w:val="991F3D" w:themeColor="accent2"/>
-      <w:sz w:val="28"/>
-      <w:szCs w:val="26"/>
-    </w:rPr>
-  </w:style>
-  <w:style w:type="paragraph" w:styleId="Heading3">
-    <w:name w:val="heading 3"/>
-    <w:basedOn w:val="Normal"/>
-    <w:next w:val="BodyText"/>
-    <w:link w:val="Heading3Char"/>
-    <w:uiPriority w:val="9"/>
-    <w:qFormat/>
-    <w:rsid w:val="00604098"/>
-    <w:pPr>
-      <w:numPr>
-        <w:ilvl w:val="2"/>
-        <w:numId w:val="34"/>
-      </w:numPr>
-      <w:spacing w:before="120" w:line="271" w:lineRule="auto"/>
-      <w:outlineLvl w:val="2"/>
-    </w:pPr>
-    <w:rPr>
-      <w:rFonts w:asciiTheme="majorHAnsi" w:hAnsiTheme="majorHAnsi"/>
-      <w:b/>
-      <w:color w:val="991F3D" w:themeColor="text2"/>
-      <w:sz w:val="24"/>
-    </w:rPr>
-  </w:style>
-  <w:style w:type="paragraph" w:styleId="Heading4">
-    <w:name w:val="heading 4"/>
-    <w:basedOn w:val="Normal"/>
-    <w:next w:val="BodyText"/>
-    <w:link w:val="Heading4Char"/>
-    <w:uiPriority w:val="9"/>
-    <w:qFormat/>
-    <w:rsid w:val="00C1301A"/>
-    <w:pPr>
-      <w:numPr>
-        <w:ilvl w:val="3"/>
-        <w:numId w:val="34"/>
-      </w:numPr>
-      <w:spacing w:before="120"/>
-      <w:outlineLvl w:val="3"/>
-    </w:pPr>
-    <w:rPr>
-      <w:rFonts w:asciiTheme="majorHAnsi" w:hAnsiTheme="majorHAnsi"/>
-      <w:bCs/>
-      <w:iCs/>
-      <w:color w:val="991F3D" w:themeColor="text2"/>
-      <w:sz w:val="24"/>
-    </w:rPr>
-  </w:style>
-  <w:style w:type="paragraph" w:styleId="Heading5">
-    <w:name w:val="heading 5"/>
-    <w:basedOn w:val="Normal"/>
-    <w:next w:val="BodyText"/>
-    <w:link w:val="Heading5Char"/>
-    <w:uiPriority w:val="9"/>
-    <w:qFormat/>
-    <w:rsid w:val="00452FBB"/>
-    <w:pPr>
-      <w:numPr>
-        <w:ilvl w:val="4"/>
-        <w:numId w:val="34"/>
-      </w:numPr>
-      <w:spacing w:before="120"/>
-      <w:outlineLvl w:val="4"/>
-    </w:pPr>
-    <w:rPr>
-      <w:rFonts w:asciiTheme="majorHAnsi" w:hAnsiTheme="majorHAnsi"/>
-      <w:b/>
-    </w:rPr>
-  </w:style>
-  <w:style w:type="paragraph" w:styleId="Heading6">
-    <w:name w:val="heading 6"/>
-    <w:basedOn w:val="Normal"/>
-    <w:next w:val="BodyText"/>
-    <w:link w:val="Heading6Char"/>
-    <w:uiPriority w:val="9"/>
-    <w:qFormat/>
-    <w:rsid w:val="006A1DB7"/>
-    <w:pPr>
-      <w:numPr>
-        <w:ilvl w:val="5"/>
-        <w:numId w:val="34"/>
-      </w:numPr>
-      <w:spacing w:before="120" w:line="271" w:lineRule="auto"/>
-      <w:outlineLvl w:val="5"/>
-    </w:pPr>
-    <w:rPr>
-      <w:bCs/>
-      <w:iCs/>
-    </w:rPr>
-  </w:style>
-  <w:style w:type="paragraph" w:styleId="Heading7">
-    <w:name w:val="heading 7"/>
-    <w:basedOn w:val="Normal"/>
-    <w:next w:val="BodyText"/>
-    <w:link w:val="Heading7Char"/>
-    <w:uiPriority w:val="9"/>
-    <w:qFormat/>
-    <w:rsid w:val="006A1DB7"/>
-    <w:pPr>
-      <w:numPr>
-        <w:ilvl w:val="6"/>
-        <w:numId w:val="34"/>
-      </w:numPr>
-      <w:spacing w:before="60"/>
-      <w:outlineLvl w:val="6"/>
-    </w:pPr>
-    <w:rPr>
-      <w:iCs/>
-      <w:caps/>
-      <w:sz w:val="16"/>
-    </w:rPr>
-  </w:style>
-  <w:style w:type="paragraph" w:styleId="Heading8">
-    <w:name w:val="heading 8"/>
-    <w:basedOn w:val="Normal"/>
-    <w:next w:val="Normal"/>
-    <w:link w:val="Heading8Char"/>
-    <w:uiPriority w:val="9"/>
-    <w:semiHidden/>
-    <w:qFormat/>
-    <w:rsid w:val="00C90C7C"/>
-    <w:pPr>
-      <w:outlineLvl w:val="7"/>
-    </w:pPr>
-    <w:rPr>
-      <w:szCs w:val="20"/>
-    </w:rPr>
-  </w:style>
-  <w:style w:type="paragraph" w:styleId="Heading9">
-    <w:name w:val="heading 9"/>
-    <w:basedOn w:val="Normal"/>
-    <w:next w:val="Normal"/>
-    <w:link w:val="Heading9Char"/>
-    <w:uiPriority w:val="9"/>
-    <w:semiHidden/>
-    <w:qFormat/>
-    <w:rsid w:val="00C90C7C"/>
-    <w:pPr>
-      <w:outlineLvl w:val="8"/>
-    </w:pPr>
-    <w:rPr>
-      <w:i/>
-      <w:iCs/>
-      <w:spacing w:val="5"/>
-      <w:szCs w:val="20"/>
-    </w:rPr>
-  </w:style>
-  <w:style w:type="character" w:default="1" w:styleId="DefaultParagraphFont">
-    <w:name w:val="Default Paragraph Font"/>
-    <w:uiPriority w:val="1"/>
-    <w:semiHidden/>
-    <w:unhideWhenUsed/>
-  </w:style>
-  <w:style w:type="table" w:default="1" w:styleId="TableNormal">
-    <w:name w:val="Normal Table"/>
-    <w:uiPriority w:val="99"/>
-    <w:semiHidden/>
-    <w:unhideWhenUsed/>
-    <w:tblPr>
-      <w:tblInd w:w="0" w:type="dxa"/>
-      <w:tblCellMar>
-        <w:top w:w="0" w:type="dxa"/>
-        <w:left w:w="108" w:type="dxa"/>
-        <w:bottom w:w="0" w:type="dxa"/>
-        <w:right w:w="108" w:type="dxa"/>
-      </w:tblCellMar>
-    </w:tblPr>
-  </w:style>
-  <w:style w:type="numbering" w:default="1" w:styleId="NoList">
-    <w:name w:val="No List"/>
-    <w:uiPriority w:val="99"/>
-    <w:semiHidden/>
-    <w:unhideWhenUsed/>
-  </w:style>
-  <w:style w:type="character" w:customStyle="1" w:styleId="Heading1Char">
-    <w:name w:val="Heading 1 Char"/>
-    <w:link w:val="Heading1"/>
-    <w:uiPriority w:val="9"/>
-    <w:rsid w:val="008A53DE"/>
-    <w:rPr>
-      <w:rFonts w:asciiTheme="majorHAnsi" w:hAnsiTheme="majorHAnsi"/>
-      <w:b/>
-      <w:bCs/>
-      <w:color w:val="991F3D" w:themeColor="accent2"/>
-      <w:sz w:val="36"/>
-      <w:szCs w:val="28"/>
-      <w:lang w:val="en-US" w:eastAsia="en-US"/>
-    </w:rPr>
-  </w:style>
-  <w:style w:type="character" w:customStyle="1" w:styleId="Heading2Char">
-    <w:name w:val="Heading 2 Char"/>
-    <w:link w:val="Heading2"/>
-    <w:uiPriority w:val="9"/>
-    <w:rsid w:val="008A53DE"/>
-    <w:rPr>
-      <w:rFonts w:asciiTheme="majorHAnsi" w:hAnsiTheme="majorHAnsi"/>
-      <w:b/>
-      <w:bCs/>
-      <w:color w:val="991F3D" w:themeColor="accent2"/>
-      <w:sz w:val="28"/>
-      <w:szCs w:val="26"/>
-      <w:lang w:val="en-US" w:eastAsia="en-US"/>
-    </w:rPr>
-  </w:style>
-  <w:style w:type="character" w:customStyle="1" w:styleId="Heading3Char">
-    <w:name w:val="Heading 3 Char"/>
-    <w:link w:val="Heading3"/>
-    <w:uiPriority w:val="9"/>
-    <w:rsid w:val="00604098"/>
-    <w:rPr>
-      <w:rFonts w:asciiTheme="majorHAnsi" w:hAnsiTheme="majorHAnsi"/>
-      <w:b/>
-      <w:color w:val="991F3D" w:themeColor="text2"/>
-      <w:sz w:val="24"/>
-      <w:szCs w:val="22"/>
-      <w:lang w:val="en-US" w:eastAsia="en-US"/>
-    </w:rPr>
-  </w:style>
-  <w:style w:type="character" w:customStyle="1" w:styleId="Heading4Char">
-    <w:name w:val="Heading 4 Char"/>
-    <w:link w:val="Heading4"/>
-    <w:uiPriority w:val="9"/>
-    <w:rsid w:val="00C1301A"/>
-    <w:rPr>
-      <w:rFonts w:asciiTheme="majorHAnsi" w:hAnsiTheme="majorHAnsi"/>
-      <w:bCs/>
-      <w:iCs/>
-      <w:color w:val="991F3D" w:themeColor="text2"/>
-      <w:sz w:val="24"/>
-      <w:szCs w:val="22"/>
-      <w:lang w:val="en-US" w:eastAsia="en-US"/>
-    </w:rPr>
-  </w:style>
-  <w:style w:type="character" w:customStyle="1" w:styleId="Heading5Char">
-    <w:name w:val="Heading 5 Char"/>
-    <w:link w:val="Heading5"/>
-    <w:uiPriority w:val="9"/>
-    <w:rsid w:val="00452FBB"/>
-    <w:rPr>
-      <w:rFonts w:asciiTheme="majorHAnsi" w:hAnsiTheme="majorHAnsi"/>
-      <w:b/>
-      <w:szCs w:val="22"/>
-      <w:lang w:val="en-US" w:eastAsia="en-US"/>
-    </w:rPr>
-  </w:style>
-  <w:style w:type="character" w:customStyle="1" w:styleId="Heading6Char">
-    <w:name w:val="Heading 6 Char"/>
-    <w:link w:val="Heading6"/>
-    <w:uiPriority w:val="9"/>
-    <w:rsid w:val="006A1DB7"/>
-    <w:rPr>
-      <w:rFonts w:asciiTheme="minorHAnsi" w:hAnsiTheme="minorHAnsi"/>
-      <w:bCs/>
-      <w:iCs/>
-      <w:szCs w:val="22"/>
-      <w:lang w:val="en-US" w:eastAsia="en-US"/>
-    </w:rPr>
-  </w:style>
-  <w:style w:type="character" w:customStyle="1" w:styleId="Heading7Char">
-    <w:name w:val="Heading 7 Char"/>
-    <w:link w:val="Heading7"/>
-    <w:uiPriority w:val="9"/>
-    <w:rsid w:val="006A1DB7"/>
-    <w:rPr>
-      <w:rFonts w:asciiTheme="minorHAnsi" w:hAnsiTheme="minorHAnsi"/>
-      <w:iCs/>
-      <w:caps/>
-      <w:sz w:val="16"/>
-      <w:szCs w:val="22"/>
-      <w:lang w:val="en-US" w:eastAsia="en-US"/>
-    </w:rPr>
-  </w:style>
-  <w:style w:type="character" w:customStyle="1" w:styleId="Heading8Char">
-    <w:name w:val="Heading 8 Char"/>
-    <w:link w:val="Heading8"/>
-    <w:uiPriority w:val="9"/>
-    <w:semiHidden/>
-    <w:rsid w:val="00A83DE5"/>
-    <w:rPr>
-      <w:rFonts w:asciiTheme="minorHAnsi" w:hAnsiTheme="minorHAnsi"/>
-      <w:lang w:val="en-US" w:eastAsia="en-US"/>
-    </w:rPr>
-  </w:style>
-  <w:style w:type="character" w:customStyle="1" w:styleId="Heading9Char">
-    <w:name w:val="Heading 9 Char"/>
-    <w:link w:val="Heading9"/>
-    <w:uiPriority w:val="9"/>
-    <w:semiHidden/>
-    <w:rsid w:val="00A83DE5"/>
-    <w:rPr>
-      <w:rFonts w:asciiTheme="minorHAnsi" w:hAnsiTheme="minorHAnsi"/>
-      <w:i/>
-      <w:iCs/>
-      <w:spacing w:val="5"/>
-      <w:lang w:val="en-US" w:eastAsia="en-US"/>
-    </w:rPr>
-  </w:style>
-  <w:style w:type="paragraph" w:styleId="Caption">
-    <w:name w:val="caption"/>
-    <w:basedOn w:val="Normal"/>
-    <w:next w:val="Normal"/>
-    <w:uiPriority w:val="35"/>
-    <w:unhideWhenUsed/>
-    <w:qFormat/>
-    <w:rsid w:val="00D90D88"/>
-    <w:rPr>
-      <w:bCs/>
-      <w:color w:val="991F3D" w:themeColor="text2"/>
-      <w:sz w:val="16"/>
-      <w:szCs w:val="16"/>
-    </w:rPr>
-  </w:style>
-  <w:style w:type="paragraph" w:styleId="Title">
-    <w:name w:val="Title"/>
-    <w:basedOn w:val="Normal"/>
-    <w:next w:val="BodyText"/>
-    <w:link w:val="TitleChar"/>
-    <w:qFormat/>
-    <w:rsid w:val="00D7475E"/>
-    <w:pPr>
-      <w:spacing w:line="240" w:lineRule="auto"/>
-      <w:contextualSpacing/>
-    </w:pPr>
-    <w:rPr>
-      <w:b/>
-      <w:color w:val="E31937" w:themeColor="accent1"/>
-      <w:spacing w:val="5"/>
-      <w:sz w:val="64"/>
-      <w:szCs w:val="48"/>
-    </w:rPr>
-  </w:style>
-  <w:style w:type="character" w:customStyle="1" w:styleId="TitleChar">
-    <w:name w:val="Title Char"/>
-    <w:link w:val="Title"/>
-    <w:uiPriority w:val="16"/>
-    <w:rsid w:val="00D7475E"/>
-    <w:rPr>
-      <w:rFonts w:asciiTheme="minorHAnsi" w:hAnsiTheme="minorHAnsi"/>
-      <w:b/>
-      <w:color w:val="E31937" w:themeColor="accent1"/>
-      <w:spacing w:val="5"/>
-      <w:sz w:val="64"/>
-      <w:szCs w:val="48"/>
-      <w:lang w:val="en-US" w:eastAsia="en-US"/>
-    </w:rPr>
-  </w:style>
-  <w:style w:type="paragraph" w:styleId="Subtitle">
-    <w:name w:val="Subtitle"/>
-    <w:basedOn w:val="Normal"/>
-    <w:next w:val="BodyText"/>
-    <w:link w:val="SubtitleChar"/>
-    <w:uiPriority w:val="17"/>
-    <w:unhideWhenUsed/>
-    <w:qFormat/>
-    <w:rsid w:val="00D7475E"/>
-    <w:pPr>
-      <w:spacing w:after="240"/>
-    </w:pPr>
-    <w:rPr>
-      <w:b/>
-      <w:iCs/>
-      <w:color w:val="991F3D" w:themeColor="accent2"/>
-      <w:sz w:val="64"/>
-      <w:szCs w:val="24"/>
-    </w:rPr>
-  </w:style>
-  <w:style w:type="character" w:customStyle="1" w:styleId="SubtitleChar">
-    <w:name w:val="Subtitle Char"/>
-    <w:link w:val="Subtitle"/>
-    <w:uiPriority w:val="17"/>
-    <w:rsid w:val="00D7475E"/>
-    <w:rPr>
-      <w:rFonts w:asciiTheme="minorHAnsi" w:hAnsiTheme="minorHAnsi"/>
-      <w:b/>
-      <w:iCs/>
-      <w:color w:val="991F3D" w:themeColor="accent2"/>
-      <w:sz w:val="64"/>
-      <w:szCs w:val="24"/>
-      <w:lang w:val="en-US" w:eastAsia="en-US"/>
-    </w:rPr>
-  </w:style>
-  <w:style w:type="character" w:styleId="Strong">
-    <w:name w:val="Strong"/>
-    <w:uiPriority w:val="2"/>
-    <w:qFormat/>
-    <w:rsid w:val="00991E42"/>
-    <w:rPr>
-      <w:b/>
-      <w:bCs/>
-    </w:rPr>
-  </w:style>
-  <w:style w:type="character" w:styleId="Emphasis">
-    <w:name w:val="Emphasis"/>
-    <w:uiPriority w:val="2"/>
-    <w:qFormat/>
-    <w:rsid w:val="00991E42"/>
-    <w:rPr>
-      <w:b/>
-      <w:bCs/>
-      <w:i/>
-      <w:iCs/>
-      <w:spacing w:val="10"/>
-      <w:bdr w:val="none" w:sz="0" w:space="0" w:color="auto"/>
-      <w:shd w:val="clear" w:color="auto" w:fill="auto"/>
-    </w:rPr>
-  </w:style>
-  <w:style w:type="paragraph" w:styleId="NoSpacing">
-    <w:name w:val="No Spacing"/>
-    <w:basedOn w:val="Normal"/>
-    <w:link w:val="NoSpacingChar"/>
-    <w:uiPriority w:val="1"/>
-    <w:semiHidden/>
-    <w:rsid w:val="00991E42"/>
-    <w:pPr>
-      <w:spacing w:line="240" w:lineRule="auto"/>
-    </w:pPr>
-  </w:style>
-  <w:style w:type="character" w:customStyle="1" w:styleId="NoSpacingChar">
-    <w:name w:val="No Spacing Char"/>
-    <w:basedOn w:val="DefaultParagraphFont"/>
-    <w:link w:val="NoSpacing"/>
-    <w:uiPriority w:val="1"/>
-    <w:semiHidden/>
-    <w:rsid w:val="00D74E98"/>
-    <w:rPr>
-      <w:rFonts w:asciiTheme="minorHAnsi" w:hAnsiTheme="minorHAnsi"/>
-      <w:szCs w:val="22"/>
-      <w:lang w:eastAsia="en-US"/>
-    </w:rPr>
-  </w:style>
-  <w:style w:type="paragraph" w:styleId="ListParagraph">
-    <w:name w:val="List Paragraph"/>
-    <w:basedOn w:val="Normal"/>
-    <w:uiPriority w:val="34"/>
-    <w:qFormat/>
-    <w:rsid w:val="007C23AD"/>
-    <w:pPr>
-      <w:numPr>
-        <w:numId w:val="11"/>
-      </w:numPr>
-      <w:spacing w:after="60"/>
-    </w:pPr>
-  </w:style>
-  <w:style w:type="paragraph" w:styleId="Quote">
-    <w:name w:val="Quote"/>
-    <w:basedOn w:val="Normal"/>
-    <w:next w:val="BodyText"/>
-    <w:link w:val="QuoteChar"/>
-    <w:uiPriority w:val="2"/>
-    <w:qFormat/>
-    <w:rsid w:val="00BD162E"/>
-    <w:pPr>
-      <w:spacing w:before="200"/>
-    </w:pPr>
-    <w:rPr>
-      <w:i/>
-      <w:iCs/>
-      <w:color w:val="991F3D" w:themeColor="accent2"/>
-      <w:sz w:val="28"/>
-    </w:rPr>
-  </w:style>
-  <w:style w:type="character" w:customStyle="1" w:styleId="QuoteChar">
-    <w:name w:val="Quote Char"/>
-    <w:link w:val="Quote"/>
-    <w:uiPriority w:val="2"/>
-    <w:rsid w:val="00AE24E6"/>
-    <w:rPr>
-      <w:rFonts w:asciiTheme="minorHAnsi" w:hAnsiTheme="minorHAnsi"/>
-      <w:i/>
-      <w:iCs/>
-      <w:color w:val="991F3D" w:themeColor="accent2"/>
-      <w:sz w:val="28"/>
-      <w:szCs w:val="22"/>
-      <w:lang w:val="en-US" w:eastAsia="en-US"/>
-    </w:rPr>
-  </w:style>
-  <w:style w:type="paragraph" w:styleId="IntenseQuote">
-    <w:name w:val="Intense Quote"/>
-    <w:basedOn w:val="Normal"/>
-    <w:next w:val="BodyText"/>
-    <w:link w:val="IntenseQuoteChar"/>
-    <w:uiPriority w:val="2"/>
-    <w:semiHidden/>
-    <w:rsid w:val="00991E42"/>
-    <w:pPr>
-      <w:pBdr>
-        <w:bottom w:val="single" w:sz="4" w:space="1" w:color="auto"/>
-      </w:pBdr>
-      <w:spacing w:before="200" w:after="280"/>
-      <w:ind w:left="1008" w:right="1152"/>
-      <w:jc w:val="both"/>
-    </w:pPr>
-    <w:rPr>
-      <w:b/>
-      <w:bCs/>
-      <w:i/>
-      <w:iCs/>
-    </w:rPr>
-  </w:style>
-  <w:style w:type="character" w:customStyle="1" w:styleId="IntenseQuoteChar">
-    <w:name w:val="Intense Quote Char"/>
-    <w:link w:val="IntenseQuote"/>
-    <w:uiPriority w:val="2"/>
-    <w:semiHidden/>
-    <w:rsid w:val="007D2283"/>
-    <w:rPr>
-      <w:rFonts w:asciiTheme="minorHAnsi" w:hAnsiTheme="minorHAnsi"/>
-      <w:b/>
-      <w:bCs/>
-      <w:i/>
-      <w:iCs/>
-      <w:szCs w:val="22"/>
-      <w:lang w:val="en-US" w:eastAsia="en-US"/>
-    </w:rPr>
-  </w:style>
-  <w:style w:type="character" w:styleId="SubtleEmphasis">
-    <w:name w:val="Subtle Emphasis"/>
-    <w:uiPriority w:val="2"/>
-    <w:qFormat/>
-    <w:rsid w:val="00991E42"/>
-    <w:rPr>
-      <w:i/>
-      <w:iCs/>
-    </w:rPr>
-  </w:style>
-  <w:style w:type="character" w:styleId="IntenseEmphasis">
-    <w:name w:val="Intense Emphasis"/>
-    <w:uiPriority w:val="2"/>
-    <w:semiHidden/>
-    <w:rsid w:val="00991E42"/>
-    <w:rPr>
-      <w:b/>
-      <w:bCs/>
-    </w:rPr>
-  </w:style>
-  <w:style w:type="character" w:styleId="SubtleReference">
-    <w:name w:val="Subtle Reference"/>
-    <w:uiPriority w:val="2"/>
-    <w:semiHidden/>
-    <w:rsid w:val="00991E42"/>
-    <w:rPr>
-      <w:smallCaps/>
-    </w:rPr>
-  </w:style>
-  <w:style w:type="character" w:styleId="IntenseReference">
-    <w:name w:val="Intense Reference"/>
-    <w:uiPriority w:val="2"/>
-    <w:semiHidden/>
-    <w:rsid w:val="00991E42"/>
-    <w:rPr>
-      <w:smallCaps/>
-      <w:spacing w:val="5"/>
-      <w:u w:val="single"/>
-    </w:rPr>
-  </w:style>
-  <w:style w:type="character" w:styleId="BookTitle">
-    <w:name w:val="Book Title"/>
-    <w:uiPriority w:val="33"/>
-    <w:semiHidden/>
-    <w:rsid w:val="00991E42"/>
-    <w:rPr>
-      <w:i/>
-      <w:iCs/>
-      <w:smallCaps/>
-      <w:spacing w:val="5"/>
-    </w:rPr>
-  </w:style>
-  <w:style w:type="paragraph" w:styleId="TOCHeading">
-    <w:name w:val="TOC Heading"/>
-    <w:basedOn w:val="Heading1"/>
-    <w:next w:val="BodyText"/>
-    <w:uiPriority w:val="39"/>
-    <w:unhideWhenUsed/>
-    <w:qFormat/>
-    <w:rsid w:val="007C23AD"/>
-    <w:pPr>
-      <w:numPr>
-        <w:numId w:val="0"/>
-      </w:numPr>
-      <w:outlineLvl w:val="9"/>
-    </w:pPr>
-    <w:rPr>
-      <w:lang w:bidi="en-US"/>
-    </w:rPr>
-  </w:style>
-  <w:style w:type="paragraph" w:styleId="Header">
-    <w:name w:val="header"/>
-    <w:basedOn w:val="Normal"/>
-    <w:next w:val="BodyText"/>
-    <w:link w:val="HeaderChar"/>
-    <w:uiPriority w:val="99"/>
-    <w:unhideWhenUsed/>
-    <w:qFormat/>
-    <w:rsid w:val="007C23AD"/>
-    <w:pPr>
-      <w:tabs>
-        <w:tab w:val="left" w:pos="3600"/>
-      </w:tabs>
-    </w:pPr>
-    <w:rPr>
-      <w:sz w:val="14"/>
-    </w:rPr>
-  </w:style>
-  <w:style w:type="character" w:customStyle="1" w:styleId="HeaderChar">
-    <w:name w:val="Header Char"/>
-    <w:basedOn w:val="DefaultParagraphFont"/>
-    <w:link w:val="Header"/>
-    <w:uiPriority w:val="99"/>
-    <w:rsid w:val="007C23AD"/>
-    <w:rPr>
-      <w:rFonts w:asciiTheme="minorHAnsi" w:hAnsiTheme="minorHAnsi"/>
-      <w:sz w:val="14"/>
-      <w:szCs w:val="22"/>
-      <w:lang w:val="en-US" w:eastAsia="en-US"/>
-    </w:rPr>
-  </w:style>
-  <w:style w:type="paragraph" w:styleId="Footer">
-    <w:name w:val="footer"/>
-    <w:basedOn w:val="Normal"/>
-    <w:link w:val="FooterChar"/>
-    <w:uiPriority w:val="99"/>
-    <w:unhideWhenUsed/>
-    <w:qFormat/>
-    <w:rsid w:val="00A479DD"/>
-    <w:pPr>
-      <w:tabs>
-        <w:tab w:val="center" w:pos="4680"/>
-        <w:tab w:val="right" w:pos="9720"/>
-      </w:tabs>
-      <w:spacing w:line="240" w:lineRule="auto"/>
-    </w:pPr>
-    <w:rPr>
-      <w:sz w:val="14"/>
-    </w:rPr>
-  </w:style>
-  <w:style w:type="character" w:customStyle="1" w:styleId="FooterChar">
-    <w:name w:val="Footer Char"/>
-    <w:basedOn w:val="DefaultParagraphFont"/>
-    <w:link w:val="Footer"/>
-    <w:uiPriority w:val="99"/>
-    <w:rsid w:val="00A479DD"/>
-    <w:rPr>
-      <w:rFonts w:asciiTheme="minorHAnsi" w:hAnsiTheme="minorHAnsi"/>
-      <w:sz w:val="14"/>
-      <w:szCs w:val="22"/>
-      <w:lang w:val="en-US" w:eastAsia="en-US"/>
-    </w:rPr>
-  </w:style>
-  <w:style w:type="paragraph" w:styleId="BalloonText">
-    <w:name w:val="Balloon Text"/>
-    <w:basedOn w:val="Normal"/>
-    <w:link w:val="BalloonTextChar"/>
-    <w:uiPriority w:val="99"/>
-    <w:semiHidden/>
-    <w:unhideWhenUsed/>
-    <w:rsid w:val="00690436"/>
-    <w:pPr>
-      <w:spacing w:line="240" w:lineRule="auto"/>
-    </w:pPr>
-    <w:rPr>
-      <w:rFonts w:ascii="Tahoma" w:hAnsi="Tahoma" w:cs="Tahoma"/>
-      <w:sz w:val="16"/>
-      <w:szCs w:val="16"/>
-    </w:rPr>
-  </w:style>
-  <w:style w:type="character" w:customStyle="1" w:styleId="BalloonTextChar">
-    <w:name w:val="Balloon Text Char"/>
-    <w:link w:val="BalloonText"/>
-    <w:uiPriority w:val="99"/>
-    <w:semiHidden/>
-    <w:rsid w:val="00690436"/>
-    <w:rPr>
-      <w:rFonts w:ascii="Tahoma" w:hAnsi="Tahoma" w:cs="Tahoma"/>
-      <w:sz w:val="16"/>
-      <w:szCs w:val="16"/>
-    </w:rPr>
-  </w:style>
-  <w:style w:type="paragraph" w:customStyle="1" w:styleId="Intro">
-    <w:name w:val="Intro"/>
-    <w:basedOn w:val="Normal"/>
-    <w:next w:val="BodyText"/>
-    <w:uiPriority w:val="3"/>
-    <w:qFormat/>
-    <w:rsid w:val="007C23AD"/>
-    <w:pPr>
-      <w:spacing w:after="640" w:line="240" w:lineRule="auto"/>
-      <w:contextualSpacing/>
-    </w:pPr>
-    <w:rPr>
-      <w:b/>
-      <w:color w:val="991F3D" w:themeColor="accent2"/>
-      <w:sz w:val="36"/>
-    </w:rPr>
-  </w:style>
-  <w:style w:type="numbering" w:customStyle="1" w:styleId="CGI-Headings">
-    <w:name w:val="CGI - Headings"/>
-    <w:uiPriority w:val="99"/>
-    <w:rsid w:val="00AE24E6"/>
-    <w:pPr>
-      <w:numPr>
-        <w:numId w:val="15"/>
-      </w:numPr>
-    </w:pPr>
-  </w:style>
-  <w:style w:type="paragraph" w:customStyle="1" w:styleId="GenericSubTitle">
-    <w:name w:val="Generic Sub Title"/>
-    <w:next w:val="BodyText"/>
-    <w:uiPriority w:val="12"/>
-    <w:qFormat/>
-    <w:rsid w:val="00BC0469"/>
-    <w:pPr>
-      <w:keepNext/>
-      <w:keepLines/>
-      <w:spacing w:before="120" w:after="60"/>
-    </w:pPr>
-    <w:rPr>
-      <w:b/>
-      <w:noProof/>
-      <w:color w:val="991F3D" w:themeColor="accent2"/>
-      <w:szCs w:val="26"/>
-      <w:lang w:val="en-US"/>
-    </w:rPr>
-  </w:style>
-  <w:style w:type="paragraph" w:styleId="List">
-    <w:name w:val="List"/>
-    <w:basedOn w:val="Normal"/>
-    <w:uiPriority w:val="99"/>
-    <w:semiHidden/>
-    <w:rsid w:val="007C23AD"/>
-    <w:pPr>
-      <w:ind w:left="360" w:hanging="360"/>
-      <w:contextualSpacing/>
-    </w:pPr>
-  </w:style>
-  <w:style w:type="paragraph" w:styleId="BlockText">
-    <w:name w:val="Block Text"/>
-    <w:basedOn w:val="Normal"/>
-    <w:next w:val="BodyText"/>
-    <w:uiPriority w:val="13"/>
-    <w:qFormat/>
-    <w:rsid w:val="00F80A23"/>
-    <w:pPr>
-      <w:pBdr>
-        <w:top w:val="single" w:sz="2" w:space="10" w:color="FFFFFF" w:themeColor="background1"/>
-        <w:left w:val="single" w:sz="2" w:space="10" w:color="FFFFFF" w:themeColor="background1"/>
-        <w:bottom w:val="single" w:sz="2" w:space="10" w:color="FFFFFF" w:themeColor="background1"/>
-        <w:right w:val="single" w:sz="2" w:space="10" w:color="FFFFFF" w:themeColor="background1"/>
-      </w:pBdr>
-      <w:shd w:val="clear" w:color="auto" w:fill="991F3D" w:themeFill="accent2"/>
-      <w:ind w:left="216" w:right="216"/>
-    </w:pPr>
-    <w:rPr>
-      <w:rFonts w:eastAsiaTheme="minorEastAsia" w:cstheme="minorBidi"/>
-      <w:iCs/>
-      <w:color w:val="FFFFFF" w:themeColor="background1"/>
-    </w:rPr>
-  </w:style>
-  <w:style w:type="paragraph" w:customStyle="1" w:styleId="Note">
-    <w:name w:val="Note"/>
-    <w:basedOn w:val="Normal"/>
-    <w:next w:val="BodyText"/>
-    <w:uiPriority w:val="3"/>
-    <w:qFormat/>
-    <w:rsid w:val="007C23AD"/>
-    <w:pPr>
-      <w:spacing w:before="60" w:after="60" w:line="240" w:lineRule="auto"/>
-    </w:pPr>
-    <w:rPr>
-      <w:sz w:val="14"/>
-    </w:rPr>
-  </w:style>
-  <w:style w:type="paragraph" w:customStyle="1" w:styleId="Cover-Title">
-    <w:name w:val="Cover - Title"/>
-    <w:basedOn w:val="Normal"/>
-    <w:next w:val="BodyText"/>
-    <w:uiPriority w:val="99"/>
-    <w:qFormat/>
-    <w:rsid w:val="00727E7B"/>
-    <w:pPr>
-      <w:spacing w:line="240" w:lineRule="auto"/>
-    </w:pPr>
-    <w:rPr>
-      <w:b/>
-      <w:color w:val="E31937" w:themeColor="accent1"/>
-      <w:sz w:val="64"/>
-      <w:szCs w:val="48"/>
-    </w:rPr>
-  </w:style>
-  <w:style w:type="paragraph" w:customStyle="1" w:styleId="Cover-Proposalname">
-    <w:name w:val="Cover - Proposal name"/>
-    <w:basedOn w:val="Cover-Title"/>
-    <w:next w:val="BodyText"/>
-    <w:uiPriority w:val="99"/>
-    <w:qFormat/>
-    <w:rsid w:val="00727E7B"/>
-    <w:rPr>
-      <w:color w:val="FF6A00" w:themeColor="accent3"/>
-    </w:rPr>
-  </w:style>
-  <w:style w:type="paragraph" w:customStyle="1" w:styleId="Cover-footersecurity">
-    <w:name w:val="Cover - footer security"/>
-    <w:basedOn w:val="Footer"/>
-    <w:next w:val="BodyText"/>
-    <w:uiPriority w:val="99"/>
-    <w:qFormat/>
-    <w:rsid w:val="00731A40"/>
-    <w:pPr>
-      <w:spacing w:after="60"/>
-    </w:pPr>
-    <w:rPr>
-      <w:b/>
-      <w:color w:val="F2A200" w:themeColor="accent5"/>
-      <w:sz w:val="32"/>
-      <w:szCs w:val="28"/>
-    </w:rPr>
-  </w:style>
-  <w:style w:type="paragraph" w:customStyle="1" w:styleId="Footersecurity">
-    <w:name w:val="Footer security"/>
-    <w:basedOn w:val="Footer"/>
-    <w:next w:val="BodyText"/>
-    <w:uiPriority w:val="99"/>
-    <w:qFormat/>
-    <w:rsid w:val="001A20D3"/>
-    <w:rPr>
-      <w:b/>
-      <w:color w:val="F2A200" w:themeColor="accent5"/>
-      <w:sz w:val="20"/>
-      <w:szCs w:val="16"/>
-    </w:rPr>
-  </w:style>
-  <w:style w:type="character" w:styleId="PageNumber">
-    <w:name w:val="page number"/>
-    <w:basedOn w:val="DefaultParagraphFont"/>
-    <w:uiPriority w:val="99"/>
-    <w:unhideWhenUsed/>
-    <w:qFormat/>
-    <w:rsid w:val="000B1E34"/>
-    <w:rPr>
-      <w:sz w:val="18"/>
-    </w:rPr>
-  </w:style>
-  <w:style w:type="paragraph" w:styleId="TOC1">
-    <w:name w:val="toc 1"/>
-    <w:basedOn w:val="Normal"/>
-    <w:next w:val="BodyText"/>
-    <w:autoRedefine/>
-    <w:uiPriority w:val="39"/>
-    <w:unhideWhenUsed/>
-    <w:qFormat/>
-    <w:rsid w:val="00E50BFF"/>
-    <w:pPr>
-      <w:spacing w:before="120"/>
-    </w:pPr>
-    <w:rPr>
-      <w:rFonts w:asciiTheme="majorHAnsi" w:hAnsiTheme="majorHAnsi"/>
-      <w:b/>
-      <w:bCs/>
-      <w:color w:val="991F3D" w:themeColor="text2"/>
-      <w:szCs w:val="28"/>
-    </w:rPr>
-  </w:style>
-  <w:style w:type="paragraph" w:styleId="TOC2">
-    <w:name w:val="toc 2"/>
-    <w:basedOn w:val="Normal"/>
-    <w:next w:val="BodyText"/>
-    <w:autoRedefine/>
-    <w:uiPriority w:val="39"/>
-    <w:unhideWhenUsed/>
-    <w:qFormat/>
-    <w:rsid w:val="00E50BFF"/>
-    <w:pPr>
-      <w:spacing w:before="40"/>
-    </w:pPr>
-    <w:rPr>
-      <w:b/>
-      <w:caps/>
-      <w:color w:val="363534" w:themeColor="text1"/>
-    </w:rPr>
-  </w:style>
-  <w:style w:type="paragraph" w:styleId="TOC3">
-    <w:name w:val="toc 3"/>
-    <w:basedOn w:val="Normal"/>
-    <w:next w:val="BodyText"/>
-    <w:autoRedefine/>
-    <w:uiPriority w:val="39"/>
-    <w:unhideWhenUsed/>
-    <w:qFormat/>
-    <w:rsid w:val="00E50BFF"/>
-    <w:pPr>
-      <w:spacing w:before="40"/>
-    </w:pPr>
-    <w:rPr>
-      <w:caps/>
-    </w:rPr>
-  </w:style>
-  <w:style w:type="character" w:styleId="Hyperlink">
-    <w:name w:val="Hyperlink"/>
-    <w:basedOn w:val="DefaultParagraphFont"/>
-    <w:uiPriority w:val="99"/>
-    <w:unhideWhenUsed/>
-    <w:qFormat/>
-    <w:rsid w:val="00731957"/>
-    <w:rPr>
-      <w:color w:val="E67386" w:themeColor="hyperlink"/>
-      <w:u w:val="single"/>
-    </w:rPr>
-  </w:style>
-  <w:style w:type="paragraph" w:styleId="TOC4">
-    <w:name w:val="toc 4"/>
-    <w:basedOn w:val="Normal"/>
-    <w:next w:val="BodyText"/>
-    <w:uiPriority w:val="39"/>
-    <w:unhideWhenUsed/>
-    <w:qFormat/>
-    <w:rsid w:val="00E50BFF"/>
-    <w:pPr>
-      <w:spacing w:before="40"/>
-    </w:pPr>
-  </w:style>
-  <w:style w:type="paragraph" w:styleId="TOC5">
-    <w:name w:val="toc 5"/>
-    <w:basedOn w:val="Normal"/>
-    <w:next w:val="BodyText"/>
-    <w:autoRedefine/>
-    <w:uiPriority w:val="39"/>
-    <w:unhideWhenUsed/>
-    <w:qFormat/>
-    <w:rsid w:val="004E488C"/>
-    <w:pPr>
-      <w:spacing w:before="40"/>
-    </w:pPr>
-    <w:rPr>
-      <w:b/>
-      <w:caps/>
-      <w:color w:val="363534" w:themeColor="text1"/>
-    </w:rPr>
-  </w:style>
-  <w:style w:type="paragraph" w:customStyle="1" w:styleId="Appendixheading1">
-    <w:name w:val="Appendix heading 1"/>
-    <w:basedOn w:val="Heading1"/>
-    <w:next w:val="BodyText"/>
-    <w:uiPriority w:val="10"/>
-    <w:qFormat/>
-    <w:rsid w:val="007C23AD"/>
-    <w:pPr>
-      <w:numPr>
-        <w:numId w:val="28"/>
-      </w:numPr>
-    </w:pPr>
-  </w:style>
-  <w:style w:type="paragraph" w:customStyle="1" w:styleId="Appendixheading2">
-    <w:name w:val="Appendix heading 2"/>
-    <w:next w:val="BodyText"/>
-    <w:uiPriority w:val="10"/>
-    <w:qFormat/>
-    <w:rsid w:val="008141E1"/>
-    <w:pPr>
-      <w:spacing w:before="200" w:after="60"/>
-    </w:pPr>
-    <w:rPr>
-      <w:rFonts w:asciiTheme="majorHAnsi" w:hAnsiTheme="majorHAnsi"/>
-      <w:b/>
-      <w:bCs/>
-      <w:color w:val="991F3D" w:themeColor="accent2"/>
-      <w:sz w:val="28"/>
-      <w:szCs w:val="26"/>
-      <w:lang w:val="en-US" w:eastAsia="en-US"/>
-    </w:rPr>
-  </w:style>
-  <w:style w:type="paragraph" w:customStyle="1" w:styleId="Appendixheading3">
-    <w:name w:val="Appendix heading 3"/>
-    <w:basedOn w:val="Normal"/>
-    <w:next w:val="BodyText"/>
-    <w:uiPriority w:val="10"/>
-    <w:qFormat/>
-    <w:rsid w:val="008141E1"/>
-    <w:pPr>
-      <w:spacing w:before="120"/>
-    </w:pPr>
-    <w:rPr>
-      <w:rFonts w:asciiTheme="majorHAnsi" w:hAnsiTheme="majorHAnsi"/>
-      <w:b/>
-      <w:color w:val="991F3D" w:themeColor="text2"/>
-      <w:sz w:val="24"/>
-    </w:rPr>
-  </w:style>
-  <w:style w:type="paragraph" w:customStyle="1" w:styleId="Appendixheading4">
-    <w:name w:val="Appendix heading 4"/>
-    <w:next w:val="BodyText"/>
-    <w:uiPriority w:val="10"/>
-    <w:qFormat/>
-    <w:rsid w:val="008141E1"/>
-    <w:pPr>
-      <w:spacing w:before="120"/>
-    </w:pPr>
-    <w:rPr>
-      <w:rFonts w:asciiTheme="majorHAnsi" w:hAnsiTheme="majorHAnsi"/>
-      <w:bCs/>
-      <w:iCs/>
-      <w:color w:val="991F3D" w:themeColor="text2"/>
-      <w:sz w:val="24"/>
-      <w:szCs w:val="22"/>
-      <w:lang w:val="en-US" w:eastAsia="en-US"/>
-    </w:rPr>
-  </w:style>
-  <w:style w:type="paragraph" w:customStyle="1" w:styleId="Appendixheading5">
-    <w:name w:val="Appendix heading 5"/>
-    <w:basedOn w:val="Normal"/>
-    <w:next w:val="BodyText"/>
-    <w:uiPriority w:val="10"/>
-    <w:qFormat/>
-    <w:rsid w:val="008141E1"/>
-    <w:pPr>
-      <w:spacing w:before="120"/>
-    </w:pPr>
-    <w:rPr>
-      <w:rFonts w:asciiTheme="majorHAnsi" w:hAnsiTheme="majorHAnsi"/>
-      <w:b/>
-    </w:rPr>
-  </w:style>
-  <w:style w:type="numbering" w:customStyle="1" w:styleId="CGI-Appendix">
-    <w:name w:val="CGI - Appendix"/>
-    <w:uiPriority w:val="99"/>
-    <w:rsid w:val="00C9438E"/>
-    <w:pPr>
-      <w:numPr>
-        <w:numId w:val="23"/>
-      </w:numPr>
-    </w:pPr>
-  </w:style>
-  <w:style w:type="paragraph" w:customStyle="1" w:styleId="GenericTitle">
-    <w:name w:val="Generic Title"/>
-    <w:next w:val="BodyText"/>
-    <w:uiPriority w:val="11"/>
-    <w:qFormat/>
-    <w:rsid w:val="007C23AD"/>
-    <w:pPr>
-      <w:spacing w:before="240"/>
-    </w:pPr>
-    <w:rPr>
-      <w:rFonts w:asciiTheme="majorHAnsi" w:hAnsiTheme="majorHAnsi"/>
-      <w:b/>
-      <w:bCs/>
-      <w:color w:val="991F3D" w:themeColor="accent2"/>
-      <w:sz w:val="40"/>
-      <w:szCs w:val="28"/>
-      <w:lang w:val="en-US" w:eastAsia="en-US"/>
-    </w:rPr>
-  </w:style>
-  <w:style w:type="table" w:styleId="TableGrid">
-    <w:name w:val="Table Grid"/>
-    <w:basedOn w:val="TableNormal"/>
-    <w:uiPriority w:val="59"/>
-    <w:rsid w:val="001A4045"/>
-    <w:pPr>
-      <w:spacing w:line="240" w:lineRule="auto"/>
-    </w:pPr>
-    <w:tblPr>
-      <w:tblInd w:w="0" w:type="dxa"/>
-      <w:tblBorders>
-        <w:top w:val="single" w:sz="4" w:space="0" w:color="auto"/>
-        <w:left w:val="single" w:sz="4" w:space="0" w:color="auto"/>
-        <w:bottom w:val="single" w:sz="4" w:space="0" w:color="auto"/>
-        <w:right w:val="single" w:sz="4" w:space="0" w:color="auto"/>
-        <w:insideH w:val="single" w:sz="4" w:space="0" w:color="auto"/>
-        <w:insideV w:val="single" w:sz="4" w:space="0" w:color="auto"/>
-      </w:tblBorders>
-      <w:tblCellMar>
-        <w:top w:w="0" w:type="dxa"/>
-        <w:left w:w="108" w:type="dxa"/>
-        <w:bottom w:w="0" w:type="dxa"/>
-        <w:right w:w="108" w:type="dxa"/>
-      </w:tblCellMar>
-    </w:tblPr>
-  </w:style>
-  <w:style w:type="table" w:customStyle="1" w:styleId="CGI-Table">
-    <w:name w:val="CGI - Table"/>
-    <w:basedOn w:val="TableNormal"/>
-    <w:uiPriority w:val="99"/>
-    <w:rsid w:val="00123085"/>
-    <w:pPr>
-      <w:spacing w:line="240" w:lineRule="auto"/>
-    </w:pPr>
-    <w:rPr>
-      <w:rFonts w:asciiTheme="minorHAnsi" w:hAnsiTheme="minorHAnsi"/>
-      <w:sz w:val="16"/>
-    </w:rPr>
-    <w:tblPr>
-      <w:tblInd w:w="120" w:type="dxa"/>
-      <w:tblBorders>
-        <w:top w:val="single" w:sz="4" w:space="0" w:color="363534" w:themeColor="text1"/>
-        <w:left w:val="single" w:sz="4" w:space="0" w:color="363534" w:themeColor="text1"/>
-        <w:bottom w:val="single" w:sz="4" w:space="0" w:color="363534" w:themeColor="text1"/>
-        <w:right w:val="single" w:sz="4" w:space="0" w:color="363534" w:themeColor="text1"/>
-        <w:insideH w:val="single" w:sz="4" w:space="0" w:color="363534" w:themeColor="text1"/>
-        <w:insideV w:val="single" w:sz="4" w:space="0" w:color="363534" w:themeColor="text1"/>
-      </w:tblBorders>
-      <w:tblCellMar>
-        <w:top w:w="40" w:type="dxa"/>
-        <w:left w:w="100" w:type="dxa"/>
-        <w:bottom w:w="40" w:type="dxa"/>
-        <w:right w:w="0" w:type="dxa"/>
-      </w:tblCellMar>
-    </w:tblPr>
-    <w:tcPr>
-      <w:vAlign w:val="center"/>
-    </w:tcPr>
-    <w:tblStylePr w:type="firstRow">
-      <w:pPr>
-        <w:wordWrap/>
-        <w:spacing w:beforeLines="0" w:beforeAutospacing="0" w:afterLines="0" w:afterAutospacing="0" w:line="240" w:lineRule="auto"/>
-      </w:pPr>
-      <w:rPr>
-        <w:rFonts w:asciiTheme="majorHAnsi" w:hAnsiTheme="majorHAnsi"/>
-        <w:b/>
-        <w:color w:val="FFFFFF" w:themeColor="background1"/>
-        <w:sz w:val="18"/>
-      </w:rPr>
-      <w:tblPr/>
-      <w:tcPr>
-        <w:tcBorders>
-          <w:top w:val="single" w:sz="4" w:space="0" w:color="363534" w:themeColor="text1"/>
-          <w:left w:val="single" w:sz="4" w:space="0" w:color="363534" w:themeColor="text1"/>
-          <w:bottom w:val="single" w:sz="4" w:space="0" w:color="363534" w:themeColor="text1"/>
-          <w:right w:val="single" w:sz="4" w:space="0" w:color="363534" w:themeColor="text1"/>
-          <w:insideH w:val="single" w:sz="4" w:space="0" w:color="363534" w:themeColor="text1"/>
-          <w:insideV w:val="single" w:sz="4" w:space="0" w:color="FFFFFF" w:themeColor="background1"/>
-        </w:tcBorders>
-        <w:shd w:val="clear" w:color="auto" w:fill="991F3D" w:themeFill="accent2"/>
-      </w:tcPr>
-    </w:tblStylePr>
-    <w:tblStylePr w:type="firstCol">
-      <w:rPr>
-        <w:rFonts w:asciiTheme="minorHAnsi" w:hAnsiTheme="minorHAnsi"/>
-        <w:color w:val="363534" w:themeColor="text1"/>
-        <w:sz w:val="16"/>
-      </w:rPr>
-    </w:tblStylePr>
-    <w:tblStylePr w:type="nwCell">
-      <w:rPr>
-        <w:rFonts w:asciiTheme="majorHAnsi" w:hAnsiTheme="majorHAnsi"/>
-        <w:b/>
-        <w:color w:val="FFFFFF" w:themeColor="background1"/>
-        <w:sz w:val="18"/>
-      </w:rPr>
-    </w:tblStylePr>
-  </w:style>
-  <w:style w:type="table" w:customStyle="1" w:styleId="Ombrageclair1">
-    <w:name w:val="Ombrage clair1"/>
-    <w:basedOn w:val="TableNormal"/>
-    <w:uiPriority w:val="60"/>
-    <w:rsid w:val="00C729B7"/>
-    <w:pPr>
-      <w:spacing w:line="240" w:lineRule="auto"/>
-    </w:pPr>
-    <w:rPr>
-      <w:color w:val="282727" w:themeColor="text1" w:themeShade="BF"/>
-    </w:rPr>
-    <w:tblPr>
-      <w:tblStyleRowBandSize w:val="1"/>
-      <w:tblStyleColBandSize w:val="1"/>
-      <w:tblInd w:w="0" w:type="dxa"/>
-      <w:tblBorders>
-        <w:top w:val="single" w:sz="8" w:space="0" w:color="363534" w:themeColor="text1"/>
-        <w:bottom w:val="single" w:sz="8" w:space="0" w:color="363534" w:themeColor="text1"/>
-      </w:tblBorders>
-      <w:tblCellMar>
-        <w:top w:w="0" w:type="dxa"/>
-        <w:left w:w="108" w:type="dxa"/>
-        <w:bottom w:w="0" w:type="dxa"/>
-        <w:right w:w="108" w:type="dxa"/>
-      </w:tblCellMar>
-    </w:tblPr>
-    <w:tblStylePr w:type="firstRow">
-      <w:pPr>
-        <w:spacing w:before="0" w:after="0" w:line="240" w:lineRule="auto"/>
-      </w:pPr>
-      <w:rPr>
-        <w:b/>
-        <w:bCs/>
-      </w:rPr>
-      <w:tblPr/>
-      <w:tcPr>
-        <w:tcBorders>
-          <w:top w:val="single" w:sz="8" w:space="0" w:color="363534" w:themeColor="text1"/>
-          <w:left w:val="nil"/>
-          <w:bottom w:val="single" w:sz="8" w:space="0" w:color="363534" w:themeColor="text1"/>
-          <w:right w:val="nil"/>
-          <w:insideH w:val="nil"/>
-          <w:insideV w:val="nil"/>
-        </w:tcBorders>
-      </w:tcPr>
-    </w:tblStylePr>
-    <w:tblStylePr w:type="lastRow">
-      <w:pPr>
-        <w:spacing w:before="0" w:after="0" w:line="240" w:lineRule="auto"/>
-      </w:pPr>
-      <w:rPr>
-        <w:b/>
-        <w:bCs/>
-      </w:rPr>
-      <w:tblPr/>
-      <w:tcPr>
-        <w:tcBorders>
-          <w:top w:val="single" w:sz="8" w:space="0" w:color="363534" w:themeColor="text1"/>
-          <w:left w:val="nil"/>
-          <w:bottom w:val="single" w:sz="8" w:space="0" w:color="363534" w:themeColor="text1"/>
-          <w:right w:val="nil"/>
-          <w:insideH w:val="nil"/>
-          <w:insideV w:val="nil"/>
-        </w:tcBorders>
-      </w:tcPr>
-    </w:tblStylePr>
-    <w:tblStylePr w:type="firstCol">
-      <w:rPr>
-        <w:b/>
-        <w:bCs/>
-      </w:rPr>
-    </w:tblStylePr>
-    <w:tblStylePr w:type="lastCol">
-      <w:rPr>
-        <w:b/>
-        <w:bCs/>
-      </w:rPr>
-    </w:tblStylePr>
-    <w:tblStylePr w:type="band1Vert">
-      <w:tblPr/>
-      <w:tcPr>
-        <w:tcBorders>
-          <w:left w:val="nil"/>
-          <w:right w:val="nil"/>
-          <w:insideH w:val="nil"/>
-          <w:insideV w:val="nil"/>
-        </w:tcBorders>
-        <w:shd w:val="clear" w:color="auto" w:fill="CECCCC" w:themeFill="text1" w:themeFillTint="3F"/>
-      </w:tcPr>
-    </w:tblStylePr>
-    <w:tblStylePr w:type="band1Horz">
-      <w:tblPr/>
-      <w:tcPr>
-        <w:tcBorders>
-          <w:left w:val="nil"/>
-          <w:right w:val="nil"/>
-          <w:insideH w:val="nil"/>
-          <w:insideV w:val="nil"/>
-        </w:tcBorders>
-        <w:shd w:val="clear" w:color="auto" w:fill="CECCCC" w:themeFill="text1" w:themeFillTint="3F"/>
-      </w:tcPr>
-    </w:tblStylePr>
-  </w:style>
-  <w:style w:type="table" w:customStyle="1" w:styleId="Trameclaire-Accent11">
-    <w:name w:val="Trame claire - Accent 11"/>
-    <w:basedOn w:val="TableNormal"/>
-    <w:uiPriority w:val="60"/>
-    <w:rsid w:val="00C729B7"/>
-    <w:pPr>
-      <w:spacing w:line="240" w:lineRule="auto"/>
-    </w:pPr>
-    <w:rPr>
-      <w:color w:val="A91228" w:themeColor="accent1" w:themeShade="BF"/>
-    </w:rPr>
-    <w:tblPr>
-      <w:tblStyleRowBandSize w:val="1"/>
-      <w:tblStyleColBandSize w:val="1"/>
-      <w:tblInd w:w="0" w:type="dxa"/>
-      <w:tblBorders>
-        <w:top w:val="single" w:sz="8" w:space="0" w:color="E31937" w:themeColor="accent1"/>
-        <w:bottom w:val="single" w:sz="8" w:space="0" w:color="E31937" w:themeColor="accent1"/>
-      </w:tblBorders>
-      <w:tblCellMar>
-        <w:top w:w="0" w:type="dxa"/>
-        <w:left w:w="108" w:type="dxa"/>
-        <w:bottom w:w="0" w:type="dxa"/>
-        <w:right w:w="108" w:type="dxa"/>
-      </w:tblCellMar>
-    </w:tblPr>
-    <w:tblStylePr w:type="firstRow">
-      <w:pPr>
-        <w:spacing w:before="0" w:after="0" w:line="240" w:lineRule="auto"/>
-      </w:pPr>
-      <w:rPr>
-        <w:b/>
-        <w:bCs/>
-      </w:rPr>
-      <w:tblPr/>
-      <w:tcPr>
-        <w:tcBorders>
-          <w:top w:val="single" w:sz="8" w:space="0" w:color="E31937" w:themeColor="accent1"/>
-          <w:left w:val="nil"/>
-          <w:bottom w:val="single" w:sz="8" w:space="0" w:color="E31937" w:themeColor="accent1"/>
-          <w:right w:val="nil"/>
-          <w:insideH w:val="nil"/>
-          <w:insideV w:val="nil"/>
-        </w:tcBorders>
-      </w:tcPr>
-    </w:tblStylePr>
-    <w:tblStylePr w:type="lastRow">
-      <w:pPr>
-        <w:spacing w:before="0" w:after="0" w:line="240" w:lineRule="auto"/>
-      </w:pPr>
-      <w:rPr>
-        <w:b/>
-        <w:bCs/>
-      </w:rPr>
-      <w:tblPr/>
-      <w:tcPr>
-        <w:tcBorders>
-          <w:top w:val="single" w:sz="8" w:space="0" w:color="E31937" w:themeColor="accent1"/>
-          <w:left w:val="nil"/>
-          <w:bottom w:val="single" w:sz="8" w:space="0" w:color="E31937" w:themeColor="accent1"/>
-          <w:right w:val="nil"/>
-          <w:insideH w:val="nil"/>
-          <w:insideV w:val="nil"/>
-        </w:tcBorders>
-      </w:tcPr>
-    </w:tblStylePr>
-    <w:tblStylePr w:type="firstCol">
-      <w:rPr>
-        <w:b/>
-        <w:bCs/>
-      </w:rPr>
-    </w:tblStylePr>
-    <w:tblStylePr w:type="lastCol">
-      <w:rPr>
-        <w:b/>
-        <w:bCs/>
-      </w:rPr>
-    </w:tblStylePr>
-    <w:tblStylePr w:type="band1Vert">
-      <w:tblPr/>
-      <w:tcPr>
-        <w:tcBorders>
-          <w:left w:val="nil"/>
-          <w:right w:val="nil"/>
-          <w:insideH w:val="nil"/>
-          <w:insideV w:val="nil"/>
-        </w:tcBorders>
-        <w:shd w:val="clear" w:color="auto" w:fill="F8C5CC" w:themeFill="accent1" w:themeFillTint="3F"/>
-      </w:tcPr>
-    </w:tblStylePr>
-    <w:tblStylePr w:type="band1Horz">
-      <w:tblPr/>
-      <w:tcPr>
-        <w:tcBorders>
-          <w:left w:val="nil"/>
-          <w:right w:val="nil"/>
-          <w:insideH w:val="nil"/>
-          <w:insideV w:val="nil"/>
-        </w:tcBorders>
-        <w:shd w:val="clear" w:color="auto" w:fill="F8C5CC" w:themeFill="accent1" w:themeFillTint="3F"/>
-      </w:tcPr>
-    </w:tblStylePr>
-  </w:style>
-  <w:style w:type="paragraph" w:styleId="BodyText">
-    <w:name w:val="Body Text"/>
-    <w:basedOn w:val="Normal"/>
-    <w:link w:val="BodyTextChar"/>
-    <w:qFormat/>
-    <w:rsid w:val="00607B78"/>
-    <w:pPr>
-      <w:spacing w:before="40" w:after="80"/>
-    </w:pPr>
-  </w:style>
-  <w:style w:type="character" w:customStyle="1" w:styleId="BodyTextChar">
-    <w:name w:val="Body Text Char"/>
-    <w:basedOn w:val="DefaultParagraphFont"/>
-    <w:link w:val="BodyText"/>
-    <w:rsid w:val="00607B78"/>
-    <w:rPr>
-      <w:rFonts w:asciiTheme="minorHAnsi" w:hAnsiTheme="minorHAnsi"/>
-      <w:szCs w:val="22"/>
-      <w:lang w:val="en-US" w:eastAsia="en-US"/>
-    </w:rPr>
-  </w:style>
-  <w:style w:type="table" w:styleId="LightShading-Accent2">
-    <w:name w:val="Light Shading Accent 2"/>
-    <w:basedOn w:val="TableNormal"/>
-    <w:uiPriority w:val="60"/>
-    <w:rsid w:val="008507F4"/>
-    <w:pPr>
-      <w:spacing w:line="240" w:lineRule="auto"/>
-    </w:pPr>
-    <w:rPr>
-      <w:color w:val="72172D" w:themeColor="accent2" w:themeShade="BF"/>
-    </w:rPr>
-    <w:tblPr>
-      <w:tblStyleRowBandSize w:val="1"/>
-      <w:tblStyleColBandSize w:val="1"/>
-      <w:tblInd w:w="0" w:type="dxa"/>
-      <w:tblBorders>
-        <w:top w:val="single" w:sz="8" w:space="0" w:color="991F3D" w:themeColor="accent2"/>
-        <w:bottom w:val="single" w:sz="8" w:space="0" w:color="991F3D" w:themeColor="accent2"/>
-      </w:tblBorders>
-      <w:tblCellMar>
-        <w:top w:w="0" w:type="dxa"/>
-        <w:left w:w="108" w:type="dxa"/>
-        <w:bottom w:w="0" w:type="dxa"/>
-        <w:right w:w="108" w:type="dxa"/>
-      </w:tblCellMar>
-    </w:tblPr>
-    <w:tblStylePr w:type="firstRow">
-      <w:pPr>
-        <w:spacing w:before="0" w:after="0" w:line="240" w:lineRule="auto"/>
-      </w:pPr>
-      <w:rPr>
-        <w:b/>
-        <w:bCs/>
-      </w:rPr>
-      <w:tblPr/>
-      <w:tcPr>
-        <w:tcBorders>
-          <w:top w:val="single" w:sz="8" w:space="0" w:color="991F3D" w:themeColor="accent2"/>
-          <w:left w:val="nil"/>
-          <w:bottom w:val="single" w:sz="8" w:space="0" w:color="991F3D" w:themeColor="accent2"/>
-          <w:right w:val="nil"/>
-          <w:insideH w:val="nil"/>
-          <w:insideV w:val="nil"/>
-        </w:tcBorders>
-      </w:tcPr>
-    </w:tblStylePr>
-    <w:tblStylePr w:type="lastRow">
-      <w:pPr>
-        <w:spacing w:before="0" w:after="0" w:line="240" w:lineRule="auto"/>
-      </w:pPr>
-      <w:rPr>
-        <w:b/>
-        <w:bCs/>
-      </w:rPr>
-      <w:tblPr/>
-      <w:tcPr>
-        <w:tcBorders>
-          <w:top w:val="single" w:sz="8" w:space="0" w:color="991F3D" w:themeColor="accent2"/>
-          <w:left w:val="nil"/>
-          <w:bottom w:val="single" w:sz="8" w:space="0" w:color="991F3D" w:themeColor="accent2"/>
-          <w:right w:val="nil"/>
-          <w:insideH w:val="nil"/>
-          <w:insideV w:val="nil"/>
-        </w:tcBorders>
-      </w:tcPr>
-    </w:tblStylePr>
-    <w:tblStylePr w:type="firstCol">
-      <w:rPr>
-        <w:b/>
-        <w:bCs/>
-      </w:rPr>
-    </w:tblStylePr>
-    <w:tblStylePr w:type="lastCol">
-      <w:rPr>
-        <w:b/>
-        <w:bCs/>
-      </w:rPr>
-    </w:tblStylePr>
-    <w:tblStylePr w:type="band1Vert">
-      <w:tblPr/>
-      <w:tcPr>
-        <w:tcBorders>
-          <w:left w:val="nil"/>
-          <w:right w:val="nil"/>
-          <w:insideH w:val="nil"/>
-          <w:insideV w:val="nil"/>
-        </w:tcBorders>
-        <w:shd w:val="clear" w:color="auto" w:fill="F1BBC8" w:themeFill="accent2" w:themeFillTint="3F"/>
-      </w:tcPr>
-    </w:tblStylePr>
-    <w:tblStylePr w:type="band1Horz">
-      <w:tblPr/>
-      <w:tcPr>
-        <w:tcBorders>
-          <w:left w:val="nil"/>
-          <w:right w:val="nil"/>
-          <w:insideH w:val="nil"/>
-          <w:insideV w:val="nil"/>
-        </w:tcBorders>
-        <w:shd w:val="clear" w:color="auto" w:fill="F1BBC8" w:themeFill="accent2" w:themeFillTint="3F"/>
-      </w:tcPr>
-    </w:tblStylePr>
-  </w:style>
-  <w:style w:type="paragraph" w:customStyle="1" w:styleId="TableText">
-    <w:name w:val="Table Text"/>
-    <w:basedOn w:val="Normal"/>
-    <w:qFormat/>
-    <w:rsid w:val="00C7522B"/>
-    <w:pPr>
-      <w:spacing w:line="240" w:lineRule="auto"/>
-    </w:pPr>
-    <w:rPr>
-      <w:sz w:val="16"/>
-    </w:rPr>
-  </w:style>
-  <w:style w:type="paragraph" w:customStyle="1" w:styleId="TableHeading">
-    <w:name w:val="Table Heading"/>
-    <w:basedOn w:val="Normal"/>
-    <w:uiPriority w:val="18"/>
-    <w:qFormat/>
-    <w:rsid w:val="007C23AD"/>
-    <w:pPr>
-      <w:spacing w:line="240" w:lineRule="auto"/>
-    </w:pPr>
-    <w:rPr>
-      <w:b/>
-      <w:color w:val="FFFFFF" w:themeColor="background1"/>
-      <w:sz w:val="18"/>
-    </w:rPr>
-  </w:style>
-  <w:style w:type="paragraph" w:customStyle="1" w:styleId="TableSubTitle">
-    <w:name w:val="Table Sub Title"/>
-    <w:basedOn w:val="Normal"/>
-    <w:uiPriority w:val="18"/>
-    <w:qFormat/>
-    <w:rsid w:val="00D80E99"/>
-    <w:rPr>
-      <w:sz w:val="18"/>
-      <w:szCs w:val="18"/>
-    </w:rPr>
-  </w:style>
-  <w:style w:type="character" w:styleId="PlaceholderText">
-    <w:name w:val="Placeholder Text"/>
-    <w:basedOn w:val="DefaultParagraphFont"/>
-    <w:uiPriority w:val="99"/>
-    <w:semiHidden/>
-    <w:rsid w:val="006244DD"/>
-    <w:rPr>
-      <w:color w:val="808080"/>
-    </w:rPr>
-  </w:style>
-  <w:style w:type="paragraph" w:styleId="TOC6">
-    <w:name w:val="toc 6"/>
-    <w:basedOn w:val="Normal"/>
-    <w:next w:val="BodyText"/>
-    <w:autoRedefine/>
-    <w:uiPriority w:val="39"/>
-    <w:unhideWhenUsed/>
-    <w:qFormat/>
-    <w:rsid w:val="004E488C"/>
-    <w:pPr>
-      <w:spacing w:before="40"/>
-    </w:pPr>
-    <w:rPr>
-      <w:caps/>
-      <w:color w:val="363534" w:themeColor="text1"/>
-    </w:rPr>
-  </w:style>
-  <w:style w:type="paragraph" w:styleId="TOC7">
-    <w:name w:val="toc 7"/>
-    <w:basedOn w:val="Normal"/>
-    <w:next w:val="BodyText"/>
-    <w:autoRedefine/>
-    <w:uiPriority w:val="39"/>
-    <w:unhideWhenUsed/>
-    <w:qFormat/>
-    <w:rsid w:val="004E488C"/>
-    <w:pPr>
-      <w:spacing w:before="40"/>
-    </w:pPr>
-    <w:rPr>
-      <w:color w:val="363534" w:themeColor="text1"/>
-    </w:rPr>
-  </w:style>
-  <w:style w:type="paragraph" w:customStyle="1" w:styleId="Appendixheading6">
-    <w:name w:val="Appendix heading 6"/>
-    <w:basedOn w:val="Normal"/>
-    <w:next w:val="BodyText"/>
-    <w:uiPriority w:val="10"/>
-    <w:qFormat/>
-    <w:rsid w:val="008141E1"/>
-    <w:pPr>
-      <w:spacing w:before="120"/>
-    </w:pPr>
-    <w:rPr>
-      <w:bCs/>
-      <w:iCs/>
-    </w:rPr>
-  </w:style>
-  <w:style w:type="paragraph" w:customStyle="1" w:styleId="Appendixheading7">
-    <w:name w:val="Appendix heading 7"/>
-    <w:next w:val="BodyText"/>
-    <w:uiPriority w:val="10"/>
-    <w:qFormat/>
-    <w:rsid w:val="008141E1"/>
-    <w:pPr>
-      <w:spacing w:before="120"/>
-    </w:pPr>
-    <w:rPr>
-      <w:rFonts w:asciiTheme="minorHAnsi" w:hAnsiTheme="minorHAnsi"/>
-      <w:iCs/>
-      <w:caps/>
-      <w:sz w:val="16"/>
-      <w:szCs w:val="22"/>
-      <w:lang w:val="en-US" w:eastAsia="en-US"/>
-    </w:rPr>
-  </w:style>
-  <w:style w:type="paragraph" w:styleId="ListBullet">
-    <w:name w:val="List Bullet"/>
-    <w:basedOn w:val="Normal"/>
-    <w:uiPriority w:val="1"/>
-    <w:qFormat/>
-    <w:rsid w:val="002A3093"/>
-    <w:pPr>
-      <w:numPr>
-        <w:numId w:val="1"/>
-      </w:numPr>
-      <w:spacing w:after="40"/>
-    </w:pPr>
-  </w:style>
-  <w:style w:type="paragraph" w:styleId="ListBullet2">
-    <w:name w:val="List Bullet 2"/>
-    <w:basedOn w:val="Normal"/>
-    <w:uiPriority w:val="1"/>
-    <w:qFormat/>
-    <w:rsid w:val="002A3093"/>
-    <w:pPr>
-      <w:numPr>
-        <w:numId w:val="2"/>
-      </w:numPr>
-      <w:spacing w:after="40"/>
-    </w:pPr>
-  </w:style>
-  <w:style w:type="paragraph" w:styleId="ListBullet3">
-    <w:name w:val="List Bullet 3"/>
-    <w:basedOn w:val="Normal"/>
-    <w:uiPriority w:val="1"/>
-    <w:qFormat/>
-    <w:rsid w:val="002A3093"/>
-    <w:pPr>
-      <w:numPr>
-        <w:numId w:val="3"/>
-      </w:numPr>
-      <w:spacing w:after="40"/>
-    </w:pPr>
-  </w:style>
-  <w:style w:type="paragraph" w:styleId="ListBullet4">
-    <w:name w:val="List Bullet 4"/>
-    <w:basedOn w:val="Normal"/>
-    <w:uiPriority w:val="1"/>
-    <w:semiHidden/>
-    <w:qFormat/>
-    <w:rsid w:val="00F927A1"/>
-    <w:pPr>
-      <w:numPr>
-        <w:numId w:val="4"/>
-      </w:numPr>
-      <w:contextualSpacing/>
-    </w:pPr>
-  </w:style>
-  <w:style w:type="table" w:customStyle="1" w:styleId="CGI-Tableopen">
-    <w:name w:val="CGI - Table open"/>
-    <w:basedOn w:val="CGI-Table"/>
-    <w:uiPriority w:val="99"/>
-    <w:qFormat/>
-    <w:rsid w:val="007E138D"/>
-    <w:tblPr>
-      <w:tblInd w:w="120" w:type="dxa"/>
-      <w:tblBorders>
-        <w:top w:val="single" w:sz="4" w:space="0" w:color="363534" w:themeColor="text1"/>
-        <w:left w:val="single" w:sz="4" w:space="0" w:color="363534" w:themeColor="text1"/>
-        <w:bottom w:val="single" w:sz="4" w:space="0" w:color="363534" w:themeColor="text1"/>
-        <w:insideH w:val="single" w:sz="4" w:space="0" w:color="363534" w:themeColor="text1"/>
-      </w:tblBorders>
-      <w:tblCellMar>
-        <w:top w:w="40" w:type="dxa"/>
-        <w:left w:w="100" w:type="dxa"/>
-        <w:bottom w:w="40" w:type="dxa"/>
-        <w:right w:w="0" w:type="dxa"/>
-      </w:tblCellMar>
-    </w:tblPr>
-    <w:tcPr>
-      <w:vAlign w:val="center"/>
-    </w:tcPr>
-    <w:tblStylePr w:type="firstRow">
-      <w:pPr>
-        <w:wordWrap/>
-        <w:spacing w:beforeLines="0" w:beforeAutospacing="0" w:afterLines="0" w:afterAutospacing="0" w:line="240" w:lineRule="auto"/>
-      </w:pPr>
-      <w:rPr>
-        <w:rFonts w:asciiTheme="majorHAnsi" w:hAnsiTheme="majorHAnsi"/>
-        <w:b/>
-        <w:color w:val="FFFFFF" w:themeColor="background1"/>
-        <w:sz w:val="18"/>
-      </w:rPr>
-      <w:tblPr/>
-      <w:tcPr>
-        <w:tcBorders>
-          <w:top w:val="single" w:sz="4" w:space="0" w:color="363534" w:themeColor="text1"/>
-          <w:left w:val="nil"/>
-          <w:bottom w:val="single" w:sz="4" w:space="0" w:color="363534" w:themeColor="text1"/>
-          <w:right w:val="nil"/>
-          <w:insideH w:val="single" w:sz="4" w:space="0" w:color="363534" w:themeColor="text1"/>
-          <w:insideV w:val="nil"/>
-        </w:tcBorders>
-        <w:shd w:val="clear" w:color="auto" w:fill="991F3D" w:themeFill="accent2"/>
-      </w:tcPr>
-    </w:tblStylePr>
-    <w:tblStylePr w:type="firstCol">
-      <w:rPr>
-        <w:rFonts w:asciiTheme="minorHAnsi" w:hAnsiTheme="minorHAnsi"/>
-        <w:color w:val="363534" w:themeColor="text1"/>
-        <w:sz w:val="16"/>
-      </w:rPr>
-      <w:tblPr/>
-      <w:tcPr>
-        <w:tcBorders>
-          <w:left w:val="nil"/>
-        </w:tcBorders>
-      </w:tcPr>
-    </w:tblStylePr>
-    <w:tblStylePr w:type="lastCol">
-      <w:tblPr/>
-      <w:tcPr>
-        <w:tcBorders>
-          <w:right w:val="nil"/>
-        </w:tcBorders>
-      </w:tcPr>
-    </w:tblStylePr>
-    <w:tblStylePr w:type="nwCell">
-      <w:rPr>
-        <w:rFonts w:asciiTheme="majorHAnsi" w:hAnsiTheme="majorHAnsi"/>
-        <w:b/>
-        <w:color w:val="FFFFFF" w:themeColor="background1"/>
-        <w:sz w:val="18"/>
-      </w:rPr>
-    </w:tblStylePr>
-  </w:style>
-  <w:style w:type="paragraph" w:customStyle="1" w:styleId="Tablebullet">
-    <w:name w:val="Table bullet"/>
-    <w:basedOn w:val="TableText"/>
-    <w:uiPriority w:val="18"/>
-    <w:qFormat/>
-    <w:rsid w:val="00C87D85"/>
-    <w:pPr>
-      <w:numPr>
-        <w:numId w:val="35"/>
-      </w:numPr>
-      <w:ind w:left="180" w:hanging="180"/>
-    </w:pPr>
-  </w:style>
-  <w:style w:type="paragraph" w:styleId="CommentText">
-    <w:name w:val="annotation text"/>
-    <w:basedOn w:val="Normal"/>
-    <w:link w:val="CommentTextChar"/>
-    <w:semiHidden/>
-    <w:rsid w:val="00C83561"/>
-    <w:pPr>
-      <w:spacing w:line="240" w:lineRule="auto"/>
-    </w:pPr>
-    <w:rPr>
-      <w:rFonts w:ascii="Times New Roman" w:hAnsi="Times New Roman"/>
-      <w:szCs w:val="20"/>
-    </w:rPr>
-  </w:style>
-  <w:style w:type="character" w:customStyle="1" w:styleId="CommentTextChar">
-    <w:name w:val="Comment Text Char"/>
-    <w:basedOn w:val="DefaultParagraphFont"/>
-    <w:link w:val="CommentText"/>
-    <w:semiHidden/>
-    <w:rsid w:val="00C83561"/>
-    <w:rPr>
-      <w:rFonts w:ascii="Times New Roman" w:hAnsi="Times New Roman"/>
-      <w:lang w:val="en-US" w:eastAsia="en-US"/>
-    </w:rPr>
-  </w:style>
-</w:styles>
-</file>
-
 <file path=word/theme/theme1.xml><?xml version="1.0" encoding="utf-8"?>
 <a:theme xmlns:a="http://schemas.openxmlformats.org/drawingml/2006/main" name="Office Theme">
   <a:themeElements>
@@ -13076,20 +11174,20 @@
 </file>
 
 <file path=customXml/item2.xml><?xml version="1.0" encoding="utf-8"?>
+<p:properties xmlns:p="http://schemas.microsoft.com/office/2006/metadata/properties" xmlns:xsi="http://www.w3.org/2001/XMLSchema-instance">
+  <documentManagement>
+    <Document_x0020_Category xmlns="3782df93-f2af-43da-8e0b-81a7490b289e">Core Curriculum</Document_x0020_Category>
+  </documentManagement>
+</p:properties>
+</file>
+
+<file path=customXml/item3.xml><?xml version="1.0" encoding="utf-8"?>
 <?mso-contentType ?>
 <FormTemplates xmlns="http://schemas.microsoft.com/sharepoint/v3/contenttype/forms">
   <Display>DocumentLibraryForm</Display>
   <Edit>DocumentLibraryForm</Edit>
   <New>DocumentLibraryForm</New>
 </FormTemplates>
-</file>
-
-<file path=customXml/item3.xml><?xml version="1.0" encoding="utf-8"?>
-<p:properties xmlns:p="http://schemas.microsoft.com/office/2006/metadata/properties" xmlns:xsi="http://www.w3.org/2001/XMLSchema-instance">
-  <documentManagement>
-    <Document_x0020_Category xmlns="3782df93-f2af-43da-8e0b-81a7490b289e">Core Curriculum</Document_x0020_Category>
-  </documentManagement>
-</p:properties>
 </file>
 
 <file path=customXml/item4.xml><?xml version="1.0" encoding="utf-8"?>
@@ -13169,18 +11267,18 @@
 </file>
 
 <file path=customXml/itemProps2.xml><?xml version="1.0" encoding="utf-8"?>
-<ds:datastoreItem xmlns:ds="http://schemas.openxmlformats.org/officeDocument/2006/customXml" ds:itemID="{D187ACBC-8B47-4556-8827-2C736CC2FE43}">
+<ds:datastoreItem xmlns:ds="http://schemas.openxmlformats.org/officeDocument/2006/customXml" ds:itemID="{85E98367-CCA0-458D-BB5B-4AE338272F50}">
   <ds:schemaRefs>
-    <ds:schemaRef ds:uri="http://schemas.microsoft.com/sharepoint/v3/contenttype/forms"/>
+    <ds:schemaRef ds:uri="http://schemas.microsoft.com/office/2006/metadata/properties"/>
+    <ds:schemaRef ds:uri="3782df93-f2af-43da-8e0b-81a7490b289e"/>
   </ds:schemaRefs>
 </ds:datastoreItem>
 </file>
 
 <file path=customXml/itemProps3.xml><?xml version="1.0" encoding="utf-8"?>
-<ds:datastoreItem xmlns:ds="http://schemas.openxmlformats.org/officeDocument/2006/customXml" ds:itemID="{85E98367-CCA0-458D-BB5B-4AE338272F50}">
+<ds:datastoreItem xmlns:ds="http://schemas.openxmlformats.org/officeDocument/2006/customXml" ds:itemID="{D187ACBC-8B47-4556-8827-2C736CC2FE43}">
   <ds:schemaRefs>
-    <ds:schemaRef ds:uri="http://schemas.microsoft.com/office/2006/metadata/properties"/>
-    <ds:schemaRef ds:uri="3782df93-f2af-43da-8e0b-81a7490b289e"/>
+    <ds:schemaRef ds:uri="http://schemas.microsoft.com/sharepoint/v3/contenttype/forms"/>
   </ds:schemaRefs>
 </ds:datastoreItem>
 </file>
@@ -13203,7 +11301,7 @@
 </file>
 
 <file path=customXml/itemProps5.xml><?xml version="1.0" encoding="utf-8"?>
-<ds:datastoreItem xmlns:ds="http://schemas.openxmlformats.org/officeDocument/2006/customXml" ds:itemID="{D87269FC-CE55-49B3-AAA6-897EFD84CC20}">
+<ds:datastoreItem xmlns:ds="http://schemas.openxmlformats.org/officeDocument/2006/customXml" ds:itemID="{7F9E5993-3216-4E7B-B016-39704B98EB16}">
   <ds:schemaRefs>
     <ds:schemaRef ds:uri="http://schemas.openxmlformats.org/officeDocument/2006/bibliography"/>
   </ds:schemaRefs>

</xml_diff>

<commit_message>
Final Presentation - Needs Chase's Slides
</commit_message>
<xml_diff>
--- a/Requirements.docx
+++ b/Requirements.docx
@@ -1,6 +1,6 @@
 
 <file path=word/document.xml><?xml version="1.0" encoding="utf-8"?>
-<w:document xmlns:wpc="http://schemas.microsoft.com/office/word/2010/wordprocessingCanvas" xmlns:mc="http://schemas.openxmlformats.org/markup-compatibility/2006" xmlns:o="urn:schemas-microsoft-com:office:office" xmlns:r="http://schemas.openxmlformats.org/officeDocument/2006/relationships" xmlns:m="http://schemas.openxmlformats.org/officeDocument/2006/math" xmlns:v="urn:schemas-microsoft-com:vml" xmlns:wp14="http://schemas.microsoft.com/office/word/2010/wordprocessingDrawing" xmlns:wp="http://schemas.openxmlformats.org/drawingml/2006/wordprocessingDrawing" xmlns:w10="urn:schemas-microsoft-com:office:word" xmlns:w="http://schemas.openxmlformats.org/wordprocessingml/2006/main" xmlns:w14="http://schemas.microsoft.com/office/word/2010/wordml" xmlns:w15="http://schemas.microsoft.com/office/word/2012/wordml" xmlns:wpg="http://schemas.microsoft.com/office/word/2010/wordprocessingGroup" xmlns:wpi="http://schemas.microsoft.com/office/word/2010/wordprocessingInk" xmlns:wne="http://schemas.microsoft.com/office/word/2006/wordml" xmlns:wps="http://schemas.microsoft.com/office/word/2010/wordprocessingShape" mc:Ignorable="w14 w15 wp14">
+<w:document xmlns:wpc="http://schemas.microsoft.com/office/word/2010/wordprocessingCanvas" xmlns:mc="http://schemas.openxmlformats.org/markup-compatibility/2006" xmlns:o="urn:schemas-microsoft-com:office:office" xmlns:r="http://schemas.openxmlformats.org/officeDocument/2006/relationships" xmlns:m="http://schemas.openxmlformats.org/officeDocument/2006/math" xmlns:v="urn:schemas-microsoft-com:vml" xmlns:wp14="http://schemas.microsoft.com/office/word/2010/wordprocessingDrawing" xmlns:wp="http://schemas.openxmlformats.org/drawingml/2006/wordprocessingDrawing" xmlns:w10="urn:schemas-microsoft-com:office:word" xmlns:w="http://schemas.openxmlformats.org/wordprocessingml/2006/main" xmlns:w14="http://schemas.microsoft.com/office/word/2010/wordml" xmlns:wpg="http://schemas.microsoft.com/office/word/2010/wordprocessingGroup" xmlns:wpi="http://schemas.microsoft.com/office/word/2010/wordprocessingInk" xmlns:wne="http://schemas.microsoft.com/office/word/2006/wordml" xmlns:wps="http://schemas.microsoft.com/office/word/2010/wordprocessingShape" mc:Ignorable="w14 wp14">
   <w:body>
     <w:tbl>
       <w:tblPr>
@@ -79,10 +79,10 @@
       <w:pPr>
         <w:pStyle w:val="BodyText"/>
         <w:sectPr>
-          <w:headerReference w:type="default" r:id="rId12"/>
-          <w:footerReference w:type="default" r:id="rId13"/>
-          <w:headerReference w:type="first" r:id="rId14"/>
-          <w:footerReference w:type="first" r:id="rId15"/>
+          <w:headerReference w:type="default" r:id="rId13"/>
+          <w:footerReference w:type="default" r:id="rId14"/>
+          <w:headerReference w:type="first" r:id="rId15"/>
+          <w:footerReference w:type="first" r:id="rId16"/>
           <w:pgSz w:w="12242" w:h="15842" w:code="119"/>
           <w:pgMar w:top="720" w:right="720" w:bottom="720" w:left="1800" w:header="720" w:footer="720" w:gutter="0"/>
           <w:cols w:space="708"/>
@@ -667,7 +667,21 @@
             <w:rStyle w:val="Hyperlink"/>
             <w:noProof/>
           </w:rPr>
-          <w:t>3 Requirements</w:t>
+          <w:t xml:space="preserve">3 </w:t>
+        </w:r>
+        <w:r>
+          <w:rPr>
+            <w:rStyle w:val="Hyperlink"/>
+            <w:noProof/>
+          </w:rPr>
+          <w:t xml:space="preserve">                        </w:t>
+        </w:r>
+        <w:r>
+          <w:rPr>
+            <w:rStyle w:val="Hyperlink"/>
+            <w:noProof/>
+          </w:rPr>
+          <w:t>Requirements</w:t>
         </w:r>
         <w:r>
           <w:rPr>
@@ -740,7 +754,21 @@
             <w:rStyle w:val="Hyperlink"/>
             <w:noProof/>
           </w:rPr>
-          <w:t>3.1 Requirements Matrix</w:t>
+          <w:t xml:space="preserve">3.1 </w:t>
+        </w:r>
+        <w:r>
+          <w:rPr>
+            <w:rStyle w:val="Hyperlink"/>
+            <w:noProof/>
+          </w:rPr>
+          <w:t xml:space="preserve">                     </w:t>
+        </w:r>
+        <w:r>
+          <w:rPr>
+            <w:rStyle w:val="Hyperlink"/>
+            <w:noProof/>
+          </w:rPr>
+          <w:t>Requirements Matrix</w:t>
         </w:r>
         <w:r>
           <w:rPr>
@@ -1189,7 +1217,21 @@
             <w:rStyle w:val="Hyperlink"/>
             <w:noProof/>
           </w:rPr>
-          <w:t>7.1 Related Documents</w:t>
+          <w:t xml:space="preserve">7.1 </w:t>
+        </w:r>
+        <w:r>
+          <w:rPr>
+            <w:rStyle w:val="Hyperlink"/>
+            <w:noProof/>
+          </w:rPr>
+          <w:t xml:space="preserve">                     </w:t>
+        </w:r>
+        <w:r>
+          <w:rPr>
+            <w:rStyle w:val="Hyperlink"/>
+            <w:noProof/>
+          </w:rPr>
+          <w:t>Related Documents</w:t>
         </w:r>
         <w:r>
           <w:rPr>
@@ -1250,7 +1292,7 @@
         <w:rPr>
           <w:rFonts w:eastAsiaTheme="minorEastAsia" w:cstheme="minorBidi"/>
           <w:b w:val="0"/>
-          <w:caps w:val="0"/>
+          <w:bCs/>
           <w:noProof/>
           <w:color w:val="auto"/>
           <w:sz w:val="22"/>
@@ -1262,7 +1304,21 @@
             <w:rStyle w:val="Hyperlink"/>
             <w:noProof/>
           </w:rPr>
-          <w:t>7.2 Glossary</w:t>
+          <w:t xml:space="preserve">7.2 </w:t>
+        </w:r>
+        <w:r>
+          <w:rPr>
+            <w:rStyle w:val="Hyperlink"/>
+            <w:noProof/>
+          </w:rPr>
+          <w:t xml:space="preserve">                     </w:t>
+        </w:r>
+        <w:r>
+          <w:rPr>
+            <w:rStyle w:val="Hyperlink"/>
+            <w:noProof/>
+          </w:rPr>
+          <w:t>Glossary</w:t>
         </w:r>
         <w:r>
           <w:rPr>
@@ -1330,88 +1386,27 @@
           <w:szCs w:val="22"/>
         </w:rPr>
       </w:pPr>
-      <w:hyperlink w:anchor="_Toc391498413" w:history="1">
-        <w:r>
-          <w:rPr>
-            <w:rStyle w:val="Hyperlink"/>
-            <w:rFonts w:ascii="Arial" w:hAnsi="Arial" w:cs="Arial"/>
-            <w:noProof/>
-          </w:rPr>
-          <w:t>API – Application Programming Interface</w:t>
-        </w:r>
-        <w:r>
-          <w:rPr>
-            <w:noProof/>
-            <w:webHidden/>
-          </w:rPr>
-          <w:tab/>
-        </w:r>
-        <w:r>
-          <w:rPr>
-            <w:noProof/>
-            <w:webHidden/>
-          </w:rPr>
-          <w:fldChar w:fldCharType="begin"/>
-        </w:r>
-        <w:r>
-          <w:rPr>
-            <w:noProof/>
-            <w:webHidden/>
-          </w:rPr>
-          <w:instrText xml:space="preserve"> PAGEREF _Toc391498413 \h </w:instrText>
-        </w:r>
-        <w:r>
-          <w:rPr>
-            <w:noProof/>
-            <w:webHidden/>
-          </w:rPr>
-        </w:r>
-        <w:r>
-          <w:rPr>
-            <w:noProof/>
-            <w:webHidden/>
-          </w:rPr>
-          <w:fldChar w:fldCharType="separate"/>
-        </w:r>
-        <w:r>
-          <w:rPr>
-            <w:noProof/>
-            <w:webHidden/>
-          </w:rPr>
-          <w:t>6</w:t>
-        </w:r>
-        <w:r>
-          <w:rPr>
-            <w:noProof/>
-            <w:webHidden/>
-          </w:rPr>
-          <w:fldChar w:fldCharType="end"/>
-        </w:r>
-      </w:hyperlink>
-    </w:p>
-    <w:p>
-      <w:pPr>
-        <w:pStyle w:val="TOC1"/>
-        <w:tabs>
-          <w:tab w:val="right" w:leader="underscore" w:pos="9712"/>
-        </w:tabs>
-        <w:rPr>
-          <w:rFonts w:asciiTheme="minorHAnsi" w:eastAsiaTheme="minorEastAsia" w:hAnsiTheme="minorHAnsi" w:cstheme="minorBidi"/>
-          <w:b w:val="0"/>
-          <w:bCs w:val="0"/>
-          <w:noProof/>
-          <w:color w:val="auto"/>
-          <w:sz w:val="22"/>
-          <w:szCs w:val="22"/>
-        </w:rPr>
-      </w:pPr>
       <w:hyperlink w:anchor="_Toc391498414" w:history="1">
         <w:r>
           <w:rPr>
             <w:rStyle w:val="Hyperlink"/>
             <w:noProof/>
           </w:rPr>
-          <w:t>8 Change Log</w:t>
+          <w:t xml:space="preserve">8 </w:t>
+        </w:r>
+        <w:r>
+          <w:rPr>
+            <w:rStyle w:val="Hyperlink"/>
+            <w:noProof/>
+          </w:rPr>
+          <w:t xml:space="preserve">                        </w:t>
+        </w:r>
+        <w:r>
+          <w:rPr>
+            <w:rStyle w:val="Hyperlink"/>
+            <w:noProof/>
+          </w:rPr>
+          <w:t>Change Log</w:t>
         </w:r>
         <w:r>
           <w:rPr>
@@ -1492,8 +1487,8 @@
           <w:highlight w:val="lightGray"/>
         </w:rPr>
         <w:sectPr>
-          <w:headerReference w:type="first" r:id="rId16"/>
-          <w:footerReference w:type="first" r:id="rId17"/>
+          <w:headerReference w:type="first" r:id="rId17"/>
+          <w:footerReference w:type="first" r:id="rId18"/>
           <w:pgSz w:w="12242" w:h="15842" w:code="119"/>
           <w:pgMar w:top="720" w:right="720" w:bottom="720" w:left="1800" w:header="720" w:footer="720" w:gutter="0"/>
           <w:pgNumType w:fmt="lowerRoman" w:start="1"/>
@@ -1519,19 +1514,19 @@
         <w:contextualSpacing w:val="0"/>
       </w:pPr>
       <w:bookmarkStart w:id="1" w:name="_Toc350264944"/>
-      <w:bookmarkStart w:id="2" w:name="_Toc341343967"/>
-      <w:bookmarkStart w:id="3" w:name="_Toc343676470"/>
-      <w:bookmarkStart w:id="4" w:name="_Toc343678593"/>
-      <w:bookmarkStart w:id="5" w:name="_Toc343679591"/>
-      <w:bookmarkStart w:id="6" w:name="_Toc343773240"/>
-      <w:bookmarkStart w:id="7" w:name="_Toc350418406"/>
-      <w:bookmarkStart w:id="8" w:name="_Toc391498403"/>
+      <w:bookmarkStart w:id="2" w:name="_Toc391498403"/>
+      <w:bookmarkStart w:id="3" w:name="_Toc341343967"/>
+      <w:bookmarkStart w:id="4" w:name="_Toc343676470"/>
+      <w:bookmarkStart w:id="5" w:name="_Toc343678593"/>
+      <w:bookmarkStart w:id="6" w:name="_Toc343679591"/>
+      <w:bookmarkStart w:id="7" w:name="_Toc343773240"/>
+      <w:bookmarkStart w:id="8" w:name="_Toc350418406"/>
       <w:r>
         <w:lastRenderedPageBreak/>
         <w:t>Description</w:t>
       </w:r>
       <w:bookmarkEnd w:id="1"/>
-      <w:bookmarkEnd w:id="8"/>
+      <w:bookmarkEnd w:id="2"/>
     </w:p>
     <w:p>
       <w:pPr>
@@ -1557,6 +1552,9 @@
     <w:p>
       <w:pPr>
         <w:pStyle w:val="BodyText"/>
+        <w:rPr>
+          <w:sz w:val="24"/>
+        </w:rPr>
       </w:pPr>
       <w:bookmarkStart w:id="11" w:name="_Toc350264946"/>
       <w:bookmarkStart w:id="12" w:name="_Toc350264947"/>
@@ -1564,6 +1562,9 @@
       <w:bookmarkEnd w:id="11"/>
       <w:bookmarkEnd w:id="12"/>
       <w:r>
+        <w:rPr>
+          <w:sz w:val="24"/>
+        </w:rPr>
         <w:t>The objective of this project is to design, develop, and deploy a carpooling application that aligns with The Client’s Green Initiative. This application will provide easy access to carpool options for The Client’s “members”.</w:t>
       </w:r>
       <w:bookmarkStart w:id="14" w:name="_Toc350264948"/>
@@ -1571,15 +1572,51 @@
     <w:p>
       <w:pPr>
         <w:pStyle w:val="BodyText"/>
+        <w:rPr>
+          <w:sz w:val="24"/>
+        </w:rPr>
+      </w:pPr>
+    </w:p>
+    <w:p>
+      <w:pPr>
+        <w:pStyle w:val="BodyText"/>
+        <w:rPr>
+          <w:b/>
+          <w:color w:val="991F3D" w:themeColor="text2"/>
+          <w:sz w:val="28"/>
+        </w:rPr>
       </w:pPr>
       <w:r>
+        <w:rPr>
+          <w:b/>
+          <w:color w:val="991F3D" w:themeColor="text2"/>
+          <w:sz w:val="28"/>
+        </w:rPr>
         <w:t xml:space="preserve">2 </w:t>
       </w:r>
       <w:r>
+        <w:rPr>
+          <w:b/>
+          <w:color w:val="991F3D" w:themeColor="text2"/>
+          <w:sz w:val="28"/>
+        </w:rPr>
+        <w:tab/>
+      </w:r>
+      <w:r>
+        <w:rPr>
+          <w:b/>
+          <w:color w:val="991F3D" w:themeColor="text2"/>
+          <w:sz w:val="28"/>
+        </w:rPr>
         <w:t>A</w:t>
       </w:r>
       <w:bookmarkEnd w:id="13"/>
       <w:r>
+        <w:rPr>
+          <w:b/>
+          <w:color w:val="991F3D" w:themeColor="text2"/>
+          <w:sz w:val="28"/>
+        </w:rPr>
         <w:t>ssumptions</w:t>
       </w:r>
       <w:bookmarkStart w:id="15" w:name="_Toc350264949"/>
@@ -3639,7 +3676,7 @@
                     </pic:cNvPicPr>
                   </pic:nvPicPr>
                   <pic:blipFill>
-                    <a:blip r:embed="rId18">
+                    <a:blip r:embed="rId19">
                       <a:extLst>
                         <a:ext uri="{28A0092B-C50C-407E-A947-70E740481C1C}">
                           <a14:useLocalDpi xmlns:a14="http://schemas.microsoft.com/office/drawing/2010/main" val="0"/>
@@ -3735,11 +3772,11 @@
         <w:t>Carpool App Process Flow Diagram</w:t>
       </w:r>
     </w:p>
+    <w:bookmarkStart w:id="55" w:name="_Toc350264991"/>
     <w:p>
       <w:pPr>
         <w:pStyle w:val="BodyText"/>
       </w:pPr>
-      <w:bookmarkStart w:id="55" w:name="_Toc350264991"/>
       <w:r>
         <w:rPr>
           <w:noProof/>
@@ -3780,7 +3817,7 @@
                           </pic:cNvPicPr>
                         </pic:nvPicPr>
                         <pic:blipFill>
-                          <a:blip r:embed="rId19">
+                          <a:blip r:embed="rId20">
                             <a:extLst>
                               <a:ext uri="{28A0092B-C50C-407E-A947-70E740481C1C}">
                                 <a14:useLocalDpi xmlns:a14="http://schemas.microsoft.com/office/drawing/2010/main" val="0"/>
@@ -3814,7 +3851,7 @@
                           </pic:cNvPicPr>
                         </pic:nvPicPr>
                         <pic:blipFill>
-                          <a:blip r:embed="rId20">
+                          <a:blip r:embed="rId21">
                             <a:extLst>
                               <a:ext uri="{28A0092B-C50C-407E-A947-70E740481C1C}">
                                 <a14:useLocalDpi xmlns:a14="http://schemas.microsoft.com/office/drawing/2010/main" val="0"/>
@@ -3846,7 +3883,7 @@
               </wp:anchor>
             </w:drawing>
           </mc:Choice>
-          <mc:Fallback>
+          <mc:Fallback xmlns:w15="http://schemas.microsoft.com/office/word/2012/wordml">
             <w:pict>
               <v:group w14:anchorId="35F37DFA" id="Group 16" o:spid="_x0000_s1026" style="position:absolute;margin-left:-51.6pt;margin-top:7.45pt;width:372pt;height:567.6pt;z-index:251659264" coordsize="47244,72085" o:gfxdata="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">
                 <v:shapetype id="_x0000_t75" coordsize="21600,21600" o:spt="75" o:preferrelative="t" path="m@4@5l@4@11@9@11@9@5xe" filled="f" stroked="f">
@@ -3869,11 +3906,11 @@
                   <o:lock v:ext="edit" aspectratio="t"/>
                 </v:shapetype>
                 <v:shape id="Picture 12" o:spid="_x0000_s1027" type="#_x0000_t75" style="position:absolute;width:47244;height:41452;visibility:visible;mso-wrap-style:square" o:gfxdata="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">
-                  <v:imagedata r:id="rId21" o:title="Process Flow 1"/>
+                  <v:imagedata r:id="rId22" o:title="Process Flow 1"/>
                   <v:path arrowok="t"/>
                 </v:shape>
                 <v:shape id="Picture 14" o:spid="_x0000_s1028" type="#_x0000_t75" style="position:absolute;left:4343;top:41452;width:42672;height:30633;visibility:visible;mso-wrap-style:square" o:gfxdata="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">
-                  <v:imagedata r:id="rId22" o:title="Process 2"/>
+                  <v:imagedata r:id="rId23" o:title="Process 2"/>
                   <v:path arrowok="t"/>
                 </v:shape>
                 <w10:wrap type="square"/>
@@ -4035,8 +4072,8 @@
           <w:sz w:val="24"/>
         </w:rPr>
       </w:pPr>
-      <w:bookmarkStart w:id="57" w:name="_Toc350264992"/>
-      <w:bookmarkStart w:id="58" w:name="_Toc391498413"/>
+      <w:bookmarkStart w:id="57" w:name="_Toc391498413"/>
+      <w:bookmarkStart w:id="58" w:name="_Toc350264992"/>
       <w:r>
         <w:rPr>
           <w:rFonts w:ascii="Arial" w:hAnsi="Arial" w:cs="Arial"/>
@@ -4046,7 +4083,7 @@
         </w:rPr>
         <w:t>API – Application Programming Interface</w:t>
       </w:r>
-      <w:bookmarkEnd w:id="58"/>
+      <w:bookmarkEnd w:id="57"/>
     </w:p>
     <w:p>
       <w:pPr>
@@ -4128,7 +4165,7 @@
       <w:r>
         <w:t>Change Log</w:t>
       </w:r>
-      <w:bookmarkEnd w:id="57"/>
+      <w:bookmarkEnd w:id="58"/>
       <w:bookmarkEnd w:id="59"/>
     </w:p>
     <w:p>
@@ -4495,12 +4532,12 @@
         </w:rPr>
       </w:pPr>
     </w:p>
-    <w:bookmarkEnd w:id="2"/>
     <w:bookmarkEnd w:id="3"/>
     <w:bookmarkEnd w:id="4"/>
     <w:bookmarkEnd w:id="5"/>
     <w:bookmarkEnd w:id="6"/>
     <w:bookmarkEnd w:id="7"/>
+    <w:bookmarkEnd w:id="8"/>
     <w:p>
       <w:pPr>
         <w:rPr>
@@ -4509,7 +4546,7 @@
       </w:pPr>
     </w:p>
     <w:sectPr>
-      <w:headerReference w:type="first" r:id="rId23"/>
+      <w:headerReference w:type="first" r:id="rId24"/>
       <w:pgSz w:w="12242" w:h="15842" w:code="119"/>
       <w:pgMar w:top="720" w:right="720" w:bottom="720" w:left="1800" w:header="720" w:footer="720" w:gutter="0"/>
       <w:pgNumType w:start="1"/>
@@ -4521,7 +4558,7 @@
 </file>
 
 <file path=word/endnotes.xml><?xml version="1.0" encoding="utf-8"?>
-<w:endnotes xmlns:wpc="http://schemas.microsoft.com/office/word/2010/wordprocessingCanvas" xmlns:mc="http://schemas.openxmlformats.org/markup-compatibility/2006" xmlns:o="urn:schemas-microsoft-com:office:office" xmlns:r="http://schemas.openxmlformats.org/officeDocument/2006/relationships" xmlns:m="http://schemas.openxmlformats.org/officeDocument/2006/math" xmlns:v="urn:schemas-microsoft-com:vml" xmlns:wp14="http://schemas.microsoft.com/office/word/2010/wordprocessingDrawing" xmlns:wp="http://schemas.openxmlformats.org/drawingml/2006/wordprocessingDrawing" xmlns:w10="urn:schemas-microsoft-com:office:word" xmlns:w="http://schemas.openxmlformats.org/wordprocessingml/2006/main" xmlns:w14="http://schemas.microsoft.com/office/word/2010/wordml" xmlns:w15="http://schemas.microsoft.com/office/word/2012/wordml" xmlns:wpg="http://schemas.microsoft.com/office/word/2010/wordprocessingGroup" xmlns:wpi="http://schemas.microsoft.com/office/word/2010/wordprocessingInk" xmlns:wne="http://schemas.microsoft.com/office/word/2006/wordml" xmlns:wps="http://schemas.microsoft.com/office/word/2010/wordprocessingShape" mc:Ignorable="w14 w15 wp14">
+<w:endnotes xmlns:wpc="http://schemas.microsoft.com/office/word/2010/wordprocessingCanvas" xmlns:mc="http://schemas.openxmlformats.org/markup-compatibility/2006" xmlns:o="urn:schemas-microsoft-com:office:office" xmlns:r="http://schemas.openxmlformats.org/officeDocument/2006/relationships" xmlns:m="http://schemas.openxmlformats.org/officeDocument/2006/math" xmlns:v="urn:schemas-microsoft-com:vml" xmlns:wp14="http://schemas.microsoft.com/office/word/2010/wordprocessingDrawing" xmlns:wp="http://schemas.openxmlformats.org/drawingml/2006/wordprocessingDrawing" xmlns:w10="urn:schemas-microsoft-com:office:word" xmlns:w="http://schemas.openxmlformats.org/wordprocessingml/2006/main" xmlns:w14="http://schemas.microsoft.com/office/word/2010/wordml" xmlns:wpg="http://schemas.microsoft.com/office/word/2010/wordprocessingGroup" xmlns:wpi="http://schemas.microsoft.com/office/word/2010/wordprocessingInk" xmlns:wne="http://schemas.microsoft.com/office/word/2006/wordml" xmlns:wps="http://schemas.microsoft.com/office/word/2010/wordprocessingShape" mc:Ignorable="w14 wp14">
   <w:endnote w:type="separator" w:id="-1">
     <w:p>
       <w:pPr>
@@ -4548,7 +4585,7 @@
 </file>
 
 <file path=word/footer1.xml><?xml version="1.0" encoding="utf-8"?>
-<w:ftr xmlns:wpc="http://schemas.microsoft.com/office/word/2010/wordprocessingCanvas" xmlns:mc="http://schemas.openxmlformats.org/markup-compatibility/2006" xmlns:o="urn:schemas-microsoft-com:office:office" xmlns:r="http://schemas.openxmlformats.org/officeDocument/2006/relationships" xmlns:m="http://schemas.openxmlformats.org/officeDocument/2006/math" xmlns:v="urn:schemas-microsoft-com:vml" xmlns:wp14="http://schemas.microsoft.com/office/word/2010/wordprocessingDrawing" xmlns:wp="http://schemas.openxmlformats.org/drawingml/2006/wordprocessingDrawing" xmlns:w10="urn:schemas-microsoft-com:office:word" xmlns:w="http://schemas.openxmlformats.org/wordprocessingml/2006/main" xmlns:w14="http://schemas.microsoft.com/office/word/2010/wordml" xmlns:w15="http://schemas.microsoft.com/office/word/2012/wordml" xmlns:wpg="http://schemas.microsoft.com/office/word/2010/wordprocessingGroup" xmlns:wpi="http://schemas.microsoft.com/office/word/2010/wordprocessingInk" xmlns:wne="http://schemas.microsoft.com/office/word/2006/wordml" xmlns:wps="http://schemas.microsoft.com/office/word/2010/wordprocessingShape" mc:Ignorable="w14 w15 wp14">
+<w:ftr xmlns:wpc="http://schemas.microsoft.com/office/word/2010/wordprocessingCanvas" xmlns:mc="http://schemas.openxmlformats.org/markup-compatibility/2006" xmlns:o="urn:schemas-microsoft-com:office:office" xmlns:r="http://schemas.openxmlformats.org/officeDocument/2006/relationships" xmlns:m="http://schemas.openxmlformats.org/officeDocument/2006/math" xmlns:v="urn:schemas-microsoft-com:vml" xmlns:wp14="http://schemas.microsoft.com/office/word/2010/wordprocessingDrawing" xmlns:wp="http://schemas.openxmlformats.org/drawingml/2006/wordprocessingDrawing" xmlns:w10="urn:schemas-microsoft-com:office:word" xmlns:w="http://schemas.openxmlformats.org/wordprocessingml/2006/main" xmlns:w14="http://schemas.microsoft.com/office/word/2010/wordml" xmlns:wpg="http://schemas.microsoft.com/office/word/2010/wordprocessingGroup" xmlns:wpi="http://schemas.microsoft.com/office/word/2010/wordprocessingInk" xmlns:wne="http://schemas.microsoft.com/office/word/2006/wordml" xmlns:wps="http://schemas.microsoft.com/office/word/2010/wordprocessingShape" mc:Ignorable="w14 wp14">
   <w:tbl>
     <w:tblPr>
       <w:tblStyle w:val="TableGrid"/>
@@ -4596,7 +4633,7 @@
             <mc:AlternateContent>
               <mc:Choice Requires="wps">
                 <w:drawing>
-                  <wp:anchor distT="0" distB="0" distL="114300" distR="114300" simplePos="0" relativeHeight="251663360" behindDoc="0" locked="1" layoutInCell="1" allowOverlap="1">
+                  <wp:anchor distT="0" distB="0" distL="114300" distR="114300" simplePos="0" relativeHeight="251662336" behindDoc="0" locked="1" layoutInCell="1" allowOverlap="1">
                     <wp:simplePos x="0" y="0"/>
                     <wp:positionH relativeFrom="column">
                       <wp:posOffset>0</wp:posOffset>
@@ -4677,7 +4714,7 @@
                   </wp:anchor>
                 </w:drawing>
               </mc:Choice>
-              <mc:Fallback>
+              <mc:Fallback xmlns:w15="http://schemas.microsoft.com/office/word/2012/wordml">
                 <w:pict>
                   <v:rect w14:anchorId="1785F625" id="Rectangle 29" o:spid="_x0000_s1026" style="position:absolute;margin-left:0;margin-top:21.05pt;width:486pt;height:2.15pt;z-index:251663360;visibility:visible;mso-wrap-style:square;mso-width-percent:0;mso-height-percent:0;mso-wrap-distance-left:9pt;mso-wrap-distance-top:0;mso-wrap-distance-right:9pt;mso-wrap-distance-bottom:0;mso-position-horizontal:absolute;mso-position-horizontal-relative:text;mso-position-vertical:absolute;mso-position-vertical-relative:text;mso-width-percent:0;mso-height-percent:0;mso-width-relative:margin;mso-height-relative:margin;v-text-anchor:middle" o:gfxdata="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" fillcolor="#ff6a00 [3206]" stroked="f" strokeweight="2pt">
                     <v:fill color2="#991f3d [3205]" angle="90" colors="0 #ff6a00;.5 #e31937;1 #991f3d" focus="100%" type="gradient">
@@ -4731,7 +4768,7 @@
             <w:rPr>
               <w:noProof/>
             </w:rPr>
-            <w:t>6</w:t>
+            <w:t>ii</w:t>
           </w:r>
           <w:r>
             <w:rPr>
@@ -4769,7 +4806,7 @@
 </file>
 
 <file path=word/footer2.xml><?xml version="1.0" encoding="utf-8"?>
-<w:ftr xmlns:wpc="http://schemas.microsoft.com/office/word/2010/wordprocessingCanvas" xmlns:mc="http://schemas.openxmlformats.org/markup-compatibility/2006" xmlns:o="urn:schemas-microsoft-com:office:office" xmlns:r="http://schemas.openxmlformats.org/officeDocument/2006/relationships" xmlns:m="http://schemas.openxmlformats.org/officeDocument/2006/math" xmlns:v="urn:schemas-microsoft-com:vml" xmlns:wp14="http://schemas.microsoft.com/office/word/2010/wordprocessingDrawing" xmlns:wp="http://schemas.openxmlformats.org/drawingml/2006/wordprocessingDrawing" xmlns:w10="urn:schemas-microsoft-com:office:word" xmlns:w="http://schemas.openxmlformats.org/wordprocessingml/2006/main" xmlns:w14="http://schemas.microsoft.com/office/word/2010/wordml" xmlns:w15="http://schemas.microsoft.com/office/word/2012/wordml" xmlns:wpg="http://schemas.microsoft.com/office/word/2010/wordprocessingGroup" xmlns:wpi="http://schemas.microsoft.com/office/word/2010/wordprocessingInk" xmlns:wne="http://schemas.microsoft.com/office/word/2006/wordml" xmlns:wps="http://schemas.microsoft.com/office/word/2010/wordprocessingShape" mc:Ignorable="w14 w15 wp14">
+<w:ftr xmlns:wpc="http://schemas.microsoft.com/office/word/2010/wordprocessingCanvas" xmlns:mc="http://schemas.openxmlformats.org/markup-compatibility/2006" xmlns:o="urn:schemas-microsoft-com:office:office" xmlns:r="http://schemas.openxmlformats.org/officeDocument/2006/relationships" xmlns:m="http://schemas.openxmlformats.org/officeDocument/2006/math" xmlns:v="urn:schemas-microsoft-com:vml" xmlns:wp14="http://schemas.microsoft.com/office/word/2010/wordprocessingDrawing" xmlns:wp="http://schemas.openxmlformats.org/drawingml/2006/wordprocessingDrawing" xmlns:w10="urn:schemas-microsoft-com:office:word" xmlns:w="http://schemas.openxmlformats.org/wordprocessingml/2006/main" xmlns:w14="http://schemas.microsoft.com/office/word/2010/wordml" xmlns:wpg="http://schemas.microsoft.com/office/word/2010/wordprocessingGroup" xmlns:wpi="http://schemas.microsoft.com/office/word/2010/wordprocessingInk" xmlns:wne="http://schemas.microsoft.com/office/word/2006/wordml" xmlns:wps="http://schemas.microsoft.com/office/word/2010/wordprocessingShape" mc:Ignorable="w14 wp14">
   <w:tbl>
     <w:tblPr>
       <w:tblStyle w:val="TableGrid"/>
@@ -4817,7 +4854,7 @@
             <mc:AlternateContent>
               <mc:Choice Requires="wps">
                 <w:drawing>
-                  <wp:anchor distT="0" distB="0" distL="114300" distR="114300" simplePos="0" relativeHeight="251660288" behindDoc="0" locked="1" layoutInCell="1" allowOverlap="1">
+                  <wp:anchor distT="0" distB="0" distL="114300" distR="114300" simplePos="0" relativeHeight="251658240" behindDoc="0" locked="1" layoutInCell="1" allowOverlap="1">
                     <wp:simplePos x="0" y="0"/>
                     <wp:positionH relativeFrom="column">
                       <wp:posOffset>0</wp:posOffset>
@@ -4898,7 +4935,7 @@
                   </wp:anchor>
                 </w:drawing>
               </mc:Choice>
-              <mc:Fallback>
+              <mc:Fallback xmlns:w15="http://schemas.microsoft.com/office/word/2012/wordml">
                 <w:pict>
                   <v:rect w14:anchorId="2A87621F" id="Rectangle 29" o:spid="_x0000_s1026" style="position:absolute;margin-left:0;margin-top:21.05pt;width:486pt;height:2.15pt;z-index:251660288;visibility:visible;mso-wrap-style:square;mso-width-percent:0;mso-height-percent:0;mso-wrap-distance-left:9pt;mso-wrap-distance-top:0;mso-wrap-distance-right:9pt;mso-wrap-distance-bottom:0;mso-position-horizontal:absolute;mso-position-horizontal-relative:text;mso-position-vertical:absolute;mso-position-vertical-relative:text;mso-width-percent:0;mso-height-percent:0;mso-width-relative:margin;mso-height-relative:margin;v-text-anchor:middle" o:gfxdata="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" fillcolor="#ff6a00 [3206]" stroked="f" strokeweight="2pt">
                     <v:fill color2="#991f3d [3205]" angle="90" colors="0 #ff6a00;.5 #e31937;1 #991f3d" focus="100%" type="gradient">
@@ -4961,7 +4998,7 @@
 </file>
 
 <file path=word/footer3.xml><?xml version="1.0" encoding="utf-8"?>
-<w:ftr xmlns:wpc="http://schemas.microsoft.com/office/word/2010/wordprocessingCanvas" xmlns:mc="http://schemas.openxmlformats.org/markup-compatibility/2006" xmlns:o="urn:schemas-microsoft-com:office:office" xmlns:r="http://schemas.openxmlformats.org/officeDocument/2006/relationships" xmlns:m="http://schemas.openxmlformats.org/officeDocument/2006/math" xmlns:v="urn:schemas-microsoft-com:vml" xmlns:wp14="http://schemas.microsoft.com/office/word/2010/wordprocessingDrawing" xmlns:wp="http://schemas.openxmlformats.org/drawingml/2006/wordprocessingDrawing" xmlns:w10="urn:schemas-microsoft-com:office:word" xmlns:w="http://schemas.openxmlformats.org/wordprocessingml/2006/main" xmlns:w14="http://schemas.microsoft.com/office/word/2010/wordml" xmlns:w15="http://schemas.microsoft.com/office/word/2012/wordml" xmlns:wpg="http://schemas.microsoft.com/office/word/2010/wordprocessingGroup" xmlns:wpi="http://schemas.microsoft.com/office/word/2010/wordprocessingInk" xmlns:wne="http://schemas.microsoft.com/office/word/2006/wordml" xmlns:wps="http://schemas.microsoft.com/office/word/2010/wordprocessingShape" mc:Ignorable="w14 w15 wp14">
+<w:ftr xmlns:wpc="http://schemas.microsoft.com/office/word/2010/wordprocessingCanvas" xmlns:mc="http://schemas.openxmlformats.org/markup-compatibility/2006" xmlns:o="urn:schemas-microsoft-com:office:office" xmlns:r="http://schemas.openxmlformats.org/officeDocument/2006/relationships" xmlns:m="http://schemas.openxmlformats.org/officeDocument/2006/math" xmlns:v="urn:schemas-microsoft-com:vml" xmlns:wp14="http://schemas.microsoft.com/office/word/2010/wordprocessingDrawing" xmlns:wp="http://schemas.openxmlformats.org/drawingml/2006/wordprocessingDrawing" xmlns:w10="urn:schemas-microsoft-com:office:word" xmlns:w="http://schemas.openxmlformats.org/wordprocessingml/2006/main" xmlns:w14="http://schemas.microsoft.com/office/word/2010/wordml" xmlns:wpg="http://schemas.microsoft.com/office/word/2010/wordprocessingGroup" xmlns:wpi="http://schemas.microsoft.com/office/word/2010/wordprocessingInk" xmlns:wne="http://schemas.microsoft.com/office/word/2006/wordml" xmlns:wps="http://schemas.microsoft.com/office/word/2010/wordprocessingShape" mc:Ignorable="w14 wp14">
   <w:tbl>
     <w:tblPr>
       <w:tblStyle w:val="TableGrid"/>
@@ -5090,7 +5127,7 @@
                   </wp:anchor>
                 </w:drawing>
               </mc:Choice>
-              <mc:Fallback>
+              <mc:Fallback xmlns:w15="http://schemas.microsoft.com/office/word/2012/wordml">
                 <w:pict>
                   <v:rect w14:anchorId="638B3F72" id="Rectangle 29" o:spid="_x0000_s1026" style="position:absolute;margin-left:0;margin-top:21.05pt;width:486pt;height:2.15pt;z-index:251663360;visibility:visible;mso-wrap-style:square;mso-width-percent:0;mso-height-percent:0;mso-wrap-distance-left:9pt;mso-wrap-distance-top:0;mso-wrap-distance-right:9pt;mso-wrap-distance-bottom:0;mso-position-horizontal:absolute;mso-position-horizontal-relative:text;mso-position-vertical:absolute;mso-position-vertical-relative:text;mso-width-percent:0;mso-height-percent:0;mso-width-relative:margin;mso-height-relative:margin;v-text-anchor:middle" o:gfxdata="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" fillcolor="#ff6a00 [3206]" stroked="f" strokeweight="2pt">
                     <v:fill color2="#991f3d [3205]" angle="90" colors="0 #ff6a00;.5 #e31937;1 #991f3d" focus="100%" type="gradient">
@@ -5173,7 +5210,7 @@
 </file>
 
 <file path=word/footnotes.xml><?xml version="1.0" encoding="utf-8"?>
-<w:footnotes xmlns:wpc="http://schemas.microsoft.com/office/word/2010/wordprocessingCanvas" xmlns:mc="http://schemas.openxmlformats.org/markup-compatibility/2006" xmlns:o="urn:schemas-microsoft-com:office:office" xmlns:r="http://schemas.openxmlformats.org/officeDocument/2006/relationships" xmlns:m="http://schemas.openxmlformats.org/officeDocument/2006/math" xmlns:v="urn:schemas-microsoft-com:vml" xmlns:wp14="http://schemas.microsoft.com/office/word/2010/wordprocessingDrawing" xmlns:wp="http://schemas.openxmlformats.org/drawingml/2006/wordprocessingDrawing" xmlns:w10="urn:schemas-microsoft-com:office:word" xmlns:w="http://schemas.openxmlformats.org/wordprocessingml/2006/main" xmlns:w14="http://schemas.microsoft.com/office/word/2010/wordml" xmlns:w15="http://schemas.microsoft.com/office/word/2012/wordml" xmlns:wpg="http://schemas.microsoft.com/office/word/2010/wordprocessingGroup" xmlns:wpi="http://schemas.microsoft.com/office/word/2010/wordprocessingInk" xmlns:wne="http://schemas.microsoft.com/office/word/2006/wordml" xmlns:wps="http://schemas.microsoft.com/office/word/2010/wordprocessingShape" mc:Ignorable="w14 w15 wp14">
+<w:footnotes xmlns:wpc="http://schemas.microsoft.com/office/word/2010/wordprocessingCanvas" xmlns:mc="http://schemas.openxmlformats.org/markup-compatibility/2006" xmlns:o="urn:schemas-microsoft-com:office:office" xmlns:r="http://schemas.openxmlformats.org/officeDocument/2006/relationships" xmlns:m="http://schemas.openxmlformats.org/officeDocument/2006/math" xmlns:v="urn:schemas-microsoft-com:vml" xmlns:wp14="http://schemas.microsoft.com/office/word/2010/wordprocessingDrawing" xmlns:wp="http://schemas.openxmlformats.org/drawingml/2006/wordprocessingDrawing" xmlns:w10="urn:schemas-microsoft-com:office:word" xmlns:w="http://schemas.openxmlformats.org/wordprocessingml/2006/main" xmlns:w14="http://schemas.microsoft.com/office/word/2010/wordml" xmlns:wpg="http://schemas.microsoft.com/office/word/2010/wordprocessingGroup" xmlns:wpi="http://schemas.microsoft.com/office/word/2010/wordprocessingInk" xmlns:wne="http://schemas.microsoft.com/office/word/2006/wordml" xmlns:wps="http://schemas.microsoft.com/office/word/2010/wordprocessingShape" mc:Ignorable="w14 wp14">
   <w:footnote w:type="separator" w:id="-1">
     <w:p>
       <w:pPr>
@@ -5200,7 +5237,7 @@
 </file>
 
 <file path=word/header1.xml><?xml version="1.0" encoding="utf-8"?>
-<w:hdr xmlns:wpc="http://schemas.microsoft.com/office/word/2010/wordprocessingCanvas" xmlns:mc="http://schemas.openxmlformats.org/markup-compatibility/2006" xmlns:o="urn:schemas-microsoft-com:office:office" xmlns:r="http://schemas.openxmlformats.org/officeDocument/2006/relationships" xmlns:m="http://schemas.openxmlformats.org/officeDocument/2006/math" xmlns:v="urn:schemas-microsoft-com:vml" xmlns:wp14="http://schemas.microsoft.com/office/word/2010/wordprocessingDrawing" xmlns:wp="http://schemas.openxmlformats.org/drawingml/2006/wordprocessingDrawing" xmlns:w10="urn:schemas-microsoft-com:office:word" xmlns:w="http://schemas.openxmlformats.org/wordprocessingml/2006/main" xmlns:w14="http://schemas.microsoft.com/office/word/2010/wordml" xmlns:w15="http://schemas.microsoft.com/office/word/2012/wordml" xmlns:wpg="http://schemas.microsoft.com/office/word/2010/wordprocessingGroup" xmlns:wpi="http://schemas.microsoft.com/office/word/2010/wordprocessingInk" xmlns:wne="http://schemas.microsoft.com/office/word/2006/wordml" xmlns:wps="http://schemas.microsoft.com/office/word/2010/wordprocessingShape" mc:Ignorable="w14 w15 wp14">
+<w:hdr xmlns:wpc="http://schemas.microsoft.com/office/word/2010/wordprocessingCanvas" xmlns:mc="http://schemas.openxmlformats.org/markup-compatibility/2006" xmlns:o="urn:schemas-microsoft-com:office:office" xmlns:r="http://schemas.openxmlformats.org/officeDocument/2006/relationships" xmlns:m="http://schemas.openxmlformats.org/officeDocument/2006/math" xmlns:v="urn:schemas-microsoft-com:vml" xmlns:wp14="http://schemas.microsoft.com/office/word/2010/wordprocessingDrawing" xmlns:wp="http://schemas.openxmlformats.org/drawingml/2006/wordprocessingDrawing" xmlns:w10="urn:schemas-microsoft-com:office:word" xmlns:w="http://schemas.openxmlformats.org/wordprocessingml/2006/main" xmlns:w14="http://schemas.microsoft.com/office/word/2010/wordml" xmlns:wpg="http://schemas.microsoft.com/office/word/2010/wordprocessingGroup" xmlns:wpi="http://schemas.microsoft.com/office/word/2010/wordprocessingInk" xmlns:wne="http://schemas.microsoft.com/office/word/2006/wordml" xmlns:wps="http://schemas.microsoft.com/office/word/2010/wordprocessingShape" mc:Ignorable="w14 wp14">
   <w:p>
     <w:pPr>
       <w:pStyle w:val="Footer"/>
@@ -5263,7 +5300,7 @@
         <w:noProof/>
       </w:rPr>
       <w:drawing>
-        <wp:anchor distT="0" distB="0" distL="114300" distR="114300" simplePos="0" relativeHeight="251659264" behindDoc="0" locked="0" layoutInCell="1" allowOverlap="1">
+        <wp:anchor distT="0" distB="0" distL="114300" distR="114300" simplePos="0" relativeHeight="251657216" behindDoc="0" locked="0" layoutInCell="1" allowOverlap="1">
           <wp:simplePos x="0" y="0"/>
           <wp:positionH relativeFrom="rightMargin">
             <wp:posOffset>-749300</wp:posOffset>
@@ -5366,7 +5403,7 @@
       <mc:AlternateContent>
         <mc:Choice Requires="wps">
           <w:drawing>
-            <wp:anchor distT="0" distB="0" distL="114300" distR="114300" simplePos="0" relativeHeight="251661312" behindDoc="0" locked="1" layoutInCell="1" allowOverlap="1">
+            <wp:anchor distT="0" distB="0" distL="114300" distR="114300" simplePos="0" relativeHeight="251660288" behindDoc="0" locked="1" layoutInCell="1" allowOverlap="1">
               <wp:simplePos x="0" y="0"/>
               <wp:positionH relativeFrom="column">
                 <wp:align>left</wp:align>
@@ -5447,7 +5484,7 @@
             </wp:anchor>
           </w:drawing>
         </mc:Choice>
-        <mc:Fallback>
+        <mc:Fallback xmlns:w15="http://schemas.microsoft.com/office/word/2012/wordml">
           <w:pict>
             <v:rect w14:anchorId="0117EDC8" id="Rectangle 29" o:spid="_x0000_s1026" style="position:absolute;margin-left:0;margin-top:-3pt;width:486pt;height:3pt;z-index:251661312;visibility:visible;mso-wrap-style:square;mso-width-percent:0;mso-height-percent:0;mso-wrap-distance-left:9pt;mso-wrap-distance-top:0;mso-wrap-distance-right:9pt;mso-wrap-distance-bottom:0;mso-position-horizontal:left;mso-position-horizontal-relative:text;mso-position-vertical:absolute;mso-position-vertical-relative:text;mso-width-percent:0;mso-height-percent:0;mso-width-relative:margin;mso-height-relative:margin;v-text-anchor:middle" o:gfxdata="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" fillcolor="#ff6a00 [3206]" stroked="f" strokeweight="2pt">
               <v:fill color2="#991f3d [3205]" angle="90" colors="0 #ff6a00;.5 #e31937;1 #991f3d" focus="100%" type="gradient">
@@ -5465,7 +5502,7 @@
 </file>
 
 <file path=word/header2.xml><?xml version="1.0" encoding="utf-8"?>
-<w:hdr xmlns:wpc="http://schemas.microsoft.com/office/word/2010/wordprocessingCanvas" xmlns:mc="http://schemas.openxmlformats.org/markup-compatibility/2006" xmlns:o="urn:schemas-microsoft-com:office:office" xmlns:r="http://schemas.openxmlformats.org/officeDocument/2006/relationships" xmlns:m="http://schemas.openxmlformats.org/officeDocument/2006/math" xmlns:v="urn:schemas-microsoft-com:vml" xmlns:wp14="http://schemas.microsoft.com/office/word/2010/wordprocessingDrawing" xmlns:wp="http://schemas.openxmlformats.org/drawingml/2006/wordprocessingDrawing" xmlns:w10="urn:schemas-microsoft-com:office:word" xmlns:w="http://schemas.openxmlformats.org/wordprocessingml/2006/main" xmlns:w14="http://schemas.microsoft.com/office/word/2010/wordml" xmlns:w15="http://schemas.microsoft.com/office/word/2012/wordml" xmlns:wpg="http://schemas.microsoft.com/office/word/2010/wordprocessingGroup" xmlns:wpi="http://schemas.microsoft.com/office/word/2010/wordprocessingInk" xmlns:wne="http://schemas.microsoft.com/office/word/2006/wordml" xmlns:wps="http://schemas.microsoft.com/office/word/2010/wordprocessingShape" mc:Ignorable="w14 w15 wp14">
+<w:hdr xmlns:wpc="http://schemas.microsoft.com/office/word/2010/wordprocessingCanvas" xmlns:mc="http://schemas.openxmlformats.org/markup-compatibility/2006" xmlns:o="urn:schemas-microsoft-com:office:office" xmlns:r="http://schemas.openxmlformats.org/officeDocument/2006/relationships" xmlns:m="http://schemas.openxmlformats.org/officeDocument/2006/math" xmlns:v="urn:schemas-microsoft-com:vml" xmlns:wp14="http://schemas.microsoft.com/office/word/2010/wordprocessingDrawing" xmlns:wp="http://schemas.openxmlformats.org/drawingml/2006/wordprocessingDrawing" xmlns:w10="urn:schemas-microsoft-com:office:word" xmlns:w="http://schemas.openxmlformats.org/wordprocessingml/2006/main" xmlns:w14="http://schemas.microsoft.com/office/word/2010/wordml" xmlns:wpg="http://schemas.microsoft.com/office/word/2010/wordprocessingGroup" xmlns:wpi="http://schemas.microsoft.com/office/word/2010/wordprocessingInk" xmlns:wne="http://schemas.microsoft.com/office/word/2006/wordml" xmlns:wps="http://schemas.microsoft.com/office/word/2010/wordprocessingShape" mc:Ignorable="w14 wp14">
   <w:p>
     <w:pPr>
       <w:pStyle w:val="BodyText"/>
@@ -5475,7 +5512,7 @@
         <w:noProof/>
       </w:rPr>
       <w:drawing>
-        <wp:anchor distT="0" distB="0" distL="114300" distR="114300" simplePos="0" relativeHeight="251662336" behindDoc="1" locked="0" layoutInCell="1" allowOverlap="1">
+        <wp:anchor distT="0" distB="0" distL="114300" distR="114300" simplePos="0" relativeHeight="251661312" behindDoc="1" locked="0" layoutInCell="1" allowOverlap="1">
           <wp:simplePos x="0" y="0"/>
           <wp:positionH relativeFrom="column">
             <wp:posOffset>-152400</wp:posOffset>
@@ -5523,7 +5560,7 @@
         <w:noProof/>
       </w:rPr>
       <w:drawing>
-        <wp:anchor distT="0" distB="0" distL="114300" distR="114300" simplePos="0" relativeHeight="251657216" behindDoc="0" locked="0" layoutInCell="1" allowOverlap="1">
+        <wp:anchor distT="0" distB="0" distL="114300" distR="114300" simplePos="0" relativeHeight="251654144" behindDoc="0" locked="0" layoutInCell="1" allowOverlap="1">
           <wp:simplePos x="0" y="0"/>
           <wp:positionH relativeFrom="rightMargin">
             <wp:posOffset>-952500</wp:posOffset>
@@ -5571,7 +5608,7 @@
         <w:noProof/>
       </w:rPr>
       <w:drawing>
-        <wp:anchor distT="0" distB="0" distL="114300" distR="114300" simplePos="0" relativeHeight="251658240" behindDoc="0" locked="0" layoutInCell="1" allowOverlap="1">
+        <wp:anchor distT="0" distB="0" distL="114300" distR="114300" simplePos="0" relativeHeight="251656192" behindDoc="0" locked="0" layoutInCell="1" allowOverlap="1">
           <wp:simplePos x="0" y="0"/>
           <wp:positionH relativeFrom="rightMargin">
             <wp:posOffset>-1435100</wp:posOffset>
@@ -5619,7 +5656,7 @@
 </file>
 
 <file path=word/header3.xml><?xml version="1.0" encoding="utf-8"?>
-<w:hdr xmlns:wpc="http://schemas.microsoft.com/office/word/2010/wordprocessingCanvas" xmlns:mc="http://schemas.openxmlformats.org/markup-compatibility/2006" xmlns:o="urn:schemas-microsoft-com:office:office" xmlns:r="http://schemas.openxmlformats.org/officeDocument/2006/relationships" xmlns:m="http://schemas.openxmlformats.org/officeDocument/2006/math" xmlns:v="urn:schemas-microsoft-com:vml" xmlns:wp14="http://schemas.microsoft.com/office/word/2010/wordprocessingDrawing" xmlns:wp="http://schemas.openxmlformats.org/drawingml/2006/wordprocessingDrawing" xmlns:w10="urn:schemas-microsoft-com:office:word" xmlns:w="http://schemas.openxmlformats.org/wordprocessingml/2006/main" xmlns:w14="http://schemas.microsoft.com/office/word/2010/wordml" xmlns:w15="http://schemas.microsoft.com/office/word/2012/wordml" xmlns:wpg="http://schemas.microsoft.com/office/word/2010/wordprocessingGroup" xmlns:wpi="http://schemas.microsoft.com/office/word/2010/wordprocessingInk" xmlns:wne="http://schemas.microsoft.com/office/word/2006/wordml" xmlns:wps="http://schemas.microsoft.com/office/word/2010/wordprocessingShape" mc:Ignorable="w14 w15 wp14">
+<w:hdr xmlns:wpc="http://schemas.microsoft.com/office/word/2010/wordprocessingCanvas" xmlns:mc="http://schemas.openxmlformats.org/markup-compatibility/2006" xmlns:o="urn:schemas-microsoft-com:office:office" xmlns:r="http://schemas.openxmlformats.org/officeDocument/2006/relationships" xmlns:m="http://schemas.openxmlformats.org/officeDocument/2006/math" xmlns:v="urn:schemas-microsoft-com:vml" xmlns:wp14="http://schemas.microsoft.com/office/word/2010/wordprocessingDrawing" xmlns:wp="http://schemas.openxmlformats.org/drawingml/2006/wordprocessingDrawing" xmlns:w10="urn:schemas-microsoft-com:office:word" xmlns:w="http://schemas.openxmlformats.org/wordprocessingml/2006/main" xmlns:w14="http://schemas.microsoft.com/office/word/2010/wordml" xmlns:wpg="http://schemas.microsoft.com/office/word/2010/wordprocessingGroup" xmlns:wpi="http://schemas.microsoft.com/office/word/2010/wordprocessingInk" xmlns:wne="http://schemas.microsoft.com/office/word/2006/wordml" xmlns:wps="http://schemas.microsoft.com/office/word/2010/wordprocessingShape" mc:Ignorable="w14 wp14">
   <w:p>
     <w:pPr>
       <w:pStyle w:val="Footer"/>
@@ -5634,7 +5671,7 @@
         <w:noProof/>
       </w:rPr>
       <w:drawing>
-        <wp:anchor distT="0" distB="0" distL="114300" distR="114300" simplePos="0" relativeHeight="251654144" behindDoc="0" locked="0" layoutInCell="1" allowOverlap="1">
+        <wp:anchor distT="0" distB="0" distL="114300" distR="114300" simplePos="0" relativeHeight="251652096" behindDoc="0" locked="0" layoutInCell="1" allowOverlap="1">
           <wp:simplePos x="0" y="0"/>
           <wp:positionH relativeFrom="rightMargin">
             <wp:posOffset>-749300</wp:posOffset>
@@ -5715,7 +5752,7 @@
               <w:noProof/>
             </w:rPr>
             <w:drawing>
-              <wp:anchor distT="0" distB="0" distL="114300" distR="114300" simplePos="0" relativeHeight="251657216" behindDoc="1" locked="0" layoutInCell="1" allowOverlap="1">
+              <wp:anchor distT="0" distB="0" distL="114300" distR="114300" simplePos="0" relativeHeight="251655168" behindDoc="1" locked="0" layoutInCell="1" allowOverlap="1">
                 <wp:simplePos x="0" y="0"/>
                 <wp:positionH relativeFrom="column">
                   <wp:posOffset>-2816</wp:posOffset>
@@ -5785,7 +5822,7 @@
       <mc:AlternateContent>
         <mc:Choice Requires="wps">
           <w:drawing>
-            <wp:anchor distT="0" distB="0" distL="114300" distR="114300" simplePos="0" relativeHeight="251660288" behindDoc="0" locked="1" layoutInCell="1" allowOverlap="1">
+            <wp:anchor distT="0" distB="0" distL="114300" distR="114300" simplePos="0" relativeHeight="251659264" behindDoc="0" locked="1" layoutInCell="1" allowOverlap="1">
               <wp:simplePos x="0" y="0"/>
               <wp:positionH relativeFrom="column">
                 <wp:posOffset>-635</wp:posOffset>
@@ -5866,7 +5903,7 @@
             </wp:anchor>
           </w:drawing>
         </mc:Choice>
-        <mc:Fallback>
+        <mc:Fallback xmlns:w15="http://schemas.microsoft.com/office/word/2012/wordml">
           <w:pict>
             <v:rect w14:anchorId="27B82305" id="Rectangle 29" o:spid="_x0000_s1026" style="position:absolute;margin-left:-.05pt;margin-top:-3pt;width:486pt;height:3pt;z-index:251660288;visibility:visible;mso-wrap-style:square;mso-width-percent:0;mso-height-percent:0;mso-wrap-distance-left:9pt;mso-wrap-distance-top:0;mso-wrap-distance-right:9pt;mso-wrap-distance-bottom:0;mso-position-horizontal:absolute;mso-position-horizontal-relative:text;mso-position-vertical:absolute;mso-position-vertical-relative:text;mso-width-percent:0;mso-height-percent:0;mso-width-relative:margin;mso-height-relative:margin;v-text-anchor:middle" o:gfxdata="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" fillcolor="#ff6a00 [3206]" stroked="f" strokeweight="2pt">
               <v:fill color2="#991f3d [3205]" angle="90" colors="0 #ff6a00;.5 #e31937;1 #991f3d" focus="100%" type="gradient">
@@ -5884,7 +5921,7 @@
 </file>
 
 <file path=word/header4.xml><?xml version="1.0" encoding="utf-8"?>
-<w:hdr xmlns:wpc="http://schemas.microsoft.com/office/word/2010/wordprocessingCanvas" xmlns:mc="http://schemas.openxmlformats.org/markup-compatibility/2006" xmlns:o="urn:schemas-microsoft-com:office:office" xmlns:r="http://schemas.openxmlformats.org/officeDocument/2006/relationships" xmlns:m="http://schemas.openxmlformats.org/officeDocument/2006/math" xmlns:v="urn:schemas-microsoft-com:vml" xmlns:wp14="http://schemas.microsoft.com/office/word/2010/wordprocessingDrawing" xmlns:wp="http://schemas.openxmlformats.org/drawingml/2006/wordprocessingDrawing" xmlns:w10="urn:schemas-microsoft-com:office:word" xmlns:w="http://schemas.openxmlformats.org/wordprocessingml/2006/main" xmlns:w14="http://schemas.microsoft.com/office/word/2010/wordml" xmlns:w15="http://schemas.microsoft.com/office/word/2012/wordml" xmlns:wpg="http://schemas.microsoft.com/office/word/2010/wordprocessingGroup" xmlns:wpi="http://schemas.microsoft.com/office/word/2010/wordprocessingInk" xmlns:wne="http://schemas.microsoft.com/office/word/2006/wordml" xmlns:wps="http://schemas.microsoft.com/office/word/2010/wordprocessingShape" mc:Ignorable="w14 w15 wp14">
+<w:hdr xmlns:wpc="http://schemas.microsoft.com/office/word/2010/wordprocessingCanvas" xmlns:mc="http://schemas.openxmlformats.org/markup-compatibility/2006" xmlns:o="urn:schemas-microsoft-com:office:office" xmlns:r="http://schemas.openxmlformats.org/officeDocument/2006/relationships" xmlns:m="http://schemas.openxmlformats.org/officeDocument/2006/math" xmlns:v="urn:schemas-microsoft-com:vml" xmlns:wp14="http://schemas.microsoft.com/office/word/2010/wordprocessingDrawing" xmlns:wp="http://schemas.openxmlformats.org/drawingml/2006/wordprocessingDrawing" xmlns:w10="urn:schemas-microsoft-com:office:word" xmlns:w="http://schemas.openxmlformats.org/wordprocessingml/2006/main" xmlns:w14="http://schemas.microsoft.com/office/word/2010/wordml" xmlns:wpg="http://schemas.microsoft.com/office/word/2010/wordprocessingGroup" xmlns:wpi="http://schemas.microsoft.com/office/word/2010/wordprocessingInk" xmlns:wne="http://schemas.microsoft.com/office/word/2006/wordml" xmlns:wps="http://schemas.microsoft.com/office/word/2010/wordprocessingShape" mc:Ignorable="w14 wp14">
   <w:p>
     <w:pPr>
       <w:pStyle w:val="BodyText"/>
@@ -5894,7 +5931,7 @@
         <w:noProof/>
       </w:rPr>
       <w:drawing>
-        <wp:anchor distT="0" distB="0" distL="114300" distR="114300" simplePos="0" relativeHeight="251655168" behindDoc="0" locked="0" layoutInCell="1" allowOverlap="1">
+        <wp:anchor distT="0" distB="0" distL="114300" distR="114300" simplePos="0" relativeHeight="251653120" behindDoc="0" locked="0" layoutInCell="1" allowOverlap="1">
           <wp:simplePos x="0" y="0"/>
           <wp:positionH relativeFrom="rightMargin">
             <wp:posOffset>-749300</wp:posOffset>
@@ -5942,7 +5979,7 @@
         <w:noProof/>
       </w:rPr>
       <w:drawing>
-        <wp:anchor distT="0" distB="0" distL="114300" distR="114300" simplePos="0" relativeHeight="251653120" behindDoc="1" locked="0" layoutInCell="1" allowOverlap="1">
+        <wp:anchor distT="0" distB="0" distL="114300" distR="114300" simplePos="0" relativeHeight="251651072" behindDoc="1" locked="0" layoutInCell="1" allowOverlap="1">
           <wp:simplePos x="0" y="0"/>
           <wp:positionH relativeFrom="column">
             <wp:posOffset>-152400</wp:posOffset>
@@ -5990,7 +6027,7 @@
 </file>
 
 <file path=word/numbering.xml><?xml version="1.0" encoding="utf-8"?>
-<w:numbering xmlns:wpc="http://schemas.microsoft.com/office/word/2010/wordprocessingCanvas" xmlns:mc="http://schemas.openxmlformats.org/markup-compatibility/2006" xmlns:o="urn:schemas-microsoft-com:office:office" xmlns:r="http://schemas.openxmlformats.org/officeDocument/2006/relationships" xmlns:m="http://schemas.openxmlformats.org/officeDocument/2006/math" xmlns:v="urn:schemas-microsoft-com:vml" xmlns:wp14="http://schemas.microsoft.com/office/word/2010/wordprocessingDrawing" xmlns:wp="http://schemas.openxmlformats.org/drawingml/2006/wordprocessingDrawing" xmlns:w10="urn:schemas-microsoft-com:office:word" xmlns:w="http://schemas.openxmlformats.org/wordprocessingml/2006/main" xmlns:w14="http://schemas.microsoft.com/office/word/2010/wordml" xmlns:w15="http://schemas.microsoft.com/office/word/2012/wordml" xmlns:wpg="http://schemas.microsoft.com/office/word/2010/wordprocessingGroup" xmlns:wpi="http://schemas.microsoft.com/office/word/2010/wordprocessingInk" xmlns:wne="http://schemas.microsoft.com/office/word/2006/wordml" xmlns:wps="http://schemas.microsoft.com/office/word/2010/wordprocessingShape" mc:Ignorable="w14 w15 wp14">
+<w:numbering xmlns:wpc="http://schemas.microsoft.com/office/word/2010/wordprocessingCanvas" xmlns:mc="http://schemas.openxmlformats.org/markup-compatibility/2006" xmlns:o="urn:schemas-microsoft-com:office:office" xmlns:r="http://schemas.openxmlformats.org/officeDocument/2006/relationships" xmlns:m="http://schemas.openxmlformats.org/officeDocument/2006/math" xmlns:v="urn:schemas-microsoft-com:vml" xmlns:wp14="http://schemas.microsoft.com/office/word/2010/wordprocessingDrawing" xmlns:wp="http://schemas.openxmlformats.org/drawingml/2006/wordprocessingDrawing" xmlns:w10="urn:schemas-microsoft-com:office:word" xmlns:w="http://schemas.openxmlformats.org/wordprocessingml/2006/main" xmlns:w14="http://schemas.microsoft.com/office/word/2010/wordml" xmlns:wpg="http://schemas.microsoft.com/office/word/2010/wordprocessingGroup" xmlns:wpi="http://schemas.microsoft.com/office/word/2010/wordprocessingInk" xmlns:wne="http://schemas.microsoft.com/office/word/2006/wordml" xmlns:wps="http://schemas.microsoft.com/office/word/2010/wordprocessingShape" mc:Ignorable="w14 wp14">
   <w:abstractNum w:abstractNumId="0">
     <w:nsid w:val="FFFFFF7C"/>
     <w:multiLevelType w:val="singleLevel"/>
@@ -8723,7 +8760,7 @@
 </file>
 
 <file path=word/styles.xml><?xml version="1.0" encoding="utf-8"?>
-<w:styles xmlns:mc="http://schemas.openxmlformats.org/markup-compatibility/2006" xmlns:r="http://schemas.openxmlformats.org/officeDocument/2006/relationships" xmlns:w="http://schemas.openxmlformats.org/wordprocessingml/2006/main" xmlns:w14="http://schemas.microsoft.com/office/word/2010/wordml" xmlns:w15="http://schemas.microsoft.com/office/word/2012/wordml" mc:Ignorable="w14 w15">
+<w:styles xmlns:mc="http://schemas.openxmlformats.org/markup-compatibility/2006" xmlns:r="http://schemas.openxmlformats.org/officeDocument/2006/relationships" xmlns:w="http://schemas.openxmlformats.org/wordprocessingml/2006/main" xmlns:w14="http://schemas.microsoft.com/office/word/2010/wordml" mc:Ignorable="w14">
   <w:docDefaults>
     <w:rPrDefault>
       <w:rPr>
@@ -8737,378 +8774,2149 @@
       </w:pPr>
     </w:pPrDefault>
   </w:docDefaults>
-  <w:latentStyles w:defLockedState="0" w:defUIPriority="99" w:defSemiHidden="0" w:defUnhideWhenUsed="0" w:defQFormat="0" w:count="371">
-    <w:lsdException w:name="Normal" w:uiPriority="0" w:qFormat="1"/>
-    <w:lsdException w:name="heading 1" w:uiPriority="9" w:qFormat="1"/>
-    <w:lsdException w:name="heading 2" w:semiHidden="1" w:uiPriority="9" w:unhideWhenUsed="1" w:qFormat="1"/>
-    <w:lsdException w:name="heading 3" w:semiHidden="1" w:uiPriority="9" w:unhideWhenUsed="1" w:qFormat="1"/>
-    <w:lsdException w:name="heading 4" w:semiHidden="1" w:uiPriority="9" w:unhideWhenUsed="1" w:qFormat="1"/>
-    <w:lsdException w:name="heading 5" w:semiHidden="1" w:uiPriority="9" w:unhideWhenUsed="1" w:qFormat="1"/>
-    <w:lsdException w:name="heading 6" w:semiHidden="1" w:uiPriority="9" w:unhideWhenUsed="1" w:qFormat="1"/>
-    <w:lsdException w:name="heading 7" w:semiHidden="1" w:uiPriority="9" w:unhideWhenUsed="1" w:qFormat="1"/>
-    <w:lsdException w:name="heading 8" w:semiHidden="1" w:uiPriority="9" w:unhideWhenUsed="1" w:qFormat="1"/>
-    <w:lsdException w:name="heading 9" w:semiHidden="1" w:uiPriority="9" w:unhideWhenUsed="1" w:qFormat="1"/>
-    <w:lsdException w:name="index 1" w:semiHidden="1" w:unhideWhenUsed="1"/>
-    <w:lsdException w:name="index 2" w:semiHidden="1" w:unhideWhenUsed="1"/>
-    <w:lsdException w:name="index 3" w:semiHidden="1" w:unhideWhenUsed="1"/>
-    <w:lsdException w:name="index 4" w:semiHidden="1" w:unhideWhenUsed="1"/>
-    <w:lsdException w:name="index 5" w:semiHidden="1" w:unhideWhenUsed="1"/>
-    <w:lsdException w:name="index 6" w:semiHidden="1" w:unhideWhenUsed="1"/>
-    <w:lsdException w:name="index 7" w:semiHidden="1" w:unhideWhenUsed="1"/>
-    <w:lsdException w:name="index 8" w:semiHidden="1" w:unhideWhenUsed="1"/>
-    <w:lsdException w:name="index 9" w:semiHidden="1" w:unhideWhenUsed="1"/>
-    <w:lsdException w:name="toc 1" w:semiHidden="1" w:uiPriority="39" w:unhideWhenUsed="1" w:qFormat="1"/>
-    <w:lsdException w:name="toc 2" w:semiHidden="1" w:uiPriority="39" w:unhideWhenUsed="1" w:qFormat="1"/>
-    <w:lsdException w:name="toc 3" w:semiHidden="1" w:uiPriority="39" w:unhideWhenUsed="1" w:qFormat="1"/>
-    <w:lsdException w:name="toc 4" w:semiHidden="1" w:uiPriority="39" w:unhideWhenUsed="1" w:qFormat="1"/>
-    <w:lsdException w:name="toc 5" w:semiHidden="1" w:uiPriority="39" w:unhideWhenUsed="1" w:qFormat="1"/>
-    <w:lsdException w:name="toc 6" w:semiHidden="1" w:uiPriority="39" w:unhideWhenUsed="1" w:qFormat="1"/>
-    <w:lsdException w:name="toc 7" w:semiHidden="1" w:uiPriority="39" w:unhideWhenUsed="1" w:qFormat="1"/>
-    <w:lsdException w:name="toc 8" w:semiHidden="1" w:uiPriority="39" w:unhideWhenUsed="1"/>
-    <w:lsdException w:name="toc 9" w:semiHidden="1" w:uiPriority="39" w:unhideWhenUsed="1"/>
-    <w:lsdException w:name="Normal Indent" w:semiHidden="1" w:unhideWhenUsed="1"/>
-    <w:lsdException w:name="footnote text" w:semiHidden="1" w:unhideWhenUsed="1"/>
-    <w:lsdException w:name="annotation text" w:semiHidden="1" w:uiPriority="0" w:unhideWhenUsed="1"/>
-    <w:lsdException w:name="header" w:semiHidden="1" w:unhideWhenUsed="1" w:qFormat="1"/>
-    <w:lsdException w:name="footer" w:semiHidden="1" w:unhideWhenUsed="1" w:qFormat="1"/>
-    <w:lsdException w:name="index heading" w:semiHidden="1" w:unhideWhenUsed="1"/>
-    <w:lsdException w:name="caption" w:semiHidden="1" w:uiPriority="35" w:unhideWhenUsed="1" w:qFormat="1"/>
-    <w:lsdException w:name="table of figures" w:semiHidden="1" w:unhideWhenUsed="1"/>
-    <w:lsdException w:name="envelope address" w:semiHidden="1" w:unhideWhenUsed="1"/>
-    <w:lsdException w:name="envelope return" w:semiHidden="1" w:unhideWhenUsed="1"/>
-    <w:lsdException w:name="footnote reference" w:semiHidden="1" w:unhideWhenUsed="1"/>
-    <w:lsdException w:name="annotation reference" w:semiHidden="1" w:unhideWhenUsed="1"/>
-    <w:lsdException w:name="line number" w:semiHidden="1" w:unhideWhenUsed="1"/>
-    <w:lsdException w:name="page number" w:semiHidden="1" w:unhideWhenUsed="1" w:qFormat="1"/>
-    <w:lsdException w:name="endnote reference" w:semiHidden="1" w:unhideWhenUsed="1"/>
-    <w:lsdException w:name="endnote text" w:semiHidden="1" w:unhideWhenUsed="1"/>
-    <w:lsdException w:name="table of authorities" w:semiHidden="1" w:unhideWhenUsed="1"/>
-    <w:lsdException w:name="macro" w:semiHidden="1" w:unhideWhenUsed="1"/>
-    <w:lsdException w:name="toa heading" w:semiHidden="1" w:unhideWhenUsed="1"/>
-    <w:lsdException w:name="List" w:semiHidden="1" w:unhideWhenUsed="1"/>
-    <w:lsdException w:name="List Bullet" w:semiHidden="1" w:unhideWhenUsed="1" w:qFormat="1"/>
-    <w:lsdException w:name="List Number" w:semiHidden="1" w:unhideWhenUsed="1"/>
-    <w:lsdException w:name="List 2" w:semiHidden="1" w:unhideWhenUsed="1"/>
-    <w:lsdException w:name="List 3" w:semiHidden="1" w:unhideWhenUsed="1"/>
-    <w:lsdException w:name="List 4" w:semiHidden="1" w:unhideWhenUsed="1"/>
-    <w:lsdException w:name="List 5" w:semiHidden="1" w:unhideWhenUsed="1"/>
-    <w:lsdException w:name="List Bullet 2" w:semiHidden="1" w:unhideWhenUsed="1" w:qFormat="1"/>
-    <w:lsdException w:name="List Bullet 3" w:semiHidden="1" w:unhideWhenUsed="1" w:qFormat="1"/>
-    <w:lsdException w:name="List Bullet 4" w:semiHidden="1" w:unhideWhenUsed="1" w:qFormat="1"/>
-    <w:lsdException w:name="List Bullet 5" w:semiHidden="1"/>
-    <w:lsdException w:name="List Number 2" w:semiHidden="1" w:unhideWhenUsed="1"/>
-    <w:lsdException w:name="List Number 3" w:semiHidden="1" w:unhideWhenUsed="1"/>
-    <w:lsdException w:name="List Number 4" w:semiHidden="1" w:unhideWhenUsed="1"/>
-    <w:lsdException w:name="List Number 5" w:semiHidden="1" w:unhideWhenUsed="1"/>
-    <w:lsdException w:name="Title" w:uiPriority="0" w:qFormat="1"/>
-    <w:lsdException w:name="Closing" w:semiHidden="1" w:unhideWhenUsed="1"/>
-    <w:lsdException w:name="Signature" w:semiHidden="1" w:unhideWhenUsed="1"/>
-    <w:lsdException w:name="Default Paragraph Font" w:semiHidden="1" w:uiPriority="1" w:unhideWhenUsed="1"/>
-    <w:lsdException w:name="Body Text" w:semiHidden="1" w:unhideWhenUsed="1" w:qFormat="1"/>
-    <w:lsdException w:name="Body Text Indent" w:semiHidden="1" w:unhideWhenUsed="1"/>
-    <w:lsdException w:name="List Continue" w:semiHidden="1" w:unhideWhenUsed="1"/>
-    <w:lsdException w:name="List Continue 2" w:semiHidden="1" w:unhideWhenUsed="1"/>
-    <w:lsdException w:name="List Continue 3" w:semiHidden="1" w:unhideWhenUsed="1"/>
-    <w:lsdException w:name="List Continue 4" w:semiHidden="1" w:unhideWhenUsed="1"/>
-    <w:lsdException w:name="List Continue 5" w:semiHidden="1" w:unhideWhenUsed="1"/>
-    <w:lsdException w:name="Message Header" w:semiHidden="1" w:unhideWhenUsed="1"/>
-    <w:lsdException w:name="Subtitle" w:uiPriority="11" w:qFormat="1"/>
-    <w:lsdException w:name="Salutation" w:semiHidden="1" w:unhideWhenUsed="1"/>
-    <w:lsdException w:name="Date" w:semiHidden="1" w:unhideWhenUsed="1"/>
-    <w:lsdException w:name="Body Text First Indent" w:semiHidden="1" w:unhideWhenUsed="1"/>
-    <w:lsdException w:name="Body Text First Indent 2" w:semiHidden="1" w:unhideWhenUsed="1"/>
-    <w:lsdException w:name="Note Heading" w:semiHidden="1" w:unhideWhenUsed="1"/>
-    <w:lsdException w:name="Body Text 2" w:semiHidden="1" w:unhideWhenUsed="1"/>
-    <w:lsdException w:name="Body Text 3" w:semiHidden="1" w:unhideWhenUsed="1"/>
-    <w:lsdException w:name="Body Text Indent 2" w:semiHidden="1" w:unhideWhenUsed="1"/>
-    <w:lsdException w:name="Body Text Indent 3" w:semiHidden="1" w:unhideWhenUsed="1"/>
-    <w:lsdException w:name="Block Text" w:semiHidden="1" w:unhideWhenUsed="1" w:qFormat="1"/>
-    <w:lsdException w:name="Hyperlink" w:semiHidden="1" w:unhideWhenUsed="1" w:qFormat="1"/>
-    <w:lsdException w:name="FollowedHyperlink" w:semiHidden="1" w:unhideWhenUsed="1"/>
-    <w:lsdException w:name="Strong" w:uiPriority="22" w:qFormat="1"/>
-    <w:lsdException w:name="Emphasis" w:uiPriority="20" w:qFormat="1"/>
-    <w:lsdException w:name="Document Map" w:semiHidden="1" w:unhideWhenUsed="1"/>
-    <w:lsdException w:name="Plain Text" w:semiHidden="1" w:unhideWhenUsed="1"/>
-    <w:lsdException w:name="E-mail Signature" w:semiHidden="1" w:unhideWhenUsed="1"/>
-    <w:lsdException w:name="HTML Top of Form" w:semiHidden="1" w:unhideWhenUsed="1"/>
-    <w:lsdException w:name="HTML Bottom of Form" w:semiHidden="1" w:unhideWhenUsed="1"/>
-    <w:lsdException w:name="Normal (Web)" w:semiHidden="1" w:unhideWhenUsed="1"/>
-    <w:lsdException w:name="HTML Acronym" w:semiHidden="1" w:unhideWhenUsed="1"/>
-    <w:lsdException w:name="HTML Address" w:semiHidden="1" w:unhideWhenUsed="1"/>
-    <w:lsdException w:name="HTML Cite" w:semiHidden="1" w:unhideWhenUsed="1"/>
-    <w:lsdException w:name="HTML Code" w:semiHidden="1" w:unhideWhenUsed="1"/>
-    <w:lsdException w:name="HTML Definition" w:semiHidden="1" w:unhideWhenUsed="1"/>
-    <w:lsdException w:name="HTML Keyboard" w:semiHidden="1" w:unhideWhenUsed="1"/>
-    <w:lsdException w:name="HTML Preformatted" w:semiHidden="1" w:unhideWhenUsed="1"/>
-    <w:lsdException w:name="HTML Sample" w:semiHidden="1" w:unhideWhenUsed="1"/>
-    <w:lsdException w:name="HTML Typewriter" w:semiHidden="1" w:unhideWhenUsed="1"/>
-    <w:lsdException w:name="HTML Variable" w:semiHidden="1" w:unhideWhenUsed="1"/>
-    <w:lsdException w:name="Normal Table" w:semiHidden="1" w:unhideWhenUsed="1"/>
-    <w:lsdException w:name="annotation subject" w:semiHidden="1" w:unhideWhenUsed="1"/>
-    <w:lsdException w:name="No List" w:semiHidden="1" w:unhideWhenUsed="1"/>
-    <w:lsdException w:name="Outline List 1" w:semiHidden="1" w:unhideWhenUsed="1"/>
-    <w:lsdException w:name="Outline List 2" w:semiHidden="1" w:unhideWhenUsed="1"/>
-    <w:lsdException w:name="Outline List 3" w:semiHidden="1" w:unhideWhenUsed="1"/>
-    <w:lsdException w:name="Table Simple 1" w:semiHidden="1" w:unhideWhenUsed="1"/>
-    <w:lsdException w:name="Table Simple 2" w:semiHidden="1" w:unhideWhenUsed="1"/>
-    <w:lsdException w:name="Table Simple 3" w:semiHidden="1" w:unhideWhenUsed="1"/>
-    <w:lsdException w:name="Table Classic 1" w:semiHidden="1" w:unhideWhenUsed="1"/>
-    <w:lsdException w:name="Table Classic 2" w:semiHidden="1" w:unhideWhenUsed="1"/>
-    <w:lsdException w:name="Table Classic 3" w:semiHidden="1" w:unhideWhenUsed="1"/>
-    <w:lsdException w:name="Table Classic 4" w:semiHidden="1" w:unhideWhenUsed="1"/>
-    <w:lsdException w:name="Table Colorful 1" w:semiHidden="1" w:unhideWhenUsed="1"/>
-    <w:lsdException w:name="Table Colorful 2" w:semiHidden="1" w:unhideWhenUsed="1"/>
-    <w:lsdException w:name="Table Colorful 3" w:semiHidden="1" w:unhideWhenUsed="1"/>
-    <w:lsdException w:name="Table Columns 1" w:semiHidden="1" w:unhideWhenUsed="1"/>
-    <w:lsdException w:name="Table Columns 2" w:semiHidden="1" w:unhideWhenUsed="1"/>
-    <w:lsdException w:name="Table Columns 3" w:semiHidden="1" w:unhideWhenUsed="1"/>
-    <w:lsdException w:name="Table Columns 4" w:semiHidden="1" w:unhideWhenUsed="1"/>
-    <w:lsdException w:name="Table Columns 5" w:semiHidden="1" w:unhideWhenUsed="1"/>
-    <w:lsdException w:name="Table Grid 1" w:semiHidden="1" w:unhideWhenUsed="1"/>
-    <w:lsdException w:name="Table Grid 2" w:semiHidden="1" w:unhideWhenUsed="1"/>
-    <w:lsdException w:name="Table Grid 3" w:semiHidden="1" w:unhideWhenUsed="1"/>
-    <w:lsdException w:name="Table Grid 4" w:semiHidden="1" w:unhideWhenUsed="1"/>
-    <w:lsdException w:name="Table Grid 5" w:semiHidden="1" w:unhideWhenUsed="1"/>
-    <w:lsdException w:name="Table Grid 6" w:semiHidden="1" w:unhideWhenUsed="1"/>
-    <w:lsdException w:name="Table Grid 7" w:semiHidden="1" w:unhideWhenUsed="1"/>
-    <w:lsdException w:name="Table Grid 8" w:semiHidden="1" w:unhideWhenUsed="1"/>
-    <w:lsdException w:name="Table List 1" w:semiHidden="1" w:unhideWhenUsed="1"/>
-    <w:lsdException w:name="Table List 2" w:semiHidden="1" w:unhideWhenUsed="1"/>
-    <w:lsdException w:name="Table List 3" w:semiHidden="1" w:unhideWhenUsed="1"/>
-    <w:lsdException w:name="Table List 4" w:semiHidden="1" w:unhideWhenUsed="1"/>
-    <w:lsdException w:name="Table List 5" w:semiHidden="1" w:unhideWhenUsed="1"/>
-    <w:lsdException w:name="Table List 6" w:semiHidden="1" w:unhideWhenUsed="1"/>
-    <w:lsdException w:name="Table List 7" w:semiHidden="1" w:unhideWhenUsed="1"/>
-    <w:lsdException w:name="Table List 8" w:semiHidden="1" w:unhideWhenUsed="1"/>
-    <w:lsdException w:name="Table 3D effects 1" w:semiHidden="1" w:unhideWhenUsed="1"/>
-    <w:lsdException w:name="Table 3D effects 2" w:semiHidden="1" w:unhideWhenUsed="1"/>
-    <w:lsdException w:name="Table 3D effects 3" w:semiHidden="1" w:unhideWhenUsed="1"/>
-    <w:lsdException w:name="Table Contemporary" w:semiHidden="1" w:unhideWhenUsed="1"/>
-    <w:lsdException w:name="Table Elegant" w:semiHidden="1" w:unhideWhenUsed="1"/>
-    <w:lsdException w:name="Table Professional" w:semiHidden="1" w:unhideWhenUsed="1"/>
-    <w:lsdException w:name="Table Subtle 1" w:semiHidden="1" w:unhideWhenUsed="1"/>
-    <w:lsdException w:name="Table Subtle 2" w:semiHidden="1" w:unhideWhenUsed="1"/>
-    <w:lsdException w:name="Table Web 1" w:semiHidden="1" w:unhideWhenUsed="1"/>
-    <w:lsdException w:name="Table Web 2" w:semiHidden="1" w:unhideWhenUsed="1"/>
-    <w:lsdException w:name="Table Web 3" w:semiHidden="1" w:unhideWhenUsed="1"/>
-    <w:lsdException w:name="Balloon Text" w:semiHidden="1" w:unhideWhenUsed="1"/>
-    <w:lsdException w:name="Table Grid" w:uiPriority="59"/>
-    <w:lsdException w:name="Table Theme" w:semiHidden="1" w:unhideWhenUsed="1"/>
-    <w:lsdException w:name="Placeholder Text" w:semiHidden="1"/>
-    <w:lsdException w:name="No Spacing" w:uiPriority="1"/>
-    <w:lsdException w:name="Light Shading" w:uiPriority="60"/>
-    <w:lsdException w:name="Light List" w:uiPriority="61"/>
-    <w:lsdException w:name="Light Grid" w:uiPriority="62"/>
-    <w:lsdException w:name="Medium Shading 1" w:uiPriority="63"/>
-    <w:lsdException w:name="Medium Shading 2" w:uiPriority="64"/>
-    <w:lsdException w:name="Medium List 1" w:uiPriority="65"/>
-    <w:lsdException w:name="Medium List 2" w:uiPriority="66"/>
-    <w:lsdException w:name="Medium Grid 1" w:uiPriority="67"/>
-    <w:lsdException w:name="Medium Grid 2" w:uiPriority="68"/>
-    <w:lsdException w:name="Medium Grid 3" w:uiPriority="69"/>
-    <w:lsdException w:name="Dark List" w:uiPriority="70"/>
-    <w:lsdException w:name="Colorful Shading" w:uiPriority="71"/>
-    <w:lsdException w:name="Colorful List" w:uiPriority="72"/>
-    <w:lsdException w:name="Colorful Grid" w:uiPriority="73"/>
-    <w:lsdException w:name="Light Shading Accent 1" w:uiPriority="60"/>
-    <w:lsdException w:name="Light List Accent 1" w:uiPriority="61"/>
-    <w:lsdException w:name="Light Grid Accent 1" w:uiPriority="62"/>
-    <w:lsdException w:name="Medium Shading 1 Accent 1" w:uiPriority="63"/>
-    <w:lsdException w:name="Medium Shading 2 Accent 1" w:uiPriority="64"/>
-    <w:lsdException w:name="Medium List 1 Accent 1" w:uiPriority="65"/>
-    <w:lsdException w:name="Revision" w:semiHidden="1"/>
-    <w:lsdException w:name="List Paragraph" w:uiPriority="34" w:qFormat="1"/>
-    <w:lsdException w:name="Quote" w:uiPriority="29" w:qFormat="1"/>
-    <w:lsdException w:name="Intense Quote" w:uiPriority="30"/>
-    <w:lsdException w:name="Medium List 2 Accent 1" w:uiPriority="66"/>
-    <w:lsdException w:name="Medium Grid 1 Accent 1" w:uiPriority="67"/>
-    <w:lsdException w:name="Medium Grid 2 Accent 1" w:uiPriority="68"/>
-    <w:lsdException w:name="Medium Grid 3 Accent 1" w:uiPriority="69"/>
-    <w:lsdException w:name="Dark List Accent 1" w:uiPriority="70"/>
-    <w:lsdException w:name="Colorful Shading Accent 1" w:uiPriority="71"/>
-    <w:lsdException w:name="Colorful List Accent 1" w:uiPriority="72"/>
-    <w:lsdException w:name="Colorful Grid Accent 1" w:uiPriority="73"/>
-    <w:lsdException w:name="Light Shading Accent 2" w:uiPriority="60"/>
-    <w:lsdException w:name="Light List Accent 2" w:uiPriority="61"/>
-    <w:lsdException w:name="Light Grid Accent 2" w:uiPriority="62"/>
-    <w:lsdException w:name="Medium Shading 1 Accent 2" w:uiPriority="63"/>
-    <w:lsdException w:name="Medium Shading 2 Accent 2" w:uiPriority="64"/>
-    <w:lsdException w:name="Medium List 1 Accent 2" w:uiPriority="65"/>
-    <w:lsdException w:name="Medium List 2 Accent 2" w:uiPriority="66"/>
-    <w:lsdException w:name="Medium Grid 1 Accent 2" w:uiPriority="67"/>
-    <w:lsdException w:name="Medium Grid 2 Accent 2" w:uiPriority="68"/>
-    <w:lsdException w:name="Medium Grid 3 Accent 2" w:uiPriority="69"/>
-    <w:lsdException w:name="Dark List Accent 2" w:uiPriority="70"/>
-    <w:lsdException w:name="Colorful Shading Accent 2" w:uiPriority="71"/>
-    <w:lsdException w:name="Colorful List Accent 2" w:uiPriority="72"/>
-    <w:lsdException w:name="Colorful Grid Accent 2" w:uiPriority="73"/>
-    <w:lsdException w:name="Light Shading Accent 3" w:uiPriority="60"/>
-    <w:lsdException w:name="Light List Accent 3" w:uiPriority="61"/>
-    <w:lsdException w:name="Light Grid Accent 3" w:uiPriority="62"/>
-    <w:lsdException w:name="Medium Shading 1 Accent 3" w:uiPriority="63"/>
-    <w:lsdException w:name="Medium Shading 2 Accent 3" w:uiPriority="64"/>
-    <w:lsdException w:name="Medium List 1 Accent 3" w:uiPriority="65"/>
-    <w:lsdException w:name="Medium List 2 Accent 3" w:uiPriority="66"/>
-    <w:lsdException w:name="Medium Grid 1 Accent 3" w:uiPriority="67"/>
-    <w:lsdException w:name="Medium Grid 2 Accent 3" w:uiPriority="68"/>
-    <w:lsdException w:name="Medium Grid 3 Accent 3" w:uiPriority="69"/>
-    <w:lsdException w:name="Dark List Accent 3" w:uiPriority="70"/>
-    <w:lsdException w:name="Colorful Shading Accent 3" w:uiPriority="71"/>
-    <w:lsdException w:name="Colorful List Accent 3" w:uiPriority="72"/>
-    <w:lsdException w:name="Colorful Grid Accent 3" w:uiPriority="73"/>
-    <w:lsdException w:name="Light Shading Accent 4" w:uiPriority="60"/>
-    <w:lsdException w:name="Light List Accent 4" w:uiPriority="61"/>
-    <w:lsdException w:name="Light Grid Accent 4" w:uiPriority="62"/>
-    <w:lsdException w:name="Medium Shading 1 Accent 4" w:uiPriority="63"/>
-    <w:lsdException w:name="Medium Shading 2 Accent 4" w:uiPriority="64"/>
-    <w:lsdException w:name="Medium List 1 Accent 4" w:uiPriority="65"/>
-    <w:lsdException w:name="Medium List 2 Accent 4" w:uiPriority="66"/>
-    <w:lsdException w:name="Medium Grid 1 Accent 4" w:uiPriority="67"/>
-    <w:lsdException w:name="Medium Grid 2 Accent 4" w:uiPriority="68"/>
-    <w:lsdException w:name="Medium Grid 3 Accent 4" w:uiPriority="69"/>
-    <w:lsdException w:name="Dark List Accent 4" w:uiPriority="70"/>
-    <w:lsdException w:name="Colorful Shading Accent 4" w:uiPriority="71"/>
-    <w:lsdException w:name="Colorful List Accent 4" w:uiPriority="72"/>
-    <w:lsdException w:name="Colorful Grid Accent 4" w:uiPriority="73"/>
-    <w:lsdException w:name="Light Shading Accent 5" w:uiPriority="60"/>
-    <w:lsdException w:name="Light List Accent 5" w:uiPriority="61"/>
-    <w:lsdException w:name="Light Grid Accent 5" w:uiPriority="62"/>
-    <w:lsdException w:name="Medium Shading 1 Accent 5" w:uiPriority="63"/>
-    <w:lsdException w:name="Medium Shading 2 Accent 5" w:uiPriority="64"/>
-    <w:lsdException w:name="Medium List 1 Accent 5" w:uiPriority="65"/>
-    <w:lsdException w:name="Medium List 2 Accent 5" w:uiPriority="66"/>
-    <w:lsdException w:name="Medium Grid 1 Accent 5" w:uiPriority="67"/>
-    <w:lsdException w:name="Medium Grid 2 Accent 5" w:uiPriority="68"/>
-    <w:lsdException w:name="Medium Grid 3 Accent 5" w:uiPriority="69"/>
-    <w:lsdException w:name="Dark List Accent 5" w:uiPriority="70"/>
-    <w:lsdException w:name="Colorful Shading Accent 5" w:uiPriority="71"/>
-    <w:lsdException w:name="Colorful List Accent 5" w:uiPriority="72"/>
-    <w:lsdException w:name="Colorful Grid Accent 5" w:uiPriority="73"/>
-    <w:lsdException w:name="Light Shading Accent 6" w:uiPriority="60"/>
-    <w:lsdException w:name="Light List Accent 6" w:uiPriority="61"/>
-    <w:lsdException w:name="Light Grid Accent 6" w:uiPriority="62"/>
-    <w:lsdException w:name="Medium Shading 1 Accent 6" w:uiPriority="63"/>
-    <w:lsdException w:name="Medium Shading 2 Accent 6" w:uiPriority="64"/>
-    <w:lsdException w:name="Medium List 1 Accent 6" w:uiPriority="65"/>
-    <w:lsdException w:name="Medium List 2 Accent 6" w:uiPriority="66"/>
-    <w:lsdException w:name="Medium Grid 1 Accent 6" w:uiPriority="67"/>
-    <w:lsdException w:name="Medium Grid 2 Accent 6" w:uiPriority="68"/>
-    <w:lsdException w:name="Medium Grid 3 Accent 6" w:uiPriority="69"/>
-    <w:lsdException w:name="Dark List Accent 6" w:uiPriority="70"/>
-    <w:lsdException w:name="Colorful Shading Accent 6" w:uiPriority="71"/>
-    <w:lsdException w:name="Colorful List Accent 6" w:uiPriority="72"/>
-    <w:lsdException w:name="Colorful Grid Accent 6" w:uiPriority="73"/>
-    <w:lsdException w:name="Subtle Emphasis" w:uiPriority="19" w:qFormat="1"/>
-    <w:lsdException w:name="Intense Emphasis" w:uiPriority="21"/>
-    <w:lsdException w:name="Subtle Reference" w:uiPriority="31"/>
-    <w:lsdException w:name="Intense Reference" w:uiPriority="32"/>
-    <w:lsdException w:name="Book Title" w:uiPriority="33"/>
-    <w:lsdException w:name="Bibliography" w:semiHidden="1" w:uiPriority="37" w:unhideWhenUsed="1"/>
-    <w:lsdException w:name="TOC Heading" w:semiHidden="1" w:uiPriority="39" w:unhideWhenUsed="1" w:qFormat="1"/>
-    <w:lsdException w:name="Plain Table 1" w:uiPriority="41"/>
-    <w:lsdException w:name="Plain Table 2" w:uiPriority="42"/>
-    <w:lsdException w:name="Plain Table 3" w:uiPriority="43"/>
-    <w:lsdException w:name="Plain Table 4" w:uiPriority="44"/>
-    <w:lsdException w:name="Plain Table 5" w:uiPriority="45"/>
-    <w:lsdException w:name="Grid Table Light" w:uiPriority="40"/>
-    <w:lsdException w:name="Grid Table 1 Light" w:uiPriority="46"/>
-    <w:lsdException w:name="Grid Table 2" w:uiPriority="47"/>
-    <w:lsdException w:name="Grid Table 3" w:uiPriority="48"/>
-    <w:lsdException w:name="Grid Table 4" w:uiPriority="49"/>
-    <w:lsdException w:name="Grid Table 5 Dark" w:uiPriority="50"/>
-    <w:lsdException w:name="Grid Table 6 Colorful" w:uiPriority="51"/>
-    <w:lsdException w:name="Grid Table 7 Colorful" w:uiPriority="52"/>
-    <w:lsdException w:name="Grid Table 1 Light Accent 1" w:uiPriority="46"/>
-    <w:lsdException w:name="Grid Table 2 Accent 1" w:uiPriority="47"/>
-    <w:lsdException w:name="Grid Table 3 Accent 1" w:uiPriority="48"/>
-    <w:lsdException w:name="Grid Table 4 Accent 1" w:uiPriority="49"/>
-    <w:lsdException w:name="Grid Table 5 Dark Accent 1" w:uiPriority="50"/>
-    <w:lsdException w:name="Grid Table 6 Colorful Accent 1" w:uiPriority="51"/>
-    <w:lsdException w:name="Grid Table 7 Colorful Accent 1" w:uiPriority="52"/>
-    <w:lsdException w:name="Grid Table 1 Light Accent 2" w:uiPriority="46"/>
-    <w:lsdException w:name="Grid Table 2 Accent 2" w:uiPriority="47"/>
-    <w:lsdException w:name="Grid Table 3 Accent 2" w:uiPriority="48"/>
-    <w:lsdException w:name="Grid Table 4 Accent 2" w:uiPriority="49"/>
-    <w:lsdException w:name="Grid Table 5 Dark Accent 2" w:uiPriority="50"/>
-    <w:lsdException w:name="Grid Table 6 Colorful Accent 2" w:uiPriority="51"/>
-    <w:lsdException w:name="Grid Table 7 Colorful Accent 2" w:uiPriority="52"/>
-    <w:lsdException w:name="Grid Table 1 Light Accent 3" w:uiPriority="46"/>
-    <w:lsdException w:name="Grid Table 2 Accent 3" w:uiPriority="47"/>
-    <w:lsdException w:name="Grid Table 3 Accent 3" w:uiPriority="48"/>
-    <w:lsdException w:name="Grid Table 4 Accent 3" w:uiPriority="49"/>
-    <w:lsdException w:name="Grid Table 5 Dark Accent 3" w:uiPriority="50"/>
-    <w:lsdException w:name="Grid Table 6 Colorful Accent 3" w:uiPriority="51"/>
-    <w:lsdException w:name="Grid Table 7 Colorful Accent 3" w:uiPriority="52"/>
-    <w:lsdException w:name="Grid Table 1 Light Accent 4" w:uiPriority="46"/>
-    <w:lsdException w:name="Grid Table 2 Accent 4" w:uiPriority="47"/>
-    <w:lsdException w:name="Grid Table 3 Accent 4" w:uiPriority="48"/>
-    <w:lsdException w:name="Grid Table 4 Accent 4" w:uiPriority="49"/>
-    <w:lsdException w:name="Grid Table 5 Dark Accent 4" w:uiPriority="50"/>
-    <w:lsdException w:name="Grid Table 6 Colorful Accent 4" w:uiPriority="51"/>
-    <w:lsdException w:name="Grid Table 7 Colorful Accent 4" w:uiPriority="52"/>
-    <w:lsdException w:name="Grid Table 1 Light Accent 5" w:uiPriority="46"/>
-    <w:lsdException w:name="Grid Table 2 Accent 5" w:uiPriority="47"/>
-    <w:lsdException w:name="Grid Table 3 Accent 5" w:uiPriority="48"/>
-    <w:lsdException w:name="Grid Table 4 Accent 5" w:uiPriority="49"/>
-    <w:lsdException w:name="Grid Table 5 Dark Accent 5" w:uiPriority="50"/>
-    <w:lsdException w:name="Grid Table 6 Colorful Accent 5" w:uiPriority="51"/>
-    <w:lsdException w:name="Grid Table 7 Colorful Accent 5" w:uiPriority="52"/>
-    <w:lsdException w:name="Grid Table 1 Light Accent 6" w:uiPriority="46"/>
-    <w:lsdException w:name="Grid Table 2 Accent 6" w:uiPriority="47"/>
-    <w:lsdException w:name="Grid Table 3 Accent 6" w:uiPriority="48"/>
-    <w:lsdException w:name="Grid Table 4 Accent 6" w:uiPriority="49"/>
-    <w:lsdException w:name="Grid Table 5 Dark Accent 6" w:uiPriority="50"/>
-    <w:lsdException w:name="Grid Table 6 Colorful Accent 6" w:uiPriority="51"/>
-    <w:lsdException w:name="Grid Table 7 Colorful Accent 6" w:uiPriority="52"/>
-    <w:lsdException w:name="List Table 1 Light" w:uiPriority="46"/>
-    <w:lsdException w:name="List Table 2" w:uiPriority="47"/>
-    <w:lsdException w:name="List Table 3" w:uiPriority="48"/>
-    <w:lsdException w:name="List Table 4" w:uiPriority="49"/>
-    <w:lsdException w:name="List Table 5 Dark" w:uiPriority="50"/>
-    <w:lsdException w:name="List Table 6 Colorful" w:uiPriority="51"/>
-    <w:lsdException w:name="List Table 7 Colorful" w:uiPriority="52"/>
-    <w:lsdException w:name="List Table 1 Light Accent 1" w:uiPriority="46"/>
-    <w:lsdException w:name="List Table 2 Accent 1" w:uiPriority="47"/>
-    <w:lsdException w:name="List Table 3 Accent 1" w:uiPriority="48"/>
-    <w:lsdException w:name="List Table 4 Accent 1" w:uiPriority="49"/>
-    <w:lsdException w:name="List Table 5 Dark Accent 1" w:uiPriority="50"/>
-    <w:lsdException w:name="List Table 6 Colorful Accent 1" w:uiPriority="51"/>
-    <w:lsdException w:name="List Table 7 Colorful Accent 1" w:uiPriority="52"/>
-    <w:lsdException w:name="List Table 1 Light Accent 2" w:uiPriority="46"/>
-    <w:lsdException w:name="List Table 2 Accent 2" w:uiPriority="47"/>
-    <w:lsdException w:name="List Table 3 Accent 2" w:uiPriority="48"/>
-    <w:lsdException w:name="List Table 4 Accent 2" w:uiPriority="49"/>
-    <w:lsdException w:name="List Table 5 Dark Accent 2" w:uiPriority="50"/>
-    <w:lsdException w:name="List Table 6 Colorful Accent 2" w:uiPriority="51"/>
-    <w:lsdException w:name="List Table 7 Colorful Accent 2" w:uiPriority="52"/>
-    <w:lsdException w:name="List Table 1 Light Accent 3" w:uiPriority="46"/>
-    <w:lsdException w:name="List Table 2 Accent 3" w:uiPriority="47"/>
-    <w:lsdException w:name="List Table 3 Accent 3" w:uiPriority="48"/>
-    <w:lsdException w:name="List Table 4 Accent 3" w:uiPriority="49"/>
-    <w:lsdException w:name="List Table 5 Dark Accent 3" w:uiPriority="50"/>
-    <w:lsdException w:name="List Table 6 Colorful Accent 3" w:uiPriority="51"/>
-    <w:lsdException w:name="List Table 7 Colorful Accent 3" w:uiPriority="52"/>
-    <w:lsdException w:name="List Table 1 Light Accent 4" w:uiPriority="46"/>
-    <w:lsdException w:name="List Table 2 Accent 4" w:uiPriority="47"/>
-    <w:lsdException w:name="List Table 3 Accent 4" w:uiPriority="48"/>
-    <w:lsdException w:name="List Table 4 Accent 4" w:uiPriority="49"/>
-    <w:lsdException w:name="List Table 5 Dark Accent 4" w:uiPriority="50"/>
-    <w:lsdException w:name="List Table 6 Colorful Accent 4" w:uiPriority="51"/>
-    <w:lsdException w:name="List Table 7 Colorful Accent 4" w:uiPriority="52"/>
-    <w:lsdException w:name="List Table 1 Light Accent 5" w:uiPriority="46"/>
-    <w:lsdException w:name="List Table 2 Accent 5" w:uiPriority="47"/>
-    <w:lsdException w:name="List Table 3 Accent 5" w:uiPriority="48"/>
-    <w:lsdException w:name="List Table 4 Accent 5" w:uiPriority="49"/>
-    <w:lsdException w:name="List Table 5 Dark Accent 5" w:uiPriority="50"/>
-    <w:lsdException w:name="List Table 6 Colorful Accent 5" w:uiPriority="51"/>
-    <w:lsdException w:name="List Table 7 Colorful Accent 5" w:uiPriority="52"/>
-    <w:lsdException w:name="List Table 1 Light Accent 6" w:uiPriority="46"/>
-    <w:lsdException w:name="List Table 2 Accent 6" w:uiPriority="47"/>
-    <w:lsdException w:name="List Table 3 Accent 6" w:uiPriority="48"/>
-    <w:lsdException w:name="List Table 4 Accent 6" w:uiPriority="49"/>
-    <w:lsdException w:name="List Table 5 Dark Accent 6" w:uiPriority="50"/>
-    <w:lsdException w:name="List Table 6 Colorful Accent 6" w:uiPriority="51"/>
-    <w:lsdException w:name="List Table 7 Colorful Accent 6" w:uiPriority="52"/>
+  <w:latentStyles w:defLockedState="0" w:defUIPriority="99" w:defSemiHidden="1" w:defUnhideWhenUsed="1" w:defQFormat="0" w:count="267">
+    <w:lsdException w:name="Normal" w:semiHidden="0" w:uiPriority="0" w:unhideWhenUsed="0" w:qFormat="1"/>
+    <w:lsdException w:name="heading 1" w:semiHidden="0" w:uiPriority="9" w:unhideWhenUsed="0" w:qFormat="1"/>
+    <w:lsdException w:name="heading 2" w:uiPriority="9" w:qFormat="1"/>
+    <w:lsdException w:name="heading 3" w:uiPriority="9" w:qFormat="1"/>
+    <w:lsdException w:name="heading 4" w:uiPriority="9" w:qFormat="1"/>
+    <w:lsdException w:name="heading 5" w:uiPriority="9" w:qFormat="1"/>
+    <w:lsdException w:name="heading 6" w:uiPriority="9" w:qFormat="1"/>
+    <w:lsdException w:name="heading 7" w:uiPriority="9" w:qFormat="1"/>
+    <w:lsdException w:name="heading 8" w:uiPriority="9" w:qFormat="1"/>
+    <w:lsdException w:name="heading 9" w:uiPriority="9" w:qFormat="1"/>
+    <w:lsdException w:name="toc 1" w:uiPriority="39" w:qFormat="1"/>
+    <w:lsdException w:name="toc 2" w:uiPriority="39" w:qFormat="1"/>
+    <w:lsdException w:name="toc 3" w:uiPriority="39" w:qFormat="1"/>
+    <w:lsdException w:name="toc 4" w:uiPriority="39" w:qFormat="1"/>
+    <w:lsdException w:name="toc 5" w:uiPriority="39" w:qFormat="1"/>
+    <w:lsdException w:name="toc 6" w:uiPriority="39" w:qFormat="1"/>
+    <w:lsdException w:name="toc 7" w:uiPriority="39" w:qFormat="1"/>
+    <w:lsdException w:name="toc 8" w:uiPriority="39"/>
+    <w:lsdException w:name="toc 9" w:uiPriority="39"/>
+    <w:lsdException w:name="annotation text" w:uiPriority="0"/>
+    <w:lsdException w:name="header" w:qFormat="1"/>
+    <w:lsdException w:name="footer" w:qFormat="1"/>
+    <w:lsdException w:name="caption" w:uiPriority="35" w:qFormat="1"/>
+    <w:lsdException w:name="page number" w:qFormat="1"/>
+    <w:lsdException w:name="List Bullet" w:qFormat="1"/>
+    <w:lsdException w:name="List Bullet 2" w:qFormat="1"/>
+    <w:lsdException w:name="List Bullet 3" w:qFormat="1"/>
+    <w:lsdException w:name="List Bullet 4" w:qFormat="1"/>
+    <w:lsdException w:name="List Bullet 5" w:unhideWhenUsed="0"/>
+    <w:lsdException w:name="Title" w:semiHidden="0" w:uiPriority="0" w:unhideWhenUsed="0" w:qFormat="1"/>
+    <w:lsdException w:name="Default Paragraph Font" w:uiPriority="1"/>
+    <w:lsdException w:name="Body Text" w:qFormat="1"/>
+    <w:lsdException w:name="Subtitle" w:semiHidden="0" w:uiPriority="11" w:unhideWhenUsed="0" w:qFormat="1"/>
+    <w:lsdException w:name="Block Text" w:qFormat="1"/>
+    <w:lsdException w:name="Hyperlink" w:qFormat="1"/>
+    <w:lsdException w:name="Strong" w:semiHidden="0" w:uiPriority="22" w:unhideWhenUsed="0" w:qFormat="1"/>
+    <w:lsdException w:name="Emphasis" w:semiHidden="0" w:uiPriority="20" w:unhideWhenUsed="0" w:qFormat="1"/>
+    <w:lsdException w:name="Table Grid" w:semiHidden="0" w:uiPriority="59" w:unhideWhenUsed="0"/>
+    <w:lsdException w:name="Placeholder Text" w:unhideWhenUsed="0"/>
+    <w:lsdException w:name="No Spacing" w:semiHidden="0" w:uiPriority="1" w:unhideWhenUsed="0"/>
+    <w:lsdException w:name="Light Shading" w:semiHidden="0" w:uiPriority="60" w:unhideWhenUsed="0"/>
+    <w:lsdException w:name="Light List" w:semiHidden="0" w:uiPriority="61" w:unhideWhenUsed="0"/>
+    <w:lsdException w:name="Light Grid" w:semiHidden="0" w:uiPriority="62" w:unhideWhenUsed="0"/>
+    <w:lsdException w:name="Medium Shading 1" w:semiHidden="0" w:uiPriority="63" w:unhideWhenUsed="0"/>
+    <w:lsdException w:name="Medium Shading 2" w:semiHidden="0" w:uiPriority="64" w:unhideWhenUsed="0"/>
+    <w:lsdException w:name="Medium List 1" w:semiHidden="0" w:uiPriority="65" w:unhideWhenUsed="0"/>
+    <w:lsdException w:name="Medium List 2" w:semiHidden="0" w:uiPriority="66" w:unhideWhenUsed="0"/>
+    <w:lsdException w:name="Medium Grid 1" w:semiHidden="0" w:uiPriority="67" w:unhideWhenUsed="0"/>
+    <w:lsdException w:name="Medium Grid 2" w:semiHidden="0" w:uiPriority="68" w:unhideWhenUsed="0"/>
+    <w:lsdException w:name="Medium Grid 3" w:semiHidden="0" w:uiPriority="69" w:unhideWhenUsed="0"/>
+    <w:lsdException w:name="Dark List" w:semiHidden="0" w:uiPriority="70" w:unhideWhenUsed="0"/>
+    <w:lsdException w:name="Colorful Shading" w:semiHidden="0" w:uiPriority="71" w:unhideWhenUsed="0"/>
+    <w:lsdException w:name="Colorful List" w:semiHidden="0" w:uiPriority="72" w:unhideWhenUsed="0"/>
+    <w:lsdException w:name="Colorful Grid" w:semiHidden="0" w:uiPriority="73" w:unhideWhenUsed="0"/>
+    <w:lsdException w:name="Light Shading Accent 1" w:semiHidden="0" w:uiPriority="60" w:unhideWhenUsed="0"/>
+    <w:lsdException w:name="Light List Accent 1" w:semiHidden="0" w:uiPriority="61" w:unhideWhenUsed="0"/>
+    <w:lsdException w:name="Light Grid Accent 1" w:semiHidden="0" w:uiPriority="62" w:unhideWhenUsed="0"/>
+    <w:lsdException w:name="Medium Shading 1 Accent 1" w:semiHidden="0" w:uiPriority="63" w:unhideWhenUsed="0"/>
+    <w:lsdException w:name="Medium Shading 2 Accent 1" w:semiHidden="0" w:uiPriority="64" w:unhideWhenUsed="0"/>
+    <w:lsdException w:name="Medium List 1 Accent 1" w:semiHidden="0" w:uiPriority="65" w:unhideWhenUsed="0"/>
+    <w:lsdException w:name="Revision" w:unhideWhenUsed="0"/>
+    <w:lsdException w:name="List Paragraph" w:semiHidden="0" w:uiPriority="34" w:unhideWhenUsed="0" w:qFormat="1"/>
+    <w:lsdException w:name="Quote" w:semiHidden="0" w:uiPriority="29" w:unhideWhenUsed="0" w:qFormat="1"/>
+    <w:lsdException w:name="Intense Quote" w:semiHidden="0" w:uiPriority="30" w:unhideWhenUsed="0"/>
+    <w:lsdException w:name="Medium List 2 Accent 1" w:semiHidden="0" w:uiPriority="66" w:unhideWhenUsed="0"/>
+    <w:lsdException w:name="Medium Grid 1 Accent 1" w:semiHidden="0" w:uiPriority="67" w:unhideWhenUsed="0"/>
+    <w:lsdException w:name="Medium Grid 2 Accent 1" w:semiHidden="0" w:uiPriority="68" w:unhideWhenUsed="0"/>
+    <w:lsdException w:name="Medium Grid 3 Accent 1" w:semiHidden="0" w:uiPriority="69" w:unhideWhenUsed="0"/>
+    <w:lsdException w:name="Dark List Accent 1" w:semiHidden="0" w:uiPriority="70" w:unhideWhenUsed="0"/>
+    <w:lsdException w:name="Colorful Shading Accent 1" w:semiHidden="0" w:uiPriority="71" w:unhideWhenUsed="0"/>
+    <w:lsdException w:name="Colorful List Accent 1" w:semiHidden="0" w:uiPriority="72" w:unhideWhenUsed="0"/>
+    <w:lsdException w:name="Colorful Grid Accent 1" w:semiHidden="0" w:uiPriority="73" w:unhideWhenUsed="0"/>
+    <w:lsdException w:name="Light Shading Accent 2" w:semiHidden="0" w:uiPriority="60" w:unhideWhenUsed="0"/>
+    <w:lsdException w:name="Light List Accent 2" w:semiHidden="0" w:uiPriority="61" w:unhideWhenUsed="0"/>
+    <w:lsdException w:name="Light Grid Accent 2" w:semiHidden="0" w:uiPriority="62" w:unhideWhenUsed="0"/>
+    <w:lsdException w:name="Medium Shading 1 Accent 2" w:semiHidden="0" w:uiPriority="63" w:unhideWhenUsed="0"/>
+    <w:lsdException w:name="Medium Shading 2 Accent 2" w:semiHidden="0" w:uiPriority="64" w:unhideWhenUsed="0"/>
+    <w:lsdException w:name="Medium List 1 Accent 2" w:semiHidden="0" w:uiPriority="65" w:unhideWhenUsed="0"/>
+    <w:lsdException w:name="Medium List 2 Accent 2" w:semiHidden="0" w:uiPriority="66" w:unhideWhenUsed="0"/>
+    <w:lsdException w:name="Medium Grid 1 Accent 2" w:semiHidden="0" w:uiPriority="67" w:unhideWhenUsed="0"/>
+    <w:lsdException w:name="Medium Grid 2 Accent 2" w:semiHidden="0" w:uiPriority="68" w:unhideWhenUsed="0"/>
+    <w:lsdException w:name="Medium Grid 3 Accent 2" w:semiHidden="0" w:uiPriority="69" w:unhideWhenUsed="0"/>
+    <w:lsdException w:name="Dark List Accent 2" w:semiHidden="0" w:uiPriority="70" w:unhideWhenUsed="0"/>
+    <w:lsdException w:name="Colorful Shading Accent 2" w:semiHidden="0" w:uiPriority="71" w:unhideWhenUsed="0"/>
+    <w:lsdException w:name="Colorful List Accent 2" w:semiHidden="0" w:uiPriority="72" w:unhideWhenUsed="0"/>
+    <w:lsdException w:name="Colorful Grid Accent 2" w:semiHidden="0" w:uiPriority="73" w:unhideWhenUsed="0"/>
+    <w:lsdException w:name="Light Shading Accent 3" w:semiHidden="0" w:uiPriority="60" w:unhideWhenUsed="0"/>
+    <w:lsdException w:name="Light List Accent 3" w:semiHidden="0" w:uiPriority="61" w:unhideWhenUsed="0"/>
+    <w:lsdException w:name="Light Grid Accent 3" w:semiHidden="0" w:uiPriority="62" w:unhideWhenUsed="0"/>
+    <w:lsdException w:name="Medium Shading 1 Accent 3" w:semiHidden="0" w:uiPriority="63" w:unhideWhenUsed="0"/>
+    <w:lsdException w:name="Medium Shading 2 Accent 3" w:semiHidden="0" w:uiPriority="64" w:unhideWhenUsed="0"/>
+    <w:lsdException w:name="Medium List 1 Accent 3" w:semiHidden="0" w:uiPriority="65" w:unhideWhenUsed="0"/>
+    <w:lsdException w:name="Medium List 2 Accent 3" w:semiHidden="0" w:uiPriority="66" w:unhideWhenUsed="0"/>
+    <w:lsdException w:name="Medium Grid 1 Accent 3" w:semiHidden="0" w:uiPriority="67" w:unhideWhenUsed="0"/>
+    <w:lsdException w:name="Medium Grid 2 Accent 3" w:semiHidden="0" w:uiPriority="68" w:unhideWhenUsed="0"/>
+    <w:lsdException w:name="Medium Grid 3 Accent 3" w:semiHidden="0" w:uiPriority="69" w:unhideWhenUsed="0"/>
+    <w:lsdException w:name="Dark List Accent 3" w:semiHidden="0" w:uiPriority="70" w:unhideWhenUsed="0"/>
+    <w:lsdException w:name="Colorful Shading Accent 3" w:semiHidden="0" w:uiPriority="71" w:unhideWhenUsed="0"/>
+    <w:lsdException w:name="Colorful List Accent 3" w:semiHidden="0" w:uiPriority="72" w:unhideWhenUsed="0"/>
+    <w:lsdException w:name="Colorful Grid Accent 3" w:semiHidden="0" w:uiPriority="73" w:unhideWhenUsed="0"/>
+    <w:lsdException w:name="Light Shading Accent 4" w:semiHidden="0" w:uiPriority="60" w:unhideWhenUsed="0"/>
+    <w:lsdException w:name="Light List Accent 4" w:semiHidden="0" w:uiPriority="61" w:unhideWhenUsed="0"/>
+    <w:lsdException w:name="Light Grid Accent 4" w:semiHidden="0" w:uiPriority="62" w:unhideWhenUsed="0"/>
+    <w:lsdException w:name="Medium Shading 1 Accent 4" w:semiHidden="0" w:uiPriority="63" w:unhideWhenUsed="0"/>
+    <w:lsdException w:name="Medium Shading 2 Accent 4" w:semiHidden="0" w:uiPriority="64" w:unhideWhenUsed="0"/>
+    <w:lsdException w:name="Medium List 1 Accent 4" w:semiHidden="0" w:uiPriority="65" w:unhideWhenUsed="0"/>
+    <w:lsdException w:name="Medium List 2 Accent 4" w:semiHidden="0" w:uiPriority="66" w:unhideWhenUsed="0"/>
+    <w:lsdException w:name="Medium Grid 1 Accent 4" w:semiHidden="0" w:uiPriority="67" w:unhideWhenUsed="0"/>
+    <w:lsdException w:name="Medium Grid 2 Accent 4" w:semiHidden="0" w:uiPriority="68" w:unhideWhenUsed="0"/>
+    <w:lsdException w:name="Medium Grid 3 Accent 4" w:semiHidden="0" w:uiPriority="69" w:unhideWhenUsed="0"/>
+    <w:lsdException w:name="Dark List Accent 4" w:semiHidden="0" w:uiPriority="70" w:unhideWhenUsed="0"/>
+    <w:lsdException w:name="Colorful Shading Accent 4" w:semiHidden="0" w:uiPriority="71" w:unhideWhenUsed="0"/>
+    <w:lsdException w:name="Colorful List Accent 4" w:semiHidden="0" w:uiPriority="72" w:unhideWhenUsed="0"/>
+    <w:lsdException w:name="Colorful Grid Accent 4" w:semiHidden="0" w:uiPriority="73" w:unhideWhenUsed="0"/>
+    <w:lsdException w:name="Light Shading Accent 5" w:semiHidden="0" w:uiPriority="60" w:unhideWhenUsed="0"/>
+    <w:lsdException w:name="Light List Accent 5" w:semiHidden="0" w:uiPriority="61" w:unhideWhenUsed="0"/>
+    <w:lsdException w:name="Light Grid Accent 5" w:semiHidden="0" w:uiPriority="62" w:unhideWhenUsed="0"/>
+    <w:lsdException w:name="Medium Shading 1 Accent 5" w:semiHidden="0" w:uiPriority="63" w:unhideWhenUsed="0"/>
+    <w:lsdException w:name="Medium Shading 2 Accent 5" w:semiHidden="0" w:uiPriority="64" w:unhideWhenUsed="0"/>
+    <w:lsdException w:name="Medium List 1 Accent 5" w:semiHidden="0" w:uiPriority="65" w:unhideWhenUsed="0"/>
+    <w:lsdException w:name="Medium List 2 Accent 5" w:semiHidden="0" w:uiPriority="66" w:unhideWhenUsed="0"/>
+    <w:lsdException w:name="Medium Grid 1 Accent 5" w:semiHidden="0" w:uiPriority="67" w:unhideWhenUsed="0"/>
+    <w:lsdException w:name="Medium Grid 2 Accent 5" w:semiHidden="0" w:uiPriority="68" w:unhideWhenUsed="0"/>
+    <w:lsdException w:name="Medium Grid 3 Accent 5" w:semiHidden="0" w:uiPriority="69" w:unhideWhenUsed="0"/>
+    <w:lsdException w:name="Dark List Accent 5" w:semiHidden="0" w:uiPriority="70" w:unhideWhenUsed="0"/>
+    <w:lsdException w:name="Colorful Shading Accent 5" w:semiHidden="0" w:uiPriority="71" w:unhideWhenUsed="0"/>
+    <w:lsdException w:name="Colorful List Accent 5" w:semiHidden="0" w:uiPriority="72" w:unhideWhenUsed="0"/>
+    <w:lsdException w:name="Colorful Grid Accent 5" w:semiHidden="0" w:uiPriority="73" w:unhideWhenUsed="0"/>
+    <w:lsdException w:name="Light Shading Accent 6" w:semiHidden="0" w:uiPriority="60" w:unhideWhenUsed="0"/>
+    <w:lsdException w:name="Light List Accent 6" w:semiHidden="0" w:uiPriority="61" w:unhideWhenUsed="0"/>
+    <w:lsdException w:name="Light Grid Accent 6" w:semiHidden="0" w:uiPriority="62" w:unhideWhenUsed="0"/>
+    <w:lsdException w:name="Medium Shading 1 Accent 6" w:semiHidden="0" w:uiPriority="63" w:unhideWhenUsed="0"/>
+    <w:lsdException w:name="Medium Shading 2 Accent 6" w:semiHidden="0" w:uiPriority="64" w:unhideWhenUsed="0"/>
+    <w:lsdException w:name="Medium List 1 Accent 6" w:semiHidden="0" w:uiPriority="65" w:unhideWhenUsed="0"/>
+    <w:lsdException w:name="Medium List 2 Accent 6" w:semiHidden="0" w:uiPriority="66" w:unhideWhenUsed="0"/>
+    <w:lsdException w:name="Medium Grid 1 Accent 6" w:semiHidden="0" w:uiPriority="67" w:unhideWhenUsed="0"/>
+    <w:lsdException w:name="Medium Grid 2 Accent 6" w:semiHidden="0" w:uiPriority="68" w:unhideWhenUsed="0"/>
+    <w:lsdException w:name="Medium Grid 3 Accent 6" w:semiHidden="0" w:uiPriority="69" w:unhideWhenUsed="0"/>
+    <w:lsdException w:name="Dark List Accent 6" w:semiHidden="0" w:uiPriority="70" w:unhideWhenUsed="0"/>
+    <w:lsdException w:name="Colorful Shading Accent 6" w:semiHidden="0" w:uiPriority="71" w:unhideWhenUsed="0"/>
+    <w:lsdException w:name="Colorful List Accent 6" w:semiHidden="0" w:uiPriority="72" w:unhideWhenUsed="0"/>
+    <w:lsdException w:name="Colorful Grid Accent 6" w:semiHidden="0" w:uiPriority="73" w:unhideWhenUsed="0"/>
+    <w:lsdException w:name="Subtle Emphasis" w:semiHidden="0" w:uiPriority="19" w:unhideWhenUsed="0" w:qFormat="1"/>
+    <w:lsdException w:name="Intense Emphasis" w:semiHidden="0" w:uiPriority="21" w:unhideWhenUsed="0"/>
+    <w:lsdException w:name="Subtle Reference" w:semiHidden="0" w:uiPriority="31" w:unhideWhenUsed="0"/>
+    <w:lsdException w:name="Intense Reference" w:semiHidden="0" w:uiPriority="32" w:unhideWhenUsed="0"/>
+    <w:lsdException w:name="Book Title" w:semiHidden="0" w:uiPriority="33" w:unhideWhenUsed="0"/>
+    <w:lsdException w:name="Bibliography" w:uiPriority="37"/>
+    <w:lsdException w:name="TOC Heading" w:uiPriority="39" w:qFormat="1"/>
+  </w:latentStyles>
+  <w:style w:type="paragraph" w:default="1" w:styleId="Normal">
+    <w:name w:val="Normal"/>
+    <w:next w:val="BodyText"/>
+    <w:semiHidden/>
+    <w:qFormat/>
+    <w:rsid w:val="0081095C"/>
+    <w:rPr>
+      <w:rFonts w:asciiTheme="minorHAnsi" w:hAnsiTheme="minorHAnsi"/>
+      <w:szCs w:val="22"/>
+      <w:lang w:val="en-US" w:eastAsia="en-US"/>
+    </w:rPr>
+  </w:style>
+  <w:style w:type="paragraph" w:styleId="Heading1">
+    <w:name w:val="heading 1"/>
+    <w:basedOn w:val="Normal"/>
+    <w:next w:val="BodyText"/>
+    <w:link w:val="Heading1Char"/>
+    <w:uiPriority w:val="9"/>
+    <w:qFormat/>
+    <w:rsid w:val="008A53DE"/>
+    <w:pPr>
+      <w:keepNext/>
+      <w:keepLines/>
+      <w:pageBreakBefore/>
+      <w:numPr>
+        <w:numId w:val="34"/>
+      </w:numPr>
+      <w:spacing w:before="240"/>
+      <w:contextualSpacing/>
+      <w:outlineLvl w:val="0"/>
+    </w:pPr>
+    <w:rPr>
+      <w:rFonts w:asciiTheme="majorHAnsi" w:hAnsiTheme="majorHAnsi"/>
+      <w:b/>
+      <w:bCs/>
+      <w:color w:val="991F3D" w:themeColor="accent2"/>
+      <w:sz w:val="36"/>
+      <w:szCs w:val="28"/>
+    </w:rPr>
+  </w:style>
+  <w:style w:type="paragraph" w:styleId="Heading2">
+    <w:name w:val="heading 2"/>
+    <w:basedOn w:val="Normal"/>
+    <w:next w:val="BodyText"/>
+    <w:link w:val="Heading2Char"/>
+    <w:uiPriority w:val="9"/>
+    <w:qFormat/>
+    <w:rsid w:val="008A53DE"/>
+    <w:pPr>
+      <w:numPr>
+        <w:ilvl w:val="1"/>
+        <w:numId w:val="34"/>
+      </w:numPr>
+      <w:spacing w:before="200" w:after="60"/>
+      <w:outlineLvl w:val="1"/>
+    </w:pPr>
+    <w:rPr>
+      <w:rFonts w:asciiTheme="majorHAnsi" w:hAnsiTheme="majorHAnsi"/>
+      <w:b/>
+      <w:bCs/>
+      <w:color w:val="991F3D" w:themeColor="accent2"/>
+      <w:sz w:val="28"/>
+      <w:szCs w:val="26"/>
+    </w:rPr>
+  </w:style>
+  <w:style w:type="paragraph" w:styleId="Heading3">
+    <w:name w:val="heading 3"/>
+    <w:basedOn w:val="Normal"/>
+    <w:next w:val="BodyText"/>
+    <w:link w:val="Heading3Char"/>
+    <w:uiPriority w:val="9"/>
+    <w:qFormat/>
+    <w:rsid w:val="00604098"/>
+    <w:pPr>
+      <w:numPr>
+        <w:ilvl w:val="2"/>
+        <w:numId w:val="34"/>
+      </w:numPr>
+      <w:spacing w:before="120" w:line="271" w:lineRule="auto"/>
+      <w:outlineLvl w:val="2"/>
+    </w:pPr>
+    <w:rPr>
+      <w:rFonts w:asciiTheme="majorHAnsi" w:hAnsiTheme="majorHAnsi"/>
+      <w:b/>
+      <w:color w:val="991F3D" w:themeColor="text2"/>
+      <w:sz w:val="24"/>
+    </w:rPr>
+  </w:style>
+  <w:style w:type="paragraph" w:styleId="Heading4">
+    <w:name w:val="heading 4"/>
+    <w:basedOn w:val="Normal"/>
+    <w:next w:val="BodyText"/>
+    <w:link w:val="Heading4Char"/>
+    <w:uiPriority w:val="9"/>
+    <w:qFormat/>
+    <w:rsid w:val="00C1301A"/>
+    <w:pPr>
+      <w:numPr>
+        <w:ilvl w:val="3"/>
+        <w:numId w:val="34"/>
+      </w:numPr>
+      <w:spacing w:before="120"/>
+      <w:outlineLvl w:val="3"/>
+    </w:pPr>
+    <w:rPr>
+      <w:rFonts w:asciiTheme="majorHAnsi" w:hAnsiTheme="majorHAnsi"/>
+      <w:bCs/>
+      <w:iCs/>
+      <w:color w:val="991F3D" w:themeColor="text2"/>
+      <w:sz w:val="24"/>
+    </w:rPr>
+  </w:style>
+  <w:style w:type="paragraph" w:styleId="Heading5">
+    <w:name w:val="heading 5"/>
+    <w:basedOn w:val="Normal"/>
+    <w:next w:val="BodyText"/>
+    <w:link w:val="Heading5Char"/>
+    <w:uiPriority w:val="9"/>
+    <w:qFormat/>
+    <w:rsid w:val="00452FBB"/>
+    <w:pPr>
+      <w:numPr>
+        <w:ilvl w:val="4"/>
+        <w:numId w:val="34"/>
+      </w:numPr>
+      <w:spacing w:before="120"/>
+      <w:outlineLvl w:val="4"/>
+    </w:pPr>
+    <w:rPr>
+      <w:rFonts w:asciiTheme="majorHAnsi" w:hAnsiTheme="majorHAnsi"/>
+      <w:b/>
+    </w:rPr>
+  </w:style>
+  <w:style w:type="paragraph" w:styleId="Heading6">
+    <w:name w:val="heading 6"/>
+    <w:basedOn w:val="Normal"/>
+    <w:next w:val="BodyText"/>
+    <w:link w:val="Heading6Char"/>
+    <w:uiPriority w:val="9"/>
+    <w:qFormat/>
+    <w:rsid w:val="006A1DB7"/>
+    <w:pPr>
+      <w:numPr>
+        <w:ilvl w:val="5"/>
+        <w:numId w:val="34"/>
+      </w:numPr>
+      <w:spacing w:before="120" w:line="271" w:lineRule="auto"/>
+      <w:outlineLvl w:val="5"/>
+    </w:pPr>
+    <w:rPr>
+      <w:bCs/>
+      <w:iCs/>
+    </w:rPr>
+  </w:style>
+  <w:style w:type="paragraph" w:styleId="Heading7">
+    <w:name w:val="heading 7"/>
+    <w:basedOn w:val="Normal"/>
+    <w:next w:val="BodyText"/>
+    <w:link w:val="Heading7Char"/>
+    <w:uiPriority w:val="9"/>
+    <w:qFormat/>
+    <w:rsid w:val="006A1DB7"/>
+    <w:pPr>
+      <w:numPr>
+        <w:ilvl w:val="6"/>
+        <w:numId w:val="34"/>
+      </w:numPr>
+      <w:spacing w:before="60"/>
+      <w:outlineLvl w:val="6"/>
+    </w:pPr>
+    <w:rPr>
+      <w:iCs/>
+      <w:caps/>
+      <w:sz w:val="16"/>
+    </w:rPr>
+  </w:style>
+  <w:style w:type="paragraph" w:styleId="Heading8">
+    <w:name w:val="heading 8"/>
+    <w:basedOn w:val="Normal"/>
+    <w:next w:val="Normal"/>
+    <w:link w:val="Heading8Char"/>
+    <w:uiPriority w:val="9"/>
+    <w:semiHidden/>
+    <w:qFormat/>
+    <w:rsid w:val="00C90C7C"/>
+    <w:pPr>
+      <w:outlineLvl w:val="7"/>
+    </w:pPr>
+    <w:rPr>
+      <w:szCs w:val="20"/>
+    </w:rPr>
+  </w:style>
+  <w:style w:type="paragraph" w:styleId="Heading9">
+    <w:name w:val="heading 9"/>
+    <w:basedOn w:val="Normal"/>
+    <w:next w:val="Normal"/>
+    <w:link w:val="Heading9Char"/>
+    <w:uiPriority w:val="9"/>
+    <w:semiHidden/>
+    <w:qFormat/>
+    <w:rsid w:val="00C90C7C"/>
+    <w:pPr>
+      <w:outlineLvl w:val="8"/>
+    </w:pPr>
+    <w:rPr>
+      <w:i/>
+      <w:iCs/>
+      <w:spacing w:val="5"/>
+      <w:szCs w:val="20"/>
+    </w:rPr>
+  </w:style>
+  <w:style w:type="character" w:default="1" w:styleId="DefaultParagraphFont">
+    <w:name w:val="Default Paragraph Font"/>
+    <w:uiPriority w:val="1"/>
+    <w:semiHidden/>
+    <w:unhideWhenUsed/>
+  </w:style>
+  <w:style w:type="table" w:default="1" w:styleId="TableNormal">
+    <w:name w:val="Normal Table"/>
+    <w:uiPriority w:val="99"/>
+    <w:semiHidden/>
+    <w:unhideWhenUsed/>
+    <w:tblPr>
+      <w:tblInd w:w="0" w:type="dxa"/>
+      <w:tblCellMar>
+        <w:top w:w="0" w:type="dxa"/>
+        <w:left w:w="108" w:type="dxa"/>
+        <w:bottom w:w="0" w:type="dxa"/>
+        <w:right w:w="108" w:type="dxa"/>
+      </w:tblCellMar>
+    </w:tblPr>
+  </w:style>
+  <w:style w:type="numbering" w:default="1" w:styleId="NoList">
+    <w:name w:val="No List"/>
+    <w:uiPriority w:val="99"/>
+    <w:semiHidden/>
+    <w:unhideWhenUsed/>
+  </w:style>
+  <w:style w:type="character" w:customStyle="1" w:styleId="Heading1Char">
+    <w:name w:val="Heading 1 Char"/>
+    <w:link w:val="Heading1"/>
+    <w:uiPriority w:val="9"/>
+    <w:rsid w:val="008A53DE"/>
+    <w:rPr>
+      <w:rFonts w:asciiTheme="majorHAnsi" w:hAnsiTheme="majorHAnsi"/>
+      <w:b/>
+      <w:bCs/>
+      <w:color w:val="991F3D" w:themeColor="accent2"/>
+      <w:sz w:val="36"/>
+      <w:szCs w:val="28"/>
+      <w:lang w:val="en-US" w:eastAsia="en-US"/>
+    </w:rPr>
+  </w:style>
+  <w:style w:type="character" w:customStyle="1" w:styleId="Heading2Char">
+    <w:name w:val="Heading 2 Char"/>
+    <w:link w:val="Heading2"/>
+    <w:uiPriority w:val="9"/>
+    <w:rsid w:val="008A53DE"/>
+    <w:rPr>
+      <w:rFonts w:asciiTheme="majorHAnsi" w:hAnsiTheme="majorHAnsi"/>
+      <w:b/>
+      <w:bCs/>
+      <w:color w:val="991F3D" w:themeColor="accent2"/>
+      <w:sz w:val="28"/>
+      <w:szCs w:val="26"/>
+      <w:lang w:val="en-US" w:eastAsia="en-US"/>
+    </w:rPr>
+  </w:style>
+  <w:style w:type="character" w:customStyle="1" w:styleId="Heading3Char">
+    <w:name w:val="Heading 3 Char"/>
+    <w:link w:val="Heading3"/>
+    <w:uiPriority w:val="9"/>
+    <w:rsid w:val="00604098"/>
+    <w:rPr>
+      <w:rFonts w:asciiTheme="majorHAnsi" w:hAnsiTheme="majorHAnsi"/>
+      <w:b/>
+      <w:color w:val="991F3D" w:themeColor="text2"/>
+      <w:sz w:val="24"/>
+      <w:szCs w:val="22"/>
+      <w:lang w:val="en-US" w:eastAsia="en-US"/>
+    </w:rPr>
+  </w:style>
+  <w:style w:type="character" w:customStyle="1" w:styleId="Heading4Char">
+    <w:name w:val="Heading 4 Char"/>
+    <w:link w:val="Heading4"/>
+    <w:uiPriority w:val="9"/>
+    <w:rsid w:val="00C1301A"/>
+    <w:rPr>
+      <w:rFonts w:asciiTheme="majorHAnsi" w:hAnsiTheme="majorHAnsi"/>
+      <w:bCs/>
+      <w:iCs/>
+      <w:color w:val="991F3D" w:themeColor="text2"/>
+      <w:sz w:val="24"/>
+      <w:szCs w:val="22"/>
+      <w:lang w:val="en-US" w:eastAsia="en-US"/>
+    </w:rPr>
+  </w:style>
+  <w:style w:type="character" w:customStyle="1" w:styleId="Heading5Char">
+    <w:name w:val="Heading 5 Char"/>
+    <w:link w:val="Heading5"/>
+    <w:uiPriority w:val="9"/>
+    <w:rsid w:val="00452FBB"/>
+    <w:rPr>
+      <w:rFonts w:asciiTheme="majorHAnsi" w:hAnsiTheme="majorHAnsi"/>
+      <w:b/>
+      <w:szCs w:val="22"/>
+      <w:lang w:val="en-US" w:eastAsia="en-US"/>
+    </w:rPr>
+  </w:style>
+  <w:style w:type="character" w:customStyle="1" w:styleId="Heading6Char">
+    <w:name w:val="Heading 6 Char"/>
+    <w:link w:val="Heading6"/>
+    <w:uiPriority w:val="9"/>
+    <w:rsid w:val="006A1DB7"/>
+    <w:rPr>
+      <w:rFonts w:asciiTheme="minorHAnsi" w:hAnsiTheme="minorHAnsi"/>
+      <w:bCs/>
+      <w:iCs/>
+      <w:szCs w:val="22"/>
+      <w:lang w:val="en-US" w:eastAsia="en-US"/>
+    </w:rPr>
+  </w:style>
+  <w:style w:type="character" w:customStyle="1" w:styleId="Heading7Char">
+    <w:name w:val="Heading 7 Char"/>
+    <w:link w:val="Heading7"/>
+    <w:uiPriority w:val="9"/>
+    <w:rsid w:val="006A1DB7"/>
+    <w:rPr>
+      <w:rFonts w:asciiTheme="minorHAnsi" w:hAnsiTheme="minorHAnsi"/>
+      <w:iCs/>
+      <w:caps/>
+      <w:sz w:val="16"/>
+      <w:szCs w:val="22"/>
+      <w:lang w:val="en-US" w:eastAsia="en-US"/>
+    </w:rPr>
+  </w:style>
+  <w:style w:type="character" w:customStyle="1" w:styleId="Heading8Char">
+    <w:name w:val="Heading 8 Char"/>
+    <w:link w:val="Heading8"/>
+    <w:uiPriority w:val="9"/>
+    <w:semiHidden/>
+    <w:rsid w:val="00A83DE5"/>
+    <w:rPr>
+      <w:rFonts w:asciiTheme="minorHAnsi" w:hAnsiTheme="minorHAnsi"/>
+      <w:lang w:val="en-US" w:eastAsia="en-US"/>
+    </w:rPr>
+  </w:style>
+  <w:style w:type="character" w:customStyle="1" w:styleId="Heading9Char">
+    <w:name w:val="Heading 9 Char"/>
+    <w:link w:val="Heading9"/>
+    <w:uiPriority w:val="9"/>
+    <w:semiHidden/>
+    <w:rsid w:val="00A83DE5"/>
+    <w:rPr>
+      <w:rFonts w:asciiTheme="minorHAnsi" w:hAnsiTheme="minorHAnsi"/>
+      <w:i/>
+      <w:iCs/>
+      <w:spacing w:val="5"/>
+      <w:lang w:val="en-US" w:eastAsia="en-US"/>
+    </w:rPr>
+  </w:style>
+  <w:style w:type="paragraph" w:styleId="Caption">
+    <w:name w:val="caption"/>
+    <w:basedOn w:val="Normal"/>
+    <w:next w:val="Normal"/>
+    <w:uiPriority w:val="35"/>
+    <w:unhideWhenUsed/>
+    <w:qFormat/>
+    <w:rsid w:val="00D90D88"/>
+    <w:rPr>
+      <w:bCs/>
+      <w:color w:val="991F3D" w:themeColor="text2"/>
+      <w:sz w:val="16"/>
+      <w:szCs w:val="16"/>
+    </w:rPr>
+  </w:style>
+  <w:style w:type="paragraph" w:styleId="Title">
+    <w:name w:val="Title"/>
+    <w:basedOn w:val="Normal"/>
+    <w:next w:val="BodyText"/>
+    <w:link w:val="TitleChar"/>
+    <w:qFormat/>
+    <w:rsid w:val="00D7475E"/>
+    <w:pPr>
+      <w:spacing w:line="240" w:lineRule="auto"/>
+      <w:contextualSpacing/>
+    </w:pPr>
+    <w:rPr>
+      <w:b/>
+      <w:color w:val="E31937" w:themeColor="accent1"/>
+      <w:spacing w:val="5"/>
+      <w:sz w:val="64"/>
+      <w:szCs w:val="48"/>
+    </w:rPr>
+  </w:style>
+  <w:style w:type="character" w:customStyle="1" w:styleId="TitleChar">
+    <w:name w:val="Title Char"/>
+    <w:link w:val="Title"/>
+    <w:uiPriority w:val="16"/>
+    <w:rsid w:val="00D7475E"/>
+    <w:rPr>
+      <w:rFonts w:asciiTheme="minorHAnsi" w:hAnsiTheme="minorHAnsi"/>
+      <w:b/>
+      <w:color w:val="E31937" w:themeColor="accent1"/>
+      <w:spacing w:val="5"/>
+      <w:sz w:val="64"/>
+      <w:szCs w:val="48"/>
+      <w:lang w:val="en-US" w:eastAsia="en-US"/>
+    </w:rPr>
+  </w:style>
+  <w:style w:type="paragraph" w:styleId="Subtitle">
+    <w:name w:val="Subtitle"/>
+    <w:basedOn w:val="Normal"/>
+    <w:next w:val="BodyText"/>
+    <w:link w:val="SubtitleChar"/>
+    <w:uiPriority w:val="17"/>
+    <w:unhideWhenUsed/>
+    <w:qFormat/>
+    <w:rsid w:val="00D7475E"/>
+    <w:pPr>
+      <w:spacing w:after="240"/>
+    </w:pPr>
+    <w:rPr>
+      <w:b/>
+      <w:iCs/>
+      <w:color w:val="991F3D" w:themeColor="accent2"/>
+      <w:sz w:val="64"/>
+      <w:szCs w:val="24"/>
+    </w:rPr>
+  </w:style>
+  <w:style w:type="character" w:customStyle="1" w:styleId="SubtitleChar">
+    <w:name w:val="Subtitle Char"/>
+    <w:link w:val="Subtitle"/>
+    <w:uiPriority w:val="17"/>
+    <w:rsid w:val="00D7475E"/>
+    <w:rPr>
+      <w:rFonts w:asciiTheme="minorHAnsi" w:hAnsiTheme="minorHAnsi"/>
+      <w:b/>
+      <w:iCs/>
+      <w:color w:val="991F3D" w:themeColor="accent2"/>
+      <w:sz w:val="64"/>
+      <w:szCs w:val="24"/>
+      <w:lang w:val="en-US" w:eastAsia="en-US"/>
+    </w:rPr>
+  </w:style>
+  <w:style w:type="character" w:styleId="Strong">
+    <w:name w:val="Strong"/>
+    <w:uiPriority w:val="2"/>
+    <w:qFormat/>
+    <w:rsid w:val="00991E42"/>
+    <w:rPr>
+      <w:b/>
+      <w:bCs/>
+    </w:rPr>
+  </w:style>
+  <w:style w:type="character" w:styleId="Emphasis">
+    <w:name w:val="Emphasis"/>
+    <w:uiPriority w:val="2"/>
+    <w:qFormat/>
+    <w:rsid w:val="00991E42"/>
+    <w:rPr>
+      <w:b/>
+      <w:bCs/>
+      <w:i/>
+      <w:iCs/>
+      <w:spacing w:val="10"/>
+      <w:bdr w:val="none" w:sz="0" w:space="0" w:color="auto"/>
+      <w:shd w:val="clear" w:color="auto" w:fill="auto"/>
+    </w:rPr>
+  </w:style>
+  <w:style w:type="paragraph" w:styleId="NoSpacing">
+    <w:name w:val="No Spacing"/>
+    <w:basedOn w:val="Normal"/>
+    <w:link w:val="NoSpacingChar"/>
+    <w:uiPriority w:val="1"/>
+    <w:semiHidden/>
+    <w:rsid w:val="00991E42"/>
+    <w:pPr>
+      <w:spacing w:line="240" w:lineRule="auto"/>
+    </w:pPr>
+  </w:style>
+  <w:style w:type="character" w:customStyle="1" w:styleId="NoSpacingChar">
+    <w:name w:val="No Spacing Char"/>
+    <w:basedOn w:val="DefaultParagraphFont"/>
+    <w:link w:val="NoSpacing"/>
+    <w:uiPriority w:val="1"/>
+    <w:semiHidden/>
+    <w:rsid w:val="00D74E98"/>
+    <w:rPr>
+      <w:rFonts w:asciiTheme="minorHAnsi" w:hAnsiTheme="minorHAnsi"/>
+      <w:szCs w:val="22"/>
+      <w:lang w:eastAsia="en-US"/>
+    </w:rPr>
+  </w:style>
+  <w:style w:type="paragraph" w:styleId="ListParagraph">
+    <w:name w:val="List Paragraph"/>
+    <w:basedOn w:val="Normal"/>
+    <w:uiPriority w:val="34"/>
+    <w:qFormat/>
+    <w:rsid w:val="007C23AD"/>
+    <w:pPr>
+      <w:numPr>
+        <w:numId w:val="11"/>
+      </w:numPr>
+      <w:spacing w:after="60"/>
+    </w:pPr>
+  </w:style>
+  <w:style w:type="paragraph" w:styleId="Quote">
+    <w:name w:val="Quote"/>
+    <w:basedOn w:val="Normal"/>
+    <w:next w:val="BodyText"/>
+    <w:link w:val="QuoteChar"/>
+    <w:uiPriority w:val="2"/>
+    <w:qFormat/>
+    <w:rsid w:val="00BD162E"/>
+    <w:pPr>
+      <w:spacing w:before="200"/>
+    </w:pPr>
+    <w:rPr>
+      <w:i/>
+      <w:iCs/>
+      <w:color w:val="991F3D" w:themeColor="accent2"/>
+      <w:sz w:val="28"/>
+    </w:rPr>
+  </w:style>
+  <w:style w:type="character" w:customStyle="1" w:styleId="QuoteChar">
+    <w:name w:val="Quote Char"/>
+    <w:link w:val="Quote"/>
+    <w:uiPriority w:val="2"/>
+    <w:rsid w:val="00AE24E6"/>
+    <w:rPr>
+      <w:rFonts w:asciiTheme="minorHAnsi" w:hAnsiTheme="minorHAnsi"/>
+      <w:i/>
+      <w:iCs/>
+      <w:color w:val="991F3D" w:themeColor="accent2"/>
+      <w:sz w:val="28"/>
+      <w:szCs w:val="22"/>
+      <w:lang w:val="en-US" w:eastAsia="en-US"/>
+    </w:rPr>
+  </w:style>
+  <w:style w:type="paragraph" w:styleId="IntenseQuote">
+    <w:name w:val="Intense Quote"/>
+    <w:basedOn w:val="Normal"/>
+    <w:next w:val="BodyText"/>
+    <w:link w:val="IntenseQuoteChar"/>
+    <w:uiPriority w:val="2"/>
+    <w:semiHidden/>
+    <w:rsid w:val="00991E42"/>
+    <w:pPr>
+      <w:pBdr>
+        <w:bottom w:val="single" w:sz="4" w:space="1" w:color="auto"/>
+      </w:pBdr>
+      <w:spacing w:before="200" w:after="280"/>
+      <w:ind w:left="1008" w:right="1152"/>
+      <w:jc w:val="both"/>
+    </w:pPr>
+    <w:rPr>
+      <w:b/>
+      <w:bCs/>
+      <w:i/>
+      <w:iCs/>
+    </w:rPr>
+  </w:style>
+  <w:style w:type="character" w:customStyle="1" w:styleId="IntenseQuoteChar">
+    <w:name w:val="Intense Quote Char"/>
+    <w:link w:val="IntenseQuote"/>
+    <w:uiPriority w:val="2"/>
+    <w:semiHidden/>
+    <w:rsid w:val="007D2283"/>
+    <w:rPr>
+      <w:rFonts w:asciiTheme="minorHAnsi" w:hAnsiTheme="minorHAnsi"/>
+      <w:b/>
+      <w:bCs/>
+      <w:i/>
+      <w:iCs/>
+      <w:szCs w:val="22"/>
+      <w:lang w:val="en-US" w:eastAsia="en-US"/>
+    </w:rPr>
+  </w:style>
+  <w:style w:type="character" w:styleId="SubtleEmphasis">
+    <w:name w:val="Subtle Emphasis"/>
+    <w:uiPriority w:val="2"/>
+    <w:qFormat/>
+    <w:rsid w:val="00991E42"/>
+    <w:rPr>
+      <w:i/>
+      <w:iCs/>
+    </w:rPr>
+  </w:style>
+  <w:style w:type="character" w:styleId="IntenseEmphasis">
+    <w:name w:val="Intense Emphasis"/>
+    <w:uiPriority w:val="2"/>
+    <w:semiHidden/>
+    <w:rsid w:val="00991E42"/>
+    <w:rPr>
+      <w:b/>
+      <w:bCs/>
+    </w:rPr>
+  </w:style>
+  <w:style w:type="character" w:styleId="SubtleReference">
+    <w:name w:val="Subtle Reference"/>
+    <w:uiPriority w:val="2"/>
+    <w:semiHidden/>
+    <w:rsid w:val="00991E42"/>
+    <w:rPr>
+      <w:smallCaps/>
+    </w:rPr>
+  </w:style>
+  <w:style w:type="character" w:styleId="IntenseReference">
+    <w:name w:val="Intense Reference"/>
+    <w:uiPriority w:val="2"/>
+    <w:semiHidden/>
+    <w:rsid w:val="00991E42"/>
+    <w:rPr>
+      <w:smallCaps/>
+      <w:spacing w:val="5"/>
+      <w:u w:val="single"/>
+    </w:rPr>
+  </w:style>
+  <w:style w:type="character" w:styleId="BookTitle">
+    <w:name w:val="Book Title"/>
+    <w:uiPriority w:val="33"/>
+    <w:semiHidden/>
+    <w:rsid w:val="00991E42"/>
+    <w:rPr>
+      <w:i/>
+      <w:iCs/>
+      <w:smallCaps/>
+      <w:spacing w:val="5"/>
+    </w:rPr>
+  </w:style>
+  <w:style w:type="paragraph" w:styleId="TOCHeading">
+    <w:name w:val="TOC Heading"/>
+    <w:basedOn w:val="Heading1"/>
+    <w:next w:val="BodyText"/>
+    <w:uiPriority w:val="39"/>
+    <w:unhideWhenUsed/>
+    <w:qFormat/>
+    <w:rsid w:val="007C23AD"/>
+    <w:pPr>
+      <w:numPr>
+        <w:numId w:val="0"/>
+      </w:numPr>
+      <w:outlineLvl w:val="9"/>
+    </w:pPr>
+    <w:rPr>
+      <w:lang w:bidi="en-US"/>
+    </w:rPr>
+  </w:style>
+  <w:style w:type="paragraph" w:styleId="Header">
+    <w:name w:val="header"/>
+    <w:basedOn w:val="Normal"/>
+    <w:next w:val="BodyText"/>
+    <w:link w:val="HeaderChar"/>
+    <w:uiPriority w:val="99"/>
+    <w:unhideWhenUsed/>
+    <w:qFormat/>
+    <w:rsid w:val="007C23AD"/>
+    <w:pPr>
+      <w:tabs>
+        <w:tab w:val="left" w:pos="3600"/>
+      </w:tabs>
+    </w:pPr>
+    <w:rPr>
+      <w:sz w:val="14"/>
+    </w:rPr>
+  </w:style>
+  <w:style w:type="character" w:customStyle="1" w:styleId="HeaderChar">
+    <w:name w:val="Header Char"/>
+    <w:basedOn w:val="DefaultParagraphFont"/>
+    <w:link w:val="Header"/>
+    <w:uiPriority w:val="99"/>
+    <w:rsid w:val="007C23AD"/>
+    <w:rPr>
+      <w:rFonts w:asciiTheme="minorHAnsi" w:hAnsiTheme="minorHAnsi"/>
+      <w:sz w:val="14"/>
+      <w:szCs w:val="22"/>
+      <w:lang w:val="en-US" w:eastAsia="en-US"/>
+    </w:rPr>
+  </w:style>
+  <w:style w:type="paragraph" w:styleId="Footer">
+    <w:name w:val="footer"/>
+    <w:basedOn w:val="Normal"/>
+    <w:link w:val="FooterChar"/>
+    <w:uiPriority w:val="99"/>
+    <w:unhideWhenUsed/>
+    <w:qFormat/>
+    <w:rsid w:val="00A479DD"/>
+    <w:pPr>
+      <w:tabs>
+        <w:tab w:val="center" w:pos="4680"/>
+        <w:tab w:val="right" w:pos="9720"/>
+      </w:tabs>
+      <w:spacing w:line="240" w:lineRule="auto"/>
+    </w:pPr>
+    <w:rPr>
+      <w:sz w:val="14"/>
+    </w:rPr>
+  </w:style>
+  <w:style w:type="character" w:customStyle="1" w:styleId="FooterChar">
+    <w:name w:val="Footer Char"/>
+    <w:basedOn w:val="DefaultParagraphFont"/>
+    <w:link w:val="Footer"/>
+    <w:uiPriority w:val="99"/>
+    <w:rsid w:val="00A479DD"/>
+    <w:rPr>
+      <w:rFonts w:asciiTheme="minorHAnsi" w:hAnsiTheme="minorHAnsi"/>
+      <w:sz w:val="14"/>
+      <w:szCs w:val="22"/>
+      <w:lang w:val="en-US" w:eastAsia="en-US"/>
+    </w:rPr>
+  </w:style>
+  <w:style w:type="paragraph" w:styleId="BalloonText">
+    <w:name w:val="Balloon Text"/>
+    <w:basedOn w:val="Normal"/>
+    <w:link w:val="BalloonTextChar"/>
+    <w:uiPriority w:val="99"/>
+    <w:semiHidden/>
+    <w:unhideWhenUsed/>
+    <w:rsid w:val="00690436"/>
+    <w:pPr>
+      <w:spacing w:line="240" w:lineRule="auto"/>
+    </w:pPr>
+    <w:rPr>
+      <w:rFonts w:ascii="Tahoma" w:hAnsi="Tahoma" w:cs="Tahoma"/>
+      <w:sz w:val="16"/>
+      <w:szCs w:val="16"/>
+    </w:rPr>
+  </w:style>
+  <w:style w:type="character" w:customStyle="1" w:styleId="BalloonTextChar">
+    <w:name w:val="Balloon Text Char"/>
+    <w:link w:val="BalloonText"/>
+    <w:uiPriority w:val="99"/>
+    <w:semiHidden/>
+    <w:rsid w:val="00690436"/>
+    <w:rPr>
+      <w:rFonts w:ascii="Tahoma" w:hAnsi="Tahoma" w:cs="Tahoma"/>
+      <w:sz w:val="16"/>
+      <w:szCs w:val="16"/>
+    </w:rPr>
+  </w:style>
+  <w:style w:type="paragraph" w:customStyle="1" w:styleId="Intro">
+    <w:name w:val="Intro"/>
+    <w:basedOn w:val="Normal"/>
+    <w:next w:val="BodyText"/>
+    <w:uiPriority w:val="3"/>
+    <w:qFormat/>
+    <w:rsid w:val="007C23AD"/>
+    <w:pPr>
+      <w:spacing w:after="640" w:line="240" w:lineRule="auto"/>
+      <w:contextualSpacing/>
+    </w:pPr>
+    <w:rPr>
+      <w:b/>
+      <w:color w:val="991F3D" w:themeColor="accent2"/>
+      <w:sz w:val="36"/>
+    </w:rPr>
+  </w:style>
+  <w:style w:type="numbering" w:customStyle="1" w:styleId="CGI-Headings">
+    <w:name w:val="CGI - Headings"/>
+    <w:uiPriority w:val="99"/>
+    <w:rsid w:val="00AE24E6"/>
+    <w:pPr>
+      <w:numPr>
+        <w:numId w:val="15"/>
+      </w:numPr>
+    </w:pPr>
+  </w:style>
+  <w:style w:type="paragraph" w:customStyle="1" w:styleId="GenericSubTitle">
+    <w:name w:val="Generic Sub Title"/>
+    <w:next w:val="BodyText"/>
+    <w:uiPriority w:val="12"/>
+    <w:qFormat/>
+    <w:rsid w:val="00BC0469"/>
+    <w:pPr>
+      <w:keepNext/>
+      <w:keepLines/>
+      <w:spacing w:before="120" w:after="60"/>
+    </w:pPr>
+    <w:rPr>
+      <w:b/>
+      <w:noProof/>
+      <w:color w:val="991F3D" w:themeColor="accent2"/>
+      <w:szCs w:val="26"/>
+      <w:lang w:val="en-US"/>
+    </w:rPr>
+  </w:style>
+  <w:style w:type="paragraph" w:styleId="List">
+    <w:name w:val="List"/>
+    <w:basedOn w:val="Normal"/>
+    <w:uiPriority w:val="99"/>
+    <w:semiHidden/>
+    <w:rsid w:val="007C23AD"/>
+    <w:pPr>
+      <w:ind w:left="360" w:hanging="360"/>
+      <w:contextualSpacing/>
+    </w:pPr>
+  </w:style>
+  <w:style w:type="paragraph" w:styleId="BlockText">
+    <w:name w:val="Block Text"/>
+    <w:basedOn w:val="Normal"/>
+    <w:next w:val="BodyText"/>
+    <w:uiPriority w:val="13"/>
+    <w:qFormat/>
+    <w:rsid w:val="00F80A23"/>
+    <w:pPr>
+      <w:pBdr>
+        <w:top w:val="single" w:sz="2" w:space="10" w:color="FFFFFF" w:themeColor="background1"/>
+        <w:left w:val="single" w:sz="2" w:space="10" w:color="FFFFFF" w:themeColor="background1"/>
+        <w:bottom w:val="single" w:sz="2" w:space="10" w:color="FFFFFF" w:themeColor="background1"/>
+        <w:right w:val="single" w:sz="2" w:space="10" w:color="FFFFFF" w:themeColor="background1"/>
+      </w:pBdr>
+      <w:shd w:val="clear" w:color="auto" w:fill="991F3D" w:themeFill="accent2"/>
+      <w:ind w:left="216" w:right="216"/>
+    </w:pPr>
+    <w:rPr>
+      <w:rFonts w:eastAsiaTheme="minorEastAsia" w:cstheme="minorBidi"/>
+      <w:iCs/>
+      <w:color w:val="FFFFFF" w:themeColor="background1"/>
+    </w:rPr>
+  </w:style>
+  <w:style w:type="paragraph" w:customStyle="1" w:styleId="Note">
+    <w:name w:val="Note"/>
+    <w:basedOn w:val="Normal"/>
+    <w:next w:val="BodyText"/>
+    <w:uiPriority w:val="3"/>
+    <w:qFormat/>
+    <w:rsid w:val="007C23AD"/>
+    <w:pPr>
+      <w:spacing w:before="60" w:after="60" w:line="240" w:lineRule="auto"/>
+    </w:pPr>
+    <w:rPr>
+      <w:sz w:val="14"/>
+    </w:rPr>
+  </w:style>
+  <w:style w:type="paragraph" w:customStyle="1" w:styleId="Cover-Title">
+    <w:name w:val="Cover - Title"/>
+    <w:basedOn w:val="Normal"/>
+    <w:next w:val="BodyText"/>
+    <w:uiPriority w:val="99"/>
+    <w:qFormat/>
+    <w:rsid w:val="00727E7B"/>
+    <w:pPr>
+      <w:spacing w:line="240" w:lineRule="auto"/>
+    </w:pPr>
+    <w:rPr>
+      <w:b/>
+      <w:color w:val="E31937" w:themeColor="accent1"/>
+      <w:sz w:val="64"/>
+      <w:szCs w:val="48"/>
+    </w:rPr>
+  </w:style>
+  <w:style w:type="paragraph" w:customStyle="1" w:styleId="Cover-Proposalname">
+    <w:name w:val="Cover - Proposal name"/>
+    <w:basedOn w:val="Cover-Title"/>
+    <w:next w:val="BodyText"/>
+    <w:uiPriority w:val="99"/>
+    <w:qFormat/>
+    <w:rsid w:val="00727E7B"/>
+    <w:rPr>
+      <w:color w:val="FF6A00" w:themeColor="accent3"/>
+    </w:rPr>
+  </w:style>
+  <w:style w:type="paragraph" w:customStyle="1" w:styleId="Cover-footersecurity">
+    <w:name w:val="Cover - footer security"/>
+    <w:basedOn w:val="Footer"/>
+    <w:next w:val="BodyText"/>
+    <w:uiPriority w:val="99"/>
+    <w:qFormat/>
+    <w:rsid w:val="00731A40"/>
+    <w:pPr>
+      <w:spacing w:after="60"/>
+    </w:pPr>
+    <w:rPr>
+      <w:b/>
+      <w:color w:val="F2A200" w:themeColor="accent5"/>
+      <w:sz w:val="32"/>
+      <w:szCs w:val="28"/>
+    </w:rPr>
+  </w:style>
+  <w:style w:type="paragraph" w:customStyle="1" w:styleId="Footersecurity">
+    <w:name w:val="Footer security"/>
+    <w:basedOn w:val="Footer"/>
+    <w:next w:val="BodyText"/>
+    <w:uiPriority w:val="99"/>
+    <w:qFormat/>
+    <w:rsid w:val="001A20D3"/>
+    <w:rPr>
+      <w:b/>
+      <w:color w:val="F2A200" w:themeColor="accent5"/>
+      <w:sz w:val="20"/>
+      <w:szCs w:val="16"/>
+    </w:rPr>
+  </w:style>
+  <w:style w:type="character" w:styleId="PageNumber">
+    <w:name w:val="page number"/>
+    <w:basedOn w:val="DefaultParagraphFont"/>
+    <w:uiPriority w:val="99"/>
+    <w:unhideWhenUsed/>
+    <w:qFormat/>
+    <w:rsid w:val="000B1E34"/>
+    <w:rPr>
+      <w:sz w:val="18"/>
+    </w:rPr>
+  </w:style>
+  <w:style w:type="paragraph" w:styleId="TOC1">
+    <w:name w:val="toc 1"/>
+    <w:basedOn w:val="Normal"/>
+    <w:next w:val="BodyText"/>
+    <w:autoRedefine/>
+    <w:uiPriority w:val="39"/>
+    <w:unhideWhenUsed/>
+    <w:qFormat/>
+    <w:rsid w:val="00E50BFF"/>
+    <w:pPr>
+      <w:spacing w:before="120"/>
+    </w:pPr>
+    <w:rPr>
+      <w:rFonts w:asciiTheme="majorHAnsi" w:hAnsiTheme="majorHAnsi"/>
+      <w:b/>
+      <w:bCs/>
+      <w:color w:val="991F3D" w:themeColor="text2"/>
+      <w:szCs w:val="28"/>
+    </w:rPr>
+  </w:style>
+  <w:style w:type="paragraph" w:styleId="TOC2">
+    <w:name w:val="toc 2"/>
+    <w:basedOn w:val="Normal"/>
+    <w:next w:val="BodyText"/>
+    <w:autoRedefine/>
+    <w:uiPriority w:val="39"/>
+    <w:unhideWhenUsed/>
+    <w:qFormat/>
+    <w:rsid w:val="00E50BFF"/>
+    <w:pPr>
+      <w:spacing w:before="40"/>
+    </w:pPr>
+    <w:rPr>
+      <w:b/>
+      <w:caps/>
+      <w:color w:val="363534" w:themeColor="text1"/>
+    </w:rPr>
+  </w:style>
+  <w:style w:type="paragraph" w:styleId="TOC3">
+    <w:name w:val="toc 3"/>
+    <w:basedOn w:val="Normal"/>
+    <w:next w:val="BodyText"/>
+    <w:autoRedefine/>
+    <w:uiPriority w:val="39"/>
+    <w:unhideWhenUsed/>
+    <w:qFormat/>
+    <w:rsid w:val="00E50BFF"/>
+    <w:pPr>
+      <w:spacing w:before="40"/>
+    </w:pPr>
+    <w:rPr>
+      <w:caps/>
+    </w:rPr>
+  </w:style>
+  <w:style w:type="character" w:styleId="Hyperlink">
+    <w:name w:val="Hyperlink"/>
+    <w:basedOn w:val="DefaultParagraphFont"/>
+    <w:uiPriority w:val="99"/>
+    <w:unhideWhenUsed/>
+    <w:qFormat/>
+    <w:rsid w:val="00731957"/>
+    <w:rPr>
+      <w:color w:val="E67386" w:themeColor="hyperlink"/>
+      <w:u w:val="single"/>
+    </w:rPr>
+  </w:style>
+  <w:style w:type="paragraph" w:styleId="TOC4">
+    <w:name w:val="toc 4"/>
+    <w:basedOn w:val="Normal"/>
+    <w:next w:val="BodyText"/>
+    <w:uiPriority w:val="39"/>
+    <w:unhideWhenUsed/>
+    <w:qFormat/>
+    <w:rsid w:val="00E50BFF"/>
+    <w:pPr>
+      <w:spacing w:before="40"/>
+    </w:pPr>
+  </w:style>
+  <w:style w:type="paragraph" w:styleId="TOC5">
+    <w:name w:val="toc 5"/>
+    <w:basedOn w:val="Normal"/>
+    <w:next w:val="BodyText"/>
+    <w:autoRedefine/>
+    <w:uiPriority w:val="39"/>
+    <w:unhideWhenUsed/>
+    <w:qFormat/>
+    <w:rsid w:val="004E488C"/>
+    <w:pPr>
+      <w:spacing w:before="40"/>
+    </w:pPr>
+    <w:rPr>
+      <w:b/>
+      <w:caps/>
+      <w:color w:val="363534" w:themeColor="text1"/>
+    </w:rPr>
+  </w:style>
+  <w:style w:type="paragraph" w:customStyle="1" w:styleId="Appendixheading1">
+    <w:name w:val="Appendix heading 1"/>
+    <w:basedOn w:val="Heading1"/>
+    <w:next w:val="BodyText"/>
+    <w:uiPriority w:val="10"/>
+    <w:qFormat/>
+    <w:rsid w:val="007C23AD"/>
+    <w:pPr>
+      <w:numPr>
+        <w:numId w:val="28"/>
+      </w:numPr>
+    </w:pPr>
+  </w:style>
+  <w:style w:type="paragraph" w:customStyle="1" w:styleId="Appendixheading2">
+    <w:name w:val="Appendix heading 2"/>
+    <w:next w:val="BodyText"/>
+    <w:uiPriority w:val="10"/>
+    <w:qFormat/>
+    <w:rsid w:val="008141E1"/>
+    <w:pPr>
+      <w:spacing w:before="200" w:after="60"/>
+    </w:pPr>
+    <w:rPr>
+      <w:rFonts w:asciiTheme="majorHAnsi" w:hAnsiTheme="majorHAnsi"/>
+      <w:b/>
+      <w:bCs/>
+      <w:color w:val="991F3D" w:themeColor="accent2"/>
+      <w:sz w:val="28"/>
+      <w:szCs w:val="26"/>
+      <w:lang w:val="en-US" w:eastAsia="en-US"/>
+    </w:rPr>
+  </w:style>
+  <w:style w:type="paragraph" w:customStyle="1" w:styleId="Appendixheading3">
+    <w:name w:val="Appendix heading 3"/>
+    <w:basedOn w:val="Normal"/>
+    <w:next w:val="BodyText"/>
+    <w:uiPriority w:val="10"/>
+    <w:qFormat/>
+    <w:rsid w:val="008141E1"/>
+    <w:pPr>
+      <w:spacing w:before="120"/>
+    </w:pPr>
+    <w:rPr>
+      <w:rFonts w:asciiTheme="majorHAnsi" w:hAnsiTheme="majorHAnsi"/>
+      <w:b/>
+      <w:color w:val="991F3D" w:themeColor="text2"/>
+      <w:sz w:val="24"/>
+    </w:rPr>
+  </w:style>
+  <w:style w:type="paragraph" w:customStyle="1" w:styleId="Appendixheading4">
+    <w:name w:val="Appendix heading 4"/>
+    <w:next w:val="BodyText"/>
+    <w:uiPriority w:val="10"/>
+    <w:qFormat/>
+    <w:rsid w:val="008141E1"/>
+    <w:pPr>
+      <w:spacing w:before="120"/>
+    </w:pPr>
+    <w:rPr>
+      <w:rFonts w:asciiTheme="majorHAnsi" w:hAnsiTheme="majorHAnsi"/>
+      <w:bCs/>
+      <w:iCs/>
+      <w:color w:val="991F3D" w:themeColor="text2"/>
+      <w:sz w:val="24"/>
+      <w:szCs w:val="22"/>
+      <w:lang w:val="en-US" w:eastAsia="en-US"/>
+    </w:rPr>
+  </w:style>
+  <w:style w:type="paragraph" w:customStyle="1" w:styleId="Appendixheading5">
+    <w:name w:val="Appendix heading 5"/>
+    <w:basedOn w:val="Normal"/>
+    <w:next w:val="BodyText"/>
+    <w:uiPriority w:val="10"/>
+    <w:qFormat/>
+    <w:rsid w:val="008141E1"/>
+    <w:pPr>
+      <w:spacing w:before="120"/>
+    </w:pPr>
+    <w:rPr>
+      <w:rFonts w:asciiTheme="majorHAnsi" w:hAnsiTheme="majorHAnsi"/>
+      <w:b/>
+    </w:rPr>
+  </w:style>
+  <w:style w:type="numbering" w:customStyle="1" w:styleId="CGI-Appendix">
+    <w:name w:val="CGI - Appendix"/>
+    <w:uiPriority w:val="99"/>
+    <w:rsid w:val="00C9438E"/>
+    <w:pPr>
+      <w:numPr>
+        <w:numId w:val="23"/>
+      </w:numPr>
+    </w:pPr>
+  </w:style>
+  <w:style w:type="paragraph" w:customStyle="1" w:styleId="GenericTitle">
+    <w:name w:val="Generic Title"/>
+    <w:next w:val="BodyText"/>
+    <w:uiPriority w:val="11"/>
+    <w:qFormat/>
+    <w:rsid w:val="007C23AD"/>
+    <w:pPr>
+      <w:spacing w:before="240"/>
+    </w:pPr>
+    <w:rPr>
+      <w:rFonts w:asciiTheme="majorHAnsi" w:hAnsiTheme="majorHAnsi"/>
+      <w:b/>
+      <w:bCs/>
+      <w:color w:val="991F3D" w:themeColor="accent2"/>
+      <w:sz w:val="40"/>
+      <w:szCs w:val="28"/>
+      <w:lang w:val="en-US" w:eastAsia="en-US"/>
+    </w:rPr>
+  </w:style>
+  <w:style w:type="table" w:styleId="TableGrid">
+    <w:name w:val="Table Grid"/>
+    <w:basedOn w:val="TableNormal"/>
+    <w:uiPriority w:val="59"/>
+    <w:rsid w:val="001A4045"/>
+    <w:pPr>
+      <w:spacing w:line="240" w:lineRule="auto"/>
+    </w:pPr>
+    <w:tblPr>
+      <w:tblInd w:w="0" w:type="dxa"/>
+      <w:tblBorders>
+        <w:top w:val="single" w:sz="4" w:space="0" w:color="auto"/>
+        <w:left w:val="single" w:sz="4" w:space="0" w:color="auto"/>
+        <w:bottom w:val="single" w:sz="4" w:space="0" w:color="auto"/>
+        <w:right w:val="single" w:sz="4" w:space="0" w:color="auto"/>
+        <w:insideH w:val="single" w:sz="4" w:space="0" w:color="auto"/>
+        <w:insideV w:val="single" w:sz="4" w:space="0" w:color="auto"/>
+      </w:tblBorders>
+      <w:tblCellMar>
+        <w:top w:w="0" w:type="dxa"/>
+        <w:left w:w="108" w:type="dxa"/>
+        <w:bottom w:w="0" w:type="dxa"/>
+        <w:right w:w="108" w:type="dxa"/>
+      </w:tblCellMar>
+    </w:tblPr>
+  </w:style>
+  <w:style w:type="table" w:customStyle="1" w:styleId="CGI-Table">
+    <w:name w:val="CGI - Table"/>
+    <w:basedOn w:val="TableNormal"/>
+    <w:uiPriority w:val="99"/>
+    <w:rsid w:val="00123085"/>
+    <w:pPr>
+      <w:spacing w:line="240" w:lineRule="auto"/>
+    </w:pPr>
+    <w:rPr>
+      <w:rFonts w:asciiTheme="minorHAnsi" w:hAnsiTheme="minorHAnsi"/>
+      <w:sz w:val="16"/>
+    </w:rPr>
+    <w:tblPr>
+      <w:tblInd w:w="120" w:type="dxa"/>
+      <w:tblBorders>
+        <w:top w:val="single" w:sz="4" w:space="0" w:color="363534" w:themeColor="text1"/>
+        <w:left w:val="single" w:sz="4" w:space="0" w:color="363534" w:themeColor="text1"/>
+        <w:bottom w:val="single" w:sz="4" w:space="0" w:color="363534" w:themeColor="text1"/>
+        <w:right w:val="single" w:sz="4" w:space="0" w:color="363534" w:themeColor="text1"/>
+        <w:insideH w:val="single" w:sz="4" w:space="0" w:color="363534" w:themeColor="text1"/>
+        <w:insideV w:val="single" w:sz="4" w:space="0" w:color="363534" w:themeColor="text1"/>
+      </w:tblBorders>
+      <w:tblCellMar>
+        <w:top w:w="40" w:type="dxa"/>
+        <w:left w:w="100" w:type="dxa"/>
+        <w:bottom w:w="40" w:type="dxa"/>
+        <w:right w:w="0" w:type="dxa"/>
+      </w:tblCellMar>
+    </w:tblPr>
+    <w:tcPr>
+      <w:vAlign w:val="center"/>
+    </w:tcPr>
+    <w:tblStylePr w:type="firstRow">
+      <w:pPr>
+        <w:wordWrap/>
+        <w:spacing w:beforeLines="0" w:beforeAutospacing="0" w:afterLines="0" w:afterAutospacing="0" w:line="240" w:lineRule="auto"/>
+      </w:pPr>
+      <w:rPr>
+        <w:rFonts w:asciiTheme="majorHAnsi" w:hAnsiTheme="majorHAnsi"/>
+        <w:b/>
+        <w:color w:val="FFFFFF" w:themeColor="background1"/>
+        <w:sz w:val="18"/>
+      </w:rPr>
+      <w:tblPr/>
+      <w:tcPr>
+        <w:tcBorders>
+          <w:top w:val="single" w:sz="4" w:space="0" w:color="363534" w:themeColor="text1"/>
+          <w:left w:val="single" w:sz="4" w:space="0" w:color="363534" w:themeColor="text1"/>
+          <w:bottom w:val="single" w:sz="4" w:space="0" w:color="363534" w:themeColor="text1"/>
+          <w:right w:val="single" w:sz="4" w:space="0" w:color="363534" w:themeColor="text1"/>
+          <w:insideH w:val="single" w:sz="4" w:space="0" w:color="363534" w:themeColor="text1"/>
+          <w:insideV w:val="single" w:sz="4" w:space="0" w:color="FFFFFF" w:themeColor="background1"/>
+        </w:tcBorders>
+        <w:shd w:val="clear" w:color="auto" w:fill="991F3D" w:themeFill="accent2"/>
+      </w:tcPr>
+    </w:tblStylePr>
+    <w:tblStylePr w:type="firstCol">
+      <w:rPr>
+        <w:rFonts w:asciiTheme="minorHAnsi" w:hAnsiTheme="minorHAnsi"/>
+        <w:color w:val="363534" w:themeColor="text1"/>
+        <w:sz w:val="16"/>
+      </w:rPr>
+    </w:tblStylePr>
+    <w:tblStylePr w:type="nwCell">
+      <w:rPr>
+        <w:rFonts w:asciiTheme="majorHAnsi" w:hAnsiTheme="majorHAnsi"/>
+        <w:b/>
+        <w:color w:val="FFFFFF" w:themeColor="background1"/>
+        <w:sz w:val="18"/>
+      </w:rPr>
+    </w:tblStylePr>
+  </w:style>
+  <w:style w:type="table" w:customStyle="1" w:styleId="Ombrageclair1">
+    <w:name w:val="Ombrage clair1"/>
+    <w:basedOn w:val="TableNormal"/>
+    <w:uiPriority w:val="60"/>
+    <w:rsid w:val="00C729B7"/>
+    <w:pPr>
+      <w:spacing w:line="240" w:lineRule="auto"/>
+    </w:pPr>
+    <w:rPr>
+      <w:color w:val="282727" w:themeColor="text1" w:themeShade="BF"/>
+    </w:rPr>
+    <w:tblPr>
+      <w:tblStyleRowBandSize w:val="1"/>
+      <w:tblStyleColBandSize w:val="1"/>
+      <w:tblInd w:w="0" w:type="dxa"/>
+      <w:tblBorders>
+        <w:top w:val="single" w:sz="8" w:space="0" w:color="363534" w:themeColor="text1"/>
+        <w:bottom w:val="single" w:sz="8" w:space="0" w:color="363534" w:themeColor="text1"/>
+      </w:tblBorders>
+      <w:tblCellMar>
+        <w:top w:w="0" w:type="dxa"/>
+        <w:left w:w="108" w:type="dxa"/>
+        <w:bottom w:w="0" w:type="dxa"/>
+        <w:right w:w="108" w:type="dxa"/>
+      </w:tblCellMar>
+    </w:tblPr>
+    <w:tblStylePr w:type="firstRow">
+      <w:pPr>
+        <w:spacing w:before="0" w:after="0" w:line="240" w:lineRule="auto"/>
+      </w:pPr>
+      <w:rPr>
+        <w:b/>
+        <w:bCs/>
+      </w:rPr>
+      <w:tblPr/>
+      <w:tcPr>
+        <w:tcBorders>
+          <w:top w:val="single" w:sz="8" w:space="0" w:color="363534" w:themeColor="text1"/>
+          <w:left w:val="nil"/>
+          <w:bottom w:val="single" w:sz="8" w:space="0" w:color="363534" w:themeColor="text1"/>
+          <w:right w:val="nil"/>
+          <w:insideH w:val="nil"/>
+          <w:insideV w:val="nil"/>
+        </w:tcBorders>
+      </w:tcPr>
+    </w:tblStylePr>
+    <w:tblStylePr w:type="lastRow">
+      <w:pPr>
+        <w:spacing w:before="0" w:after="0" w:line="240" w:lineRule="auto"/>
+      </w:pPr>
+      <w:rPr>
+        <w:b/>
+        <w:bCs/>
+      </w:rPr>
+      <w:tblPr/>
+      <w:tcPr>
+        <w:tcBorders>
+          <w:top w:val="single" w:sz="8" w:space="0" w:color="363534" w:themeColor="text1"/>
+          <w:left w:val="nil"/>
+          <w:bottom w:val="single" w:sz="8" w:space="0" w:color="363534" w:themeColor="text1"/>
+          <w:right w:val="nil"/>
+          <w:insideH w:val="nil"/>
+          <w:insideV w:val="nil"/>
+        </w:tcBorders>
+      </w:tcPr>
+    </w:tblStylePr>
+    <w:tblStylePr w:type="firstCol">
+      <w:rPr>
+        <w:b/>
+        <w:bCs/>
+      </w:rPr>
+    </w:tblStylePr>
+    <w:tblStylePr w:type="lastCol">
+      <w:rPr>
+        <w:b/>
+        <w:bCs/>
+      </w:rPr>
+    </w:tblStylePr>
+    <w:tblStylePr w:type="band1Vert">
+      <w:tblPr/>
+      <w:tcPr>
+        <w:tcBorders>
+          <w:left w:val="nil"/>
+          <w:right w:val="nil"/>
+          <w:insideH w:val="nil"/>
+          <w:insideV w:val="nil"/>
+        </w:tcBorders>
+        <w:shd w:val="clear" w:color="auto" w:fill="CECCCC" w:themeFill="text1" w:themeFillTint="3F"/>
+      </w:tcPr>
+    </w:tblStylePr>
+    <w:tblStylePr w:type="band1Horz">
+      <w:tblPr/>
+      <w:tcPr>
+        <w:tcBorders>
+          <w:left w:val="nil"/>
+          <w:right w:val="nil"/>
+          <w:insideH w:val="nil"/>
+          <w:insideV w:val="nil"/>
+        </w:tcBorders>
+        <w:shd w:val="clear" w:color="auto" w:fill="CECCCC" w:themeFill="text1" w:themeFillTint="3F"/>
+      </w:tcPr>
+    </w:tblStylePr>
+  </w:style>
+  <w:style w:type="table" w:customStyle="1" w:styleId="Trameclaire-Accent11">
+    <w:name w:val="Trame claire - Accent 11"/>
+    <w:basedOn w:val="TableNormal"/>
+    <w:uiPriority w:val="60"/>
+    <w:rsid w:val="00C729B7"/>
+    <w:pPr>
+      <w:spacing w:line="240" w:lineRule="auto"/>
+    </w:pPr>
+    <w:rPr>
+      <w:color w:val="A91228" w:themeColor="accent1" w:themeShade="BF"/>
+    </w:rPr>
+    <w:tblPr>
+      <w:tblStyleRowBandSize w:val="1"/>
+      <w:tblStyleColBandSize w:val="1"/>
+      <w:tblInd w:w="0" w:type="dxa"/>
+      <w:tblBorders>
+        <w:top w:val="single" w:sz="8" w:space="0" w:color="E31937" w:themeColor="accent1"/>
+        <w:bottom w:val="single" w:sz="8" w:space="0" w:color="E31937" w:themeColor="accent1"/>
+      </w:tblBorders>
+      <w:tblCellMar>
+        <w:top w:w="0" w:type="dxa"/>
+        <w:left w:w="108" w:type="dxa"/>
+        <w:bottom w:w="0" w:type="dxa"/>
+        <w:right w:w="108" w:type="dxa"/>
+      </w:tblCellMar>
+    </w:tblPr>
+    <w:tblStylePr w:type="firstRow">
+      <w:pPr>
+        <w:spacing w:before="0" w:after="0" w:line="240" w:lineRule="auto"/>
+      </w:pPr>
+      <w:rPr>
+        <w:b/>
+        <w:bCs/>
+      </w:rPr>
+      <w:tblPr/>
+      <w:tcPr>
+        <w:tcBorders>
+          <w:top w:val="single" w:sz="8" w:space="0" w:color="E31937" w:themeColor="accent1"/>
+          <w:left w:val="nil"/>
+          <w:bottom w:val="single" w:sz="8" w:space="0" w:color="E31937" w:themeColor="accent1"/>
+          <w:right w:val="nil"/>
+          <w:insideH w:val="nil"/>
+          <w:insideV w:val="nil"/>
+        </w:tcBorders>
+      </w:tcPr>
+    </w:tblStylePr>
+    <w:tblStylePr w:type="lastRow">
+      <w:pPr>
+        <w:spacing w:before="0" w:after="0" w:line="240" w:lineRule="auto"/>
+      </w:pPr>
+      <w:rPr>
+        <w:b/>
+        <w:bCs/>
+      </w:rPr>
+      <w:tblPr/>
+      <w:tcPr>
+        <w:tcBorders>
+          <w:top w:val="single" w:sz="8" w:space="0" w:color="E31937" w:themeColor="accent1"/>
+          <w:left w:val="nil"/>
+          <w:bottom w:val="single" w:sz="8" w:space="0" w:color="E31937" w:themeColor="accent1"/>
+          <w:right w:val="nil"/>
+          <w:insideH w:val="nil"/>
+          <w:insideV w:val="nil"/>
+        </w:tcBorders>
+      </w:tcPr>
+    </w:tblStylePr>
+    <w:tblStylePr w:type="firstCol">
+      <w:rPr>
+        <w:b/>
+        <w:bCs/>
+      </w:rPr>
+    </w:tblStylePr>
+    <w:tblStylePr w:type="lastCol">
+      <w:rPr>
+        <w:b/>
+        <w:bCs/>
+      </w:rPr>
+    </w:tblStylePr>
+    <w:tblStylePr w:type="band1Vert">
+      <w:tblPr/>
+      <w:tcPr>
+        <w:tcBorders>
+          <w:left w:val="nil"/>
+          <w:right w:val="nil"/>
+          <w:insideH w:val="nil"/>
+          <w:insideV w:val="nil"/>
+        </w:tcBorders>
+        <w:shd w:val="clear" w:color="auto" w:fill="F8C5CC" w:themeFill="accent1" w:themeFillTint="3F"/>
+      </w:tcPr>
+    </w:tblStylePr>
+    <w:tblStylePr w:type="band1Horz">
+      <w:tblPr/>
+      <w:tcPr>
+        <w:tcBorders>
+          <w:left w:val="nil"/>
+          <w:right w:val="nil"/>
+          <w:insideH w:val="nil"/>
+          <w:insideV w:val="nil"/>
+        </w:tcBorders>
+        <w:shd w:val="clear" w:color="auto" w:fill="F8C5CC" w:themeFill="accent1" w:themeFillTint="3F"/>
+      </w:tcPr>
+    </w:tblStylePr>
+  </w:style>
+  <w:style w:type="paragraph" w:styleId="BodyText">
+    <w:name w:val="Body Text"/>
+    <w:basedOn w:val="Normal"/>
+    <w:link w:val="BodyTextChar"/>
+    <w:qFormat/>
+    <w:rsid w:val="00607B78"/>
+    <w:pPr>
+      <w:spacing w:before="40" w:after="80"/>
+    </w:pPr>
+  </w:style>
+  <w:style w:type="character" w:customStyle="1" w:styleId="BodyTextChar">
+    <w:name w:val="Body Text Char"/>
+    <w:basedOn w:val="DefaultParagraphFont"/>
+    <w:link w:val="BodyText"/>
+    <w:rsid w:val="00607B78"/>
+    <w:rPr>
+      <w:rFonts w:asciiTheme="minorHAnsi" w:hAnsiTheme="minorHAnsi"/>
+      <w:szCs w:val="22"/>
+      <w:lang w:val="en-US" w:eastAsia="en-US"/>
+    </w:rPr>
+  </w:style>
+  <w:style w:type="table" w:styleId="LightShading-Accent2">
+    <w:name w:val="Light Shading Accent 2"/>
+    <w:basedOn w:val="TableNormal"/>
+    <w:uiPriority w:val="60"/>
+    <w:rsid w:val="008507F4"/>
+    <w:pPr>
+      <w:spacing w:line="240" w:lineRule="auto"/>
+    </w:pPr>
+    <w:rPr>
+      <w:color w:val="72172D" w:themeColor="accent2" w:themeShade="BF"/>
+    </w:rPr>
+    <w:tblPr>
+      <w:tblStyleRowBandSize w:val="1"/>
+      <w:tblStyleColBandSize w:val="1"/>
+      <w:tblInd w:w="0" w:type="dxa"/>
+      <w:tblBorders>
+        <w:top w:val="single" w:sz="8" w:space="0" w:color="991F3D" w:themeColor="accent2"/>
+        <w:bottom w:val="single" w:sz="8" w:space="0" w:color="991F3D" w:themeColor="accent2"/>
+      </w:tblBorders>
+      <w:tblCellMar>
+        <w:top w:w="0" w:type="dxa"/>
+        <w:left w:w="108" w:type="dxa"/>
+        <w:bottom w:w="0" w:type="dxa"/>
+        <w:right w:w="108" w:type="dxa"/>
+      </w:tblCellMar>
+    </w:tblPr>
+    <w:tblStylePr w:type="firstRow">
+      <w:pPr>
+        <w:spacing w:before="0" w:after="0" w:line="240" w:lineRule="auto"/>
+      </w:pPr>
+      <w:rPr>
+        <w:b/>
+        <w:bCs/>
+      </w:rPr>
+      <w:tblPr/>
+      <w:tcPr>
+        <w:tcBorders>
+          <w:top w:val="single" w:sz="8" w:space="0" w:color="991F3D" w:themeColor="accent2"/>
+          <w:left w:val="nil"/>
+          <w:bottom w:val="single" w:sz="8" w:space="0" w:color="991F3D" w:themeColor="accent2"/>
+          <w:right w:val="nil"/>
+          <w:insideH w:val="nil"/>
+          <w:insideV w:val="nil"/>
+        </w:tcBorders>
+      </w:tcPr>
+    </w:tblStylePr>
+    <w:tblStylePr w:type="lastRow">
+      <w:pPr>
+        <w:spacing w:before="0" w:after="0" w:line="240" w:lineRule="auto"/>
+      </w:pPr>
+      <w:rPr>
+        <w:b/>
+        <w:bCs/>
+      </w:rPr>
+      <w:tblPr/>
+      <w:tcPr>
+        <w:tcBorders>
+          <w:top w:val="single" w:sz="8" w:space="0" w:color="991F3D" w:themeColor="accent2"/>
+          <w:left w:val="nil"/>
+          <w:bottom w:val="single" w:sz="8" w:space="0" w:color="991F3D" w:themeColor="accent2"/>
+          <w:right w:val="nil"/>
+          <w:insideH w:val="nil"/>
+          <w:insideV w:val="nil"/>
+        </w:tcBorders>
+      </w:tcPr>
+    </w:tblStylePr>
+    <w:tblStylePr w:type="firstCol">
+      <w:rPr>
+        <w:b/>
+        <w:bCs/>
+      </w:rPr>
+    </w:tblStylePr>
+    <w:tblStylePr w:type="lastCol">
+      <w:rPr>
+        <w:b/>
+        <w:bCs/>
+      </w:rPr>
+    </w:tblStylePr>
+    <w:tblStylePr w:type="band1Vert">
+      <w:tblPr/>
+      <w:tcPr>
+        <w:tcBorders>
+          <w:left w:val="nil"/>
+          <w:right w:val="nil"/>
+          <w:insideH w:val="nil"/>
+          <w:insideV w:val="nil"/>
+        </w:tcBorders>
+        <w:shd w:val="clear" w:color="auto" w:fill="F1BBC8" w:themeFill="accent2" w:themeFillTint="3F"/>
+      </w:tcPr>
+    </w:tblStylePr>
+    <w:tblStylePr w:type="band1Horz">
+      <w:tblPr/>
+      <w:tcPr>
+        <w:tcBorders>
+          <w:left w:val="nil"/>
+          <w:right w:val="nil"/>
+          <w:insideH w:val="nil"/>
+          <w:insideV w:val="nil"/>
+        </w:tcBorders>
+        <w:shd w:val="clear" w:color="auto" w:fill="F1BBC8" w:themeFill="accent2" w:themeFillTint="3F"/>
+      </w:tcPr>
+    </w:tblStylePr>
+  </w:style>
+  <w:style w:type="paragraph" w:customStyle="1" w:styleId="TableText">
+    <w:name w:val="Table Text"/>
+    <w:basedOn w:val="Normal"/>
+    <w:qFormat/>
+    <w:rsid w:val="00C7522B"/>
+    <w:pPr>
+      <w:spacing w:line="240" w:lineRule="auto"/>
+    </w:pPr>
+    <w:rPr>
+      <w:sz w:val="16"/>
+    </w:rPr>
+  </w:style>
+  <w:style w:type="paragraph" w:customStyle="1" w:styleId="TableHeading">
+    <w:name w:val="Table Heading"/>
+    <w:basedOn w:val="Normal"/>
+    <w:uiPriority w:val="18"/>
+    <w:qFormat/>
+    <w:rsid w:val="007C23AD"/>
+    <w:pPr>
+      <w:spacing w:line="240" w:lineRule="auto"/>
+    </w:pPr>
+    <w:rPr>
+      <w:b/>
+      <w:color w:val="FFFFFF" w:themeColor="background1"/>
+      <w:sz w:val="18"/>
+    </w:rPr>
+  </w:style>
+  <w:style w:type="paragraph" w:customStyle="1" w:styleId="TableSubTitle">
+    <w:name w:val="Table Sub Title"/>
+    <w:basedOn w:val="Normal"/>
+    <w:uiPriority w:val="18"/>
+    <w:qFormat/>
+    <w:rsid w:val="00D80E99"/>
+    <w:rPr>
+      <w:sz w:val="18"/>
+      <w:szCs w:val="18"/>
+    </w:rPr>
+  </w:style>
+  <w:style w:type="character" w:styleId="PlaceholderText">
+    <w:name w:val="Placeholder Text"/>
+    <w:basedOn w:val="DefaultParagraphFont"/>
+    <w:uiPriority w:val="99"/>
+    <w:semiHidden/>
+    <w:rsid w:val="006244DD"/>
+    <w:rPr>
+      <w:color w:val="808080"/>
+    </w:rPr>
+  </w:style>
+  <w:style w:type="paragraph" w:styleId="TOC6">
+    <w:name w:val="toc 6"/>
+    <w:basedOn w:val="Normal"/>
+    <w:next w:val="BodyText"/>
+    <w:autoRedefine/>
+    <w:uiPriority w:val="39"/>
+    <w:unhideWhenUsed/>
+    <w:qFormat/>
+    <w:rsid w:val="004E488C"/>
+    <w:pPr>
+      <w:spacing w:before="40"/>
+    </w:pPr>
+    <w:rPr>
+      <w:caps/>
+      <w:color w:val="363534" w:themeColor="text1"/>
+    </w:rPr>
+  </w:style>
+  <w:style w:type="paragraph" w:styleId="TOC7">
+    <w:name w:val="toc 7"/>
+    <w:basedOn w:val="Normal"/>
+    <w:next w:val="BodyText"/>
+    <w:autoRedefine/>
+    <w:uiPriority w:val="39"/>
+    <w:unhideWhenUsed/>
+    <w:qFormat/>
+    <w:rsid w:val="004E488C"/>
+    <w:pPr>
+      <w:spacing w:before="40"/>
+    </w:pPr>
+    <w:rPr>
+      <w:color w:val="363534" w:themeColor="text1"/>
+    </w:rPr>
+  </w:style>
+  <w:style w:type="paragraph" w:customStyle="1" w:styleId="Appendixheading6">
+    <w:name w:val="Appendix heading 6"/>
+    <w:basedOn w:val="Normal"/>
+    <w:next w:val="BodyText"/>
+    <w:uiPriority w:val="10"/>
+    <w:qFormat/>
+    <w:rsid w:val="008141E1"/>
+    <w:pPr>
+      <w:spacing w:before="120"/>
+    </w:pPr>
+    <w:rPr>
+      <w:bCs/>
+      <w:iCs/>
+    </w:rPr>
+  </w:style>
+  <w:style w:type="paragraph" w:customStyle="1" w:styleId="Appendixheading7">
+    <w:name w:val="Appendix heading 7"/>
+    <w:next w:val="BodyText"/>
+    <w:uiPriority w:val="10"/>
+    <w:qFormat/>
+    <w:rsid w:val="008141E1"/>
+    <w:pPr>
+      <w:spacing w:before="120"/>
+    </w:pPr>
+    <w:rPr>
+      <w:rFonts w:asciiTheme="minorHAnsi" w:hAnsiTheme="minorHAnsi"/>
+      <w:iCs/>
+      <w:caps/>
+      <w:sz w:val="16"/>
+      <w:szCs w:val="22"/>
+      <w:lang w:val="en-US" w:eastAsia="en-US"/>
+    </w:rPr>
+  </w:style>
+  <w:style w:type="paragraph" w:styleId="ListBullet">
+    <w:name w:val="List Bullet"/>
+    <w:basedOn w:val="Normal"/>
+    <w:uiPriority w:val="1"/>
+    <w:qFormat/>
+    <w:rsid w:val="002A3093"/>
+    <w:pPr>
+      <w:numPr>
+        <w:numId w:val="1"/>
+      </w:numPr>
+      <w:spacing w:after="40"/>
+    </w:pPr>
+  </w:style>
+  <w:style w:type="paragraph" w:styleId="ListBullet2">
+    <w:name w:val="List Bullet 2"/>
+    <w:basedOn w:val="Normal"/>
+    <w:uiPriority w:val="1"/>
+    <w:qFormat/>
+    <w:rsid w:val="002A3093"/>
+    <w:pPr>
+      <w:numPr>
+        <w:numId w:val="2"/>
+      </w:numPr>
+      <w:spacing w:after="40"/>
+    </w:pPr>
+  </w:style>
+  <w:style w:type="paragraph" w:styleId="ListBullet3">
+    <w:name w:val="List Bullet 3"/>
+    <w:basedOn w:val="Normal"/>
+    <w:uiPriority w:val="1"/>
+    <w:qFormat/>
+    <w:rsid w:val="002A3093"/>
+    <w:pPr>
+      <w:numPr>
+        <w:numId w:val="3"/>
+      </w:numPr>
+      <w:spacing w:after="40"/>
+    </w:pPr>
+  </w:style>
+  <w:style w:type="paragraph" w:styleId="ListBullet4">
+    <w:name w:val="List Bullet 4"/>
+    <w:basedOn w:val="Normal"/>
+    <w:uiPriority w:val="1"/>
+    <w:semiHidden/>
+    <w:qFormat/>
+    <w:rsid w:val="00F927A1"/>
+    <w:pPr>
+      <w:numPr>
+        <w:numId w:val="4"/>
+      </w:numPr>
+      <w:contextualSpacing/>
+    </w:pPr>
+  </w:style>
+  <w:style w:type="table" w:customStyle="1" w:styleId="CGI-Tableopen">
+    <w:name w:val="CGI - Table open"/>
+    <w:basedOn w:val="CGI-Table"/>
+    <w:uiPriority w:val="99"/>
+    <w:qFormat/>
+    <w:rsid w:val="007E138D"/>
+    <w:tblPr>
+      <w:tblInd w:w="120" w:type="dxa"/>
+      <w:tblBorders>
+        <w:top w:val="single" w:sz="4" w:space="0" w:color="363534" w:themeColor="text1"/>
+        <w:left w:val="single" w:sz="4" w:space="0" w:color="363534" w:themeColor="text1"/>
+        <w:bottom w:val="single" w:sz="4" w:space="0" w:color="363534" w:themeColor="text1"/>
+        <w:insideH w:val="single" w:sz="4" w:space="0" w:color="363534" w:themeColor="text1"/>
+      </w:tblBorders>
+      <w:tblCellMar>
+        <w:top w:w="40" w:type="dxa"/>
+        <w:left w:w="100" w:type="dxa"/>
+        <w:bottom w:w="40" w:type="dxa"/>
+        <w:right w:w="0" w:type="dxa"/>
+      </w:tblCellMar>
+    </w:tblPr>
+    <w:tcPr>
+      <w:vAlign w:val="center"/>
+    </w:tcPr>
+    <w:tblStylePr w:type="firstRow">
+      <w:pPr>
+        <w:wordWrap/>
+        <w:spacing w:beforeLines="0" w:beforeAutospacing="0" w:afterLines="0" w:afterAutospacing="0" w:line="240" w:lineRule="auto"/>
+      </w:pPr>
+      <w:rPr>
+        <w:rFonts w:asciiTheme="majorHAnsi" w:hAnsiTheme="majorHAnsi"/>
+        <w:b/>
+        <w:color w:val="FFFFFF" w:themeColor="background1"/>
+        <w:sz w:val="18"/>
+      </w:rPr>
+      <w:tblPr/>
+      <w:tcPr>
+        <w:tcBorders>
+          <w:top w:val="single" w:sz="4" w:space="0" w:color="363534" w:themeColor="text1"/>
+          <w:left w:val="nil"/>
+          <w:bottom w:val="single" w:sz="4" w:space="0" w:color="363534" w:themeColor="text1"/>
+          <w:right w:val="nil"/>
+          <w:insideH w:val="single" w:sz="4" w:space="0" w:color="363534" w:themeColor="text1"/>
+          <w:insideV w:val="nil"/>
+        </w:tcBorders>
+        <w:shd w:val="clear" w:color="auto" w:fill="991F3D" w:themeFill="accent2"/>
+      </w:tcPr>
+    </w:tblStylePr>
+    <w:tblStylePr w:type="firstCol">
+      <w:rPr>
+        <w:rFonts w:asciiTheme="minorHAnsi" w:hAnsiTheme="minorHAnsi"/>
+        <w:color w:val="363534" w:themeColor="text1"/>
+        <w:sz w:val="16"/>
+      </w:rPr>
+      <w:tblPr/>
+      <w:tcPr>
+        <w:tcBorders>
+          <w:left w:val="nil"/>
+        </w:tcBorders>
+      </w:tcPr>
+    </w:tblStylePr>
+    <w:tblStylePr w:type="lastCol">
+      <w:tblPr/>
+      <w:tcPr>
+        <w:tcBorders>
+          <w:right w:val="nil"/>
+        </w:tcBorders>
+      </w:tcPr>
+    </w:tblStylePr>
+    <w:tblStylePr w:type="nwCell">
+      <w:rPr>
+        <w:rFonts w:asciiTheme="majorHAnsi" w:hAnsiTheme="majorHAnsi"/>
+        <w:b/>
+        <w:color w:val="FFFFFF" w:themeColor="background1"/>
+        <w:sz w:val="18"/>
+      </w:rPr>
+    </w:tblStylePr>
+  </w:style>
+  <w:style w:type="paragraph" w:customStyle="1" w:styleId="Tablebullet">
+    <w:name w:val="Table bullet"/>
+    <w:basedOn w:val="TableText"/>
+    <w:uiPriority w:val="18"/>
+    <w:qFormat/>
+    <w:rsid w:val="00C87D85"/>
+    <w:pPr>
+      <w:numPr>
+        <w:numId w:val="35"/>
+      </w:numPr>
+      <w:ind w:left="180" w:hanging="180"/>
+    </w:pPr>
+  </w:style>
+  <w:style w:type="paragraph" w:styleId="CommentText">
+    <w:name w:val="annotation text"/>
+    <w:basedOn w:val="Normal"/>
+    <w:link w:val="CommentTextChar"/>
+    <w:semiHidden/>
+    <w:rsid w:val="00C83561"/>
+    <w:pPr>
+      <w:spacing w:line="240" w:lineRule="auto"/>
+    </w:pPr>
+    <w:rPr>
+      <w:rFonts w:ascii="Times New Roman" w:hAnsi="Times New Roman"/>
+      <w:szCs w:val="20"/>
+    </w:rPr>
+  </w:style>
+  <w:style w:type="character" w:customStyle="1" w:styleId="CommentTextChar">
+    <w:name w:val="Comment Text Char"/>
+    <w:basedOn w:val="DefaultParagraphFont"/>
+    <w:link w:val="CommentText"/>
+    <w:semiHidden/>
+    <w:rsid w:val="00C83561"/>
+    <w:rPr>
+      <w:rFonts w:ascii="Times New Roman" w:hAnsi="Times New Roman"/>
+      <w:lang w:val="en-US" w:eastAsia="en-US"/>
+    </w:rPr>
+  </w:style>
+</w:styles>
+</file>
+
+<file path=word/stylesWithEffects.xml><?xml version="1.0" encoding="utf-8"?>
+<w:styles xmlns:wpc="http://schemas.microsoft.com/office/word/2010/wordprocessingCanvas" xmlns:mc="http://schemas.openxmlformats.org/markup-compatibility/2006" xmlns:o="urn:schemas-microsoft-com:office:office" xmlns:r="http://schemas.openxmlformats.org/officeDocument/2006/relationships" xmlns:m="http://schemas.openxmlformats.org/officeDocument/2006/math" xmlns:v="urn:schemas-microsoft-com:vml" xmlns:wp14="http://schemas.microsoft.com/office/word/2010/wordprocessingDrawing" xmlns:wp="http://schemas.openxmlformats.org/drawingml/2006/wordprocessingDrawing" xmlns:w10="urn:schemas-microsoft-com:office:word" xmlns:w="http://schemas.openxmlformats.org/wordprocessingml/2006/main" xmlns:w14="http://schemas.microsoft.com/office/word/2010/wordml" xmlns:wpg="http://schemas.microsoft.com/office/word/2010/wordprocessingGroup" xmlns:wpi="http://schemas.microsoft.com/office/word/2010/wordprocessingInk" xmlns:wne="http://schemas.microsoft.com/office/word/2006/wordml" xmlns:wps="http://schemas.microsoft.com/office/word/2010/wordprocessingShape" mc:Ignorable="w14 wp14">
+  <w:docDefaults>
+    <w:rPrDefault>
+      <w:rPr>
+        <w:rFonts w:ascii="Arial" w:eastAsia="Times New Roman" w:hAnsi="Arial" w:cs="Times New Roman"/>
+        <w:lang w:val="fr-CA" w:eastAsia="fr-CA" w:bidi="ar-SA"/>
+      </w:rPr>
+    </w:rPrDefault>
+    <w:pPrDefault>
+      <w:pPr>
+        <w:spacing w:line="288" w:lineRule="auto"/>
+      </w:pPr>
+    </w:pPrDefault>
+  </w:docDefaults>
+  <w:latentStyles w:defLockedState="0" w:defUIPriority="99" w:defSemiHidden="1" w:defUnhideWhenUsed="1" w:defQFormat="0" w:count="267">
+    <w:lsdException w:name="Normal" w:semiHidden="0" w:uiPriority="0" w:unhideWhenUsed="0" w:qFormat="1"/>
+    <w:lsdException w:name="heading 1" w:semiHidden="0" w:uiPriority="9" w:unhideWhenUsed="0" w:qFormat="1"/>
+    <w:lsdException w:name="heading 2" w:uiPriority="9" w:qFormat="1"/>
+    <w:lsdException w:name="heading 3" w:uiPriority="9" w:qFormat="1"/>
+    <w:lsdException w:name="heading 4" w:uiPriority="9" w:qFormat="1"/>
+    <w:lsdException w:name="heading 5" w:uiPriority="9" w:qFormat="1"/>
+    <w:lsdException w:name="heading 6" w:uiPriority="9" w:qFormat="1"/>
+    <w:lsdException w:name="heading 7" w:uiPriority="9" w:qFormat="1"/>
+    <w:lsdException w:name="heading 8" w:uiPriority="9" w:qFormat="1"/>
+    <w:lsdException w:name="heading 9" w:uiPriority="9" w:qFormat="1"/>
+    <w:lsdException w:name="toc 1" w:uiPriority="39" w:qFormat="1"/>
+    <w:lsdException w:name="toc 2" w:uiPriority="39" w:qFormat="1"/>
+    <w:lsdException w:name="toc 3" w:uiPriority="39" w:qFormat="1"/>
+    <w:lsdException w:name="toc 4" w:uiPriority="39" w:qFormat="1"/>
+    <w:lsdException w:name="toc 5" w:uiPriority="39" w:qFormat="1"/>
+    <w:lsdException w:name="toc 6" w:uiPriority="39" w:qFormat="1"/>
+    <w:lsdException w:name="toc 7" w:uiPriority="39" w:qFormat="1"/>
+    <w:lsdException w:name="toc 8" w:uiPriority="39"/>
+    <w:lsdException w:name="toc 9" w:uiPriority="39"/>
+    <w:lsdException w:name="annotation text" w:uiPriority="0"/>
+    <w:lsdException w:name="header" w:qFormat="1"/>
+    <w:lsdException w:name="footer" w:qFormat="1"/>
+    <w:lsdException w:name="caption" w:uiPriority="35" w:qFormat="1"/>
+    <w:lsdException w:name="page number" w:qFormat="1"/>
+    <w:lsdException w:name="List Bullet" w:qFormat="1"/>
+    <w:lsdException w:name="List Bullet 2" w:qFormat="1"/>
+    <w:lsdException w:name="List Bullet 3" w:qFormat="1"/>
+    <w:lsdException w:name="List Bullet 4" w:qFormat="1"/>
+    <w:lsdException w:name="List Bullet 5" w:unhideWhenUsed="0"/>
+    <w:lsdException w:name="Title" w:semiHidden="0" w:uiPriority="0" w:unhideWhenUsed="0" w:qFormat="1"/>
+    <w:lsdException w:name="Default Paragraph Font" w:uiPriority="1"/>
+    <w:lsdException w:name="Body Text" w:qFormat="1"/>
+    <w:lsdException w:name="Subtitle" w:semiHidden="0" w:uiPriority="11" w:unhideWhenUsed="0" w:qFormat="1"/>
+    <w:lsdException w:name="Block Text" w:qFormat="1"/>
+    <w:lsdException w:name="Hyperlink" w:qFormat="1"/>
+    <w:lsdException w:name="Strong" w:semiHidden="0" w:uiPriority="22" w:unhideWhenUsed="0" w:qFormat="1"/>
+    <w:lsdException w:name="Emphasis" w:semiHidden="0" w:uiPriority="20" w:unhideWhenUsed="0" w:qFormat="1"/>
+    <w:lsdException w:name="Table Grid" w:semiHidden="0" w:uiPriority="59" w:unhideWhenUsed="0"/>
+    <w:lsdException w:name="Placeholder Text" w:unhideWhenUsed="0"/>
+    <w:lsdException w:name="No Spacing" w:semiHidden="0" w:uiPriority="1" w:unhideWhenUsed="0"/>
+    <w:lsdException w:name="Light Shading" w:semiHidden="0" w:uiPriority="60" w:unhideWhenUsed="0"/>
+    <w:lsdException w:name="Light List" w:semiHidden="0" w:uiPriority="61" w:unhideWhenUsed="0"/>
+    <w:lsdException w:name="Light Grid" w:semiHidden="0" w:uiPriority="62" w:unhideWhenUsed="0"/>
+    <w:lsdException w:name="Medium Shading 1" w:semiHidden="0" w:uiPriority="63" w:unhideWhenUsed="0"/>
+    <w:lsdException w:name="Medium Shading 2" w:semiHidden="0" w:uiPriority="64" w:unhideWhenUsed="0"/>
+    <w:lsdException w:name="Medium List 1" w:semiHidden="0" w:uiPriority="65" w:unhideWhenUsed="0"/>
+    <w:lsdException w:name="Medium List 2" w:semiHidden="0" w:uiPriority="66" w:unhideWhenUsed="0"/>
+    <w:lsdException w:name="Medium Grid 1" w:semiHidden="0" w:uiPriority="67" w:unhideWhenUsed="0"/>
+    <w:lsdException w:name="Medium Grid 2" w:semiHidden="0" w:uiPriority="68" w:unhideWhenUsed="0"/>
+    <w:lsdException w:name="Medium Grid 3" w:semiHidden="0" w:uiPriority="69" w:unhideWhenUsed="0"/>
+    <w:lsdException w:name="Dark List" w:semiHidden="0" w:uiPriority="70" w:unhideWhenUsed="0"/>
+    <w:lsdException w:name="Colorful Shading" w:semiHidden="0" w:uiPriority="71" w:unhideWhenUsed="0"/>
+    <w:lsdException w:name="Colorful List" w:semiHidden="0" w:uiPriority="72" w:unhideWhenUsed="0"/>
+    <w:lsdException w:name="Colorful Grid" w:semiHidden="0" w:uiPriority="73" w:unhideWhenUsed="0"/>
+    <w:lsdException w:name="Light Shading Accent 1" w:semiHidden="0" w:uiPriority="60" w:unhideWhenUsed="0"/>
+    <w:lsdException w:name="Light List Accent 1" w:semiHidden="0" w:uiPriority="61" w:unhideWhenUsed="0"/>
+    <w:lsdException w:name="Light Grid Accent 1" w:semiHidden="0" w:uiPriority="62" w:unhideWhenUsed="0"/>
+    <w:lsdException w:name="Medium Shading 1 Accent 1" w:semiHidden="0" w:uiPriority="63" w:unhideWhenUsed="0"/>
+    <w:lsdException w:name="Medium Shading 2 Accent 1" w:semiHidden="0" w:uiPriority="64" w:unhideWhenUsed="0"/>
+    <w:lsdException w:name="Medium List 1 Accent 1" w:semiHidden="0" w:uiPriority="65" w:unhideWhenUsed="0"/>
+    <w:lsdException w:name="Revision" w:unhideWhenUsed="0"/>
+    <w:lsdException w:name="List Paragraph" w:semiHidden="0" w:uiPriority="34" w:unhideWhenUsed="0" w:qFormat="1"/>
+    <w:lsdException w:name="Quote" w:semiHidden="0" w:uiPriority="29" w:unhideWhenUsed="0" w:qFormat="1"/>
+    <w:lsdException w:name="Intense Quote" w:semiHidden="0" w:uiPriority="30" w:unhideWhenUsed="0"/>
+    <w:lsdException w:name="Medium List 2 Accent 1" w:semiHidden="0" w:uiPriority="66" w:unhideWhenUsed="0"/>
+    <w:lsdException w:name="Medium Grid 1 Accent 1" w:semiHidden="0" w:uiPriority="67" w:unhideWhenUsed="0"/>
+    <w:lsdException w:name="Medium Grid 2 Accent 1" w:semiHidden="0" w:uiPriority="68" w:unhideWhenUsed="0"/>
+    <w:lsdException w:name="Medium Grid 3 Accent 1" w:semiHidden="0" w:uiPriority="69" w:unhideWhenUsed="0"/>
+    <w:lsdException w:name="Dark List Accent 1" w:semiHidden="0" w:uiPriority="70" w:unhideWhenUsed="0"/>
+    <w:lsdException w:name="Colorful Shading Accent 1" w:semiHidden="0" w:uiPriority="71" w:unhideWhenUsed="0"/>
+    <w:lsdException w:name="Colorful List Accent 1" w:semiHidden="0" w:uiPriority="72" w:unhideWhenUsed="0"/>
+    <w:lsdException w:name="Colorful Grid Accent 1" w:semiHidden="0" w:uiPriority="73" w:unhideWhenUsed="0"/>
+    <w:lsdException w:name="Light Shading Accent 2" w:semiHidden="0" w:uiPriority="60" w:unhideWhenUsed="0"/>
+    <w:lsdException w:name="Light List Accent 2" w:semiHidden="0" w:uiPriority="61" w:unhideWhenUsed="0"/>
+    <w:lsdException w:name="Light Grid Accent 2" w:semiHidden="0" w:uiPriority="62" w:unhideWhenUsed="0"/>
+    <w:lsdException w:name="Medium Shading 1 Accent 2" w:semiHidden="0" w:uiPriority="63" w:unhideWhenUsed="0"/>
+    <w:lsdException w:name="Medium Shading 2 Accent 2" w:semiHidden="0" w:uiPriority="64" w:unhideWhenUsed="0"/>
+    <w:lsdException w:name="Medium List 1 Accent 2" w:semiHidden="0" w:uiPriority="65" w:unhideWhenUsed="0"/>
+    <w:lsdException w:name="Medium List 2 Accent 2" w:semiHidden="0" w:uiPriority="66" w:unhideWhenUsed="0"/>
+    <w:lsdException w:name="Medium Grid 1 Accent 2" w:semiHidden="0" w:uiPriority="67" w:unhideWhenUsed="0"/>
+    <w:lsdException w:name="Medium Grid 2 Accent 2" w:semiHidden="0" w:uiPriority="68" w:unhideWhenUsed="0"/>
+    <w:lsdException w:name="Medium Grid 3 Accent 2" w:semiHidden="0" w:uiPriority="69" w:unhideWhenUsed="0"/>
+    <w:lsdException w:name="Dark List Accent 2" w:semiHidden="0" w:uiPriority="70" w:unhideWhenUsed="0"/>
+    <w:lsdException w:name="Colorful Shading Accent 2" w:semiHidden="0" w:uiPriority="71" w:unhideWhenUsed="0"/>
+    <w:lsdException w:name="Colorful List Accent 2" w:semiHidden="0" w:uiPriority="72" w:unhideWhenUsed="0"/>
+    <w:lsdException w:name="Colorful Grid Accent 2" w:semiHidden="0" w:uiPriority="73" w:unhideWhenUsed="0"/>
+    <w:lsdException w:name="Light Shading Accent 3" w:semiHidden="0" w:uiPriority="60" w:unhideWhenUsed="0"/>
+    <w:lsdException w:name="Light List Accent 3" w:semiHidden="0" w:uiPriority="61" w:unhideWhenUsed="0"/>
+    <w:lsdException w:name="Light Grid Accent 3" w:semiHidden="0" w:uiPriority="62" w:unhideWhenUsed="0"/>
+    <w:lsdException w:name="Medium Shading 1 Accent 3" w:semiHidden="0" w:uiPriority="63" w:unhideWhenUsed="0"/>
+    <w:lsdException w:name="Medium Shading 2 Accent 3" w:semiHidden="0" w:uiPriority="64" w:unhideWhenUsed="0"/>
+    <w:lsdException w:name="Medium List 1 Accent 3" w:semiHidden="0" w:uiPriority="65" w:unhideWhenUsed="0"/>
+    <w:lsdException w:name="Medium List 2 Accent 3" w:semiHidden="0" w:uiPriority="66" w:unhideWhenUsed="0"/>
+    <w:lsdException w:name="Medium Grid 1 Accent 3" w:semiHidden="0" w:uiPriority="67" w:unhideWhenUsed="0"/>
+    <w:lsdException w:name="Medium Grid 2 Accent 3" w:semiHidden="0" w:uiPriority="68" w:unhideWhenUsed="0"/>
+    <w:lsdException w:name="Medium Grid 3 Accent 3" w:semiHidden="0" w:uiPriority="69" w:unhideWhenUsed="0"/>
+    <w:lsdException w:name="Dark List Accent 3" w:semiHidden="0" w:uiPriority="70" w:unhideWhenUsed="0"/>
+    <w:lsdException w:name="Colorful Shading Accent 3" w:semiHidden="0" w:uiPriority="71" w:unhideWhenUsed="0"/>
+    <w:lsdException w:name="Colorful List Accent 3" w:semiHidden="0" w:uiPriority="72" w:unhideWhenUsed="0"/>
+    <w:lsdException w:name="Colorful Grid Accent 3" w:semiHidden="0" w:uiPriority="73" w:unhideWhenUsed="0"/>
+    <w:lsdException w:name="Light Shading Accent 4" w:semiHidden="0" w:uiPriority="60" w:unhideWhenUsed="0"/>
+    <w:lsdException w:name="Light List Accent 4" w:semiHidden="0" w:uiPriority="61" w:unhideWhenUsed="0"/>
+    <w:lsdException w:name="Light Grid Accent 4" w:semiHidden="0" w:uiPriority="62" w:unhideWhenUsed="0"/>
+    <w:lsdException w:name="Medium Shading 1 Accent 4" w:semiHidden="0" w:uiPriority="63" w:unhideWhenUsed="0"/>
+    <w:lsdException w:name="Medium Shading 2 Accent 4" w:semiHidden="0" w:uiPriority="64" w:unhideWhenUsed="0"/>
+    <w:lsdException w:name="Medium List 1 Accent 4" w:semiHidden="0" w:uiPriority="65" w:unhideWhenUsed="0"/>
+    <w:lsdException w:name="Medium List 2 Accent 4" w:semiHidden="0" w:uiPriority="66" w:unhideWhenUsed="0"/>
+    <w:lsdException w:name="Medium Grid 1 Accent 4" w:semiHidden="0" w:uiPriority="67" w:unhideWhenUsed="0"/>
+    <w:lsdException w:name="Medium Grid 2 Accent 4" w:semiHidden="0" w:uiPriority="68" w:unhideWhenUsed="0"/>
+    <w:lsdException w:name="Medium Grid 3 Accent 4" w:semiHidden="0" w:uiPriority="69" w:unhideWhenUsed="0"/>
+    <w:lsdException w:name="Dark List Accent 4" w:semiHidden="0" w:uiPriority="70" w:unhideWhenUsed="0"/>
+    <w:lsdException w:name="Colorful Shading Accent 4" w:semiHidden="0" w:uiPriority="71" w:unhideWhenUsed="0"/>
+    <w:lsdException w:name="Colorful List Accent 4" w:semiHidden="0" w:uiPriority="72" w:unhideWhenUsed="0"/>
+    <w:lsdException w:name="Colorful Grid Accent 4" w:semiHidden="0" w:uiPriority="73" w:unhideWhenUsed="0"/>
+    <w:lsdException w:name="Light Shading Accent 5" w:semiHidden="0" w:uiPriority="60" w:unhideWhenUsed="0"/>
+    <w:lsdException w:name="Light List Accent 5" w:semiHidden="0" w:uiPriority="61" w:unhideWhenUsed="0"/>
+    <w:lsdException w:name="Light Grid Accent 5" w:semiHidden="0" w:uiPriority="62" w:unhideWhenUsed="0"/>
+    <w:lsdException w:name="Medium Shading 1 Accent 5" w:semiHidden="0" w:uiPriority="63" w:unhideWhenUsed="0"/>
+    <w:lsdException w:name="Medium Shading 2 Accent 5" w:semiHidden="0" w:uiPriority="64" w:unhideWhenUsed="0"/>
+    <w:lsdException w:name="Medium List 1 Accent 5" w:semiHidden="0" w:uiPriority="65" w:unhideWhenUsed="0"/>
+    <w:lsdException w:name="Medium List 2 Accent 5" w:semiHidden="0" w:uiPriority="66" w:unhideWhenUsed="0"/>
+    <w:lsdException w:name="Medium Grid 1 Accent 5" w:semiHidden="0" w:uiPriority="67" w:unhideWhenUsed="0"/>
+    <w:lsdException w:name="Medium Grid 2 Accent 5" w:semiHidden="0" w:uiPriority="68" w:unhideWhenUsed="0"/>
+    <w:lsdException w:name="Medium Grid 3 Accent 5" w:semiHidden="0" w:uiPriority="69" w:unhideWhenUsed="0"/>
+    <w:lsdException w:name="Dark List Accent 5" w:semiHidden="0" w:uiPriority="70" w:unhideWhenUsed="0"/>
+    <w:lsdException w:name="Colorful Shading Accent 5" w:semiHidden="0" w:uiPriority="71" w:unhideWhenUsed="0"/>
+    <w:lsdException w:name="Colorful List Accent 5" w:semiHidden="0" w:uiPriority="72" w:unhideWhenUsed="0"/>
+    <w:lsdException w:name="Colorful Grid Accent 5" w:semiHidden="0" w:uiPriority="73" w:unhideWhenUsed="0"/>
+    <w:lsdException w:name="Light Shading Accent 6" w:semiHidden="0" w:uiPriority="60" w:unhideWhenUsed="0"/>
+    <w:lsdException w:name="Light List Accent 6" w:semiHidden="0" w:uiPriority="61" w:unhideWhenUsed="0"/>
+    <w:lsdException w:name="Light Grid Accent 6" w:semiHidden="0" w:uiPriority="62" w:unhideWhenUsed="0"/>
+    <w:lsdException w:name="Medium Shading 1 Accent 6" w:semiHidden="0" w:uiPriority="63" w:unhideWhenUsed="0"/>
+    <w:lsdException w:name="Medium Shading 2 Accent 6" w:semiHidden="0" w:uiPriority="64" w:unhideWhenUsed="0"/>
+    <w:lsdException w:name="Medium List 1 Accent 6" w:semiHidden="0" w:uiPriority="65" w:unhideWhenUsed="0"/>
+    <w:lsdException w:name="Medium List 2 Accent 6" w:semiHidden="0" w:uiPriority="66" w:unhideWhenUsed="0"/>
+    <w:lsdException w:name="Medium Grid 1 Accent 6" w:semiHidden="0" w:uiPriority="67" w:unhideWhenUsed="0"/>
+    <w:lsdException w:name="Medium Grid 2 Accent 6" w:semiHidden="0" w:uiPriority="68" w:unhideWhenUsed="0"/>
+    <w:lsdException w:name="Medium Grid 3 Accent 6" w:semiHidden="0" w:uiPriority="69" w:unhideWhenUsed="0"/>
+    <w:lsdException w:name="Dark List Accent 6" w:semiHidden="0" w:uiPriority="70" w:unhideWhenUsed="0"/>
+    <w:lsdException w:name="Colorful Shading Accent 6" w:semiHidden="0" w:uiPriority="71" w:unhideWhenUsed="0"/>
+    <w:lsdException w:name="Colorful List Accent 6" w:semiHidden="0" w:uiPriority="72" w:unhideWhenUsed="0"/>
+    <w:lsdException w:name="Colorful Grid Accent 6" w:semiHidden="0" w:uiPriority="73" w:unhideWhenUsed="0"/>
+    <w:lsdException w:name="Subtle Emphasis" w:semiHidden="0" w:uiPriority="19" w:unhideWhenUsed="0" w:qFormat="1"/>
+    <w:lsdException w:name="Intense Emphasis" w:semiHidden="0" w:uiPriority="21" w:unhideWhenUsed="0"/>
+    <w:lsdException w:name="Subtle Reference" w:semiHidden="0" w:uiPriority="31" w:unhideWhenUsed="0"/>
+    <w:lsdException w:name="Intense Reference" w:semiHidden="0" w:uiPriority="32" w:unhideWhenUsed="0"/>
+    <w:lsdException w:name="Book Title" w:semiHidden="0" w:uiPriority="33" w:unhideWhenUsed="0"/>
+    <w:lsdException w:name="Bibliography" w:uiPriority="37"/>
+    <w:lsdException w:name="TOC Heading" w:uiPriority="39" w:qFormat="1"/>
   </w:latentStyles>
   <w:style w:type="paragraph" w:default="1" w:styleId="Normal">
     <w:name w:val="Normal"/>
@@ -11174,20 +12982,20 @@
 </file>
 
 <file path=customXml/item2.xml><?xml version="1.0" encoding="utf-8"?>
-<p:properties xmlns:p="http://schemas.microsoft.com/office/2006/metadata/properties" xmlns:xsi="http://www.w3.org/2001/XMLSchema-instance">
-  <documentManagement>
-    <Document_x0020_Category xmlns="3782df93-f2af-43da-8e0b-81a7490b289e">Core Curriculum</Document_x0020_Category>
-  </documentManagement>
-</p:properties>
-</file>
-
-<file path=customXml/item3.xml><?xml version="1.0" encoding="utf-8"?>
 <?mso-contentType ?>
 <FormTemplates xmlns="http://schemas.microsoft.com/sharepoint/v3/contenttype/forms">
   <Display>DocumentLibraryForm</Display>
   <Edit>DocumentLibraryForm</Edit>
   <New>DocumentLibraryForm</New>
 </FormTemplates>
+</file>
+
+<file path=customXml/item3.xml><?xml version="1.0" encoding="utf-8"?>
+<p:properties xmlns:p="http://schemas.microsoft.com/office/2006/metadata/properties" xmlns:xsi="http://www.w3.org/2001/XMLSchema-instance">
+  <documentManagement>
+    <Document_x0020_Category xmlns="3782df93-f2af-43da-8e0b-81a7490b289e">Core Curriculum</Document_x0020_Category>
+  </documentManagement>
+</p:properties>
 </file>
 
 <file path=customXml/item4.xml><?xml version="1.0" encoding="utf-8"?>
@@ -11267,18 +13075,18 @@
 </file>
 
 <file path=customXml/itemProps2.xml><?xml version="1.0" encoding="utf-8"?>
-<ds:datastoreItem xmlns:ds="http://schemas.openxmlformats.org/officeDocument/2006/customXml" ds:itemID="{85E98367-CCA0-458D-BB5B-4AE338272F50}">
+<ds:datastoreItem xmlns:ds="http://schemas.openxmlformats.org/officeDocument/2006/customXml" ds:itemID="{D187ACBC-8B47-4556-8827-2C736CC2FE43}">
   <ds:schemaRefs>
-    <ds:schemaRef ds:uri="http://schemas.microsoft.com/office/2006/metadata/properties"/>
-    <ds:schemaRef ds:uri="3782df93-f2af-43da-8e0b-81a7490b289e"/>
+    <ds:schemaRef ds:uri="http://schemas.microsoft.com/sharepoint/v3/contenttype/forms"/>
   </ds:schemaRefs>
 </ds:datastoreItem>
 </file>
 
 <file path=customXml/itemProps3.xml><?xml version="1.0" encoding="utf-8"?>
-<ds:datastoreItem xmlns:ds="http://schemas.openxmlformats.org/officeDocument/2006/customXml" ds:itemID="{D187ACBC-8B47-4556-8827-2C736CC2FE43}">
+<ds:datastoreItem xmlns:ds="http://schemas.openxmlformats.org/officeDocument/2006/customXml" ds:itemID="{85E98367-CCA0-458D-BB5B-4AE338272F50}">
   <ds:schemaRefs>
-    <ds:schemaRef ds:uri="http://schemas.microsoft.com/sharepoint/v3/contenttype/forms"/>
+    <ds:schemaRef ds:uri="http://schemas.microsoft.com/office/2006/metadata/properties"/>
+    <ds:schemaRef ds:uri="3782df93-f2af-43da-8e0b-81a7490b289e"/>
   </ds:schemaRefs>
 </ds:datastoreItem>
 </file>
@@ -11301,7 +13109,7 @@
 </file>
 
 <file path=customXml/itemProps5.xml><?xml version="1.0" encoding="utf-8"?>
-<ds:datastoreItem xmlns:ds="http://schemas.openxmlformats.org/officeDocument/2006/customXml" ds:itemID="{7F9E5993-3216-4E7B-B016-39704B98EB16}">
+<ds:datastoreItem xmlns:ds="http://schemas.openxmlformats.org/officeDocument/2006/customXml" ds:itemID="{B9299DFC-4277-47EA-9C7E-A07A041ADD7C}">
   <ds:schemaRefs>
     <ds:schemaRef ds:uri="http://schemas.openxmlformats.org/officeDocument/2006/bibliography"/>
   </ds:schemaRefs>

</xml_diff>